<commit_message>
first real draft of chapter 5
</commit_message>
<xml_diff>
--- a/labmanual/WA101-05-WiFi.docx
+++ b/labmanual/WA101-05-WiFi.docx
@@ -36,6 +36,9 @@
       <w:r>
         <w:t xml:space="preserve"> and connecting to </w:t>
       </w:r>
+      <w:r>
+        <w:t xml:space="preserve">a </w:t>
+      </w:r>
       <w:proofErr w:type="spellStart"/>
       <w:r>
         <w:t>WiFi</w:t>
@@ -54,7 +57,7 @@
         <w:t>P</w:t>
       </w:r>
       <w:r>
-        <w:t>oints</w:t>
+        <w:t>oint</w:t>
       </w:r>
       <w:r>
         <w:t xml:space="preserve"> (AP)</w:t>
@@ -120,7 +123,52 @@
       </w:r>
       <w:proofErr w:type="spellEnd"/>
       <w:r>
-        <w:t>).  Lastly you will understand the role of the WICED Device Configuration Table (DCT).</w:t>
+        <w:t>).  Lastly</w:t>
+      </w:r>
+      <w:r>
+        <w:t>,</w:t>
+      </w:r>
+      <w:r>
+        <w:t xml:space="preserve"> you will understand the role of the WICED Device Configuration Table (DCT).</w:t>
+      </w:r>
+    </w:p>
+    <w:p>
+      <w:pPr>
+        <w:rPr>
+          <w:b/>
+        </w:rPr>
+      </w:pPr>
+      <w:r>
+        <w:rPr>
+          <w:b/>
+        </w:rPr>
+        <w:t>Most importantly</w:t>
+      </w:r>
+      <w:r>
+        <w:rPr>
+          <w:b/>
+        </w:rPr>
+        <w:t>,</w:t>
+      </w:r>
+      <w:r>
+        <w:rPr>
+          <w:b/>
+        </w:rPr>
+        <w:t xml:space="preserve"> you will be able to use WICED to connect your IOT device to a </w:t>
+      </w:r>
+      <w:proofErr w:type="spellStart"/>
+      <w:r>
+        <w:rPr>
+          <w:b/>
+        </w:rPr>
+        <w:t>WiFi</w:t>
+      </w:r>
+      <w:proofErr w:type="spellEnd"/>
+      <w:r>
+        <w:rPr>
+          <w:b/>
+        </w:rPr>
+        <w:t xml:space="preserve"> Network.</w:t>
       </w:r>
     </w:p>
     <w:p>
@@ -160,28 +208,103 @@
     </w:p>
     <w:p>
       <w:r>
-        <w:t>Almost all complicated systems manage the overall complexity by dividing the system into layers</w:t>
-      </w:r>
-      <w:bookmarkStart w:id="0" w:name="_GoBack"/>
-      <w:bookmarkEnd w:id="0"/>
-      <w:r>
-        <w:t xml:space="preserve">.  The “Network Stack” or “TCP/IP Network Stack” is exactly that, a hierarchical system for reliably communicating over </w:t>
+        <w:t xml:space="preserve">Almost all complicated systems manage the overall complexity by dividing the system into layers.  The “Network Stack” or </w:t>
+      </w:r>
+      <w:r>
+        <w:t xml:space="preserve">more accurately, the </w:t>
+      </w:r>
+      <w:r>
+        <w:t xml:space="preserve">“TCP/IP Network Stack” is exactly that, a hierarchical system for reliably communicating over </w:t>
       </w:r>
       <w:r>
         <w:t>multiple networking mediums (</w:t>
       </w:r>
       <w:proofErr w:type="spellStart"/>
       <w:r>
-        <w:t>Wifi</w:t>
+        <w:t>WiF</w:t>
+      </w:r>
+      <w:r>
+        <w:t>i</w:t>
       </w:r>
       <w:proofErr w:type="spellEnd"/>
       <w:r>
         <w:t>, Ethernet, etc.)</w:t>
+      </w:r>
+      <w:r>
+        <w:t xml:space="preserve"> Each layer isolates the user of that layer from the complexity of the layer below it, and simplifies the communication for the layer above it.</w:t>
+      </w:r>
+      <w:r>
+        <w:t xml:space="preserve">  You might hear about the </w:t>
+      </w:r>
+      <w:hyperlink r:id="rId6" w:history="1">
+        <w:r>
+          <w:rPr>
+            <w:rStyle w:val="Hyperlink"/>
+          </w:rPr>
+          <w:t>OSI Network Model</w:t>
+        </w:r>
+      </w:hyperlink>
+      <w:r>
+        <w:t xml:space="preserve"> which is another, similar way to describe networking layers, however, it is easier to envision IP networks with TCP/IP model.</w:t>
+      </w:r>
+    </w:p>
+    <w:p>
+      <w:r>
+        <w:t>Each layer takes the input of the layer above it and then embeds that information into one or more of the P</w:t>
+      </w:r>
+      <w:r>
+        <w:t>rotocol Data Units (PDUs)</w:t>
+      </w:r>
+      <w:r>
+        <w:t xml:space="preserve"> </w:t>
+      </w:r>
+      <w:r>
+        <w:t xml:space="preserve">of that layer. </w:t>
+      </w:r>
+      <w:r>
+        <w:t xml:space="preserve">A PDU is the atomic unit of data for a particular layer. </w:t>
+      </w:r>
+      <w:r>
+        <w:t xml:space="preserve">e.g. the </w:t>
+      </w:r>
+      <w:proofErr w:type="spellStart"/>
+      <w:r>
+        <w:t>Datalink</w:t>
+      </w:r>
+      <w:proofErr w:type="spellEnd"/>
+      <w:r>
+        <w:t xml:space="preserve"> Layer takes an IP packet and divides it up into 1 or more </w:t>
+      </w:r>
+      <w:proofErr w:type="spellStart"/>
+      <w:r>
+        <w:t>WiF</w:t>
+      </w:r>
+      <w:r>
+        <w:t>i</w:t>
+      </w:r>
+      <w:proofErr w:type="spellEnd"/>
+      <w:r>
+        <w:t xml:space="preserve"> Frames.  The</w:t>
+      </w:r>
+      <w:r>
+        <w:t xml:space="preserve"> physical layer takes </w:t>
+      </w:r>
+      <w:proofErr w:type="spellStart"/>
+      <w:r>
+        <w:t>Datalink</w:t>
+      </w:r>
+      <w:proofErr w:type="spellEnd"/>
+      <w:r>
+        <w:t xml:space="preserve"> </w:t>
+      </w:r>
+      <w:r>
+        <w:t>Layer Frames and divides them up into bits.</w:t>
       </w:r>
     </w:p>
     <w:tbl>
       <w:tblPr>
-        <w:tblW w:w="5000" w:type="pct"/>
+        <w:tblW w:w="5102" w:type="pct"/>
+        <w:tblLayout w:type="fixed"/>
         <w:tblCellMar>
           <w:left w:w="0" w:type="dxa"/>
           <w:right w:w="0" w:type="dxa"/>
@@ -189,10 +312,10 @@
         <w:tblLook w:val="0420" w:firstRow="1" w:lastRow="0" w:firstColumn="0" w:lastColumn="0" w:noHBand="0" w:noVBand="1"/>
       </w:tblPr>
       <w:tblGrid>
-        <w:gridCol w:w="1445"/>
-        <w:gridCol w:w="1984"/>
-        <w:gridCol w:w="2141"/>
-        <w:gridCol w:w="3770"/>
+        <w:gridCol w:w="1405"/>
+        <w:gridCol w:w="1466"/>
+        <w:gridCol w:w="2432"/>
+        <w:gridCol w:w="4228"/>
       </w:tblGrid>
       <w:tr>
         <w:trPr>
@@ -200,7 +323,7 @@
         </w:trPr>
         <w:tc>
           <w:tcPr>
-            <w:tcW w:w="774" w:type="pct"/>
+            <w:tcW w:w="737" w:type="pct"/>
             <w:tcBorders>
               <w:top w:val="single" w:sz="8" w:space="0" w:color="000000"/>
               <w:left w:val="single" w:sz="8" w:space="0" w:color="000000"/>
@@ -218,21 +341,25 @@
           </w:tcPr>
           <w:p>
             <w:pPr>
+              <w:jc w:val="center"/>
               <w:rPr>
                 <w:b/>
               </w:rPr>
             </w:pPr>
-            <w:r>
-              <w:rPr>
-                <w:b/>
-              </w:rPr>
-              <w:t>Layer</w:t>
-            </w:r>
+            <w:hyperlink r:id="rId7" w:history="1">
+              <w:r>
+                <w:rPr>
+                  <w:rStyle w:val="Hyperlink"/>
+                  <w:b/>
+                </w:rPr>
+                <w:t>Layer</w:t>
+              </w:r>
+            </w:hyperlink>
           </w:p>
         </w:tc>
         <w:tc>
           <w:tcPr>
-            <w:tcW w:w="1062" w:type="pct"/>
+            <w:tcW w:w="769" w:type="pct"/>
             <w:tcBorders>
               <w:top w:val="single" w:sz="8" w:space="0" w:color="000000"/>
               <w:left w:val="single" w:sz="8" w:space="0" w:color="000000"/>
@@ -250,21 +377,25 @@
           </w:tcPr>
           <w:p>
             <w:pPr>
+              <w:jc w:val="center"/>
               <w:rPr>
                 <w:b/>
               </w:rPr>
             </w:pPr>
-            <w:r>
-              <w:rPr>
-                <w:b/>
-              </w:rPr>
-              <w:t>Protocol</w:t>
-            </w:r>
+            <w:hyperlink r:id="rId8" w:history="1">
+              <w:r>
+                <w:rPr>
+                  <w:rStyle w:val="Hyperlink"/>
+                  <w:b/>
+                </w:rPr>
+                <w:t>Protocol</w:t>
+              </w:r>
+            </w:hyperlink>
           </w:p>
         </w:tc>
         <w:tc>
           <w:tcPr>
-            <w:tcW w:w="1146" w:type="pct"/>
+            <w:tcW w:w="1276" w:type="pct"/>
             <w:tcBorders>
               <w:top w:val="single" w:sz="8" w:space="0" w:color="000000"/>
               <w:left w:val="single" w:sz="8" w:space="0" w:color="000000"/>
@@ -282,21 +413,25 @@
           </w:tcPr>
           <w:p>
             <w:pPr>
+              <w:jc w:val="center"/>
               <w:rPr>
                 <w:b/>
               </w:rPr>
             </w:pPr>
-            <w:r>
-              <w:rPr>
-                <w:b/>
-              </w:rPr>
-              <w:t>Protocol Data Unit</w:t>
-            </w:r>
+            <w:hyperlink r:id="rId9" w:history="1">
+              <w:r>
+                <w:rPr>
+                  <w:rStyle w:val="Hyperlink"/>
+                  <w:b/>
+                </w:rPr>
+                <w:t>Protocol Data Unit</w:t>
+              </w:r>
+            </w:hyperlink>
           </w:p>
         </w:tc>
         <w:tc>
           <w:tcPr>
-            <w:tcW w:w="2018" w:type="pct"/>
+            <w:tcW w:w="2218" w:type="pct"/>
             <w:tcBorders>
               <w:top w:val="single" w:sz="8" w:space="0" w:color="000000"/>
               <w:left w:val="single" w:sz="8" w:space="0" w:color="000000"/>
@@ -314,6 +449,7 @@
           </w:tcPr>
           <w:p>
             <w:pPr>
+              <w:jc w:val="center"/>
               <w:rPr>
                 <w:b/>
               </w:rPr>
@@ -333,7 +469,7 @@
         </w:trPr>
         <w:tc>
           <w:tcPr>
-            <w:tcW w:w="774" w:type="pct"/>
+            <w:tcW w:w="737" w:type="pct"/>
             <w:tcBorders>
               <w:top w:val="single" w:sz="8" w:space="0" w:color="000000"/>
               <w:left w:val="single" w:sz="8" w:space="0" w:color="000000"/>
@@ -347,10 +483,9 @@
               <w:bottom w:w="72" w:type="dxa"/>
               <w:right w:w="144" w:type="dxa"/>
             </w:tcMar>
-            <w:hideMark/>
           </w:tcPr>
           <w:p>
-            <w:hyperlink r:id="rId6" w:history="1">
+            <w:hyperlink r:id="rId10" w:history="1">
               <w:r>
                 <w:rPr>
                   <w:rStyle w:val="Hyperlink"/>
@@ -362,7 +497,7 @@
         </w:tc>
         <w:tc>
           <w:tcPr>
-            <w:tcW w:w="1062" w:type="pct"/>
+            <w:tcW w:w="769" w:type="pct"/>
             <w:tcBorders>
               <w:top w:val="single" w:sz="8" w:space="0" w:color="000000"/>
               <w:left w:val="single" w:sz="8" w:space="0" w:color="000000"/>
@@ -376,21 +511,31 @@
               <w:bottom w:w="72" w:type="dxa"/>
               <w:right w:w="144" w:type="dxa"/>
             </w:tcMar>
-            <w:hideMark/>
           </w:tcPr>
           <w:p>
-            <w:hyperlink r:id="rId7" w:history="1">
+            <w:hyperlink r:id="rId11" w:history="1">
               <w:r>
                 <w:rPr>
                   <w:rStyle w:val="Hyperlink"/>
                 </w:rPr>
-                <w:t xml:space="preserve">HTTP </w:t>
+                <w:t>DNS</w:t>
               </w:r>
             </w:hyperlink>
             <w:r>
-              <w:t xml:space="preserve">+ </w:t>
+              <w:t xml:space="preserve">, </w:t>
             </w:r>
-            <w:hyperlink r:id="rId8" w:history="1">
+            <w:hyperlink r:id="rId12" w:history="1">
+              <w:r>
+                <w:rPr>
+                  <w:rStyle w:val="Hyperlink"/>
+                </w:rPr>
+                <w:t>DHCP</w:t>
+              </w:r>
+            </w:hyperlink>
+            <w:r>
+              <w:t xml:space="preserve">, </w:t>
+            </w:r>
+            <w:hyperlink r:id="rId13" w:history="1">
               <w:r>
                 <w:rPr>
                   <w:rStyle w:val="Hyperlink"/>
@@ -398,11 +543,28 @@
                 <w:t>MQTT</w:t>
               </w:r>
             </w:hyperlink>
+            <w:r>
+              <w:t xml:space="preserve">, </w:t>
+            </w:r>
+            <w:hyperlink r:id="rId14" w:history="1">
+              <w:r>
+                <w:rPr>
+                  <w:rStyle w:val="Hyperlink"/>
+                </w:rPr>
+                <w:t>HTTP</w:t>
+              </w:r>
+            </w:hyperlink>
+            <w:r>
+              <w:t>, etc</w:t>
+            </w:r>
+            <w:r>
+              <w:t>.</w:t>
+            </w:r>
           </w:p>
         </w:tc>
         <w:tc>
           <w:tcPr>
-            <w:tcW w:w="1146" w:type="pct"/>
+            <w:tcW w:w="1276" w:type="pct"/>
             <w:tcBorders>
               <w:top w:val="single" w:sz="8" w:space="0" w:color="000000"/>
               <w:left w:val="single" w:sz="8" w:space="0" w:color="000000"/>
@@ -416,13 +578,16 @@
               <w:bottom w:w="72" w:type="dxa"/>
               <w:right w:w="144" w:type="dxa"/>
             </w:tcMar>
-            <w:hideMark/>
           </w:tcPr>
-          <w:p/>
+          <w:p>
+            <w:r>
+              <w:t>Data</w:t>
+            </w:r>
+          </w:p>
         </w:tc>
         <w:tc>
           <w:tcPr>
-            <w:tcW w:w="2018" w:type="pct"/>
+            <w:tcW w:w="2218" w:type="pct"/>
             <w:tcBorders>
               <w:top w:val="single" w:sz="8" w:space="0" w:color="000000"/>
               <w:left w:val="single" w:sz="8" w:space="0" w:color="000000"/>
@@ -436,9 +601,30 @@
               <w:bottom w:w="72" w:type="dxa"/>
               <w:right w:w="144" w:type="dxa"/>
             </w:tcMar>
-            <w:hideMark/>
           </w:tcPr>
-          <w:p/>
+          <w:p>
+            <w:r>
+              <w:t xml:space="preserve">The layers below the application provide the mechanism to trade useful data.  The application layer is the actual protocol to do something useful in the device e.g. </w:t>
+            </w:r>
+            <w:r>
+              <w:t xml:space="preserve">HTTP (get or put data), </w:t>
+            </w:r>
+            <w:r>
+              <w:t>DNS</w:t>
+            </w:r>
+            <w:r>
+              <w:t xml:space="preserve"> (find a IP address from a name)</w:t>
+            </w:r>
+            <w:r>
+              <w:t>, MQTT</w:t>
+            </w:r>
+            <w:r>
+              <w:t xml:space="preserve"> (publish or subscribe)</w:t>
+            </w:r>
+            <w:r>
+              <w:t xml:space="preserve"> etc.</w:t>
+            </w:r>
+          </w:p>
         </w:tc>
       </w:tr>
       <w:tr>
@@ -447,243 +633,7 @@
         </w:trPr>
         <w:tc>
           <w:tcPr>
-            <w:tcW w:w="774" w:type="pct"/>
-            <w:tcBorders>
-              <w:top w:val="single" w:sz="8" w:space="0" w:color="000000"/>
-              <w:left w:val="single" w:sz="8" w:space="0" w:color="000000"/>
-              <w:bottom w:val="single" w:sz="8" w:space="0" w:color="000000"/>
-              <w:right w:val="single" w:sz="8" w:space="0" w:color="000000"/>
-            </w:tcBorders>
-            <w:shd w:val="clear" w:color="auto" w:fill="auto"/>
-            <w:tcMar>
-              <w:top w:w="72" w:type="dxa"/>
-              <w:left w:w="144" w:type="dxa"/>
-              <w:bottom w:w="72" w:type="dxa"/>
-              <w:right w:w="144" w:type="dxa"/>
-            </w:tcMar>
-            <w:hideMark/>
-          </w:tcPr>
-          <w:p>
-            <w:hyperlink r:id="rId9" w:history="1">
-              <w:r>
-                <w:rPr>
-                  <w:rStyle w:val="Hyperlink"/>
-                </w:rPr>
-                <w:t>Transport</w:t>
-              </w:r>
-            </w:hyperlink>
-          </w:p>
-        </w:tc>
-        <w:tc>
-          <w:tcPr>
-            <w:tcW w:w="1062" w:type="pct"/>
-            <w:tcBorders>
-              <w:top w:val="single" w:sz="8" w:space="0" w:color="000000"/>
-              <w:left w:val="single" w:sz="8" w:space="0" w:color="000000"/>
-              <w:bottom w:val="single" w:sz="8" w:space="0" w:color="000000"/>
-              <w:right w:val="single" w:sz="8" w:space="0" w:color="000000"/>
-            </w:tcBorders>
-            <w:shd w:val="clear" w:color="auto" w:fill="auto"/>
-            <w:tcMar>
-              <w:top w:w="72" w:type="dxa"/>
-              <w:left w:w="144" w:type="dxa"/>
-              <w:bottom w:w="72" w:type="dxa"/>
-              <w:right w:w="144" w:type="dxa"/>
-            </w:tcMar>
-            <w:hideMark/>
-          </w:tcPr>
-          <w:p>
-            <w:hyperlink r:id="rId10" w:history="1">
-              <w:r>
-                <w:rPr>
-                  <w:rStyle w:val="Hyperlink"/>
-                </w:rPr>
-                <w:t xml:space="preserve">TCP </w:t>
-              </w:r>
-            </w:hyperlink>
-            <w:r>
-              <w:t xml:space="preserve">+ </w:t>
-            </w:r>
-            <w:hyperlink r:id="rId11" w:history="1">
-              <w:r>
-                <w:rPr>
-                  <w:rStyle w:val="Hyperlink"/>
-                </w:rPr>
-                <w:t>UDP</w:t>
-              </w:r>
-            </w:hyperlink>
-          </w:p>
-        </w:tc>
-        <w:tc>
-          <w:tcPr>
-            <w:tcW w:w="1146" w:type="pct"/>
-            <w:tcBorders>
-              <w:top w:val="single" w:sz="8" w:space="0" w:color="000000"/>
-              <w:left w:val="single" w:sz="8" w:space="0" w:color="000000"/>
-              <w:bottom w:val="single" w:sz="8" w:space="0" w:color="000000"/>
-              <w:right w:val="single" w:sz="8" w:space="0" w:color="000000"/>
-            </w:tcBorders>
-            <w:shd w:val="clear" w:color="auto" w:fill="auto"/>
-            <w:tcMar>
-              <w:top w:w="72" w:type="dxa"/>
-              <w:left w:w="144" w:type="dxa"/>
-              <w:bottom w:w="72" w:type="dxa"/>
-              <w:right w:w="144" w:type="dxa"/>
-            </w:tcMar>
-            <w:hideMark/>
-          </w:tcPr>
-          <w:p>
-            <w:r>
-              <w:t>Segments + Datagram</w:t>
-            </w:r>
-          </w:p>
-        </w:tc>
-        <w:tc>
-          <w:tcPr>
-            <w:tcW w:w="2018" w:type="pct"/>
-            <w:tcBorders>
-              <w:top w:val="single" w:sz="8" w:space="0" w:color="000000"/>
-              <w:left w:val="single" w:sz="8" w:space="0" w:color="000000"/>
-              <w:bottom w:val="single" w:sz="8" w:space="0" w:color="000000"/>
-              <w:right w:val="single" w:sz="8" w:space="0" w:color="000000"/>
-            </w:tcBorders>
-            <w:shd w:val="clear" w:color="auto" w:fill="auto"/>
-            <w:tcMar>
-              <w:top w:w="72" w:type="dxa"/>
-              <w:left w:w="144" w:type="dxa"/>
-              <w:bottom w:w="72" w:type="dxa"/>
-              <w:right w:w="144" w:type="dxa"/>
-            </w:tcMar>
-            <w:hideMark/>
-          </w:tcPr>
-          <w:p/>
-        </w:tc>
-      </w:tr>
-      <w:tr>
-        <w:trPr>
-          <w:trHeight w:val="584"/>
-        </w:trPr>
-        <w:tc>
-          <w:tcPr>
-            <w:tcW w:w="774" w:type="pct"/>
-            <w:tcBorders>
-              <w:top w:val="single" w:sz="8" w:space="0" w:color="000000"/>
-              <w:left w:val="single" w:sz="8" w:space="0" w:color="000000"/>
-              <w:bottom w:val="single" w:sz="8" w:space="0" w:color="000000"/>
-              <w:right w:val="single" w:sz="8" w:space="0" w:color="000000"/>
-            </w:tcBorders>
-            <w:shd w:val="clear" w:color="auto" w:fill="auto"/>
-            <w:tcMar>
-              <w:top w:w="72" w:type="dxa"/>
-              <w:left w:w="144" w:type="dxa"/>
-              <w:bottom w:w="72" w:type="dxa"/>
-              <w:right w:w="144" w:type="dxa"/>
-            </w:tcMar>
-            <w:hideMark/>
-          </w:tcPr>
-          <w:p>
-            <w:hyperlink r:id="rId12" w:history="1">
-              <w:r>
-                <w:rPr>
-                  <w:rStyle w:val="Hyperlink"/>
-                </w:rPr>
-                <w:t>Network</w:t>
-              </w:r>
-            </w:hyperlink>
-          </w:p>
-        </w:tc>
-        <w:tc>
-          <w:tcPr>
-            <w:tcW w:w="1062" w:type="pct"/>
-            <w:tcBorders>
-              <w:top w:val="single" w:sz="8" w:space="0" w:color="000000"/>
-              <w:left w:val="single" w:sz="8" w:space="0" w:color="000000"/>
-              <w:bottom w:val="single" w:sz="8" w:space="0" w:color="000000"/>
-              <w:right w:val="single" w:sz="8" w:space="0" w:color="000000"/>
-            </w:tcBorders>
-            <w:shd w:val="clear" w:color="auto" w:fill="auto"/>
-            <w:tcMar>
-              <w:top w:w="72" w:type="dxa"/>
-              <w:left w:w="144" w:type="dxa"/>
-              <w:bottom w:w="72" w:type="dxa"/>
-              <w:right w:w="144" w:type="dxa"/>
-            </w:tcMar>
-            <w:hideMark/>
-          </w:tcPr>
-          <w:p>
-            <w:hyperlink r:id="rId13" w:history="1">
-              <w:r>
-                <w:rPr>
-                  <w:rStyle w:val="Hyperlink"/>
-                </w:rPr>
-                <w:t>IP</w:t>
-              </w:r>
-            </w:hyperlink>
-            <w:r>
-              <w:t xml:space="preserve"> + </w:t>
-            </w:r>
-            <w:hyperlink r:id="rId14" w:history="1">
-              <w:r>
-                <w:rPr>
-                  <w:rStyle w:val="Hyperlink"/>
-                </w:rPr>
-                <w:t>ICMP</w:t>
-              </w:r>
-            </w:hyperlink>
-          </w:p>
-        </w:tc>
-        <w:tc>
-          <w:tcPr>
-            <w:tcW w:w="1146" w:type="pct"/>
-            <w:tcBorders>
-              <w:top w:val="single" w:sz="8" w:space="0" w:color="000000"/>
-              <w:left w:val="single" w:sz="8" w:space="0" w:color="000000"/>
-              <w:bottom w:val="single" w:sz="8" w:space="0" w:color="000000"/>
-              <w:right w:val="single" w:sz="8" w:space="0" w:color="000000"/>
-            </w:tcBorders>
-            <w:shd w:val="clear" w:color="auto" w:fill="auto"/>
-            <w:tcMar>
-              <w:top w:w="72" w:type="dxa"/>
-              <w:left w:w="144" w:type="dxa"/>
-              <w:bottom w:w="72" w:type="dxa"/>
-              <w:right w:w="144" w:type="dxa"/>
-            </w:tcMar>
-            <w:hideMark/>
-          </w:tcPr>
-          <w:p>
-            <w:r>
-              <w:t>Packets</w:t>
-            </w:r>
-          </w:p>
-        </w:tc>
-        <w:tc>
-          <w:tcPr>
-            <w:tcW w:w="2018" w:type="pct"/>
-            <w:tcBorders>
-              <w:top w:val="single" w:sz="8" w:space="0" w:color="000000"/>
-              <w:left w:val="single" w:sz="8" w:space="0" w:color="000000"/>
-              <w:bottom w:val="single" w:sz="8" w:space="0" w:color="000000"/>
-              <w:right w:val="single" w:sz="8" w:space="0" w:color="000000"/>
-            </w:tcBorders>
-            <w:shd w:val="clear" w:color="auto" w:fill="auto"/>
-            <w:tcMar>
-              <w:top w:w="72" w:type="dxa"/>
-              <w:left w:w="144" w:type="dxa"/>
-              <w:bottom w:w="72" w:type="dxa"/>
-              <w:right w:w="144" w:type="dxa"/>
-            </w:tcMar>
-            <w:hideMark/>
-          </w:tcPr>
-          <w:p/>
-        </w:tc>
-      </w:tr>
-      <w:tr>
-        <w:trPr>
-          <w:trHeight w:val="584"/>
-        </w:trPr>
-        <w:tc>
-          <w:tcPr>
-            <w:tcW w:w="774" w:type="pct"/>
+            <w:tcW w:w="737" w:type="pct"/>
             <w:tcBorders>
               <w:top w:val="single" w:sz="8" w:space="0" w:color="000000"/>
               <w:left w:val="single" w:sz="8" w:space="0" w:color="000000"/>
@@ -705,102 +655,14 @@
                 <w:rPr>
                   <w:rStyle w:val="Hyperlink"/>
                 </w:rPr>
-                <w:t>Data-Link</w:t>
+                <w:t>Transport</w:t>
               </w:r>
             </w:hyperlink>
           </w:p>
         </w:tc>
         <w:tc>
           <w:tcPr>
-            <w:tcW w:w="1062" w:type="pct"/>
-            <w:tcBorders>
-              <w:top w:val="single" w:sz="8" w:space="0" w:color="000000"/>
-              <w:left w:val="single" w:sz="8" w:space="0" w:color="000000"/>
-              <w:bottom w:val="single" w:sz="8" w:space="0" w:color="000000"/>
-              <w:right w:val="single" w:sz="8" w:space="0" w:color="000000"/>
-            </w:tcBorders>
-            <w:shd w:val="clear" w:color="auto" w:fill="auto"/>
-            <w:tcMar>
-              <w:top w:w="72" w:type="dxa"/>
-              <w:left w:w="144" w:type="dxa"/>
-              <w:bottom w:w="72" w:type="dxa"/>
-              <w:right w:w="144" w:type="dxa"/>
-            </w:tcMar>
-            <w:hideMark/>
-          </w:tcPr>
-          <w:p>
-            <w:proofErr w:type="spellStart"/>
-            <w:r>
-              <w:t>WiFi</w:t>
-            </w:r>
-            <w:proofErr w:type="spellEnd"/>
-          </w:p>
-        </w:tc>
-        <w:tc>
-          <w:tcPr>
-            <w:tcW w:w="1146" w:type="pct"/>
-            <w:tcBorders>
-              <w:top w:val="single" w:sz="8" w:space="0" w:color="000000"/>
-              <w:left w:val="single" w:sz="8" w:space="0" w:color="000000"/>
-              <w:bottom w:val="single" w:sz="8" w:space="0" w:color="000000"/>
-              <w:right w:val="single" w:sz="8" w:space="0" w:color="000000"/>
-            </w:tcBorders>
-            <w:shd w:val="clear" w:color="auto" w:fill="auto"/>
-            <w:tcMar>
-              <w:top w:w="72" w:type="dxa"/>
-              <w:left w:w="144" w:type="dxa"/>
-              <w:bottom w:w="72" w:type="dxa"/>
-              <w:right w:w="144" w:type="dxa"/>
-            </w:tcMar>
-            <w:hideMark/>
-          </w:tcPr>
-          <w:p>
-            <w:r>
-              <w:t>Frames</w:t>
-            </w:r>
-          </w:p>
-        </w:tc>
-        <w:tc>
-          <w:tcPr>
-            <w:tcW w:w="2018" w:type="pct"/>
-            <w:tcBorders>
-              <w:top w:val="single" w:sz="8" w:space="0" w:color="000000"/>
-              <w:left w:val="single" w:sz="8" w:space="0" w:color="000000"/>
-              <w:bottom w:val="single" w:sz="8" w:space="0" w:color="000000"/>
-              <w:right w:val="single" w:sz="8" w:space="0" w:color="000000"/>
-            </w:tcBorders>
-            <w:shd w:val="clear" w:color="auto" w:fill="auto"/>
-            <w:tcMar>
-              <w:top w:w="72" w:type="dxa"/>
-              <w:left w:w="144" w:type="dxa"/>
-              <w:bottom w:w="72" w:type="dxa"/>
-              <w:right w:w="144" w:type="dxa"/>
-            </w:tcMar>
-            <w:hideMark/>
-          </w:tcPr>
-          <w:p>
-            <w:r>
-              <w:t>Converts bits into unencrypte</w:t>
-            </w:r>
-            <w:r>
-              <w:t>d</w:t>
-            </w:r>
-            <w:r>
-              <w:t xml:space="preserve"> frames</w:t>
-            </w:r>
-            <w:r>
-              <w:t xml:space="preserve">.  This layer only communicates only on the Local Area Network </w:t>
-            </w:r>
-          </w:p>
-        </w:tc>
-      </w:tr>
-      <w:tr>
-        <w:trPr>
-          <w:trHeight w:val="584"/>
-        </w:trPr>
-        <w:tc>
-          <w:tcPr>
-            <w:tcW w:w="774" w:type="pct"/>
+            <w:tcW w:w="769" w:type="pct"/>
             <w:tcBorders>
               <w:top w:val="single" w:sz="8" w:space="0" w:color="000000"/>
               <w:left w:val="single" w:sz="8" w:space="0" w:color="000000"/>
@@ -822,14 +684,25 @@
                 <w:rPr>
                   <w:rStyle w:val="Hyperlink"/>
                 </w:rPr>
-                <w:t>Physical</w:t>
+                <w:t xml:space="preserve">TCP </w:t>
+              </w:r>
+            </w:hyperlink>
+          </w:p>
+          <w:p/>
+          <w:p>
+            <w:hyperlink r:id="rId17" w:history="1">
+              <w:r>
+                <w:rPr>
+                  <w:rStyle w:val="Hyperlink"/>
+                </w:rPr>
+                <w:t>UDP</w:t>
               </w:r>
             </w:hyperlink>
           </w:p>
         </w:tc>
         <w:tc>
           <w:tcPr>
-            <w:tcW w:w="1062" w:type="pct"/>
+            <w:tcW w:w="1276" w:type="pct"/>
             <w:tcBorders>
               <w:top w:val="single" w:sz="8" w:space="0" w:color="000000"/>
               <w:left w:val="single" w:sz="8" w:space="0" w:color="000000"/>
@@ -847,13 +720,479 @@
           </w:tcPr>
           <w:p>
             <w:r>
-              <w:t>802.11b</w:t>
+              <w:t xml:space="preserve">(TCP) </w:t>
+            </w:r>
+            <w:hyperlink r:id="rId18" w:anchor="TCP_segment_structure" w:history="1">
+              <w:r>
+                <w:rPr>
+                  <w:rStyle w:val="Hyperlink"/>
+                </w:rPr>
+                <w:t>Segments</w:t>
+              </w:r>
+            </w:hyperlink>
+            <w:r>
+              <w:t xml:space="preserve"> </w:t>
+            </w:r>
+          </w:p>
+          <w:p/>
+          <w:p>
+            <w:r>
+              <w:t xml:space="preserve">(UDP) </w:t>
+            </w:r>
+            <w:hyperlink r:id="rId19" w:history="1">
+              <w:r>
+                <w:rPr>
+                  <w:rStyle w:val="Hyperlink"/>
+                </w:rPr>
+                <w:t>Datagram</w:t>
+              </w:r>
+            </w:hyperlink>
+          </w:p>
+        </w:tc>
+        <w:tc>
+          <w:tcPr>
+            <w:tcW w:w="2218" w:type="pct"/>
+            <w:tcBorders>
+              <w:top w:val="single" w:sz="8" w:space="0" w:color="000000"/>
+              <w:left w:val="single" w:sz="8" w:space="0" w:color="000000"/>
+              <w:bottom w:val="single" w:sz="8" w:space="0" w:color="000000"/>
+              <w:right w:val="single" w:sz="8" w:space="0" w:color="000000"/>
+            </w:tcBorders>
+            <w:shd w:val="clear" w:color="auto" w:fill="auto"/>
+            <w:tcMar>
+              <w:top w:w="72" w:type="dxa"/>
+              <w:left w:w="144" w:type="dxa"/>
+              <w:bottom w:w="72" w:type="dxa"/>
+              <w:right w:w="144" w:type="dxa"/>
+            </w:tcMar>
+            <w:hideMark/>
+          </w:tcPr>
+          <w:p>
+            <w:r>
+              <w:t xml:space="preserve">Reliable, </w:t>
+            </w:r>
+            <w:r>
+              <w:t>o</w:t>
+            </w:r>
+            <w:r>
+              <w:t xml:space="preserve">rdered, </w:t>
+            </w:r>
+            <w:r>
+              <w:t>e</w:t>
+            </w:r>
+            <w:r>
+              <w:t>rror checked stream of bytes – think of it as a pipe between computers</w:t>
+            </w:r>
+          </w:p>
+          <w:p>
+            <w:r>
+              <w:t>A connectionless datagrams</w:t>
+            </w:r>
+            <w:r>
+              <w:t xml:space="preserve"> (blobs of data)</w:t>
+            </w:r>
+          </w:p>
+        </w:tc>
+      </w:tr>
+      <w:tr>
+        <w:trPr>
+          <w:trHeight w:val="584"/>
+        </w:trPr>
+        <w:tc>
+          <w:tcPr>
+            <w:tcW w:w="737" w:type="pct"/>
+            <w:tcBorders>
+              <w:top w:val="single" w:sz="8" w:space="0" w:color="000000"/>
+              <w:left w:val="single" w:sz="8" w:space="0" w:color="000000"/>
+              <w:bottom w:val="single" w:sz="8" w:space="0" w:color="000000"/>
+              <w:right w:val="single" w:sz="8" w:space="0" w:color="000000"/>
+            </w:tcBorders>
+            <w:shd w:val="clear" w:color="auto" w:fill="auto"/>
+            <w:tcMar>
+              <w:top w:w="72" w:type="dxa"/>
+              <w:left w:w="144" w:type="dxa"/>
+              <w:bottom w:w="72" w:type="dxa"/>
+              <w:right w:w="144" w:type="dxa"/>
+            </w:tcMar>
+            <w:hideMark/>
+          </w:tcPr>
+          <w:p>
+            <w:hyperlink r:id="rId20" w:history="1">
+              <w:r>
+                <w:rPr>
+                  <w:rStyle w:val="Hyperlink"/>
+                </w:rPr>
+                <w:t>Network</w:t>
+              </w:r>
+            </w:hyperlink>
+          </w:p>
+        </w:tc>
+        <w:tc>
+          <w:tcPr>
+            <w:tcW w:w="769" w:type="pct"/>
+            <w:tcBorders>
+              <w:top w:val="single" w:sz="8" w:space="0" w:color="000000"/>
+              <w:left w:val="single" w:sz="8" w:space="0" w:color="000000"/>
+              <w:bottom w:val="single" w:sz="8" w:space="0" w:color="000000"/>
+              <w:right w:val="single" w:sz="8" w:space="0" w:color="000000"/>
+            </w:tcBorders>
+            <w:shd w:val="clear" w:color="auto" w:fill="auto"/>
+            <w:tcMar>
+              <w:top w:w="72" w:type="dxa"/>
+              <w:left w:w="144" w:type="dxa"/>
+              <w:bottom w:w="72" w:type="dxa"/>
+              <w:right w:w="144" w:type="dxa"/>
+            </w:tcMar>
+            <w:hideMark/>
+          </w:tcPr>
+          <w:p>
+            <w:hyperlink r:id="rId21" w:history="1">
+              <w:r>
+                <w:rPr>
+                  <w:rStyle w:val="Hyperlink"/>
+                </w:rPr>
+                <w:t>IP</w:t>
+              </w:r>
+            </w:hyperlink>
+          </w:p>
+        </w:tc>
+        <w:tc>
+          <w:tcPr>
+            <w:tcW w:w="1276" w:type="pct"/>
+            <w:tcBorders>
+              <w:top w:val="single" w:sz="8" w:space="0" w:color="000000"/>
+              <w:left w:val="single" w:sz="8" w:space="0" w:color="000000"/>
+              <w:bottom w:val="single" w:sz="8" w:space="0" w:color="000000"/>
+              <w:right w:val="single" w:sz="8" w:space="0" w:color="000000"/>
+            </w:tcBorders>
+            <w:shd w:val="clear" w:color="auto" w:fill="auto"/>
+            <w:tcMar>
+              <w:top w:w="72" w:type="dxa"/>
+              <w:left w:w="144" w:type="dxa"/>
+              <w:bottom w:w="72" w:type="dxa"/>
+              <w:right w:w="144" w:type="dxa"/>
+            </w:tcMar>
+            <w:hideMark/>
+          </w:tcPr>
+          <w:p>
+            <w:hyperlink r:id="rId22" w:history="1">
+              <w:r>
+                <w:rPr>
+                  <w:rStyle w:val="Hyperlink"/>
+                </w:rPr>
+                <w:t>Packets</w:t>
+              </w:r>
+            </w:hyperlink>
+          </w:p>
+        </w:tc>
+        <w:tc>
+          <w:tcPr>
+            <w:tcW w:w="2218" w:type="pct"/>
+            <w:tcBorders>
+              <w:top w:val="single" w:sz="8" w:space="0" w:color="000000"/>
+              <w:left w:val="single" w:sz="8" w:space="0" w:color="000000"/>
+              <w:bottom w:val="single" w:sz="8" w:space="0" w:color="000000"/>
+              <w:right w:val="single" w:sz="8" w:space="0" w:color="000000"/>
+            </w:tcBorders>
+            <w:shd w:val="clear" w:color="auto" w:fill="auto"/>
+            <w:tcMar>
+              <w:top w:w="72" w:type="dxa"/>
+              <w:left w:w="144" w:type="dxa"/>
+              <w:bottom w:w="72" w:type="dxa"/>
+              <w:right w:w="144" w:type="dxa"/>
+            </w:tcMar>
+            <w:hideMark/>
+          </w:tcPr>
+          <w:p>
+            <w:r>
+              <w:t xml:space="preserve">An IP network can send and receive IP packets with source and destination </w:t>
+            </w:r>
+            <w:r>
+              <w:t xml:space="preserve">IP </w:t>
+            </w:r>
+            <w:r>
+              <w:t xml:space="preserve">addresses </w:t>
+            </w:r>
+            <w:r>
+              <w:t xml:space="preserve">to </w:t>
+            </w:r>
+            <w:r>
+              <w:t>anywhere on the Internet.</w:t>
+            </w:r>
+          </w:p>
+        </w:tc>
+      </w:tr>
+      <w:tr>
+        <w:trPr>
+          <w:trHeight w:val="584"/>
+        </w:trPr>
+        <w:tc>
+          <w:tcPr>
+            <w:tcW w:w="737" w:type="pct"/>
+            <w:tcBorders>
+              <w:top w:val="single" w:sz="8" w:space="0" w:color="000000"/>
+              <w:left w:val="single" w:sz="8" w:space="0" w:color="000000"/>
+              <w:bottom w:val="single" w:sz="8" w:space="0" w:color="000000"/>
+              <w:right w:val="single" w:sz="8" w:space="0" w:color="000000"/>
+            </w:tcBorders>
+            <w:shd w:val="clear" w:color="auto" w:fill="auto"/>
+            <w:tcMar>
+              <w:top w:w="72" w:type="dxa"/>
+              <w:left w:w="144" w:type="dxa"/>
+              <w:bottom w:w="72" w:type="dxa"/>
+              <w:right w:w="144" w:type="dxa"/>
+            </w:tcMar>
+            <w:hideMark/>
+          </w:tcPr>
+          <w:p>
+            <w:hyperlink r:id="rId23" w:history="1">
+              <w:r>
+                <w:rPr>
+                  <w:rStyle w:val="Hyperlink"/>
+                </w:rPr>
+                <w:t>Data-Link</w:t>
+              </w:r>
+            </w:hyperlink>
+          </w:p>
+        </w:tc>
+        <w:tc>
+          <w:tcPr>
+            <w:tcW w:w="769" w:type="pct"/>
+            <w:tcBorders>
+              <w:top w:val="single" w:sz="8" w:space="0" w:color="000000"/>
+              <w:left w:val="single" w:sz="8" w:space="0" w:color="000000"/>
+              <w:bottom w:val="single" w:sz="8" w:space="0" w:color="000000"/>
+              <w:right w:val="single" w:sz="8" w:space="0" w:color="000000"/>
+            </w:tcBorders>
+            <w:shd w:val="clear" w:color="auto" w:fill="auto"/>
+            <w:tcMar>
+              <w:top w:w="72" w:type="dxa"/>
+              <w:left w:w="144" w:type="dxa"/>
+              <w:bottom w:w="72" w:type="dxa"/>
+              <w:right w:w="144" w:type="dxa"/>
+            </w:tcMar>
+            <w:hideMark/>
+          </w:tcPr>
+          <w:p>
+            <w:hyperlink r:id="rId24" w:history="1">
+              <w:r>
+                <w:rPr>
+                  <w:rStyle w:val="Hyperlink"/>
+                </w:rPr>
+                <w:t>802.11 MAC</w:t>
+              </w:r>
+            </w:hyperlink>
+          </w:p>
+        </w:tc>
+        <w:tc>
+          <w:tcPr>
+            <w:tcW w:w="1276" w:type="pct"/>
+            <w:tcBorders>
+              <w:top w:val="single" w:sz="8" w:space="0" w:color="000000"/>
+              <w:left w:val="single" w:sz="8" w:space="0" w:color="000000"/>
+              <w:bottom w:val="single" w:sz="8" w:space="0" w:color="000000"/>
+              <w:right w:val="single" w:sz="8" w:space="0" w:color="000000"/>
+            </w:tcBorders>
+            <w:shd w:val="clear" w:color="auto" w:fill="auto"/>
+            <w:tcMar>
+              <w:top w:w="72" w:type="dxa"/>
+              <w:left w:w="144" w:type="dxa"/>
+              <w:bottom w:w="72" w:type="dxa"/>
+              <w:right w:w="144" w:type="dxa"/>
+            </w:tcMar>
+            <w:hideMark/>
+          </w:tcPr>
+          <w:p>
+            <w:hyperlink r:id="rId25" w:history="1">
+              <w:r>
+                <w:rPr>
+                  <w:rStyle w:val="Hyperlink"/>
+                </w:rPr>
+                <w:t>Frame</w:t>
+              </w:r>
+            </w:hyperlink>
+          </w:p>
+        </w:tc>
+        <w:tc>
+          <w:tcPr>
+            <w:tcW w:w="2218" w:type="pct"/>
+            <w:tcBorders>
+              <w:top w:val="single" w:sz="8" w:space="0" w:color="000000"/>
+              <w:left w:val="single" w:sz="8" w:space="0" w:color="000000"/>
+              <w:bottom w:val="single" w:sz="8" w:space="0" w:color="000000"/>
+              <w:right w:val="single" w:sz="8" w:space="0" w:color="000000"/>
+            </w:tcBorders>
+            <w:shd w:val="clear" w:color="auto" w:fill="auto"/>
+            <w:tcMar>
+              <w:top w:w="72" w:type="dxa"/>
+              <w:left w:w="144" w:type="dxa"/>
+              <w:bottom w:w="72" w:type="dxa"/>
+              <w:right w:w="144" w:type="dxa"/>
+            </w:tcMar>
+            <w:hideMark/>
+          </w:tcPr>
+          <w:p>
+            <w:r>
+              <w:t>A frame is the atomic unit of transmission</w:t>
+            </w:r>
+            <w:r>
+              <w:t xml:space="preserve"> in the network</w:t>
+            </w:r>
+            <w:r>
+              <w:t xml:space="preserve">.  All of the data from the layers above are broken into frames by the data link layer. </w:t>
+            </w:r>
+          </w:p>
+          <w:p>
+            <w:r>
+              <w:t>Converts bits into unencrypte</w:t>
+            </w:r>
+            <w:r>
+              <w:t>d</w:t>
+            </w:r>
+            <w:r>
+              <w:t xml:space="preserve"> frames</w:t>
+            </w:r>
+            <w:r>
+              <w:t>.  Th</w:t>
+            </w:r>
+            <w:r>
+              <w:t xml:space="preserve">is layer only communicates </w:t>
+            </w:r>
+            <w:r>
+              <w:t xml:space="preserve">on the </w:t>
+            </w:r>
+            <w:r>
+              <w:rPr>
+                <w:u w:val="single"/>
+              </w:rPr>
+              <w:t>Local Area Network</w:t>
+            </w:r>
+            <w:r>
+              <w:t xml:space="preserve"> </w:t>
+            </w:r>
+          </w:p>
+        </w:tc>
+      </w:tr>
+      <w:tr>
+        <w:trPr>
+          <w:trHeight w:val="584"/>
+        </w:trPr>
+        <w:tc>
+          <w:tcPr>
+            <w:tcW w:w="737" w:type="pct"/>
+            <w:tcBorders>
+              <w:top w:val="single" w:sz="8" w:space="0" w:color="000000"/>
+              <w:left w:val="single" w:sz="8" w:space="0" w:color="000000"/>
+              <w:bottom w:val="single" w:sz="8" w:space="0" w:color="000000"/>
+              <w:right w:val="single" w:sz="8" w:space="0" w:color="000000"/>
+            </w:tcBorders>
+            <w:shd w:val="clear" w:color="auto" w:fill="auto"/>
+            <w:tcMar>
+              <w:top w:w="72" w:type="dxa"/>
+              <w:left w:w="144" w:type="dxa"/>
+              <w:bottom w:w="72" w:type="dxa"/>
+              <w:right w:w="144" w:type="dxa"/>
+            </w:tcMar>
+            <w:hideMark/>
+          </w:tcPr>
+          <w:p>
+            <w:hyperlink r:id="rId26" w:history="1">
+              <w:r>
+                <w:rPr>
+                  <w:rStyle w:val="Hyperlink"/>
+                </w:rPr>
+                <w:t>Physical</w:t>
+              </w:r>
+            </w:hyperlink>
+          </w:p>
+        </w:tc>
+        <w:tc>
+          <w:tcPr>
+            <w:tcW w:w="769" w:type="pct"/>
+            <w:tcBorders>
+              <w:top w:val="single" w:sz="8" w:space="0" w:color="000000"/>
+              <w:left w:val="single" w:sz="8" w:space="0" w:color="000000"/>
+              <w:bottom w:val="single" w:sz="8" w:space="0" w:color="000000"/>
+              <w:right w:val="single" w:sz="8" w:space="0" w:color="000000"/>
+            </w:tcBorders>
+            <w:shd w:val="clear" w:color="auto" w:fill="auto"/>
+            <w:tcMar>
+              <w:top w:w="72" w:type="dxa"/>
+              <w:left w:w="144" w:type="dxa"/>
+              <w:bottom w:w="72" w:type="dxa"/>
+              <w:right w:w="144" w:type="dxa"/>
+            </w:tcMar>
+            <w:hideMark/>
+          </w:tcPr>
+          <w:p>
+            <w:r>
+              <w:t>802.11</w:t>
+            </w:r>
+            <w:r>
+              <w:t>(</w:t>
+            </w:r>
+            <w:hyperlink r:id="rId27" w:anchor="802.11a_.28OFDM_waveform.29" w:history="1">
+              <w:proofErr w:type="spellStart"/>
+              <w:r>
+                <w:rPr>
+                  <w:rStyle w:val="Hyperlink"/>
+                </w:rPr>
+                <w:t>a</w:t>
+              </w:r>
+            </w:hyperlink>
+            <w:r>
+              <w:t>,</w:t>
+            </w:r>
+            <w:hyperlink r:id="rId28" w:anchor="802.11b" w:history="1">
+              <w:r>
+                <w:rPr>
+                  <w:rStyle w:val="Hyperlink"/>
+                </w:rPr>
+                <w:t>b</w:t>
+              </w:r>
+            </w:hyperlink>
+            <w:r>
+              <w:t>,</w:t>
+            </w:r>
+            <w:hyperlink r:id="rId29" w:anchor="802.11g" w:history="1">
+              <w:r>
+                <w:rPr>
+                  <w:rStyle w:val="Hyperlink"/>
+                </w:rPr>
+                <w:t>g</w:t>
+              </w:r>
+            </w:hyperlink>
+            <w:r>
+              <w:t>,</w:t>
+            </w:r>
+            <w:hyperlink r:id="rId30" w:anchor="802.11n" w:history="1">
+              <w:r>
+                <w:rPr>
+                  <w:rStyle w:val="Hyperlink"/>
+                </w:rPr>
+                <w:t>n</w:t>
+              </w:r>
+            </w:hyperlink>
+            <w:r>
+              <w:t>,</w:t>
+            </w:r>
+            <w:hyperlink r:id="rId31" w:anchor="802.11ac" w:history="1">
+              <w:r>
+                <w:rPr>
+                  <w:rStyle w:val="Hyperlink"/>
+                </w:rPr>
+                <w:t>ac</w:t>
+              </w:r>
+              <w:proofErr w:type="spellEnd"/>
+            </w:hyperlink>
+            <w:r>
+              <w:t>)</w:t>
             </w:r>
           </w:p>
         </w:tc>
         <w:tc>
           <w:tcPr>
-            <w:tcW w:w="1146" w:type="pct"/>
+            <w:tcW w:w="1276" w:type="pct"/>
             <w:tcBorders>
               <w:top w:val="single" w:sz="8" w:space="0" w:color="000000"/>
               <w:left w:val="single" w:sz="8" w:space="0" w:color="000000"/>
@@ -877,7 +1216,7 @@
         </w:tc>
         <w:tc>
           <w:tcPr>
-            <w:tcW w:w="2018" w:type="pct"/>
+            <w:tcW w:w="2218" w:type="pct"/>
             <w:tcBorders>
               <w:top w:val="single" w:sz="8" w:space="0" w:color="000000"/>
               <w:left w:val="single" w:sz="8" w:space="0" w:color="000000"/>
@@ -918,8 +1257,686 @@
         <w:pStyle w:val="Heading3"/>
       </w:pPr>
       <w:r>
+        <w:t>(Physical/</w:t>
+      </w:r>
+      <w:proofErr w:type="spellStart"/>
+      <w:r>
+        <w:t>Datalink</w:t>
+      </w:r>
+      <w:proofErr w:type="spellEnd"/>
+      <w:r>
+        <w:t xml:space="preserve">) </w:t>
+      </w:r>
+      <w:proofErr w:type="spellStart"/>
+      <w:r>
+        <w:t>WiFi</w:t>
+      </w:r>
+      <w:proofErr w:type="spellEnd"/>
+      <w:r>
+        <w:t xml:space="preserve"> Basics</w:t>
+      </w:r>
+    </w:p>
+    <w:p>
+      <w:pPr>
+        <w:rPr>
+          <w:b/>
+        </w:rPr>
+      </w:pPr>
+      <w:r>
+        <w:t xml:space="preserve">There are two ends of a </w:t>
+      </w:r>
+      <w:proofErr w:type="spellStart"/>
+      <w:r>
+        <w:t>WiFi</w:t>
+      </w:r>
+      <w:proofErr w:type="spellEnd"/>
+      <w:r>
+        <w:t xml:space="preserve"> network, the Station (i.e. the IOT device) and the Access</w:t>
+      </w:r>
+      <w:r>
+        <w:t xml:space="preserve"> Point (</w:t>
+      </w:r>
+      <w:proofErr w:type="spellStart"/>
+      <w:r>
+        <w:t>i.e</w:t>
+      </w:r>
+      <w:proofErr w:type="spellEnd"/>
+      <w:r>
+        <w:t xml:space="preserve"> the wireless router</w:t>
+      </w:r>
+      <w:r>
+        <w:t>)</w:t>
+      </w:r>
+      <w:r>
+        <w:t>.</w:t>
+      </w:r>
+      <w:r>
+        <w:t xml:space="preserve">  In order for a Station to connect </w:t>
+      </w:r>
+      <w:r>
+        <w:t xml:space="preserve">to a </w:t>
+      </w:r>
+      <w:proofErr w:type="spellStart"/>
+      <w:r>
+        <w:t>WiFi</w:t>
+      </w:r>
+      <w:proofErr w:type="spellEnd"/>
+      <w:r>
+        <w:t xml:space="preserve"> Network, </w:t>
+      </w:r>
+      <w:r>
+        <w:t xml:space="preserve">it must </w:t>
+      </w:r>
+      <w:r>
+        <w:t>have the following information</w:t>
+      </w:r>
+      <w:r>
+        <w:t xml:space="preserve"> </w:t>
+      </w:r>
+      <w:r>
+        <w:rPr>
+          <w:b/>
+        </w:rPr>
+        <w:t>SSID</w:t>
+      </w:r>
+      <w:r>
+        <w:t xml:space="preserve">, </w:t>
+      </w:r>
+      <w:r>
+        <w:rPr>
+          <w:b/>
+        </w:rPr>
+        <w:t>Band</w:t>
+      </w:r>
+      <w:r>
+        <w:t xml:space="preserve">, </w:t>
+      </w:r>
+      <w:r>
+        <w:rPr>
+          <w:b/>
+        </w:rPr>
+        <w:t>Channel</w:t>
+      </w:r>
+      <w:r>
+        <w:t xml:space="preserve"> and </w:t>
+      </w:r>
+      <w:r>
+        <w:rPr>
+          <w:b/>
+        </w:rPr>
+        <w:t>Encryption</w:t>
+      </w:r>
+      <w:r>
+        <w:t>.</w:t>
+      </w:r>
+      <w:r>
+        <w:t xml:space="preserve">  </w:t>
+      </w:r>
+      <w:r>
+        <w:t>In</w:t>
+      </w:r>
+      <w:r>
+        <w:t xml:space="preserve"> addition, in</w:t>
+      </w:r>
+      <w:r>
+        <w:t xml:space="preserve"> order to send data, all </w:t>
+      </w:r>
+      <w:proofErr w:type="spellStart"/>
+      <w:r>
+        <w:t>WiFi</w:t>
+      </w:r>
+      <w:proofErr w:type="spellEnd"/>
+      <w:r>
+        <w:t xml:space="preserve"> </w:t>
+      </w:r>
+      <w:proofErr w:type="spellStart"/>
+      <w:r>
+        <w:t>Datalink</w:t>
+      </w:r>
+      <w:proofErr w:type="spellEnd"/>
+      <w:r>
+        <w:t xml:space="preserve"> Frames are all labeled with the source and destination</w:t>
+      </w:r>
+      <w:r>
+        <w:t xml:space="preserve"> </w:t>
+      </w:r>
+      <w:r>
+        <w:rPr>
+          <w:b/>
+        </w:rPr>
+        <w:t>MAC Address</w:t>
+      </w:r>
+      <w:r>
+        <w:rPr>
+          <w:b/>
+        </w:rPr>
+        <w:t>es</w:t>
+      </w:r>
+      <w:r>
+        <w:t>.</w:t>
+      </w:r>
+      <w:r>
+        <w:t xml:space="preserve">  </w:t>
+      </w:r>
+    </w:p>
+    <w:p>
+      <w:pPr>
+        <w:spacing w:after="0"/>
+        <w:rPr>
+          <w:b/>
+          <w:u w:val="single"/>
+        </w:rPr>
+      </w:pPr>
+      <w:hyperlink r:id="rId32" w:history="1">
+        <w:r>
+          <w:rPr>
+            <w:rStyle w:val="Hyperlink"/>
+            <w:b/>
+          </w:rPr>
+          <w:t>SSID</w:t>
+        </w:r>
+      </w:hyperlink>
+      <w:r>
+        <w:rPr>
+          <w:b/>
+          <w:u w:val="single"/>
+        </w:rPr>
+        <w:t xml:space="preserve"> (the name of the wireless network)</w:t>
+      </w:r>
+    </w:p>
+    <w:p>
+      <w:r>
+        <w:t>SSID stands for Service Set Identifier.  The S</w:t>
+      </w:r>
+      <w:r>
+        <w:t>SID is the network name and is composed of</w:t>
+      </w:r>
+      <w:r>
+        <w:t xml:space="preserve"> 0-32 bytes </w:t>
+      </w:r>
+      <w:proofErr w:type="spellStart"/>
+      <w:r>
+        <w:t>a.k.a</w:t>
+      </w:r>
+      <w:proofErr w:type="spellEnd"/>
+      <w:r>
+        <w:t xml:space="preserve"> </w:t>
+      </w:r>
+      <w:proofErr w:type="spellStart"/>
+      <w:r>
+        <w:t>octects</w:t>
+      </w:r>
+      <w:proofErr w:type="spellEnd"/>
+      <w:r>
+        <w:t xml:space="preserve">.  The name does not have to be human readable (e.g. ASCII) but because it is </w:t>
+      </w:r>
+      <w:proofErr w:type="spellStart"/>
+      <w:r>
+        <w:t>uncoded</w:t>
+      </w:r>
+      <w:proofErr w:type="spellEnd"/>
+      <w:r>
+        <w:t xml:space="preserve"> bytes it is effectively case sensitive (be careful).</w:t>
+      </w:r>
+    </w:p>
+    <w:p>
+      <w:pPr>
+        <w:spacing w:after="0" w:line="240" w:lineRule="auto"/>
+        <w:rPr>
+          <w:b/>
+        </w:rPr>
+      </w:pPr>
+      <w:r>
+        <w:rPr>
+          <w:b/>
+          <w:u w:val="single"/>
+        </w:rPr>
+        <w:t>Band (either 2.4GHz or 5GHz)</w:t>
+      </w:r>
+    </w:p>
+    <w:p>
+      <w:proofErr w:type="spellStart"/>
+      <w:r>
+        <w:t>WiFi</w:t>
+      </w:r>
+      <w:proofErr w:type="spellEnd"/>
+      <w:r>
+        <w:t xml:space="preserve"> radios encode 1’s and 0’s with one of a number of different schemes depending on the type of </w:t>
+      </w:r>
+      <w:proofErr w:type="spellStart"/>
+      <w:r>
+        <w:t>WiFi</w:t>
+      </w:r>
+      <w:proofErr w:type="spellEnd"/>
+      <w:r>
+        <w:t xml:space="preserve"> (</w:t>
+      </w:r>
+      <w:proofErr w:type="spellStart"/>
+      <w:proofErr w:type="gramStart"/>
+      <w:r>
+        <w:t>a,b</w:t>
+      </w:r>
+      <w:proofErr w:type="gramEnd"/>
+      <w:r>
+        <w:t>,g,n</w:t>
+      </w:r>
+      <w:proofErr w:type="spellEnd"/>
+      <w:r>
+        <w:t xml:space="preserve">, </w:t>
+      </w:r>
+      <w:proofErr w:type="spellStart"/>
+      <w:r>
+        <w:t>ac,ax</w:t>
+      </w:r>
+      <w:proofErr w:type="spellEnd"/>
+      <w:r>
+        <w:t>).  The type of encoding doesn’t matter to your IOT application as the chip takes care of it.  The data is then transmitted into the 2.4GHz or 5GHz band (which band is important).</w:t>
+      </w:r>
+    </w:p>
+    <w:p>
+      <w:pPr>
+        <w:keepNext/>
+        <w:spacing w:after="0"/>
+        <w:rPr>
+          <w:rStyle w:val="Hyperlink"/>
+          <w:b/>
+        </w:rPr>
+      </w:pPr>
+      <w:r>
+        <w:rPr>
+          <w:b/>
+          <w:u w:val="single"/>
+        </w:rPr>
         <w:lastRenderedPageBreak/>
-        <w:t>(physical layer) Channels</w:t>
+        <w:fldChar w:fldCharType="begin"/>
+      </w:r>
+      <w:r>
+        <w:rPr>
+          <w:b/>
+          <w:u w:val="single"/>
+        </w:rPr>
+        <w:instrText xml:space="preserve"> HYPERLINK "https://en.wikipedia.org/wiki/List_of_WLAN_channels" </w:instrText>
+      </w:r>
+      <w:r>
+        <w:rPr>
+          <w:b/>
+          <w:u w:val="single"/>
+        </w:rPr>
+      </w:r>
+      <w:r>
+        <w:rPr>
+          <w:b/>
+          <w:u w:val="single"/>
+        </w:rPr>
+        <w:fldChar w:fldCharType="separate"/>
+      </w:r>
+      <w:r>
+        <w:rPr>
+          <w:rStyle w:val="Hyperlink"/>
+          <w:b/>
+        </w:rPr>
+        <w:t>Channel number</w:t>
+      </w:r>
+    </w:p>
+    <w:p>
+      <w:r>
+        <w:rPr>
+          <w:b/>
+          <w:u w:val="single"/>
+        </w:rPr>
+        <w:fldChar w:fldCharType="end"/>
+      </w:r>
+      <w:r>
+        <w:t>T</w:t>
+      </w:r>
+      <w:r>
+        <w:t>he available channels are band</w:t>
+      </w:r>
+      <w:r>
+        <w:t xml:space="preserve"> (2.4GHz)</w:t>
+      </w:r>
+      <w:r>
+        <w:t xml:space="preserve"> and geographically</w:t>
+      </w:r>
+      <w:r>
+        <w:t xml:space="preserve"> (where in the world)</w:t>
+      </w:r>
+      <w:r>
+        <w:t xml:space="preserve"> specific</w:t>
+      </w:r>
+      <w:r>
+        <w:t>.  2.4GHz is pretty simple, there are channels 1-14 with 1-11 available all over the world.  5GHz is way crazier and you need to look at the table depending on the region.</w:t>
+      </w:r>
+    </w:p>
+    <w:p>
+      <w:pPr>
+        <w:rPr>
+          <w:b/>
+        </w:rPr>
+      </w:pPr>
+      <w:r>
+        <w:rPr>
+          <w:b/>
+        </w:rPr>
+        <w:t>However, from the station point of view (and therefore this class) none of this matters as when you try to join an SSID the WICED SDK will scan all the channels looking for the correct SSID.</w:t>
+      </w:r>
+    </w:p>
+    <w:p>
+      <w:pPr>
+        <w:keepNext/>
+        <w:spacing w:after="0"/>
+        <w:rPr>
+          <w:b/>
+          <w:u w:val="single"/>
+        </w:rPr>
+      </w:pPr>
+      <w:hyperlink r:id="rId33" w:history="1">
+        <w:r>
+          <w:rPr>
+            <w:rStyle w:val="Hyperlink"/>
+            <w:b/>
+          </w:rPr>
+          <w:t xml:space="preserve">Encryption (open, </w:t>
+        </w:r>
+        <w:proofErr w:type="spellStart"/>
+        <w:r>
+          <w:rPr>
+            <w:rStyle w:val="Hyperlink"/>
+            <w:b/>
+          </w:rPr>
+          <w:t>wep</w:t>
+        </w:r>
+        <w:proofErr w:type="spellEnd"/>
+        <w:r>
+          <w:rPr>
+            <w:rStyle w:val="Hyperlink"/>
+            <w:b/>
+          </w:rPr>
+          <w:t xml:space="preserve">, </w:t>
+        </w:r>
+        <w:proofErr w:type="spellStart"/>
+        <w:r>
+          <w:rPr>
+            <w:rStyle w:val="Hyperlink"/>
+            <w:b/>
+          </w:rPr>
+          <w:t>wpa</w:t>
+        </w:r>
+        <w:proofErr w:type="spellEnd"/>
+        <w:r>
+          <w:rPr>
+            <w:rStyle w:val="Hyperlink"/>
+            <w:b/>
+          </w:rPr>
+          <w:t>, wpa2)</w:t>
+        </w:r>
+      </w:hyperlink>
+    </w:p>
+    <w:p>
+      <w:r>
+        <w:t xml:space="preserve">In order to provide security for </w:t>
+      </w:r>
+      <w:proofErr w:type="spellStart"/>
+      <w:r>
+        <w:t>WiFi</w:t>
+      </w:r>
+      <w:proofErr w:type="spellEnd"/>
+      <w:r>
+        <w:t xml:space="preserve"> networks it is common to use data link layer encryption.  The types of network encryption are Open (i.e. no security), </w:t>
+      </w:r>
+      <w:hyperlink r:id="rId34" w:history="1">
+        <w:r>
+          <w:rPr>
+            <w:rStyle w:val="Hyperlink"/>
+          </w:rPr>
+          <w:t>Wireless Equivalent Privacy (WEP)</w:t>
+        </w:r>
+      </w:hyperlink>
+      <w:r>
+        <w:t xml:space="preserve"> which is not very secure, </w:t>
+      </w:r>
+      <w:hyperlink r:id="rId35" w:history="1">
+        <w:proofErr w:type="spellStart"/>
+        <w:r>
+          <w:rPr>
+            <w:rStyle w:val="Hyperlink"/>
+          </w:rPr>
+          <w:t>WiFi</w:t>
+        </w:r>
+        <w:proofErr w:type="spellEnd"/>
+        <w:r>
+          <w:rPr>
+            <w:rStyle w:val="Hyperlink"/>
+          </w:rPr>
+          <w:t xml:space="preserve"> Protected Access (WPA)</w:t>
+        </w:r>
+      </w:hyperlink>
+      <w:r>
+        <w:t xml:space="preserve"> and WPA2 which has largely displaced WPA (you must support WPA2 to use the </w:t>
+      </w:r>
+      <w:proofErr w:type="spellStart"/>
+      <w:r>
+        <w:t>WiFi</w:t>
+      </w:r>
+      <w:proofErr w:type="spellEnd"/>
+      <w:r>
+        <w:t xml:space="preserve"> logo on your product).</w:t>
+      </w:r>
+      <w:r>
+        <w:t xml:space="preserve">  There are two version of WPA1/2 one called “Personal” or “</w:t>
+      </w:r>
+      <w:proofErr w:type="spellStart"/>
+      <w:r>
+        <w:t>PreShared</w:t>
+      </w:r>
+      <w:proofErr w:type="spellEnd"/>
+      <w:r>
+        <w:t xml:space="preserve"> Key” and one called “Enterprise”.</w:t>
+      </w:r>
+    </w:p>
+    <w:p>
+      <w:r>
+        <w:t>WEP and WPA PSK both use a password</w:t>
+      </w:r>
+      <w:r>
+        <w:t>—</w:t>
+      </w:r>
+      <w:r>
+        <w:t>called a key</w:t>
+      </w:r>
+      <w:r>
+        <w:t>—</w:t>
+      </w:r>
+      <w:r>
+        <w:t xml:space="preserve">to encrypt the data.  The WEP encryption scheme is very </w:t>
+      </w:r>
+      <w:proofErr w:type="spellStart"/>
+      <w:r>
+        <w:t>hackable</w:t>
+      </w:r>
+      <w:proofErr w:type="spellEnd"/>
+      <w:r>
+        <w:t xml:space="preserve">.  The PSK key scheme of WPA is very secure as it uses </w:t>
+      </w:r>
+      <w:hyperlink r:id="rId36" w:history="1">
+        <w:r>
+          <w:rPr>
+            <w:rStyle w:val="Hyperlink"/>
+          </w:rPr>
+          <w:t>AES</w:t>
+        </w:r>
+      </w:hyperlink>
+      <w:r>
+        <w:t xml:space="preserve"> however, sharing keys is a painful unsecure </w:t>
+      </w:r>
+      <w:r>
+        <w:t xml:space="preserve">process </w:t>
+      </w:r>
+      <w:r>
+        <w:t xml:space="preserve">because it means that everyone has the same key.  To solve the key distribution problem, most enterprise networking solutions, use WPA2 Enterprise which requires use of a </w:t>
+      </w:r>
+      <w:hyperlink r:id="rId37" w:history="1">
+        <w:r>
+          <w:rPr>
+            <w:rStyle w:val="Hyperlink"/>
+          </w:rPr>
+          <w:t>RADIUS</w:t>
+        </w:r>
+      </w:hyperlink>
+      <w:r>
+        <w:t xml:space="preserve"> server to handle authentication of each station individually.</w:t>
+      </w:r>
+    </w:p>
+    <w:p>
+      <w:r>
+        <w:rPr>
+          <w:b/>
+        </w:rPr>
+        <w:t>Enterprise security is an oncoming crisis for the IOT market and is a differentiated feature of WICED.</w:t>
+      </w:r>
+    </w:p>
+    <w:p>
+      <w:pPr>
+        <w:keepNext/>
+        <w:spacing w:after="0" w:line="240" w:lineRule="auto"/>
+        <w:rPr>
+          <w:b/>
+          <w:u w:val="single"/>
+        </w:rPr>
+      </w:pPr>
+      <w:hyperlink r:id="rId38" w:history="1">
+        <w:r>
+          <w:rPr>
+            <w:rStyle w:val="Hyperlink"/>
+            <w:b/>
+          </w:rPr>
+          <w:t>Media Access C</w:t>
+        </w:r>
+        <w:r>
+          <w:rPr>
+            <w:rStyle w:val="Hyperlink"/>
+            <w:b/>
+          </w:rPr>
+          <w:t>ontrol (MAC)</w:t>
+        </w:r>
+        <w:r>
+          <w:rPr>
+            <w:rStyle w:val="Hyperlink"/>
+            <w:b/>
+          </w:rPr>
+          <w:t xml:space="preserve"> Address</w:t>
+        </w:r>
+      </w:hyperlink>
+    </w:p>
+    <w:p>
+      <w:r>
+        <w:t xml:space="preserve">The </w:t>
+      </w:r>
+      <w:proofErr w:type="spellStart"/>
+      <w:r>
+        <w:t>WiFi</w:t>
+      </w:r>
+      <w:proofErr w:type="spellEnd"/>
+      <w:r>
+        <w:t xml:space="preserve"> MAC address is a 48-bit unique number that is assigned by the manufacturer (Cypress).  In order for the </w:t>
+      </w:r>
+      <w:proofErr w:type="spellStart"/>
+      <w:r>
+        <w:t>Datalink</w:t>
+      </w:r>
+      <w:proofErr w:type="spellEnd"/>
+      <w:r>
+        <w:t xml:space="preserve"> layer to send a frame it must address the frame with a source and destination MAC address.  Other devices on the network will only pass frames into the higher levels of the stack that are addressed to them.  Remember that the </w:t>
+      </w:r>
+      <w:proofErr w:type="spellStart"/>
+      <w:r>
+        <w:t>Datalink</w:t>
+      </w:r>
+      <w:proofErr w:type="spellEnd"/>
+      <w:r>
+        <w:t xml:space="preserve"> Layer does not know anything about the higher layers (e.g. IP)</w:t>
+      </w:r>
+    </w:p>
+    <w:p>
+      <w:r>
+        <w:t xml:space="preserve">The </w:t>
+      </w:r>
+      <w:proofErr w:type="spellStart"/>
+      <w:r>
+        <w:t>datalink</w:t>
+      </w:r>
+      <w:proofErr w:type="spellEnd"/>
+      <w:r>
+        <w:t xml:space="preserve"> layer needs to be able to figure out the MAC address of a particular IP Address in order to send it out on the </w:t>
+      </w:r>
+      <w:proofErr w:type="spellStart"/>
+      <w:r>
+        <w:t>WiFi</w:t>
+      </w:r>
+      <w:proofErr w:type="spellEnd"/>
+      <w:r>
+        <w:t xml:space="preserve"> network.  In order to figure out this mapping there is a protocol called A</w:t>
+      </w:r>
+      <w:r>
+        <w:t xml:space="preserve">ddress </w:t>
+      </w:r>
+      <w:r>
+        <w:t>R</w:t>
+      </w:r>
+      <w:r>
+        <w:t xml:space="preserve">esolution </w:t>
+      </w:r>
+      <w:r>
+        <w:t>P</w:t>
+      </w:r>
+      <w:r>
+        <w:t>rotocol (ARP)</w:t>
+      </w:r>
+      <w:r>
+        <w:t>.</w:t>
+      </w:r>
+    </w:p>
+    <w:p>
+      <w:pPr>
+        <w:keepNext/>
+        <w:spacing w:after="0"/>
+      </w:pPr>
+      <w:hyperlink r:id="rId39" w:history="1">
+        <w:r>
+          <w:rPr>
+            <w:rStyle w:val="Hyperlink"/>
+            <w:b/>
+          </w:rPr>
+          <w:t>ARP</w:t>
+        </w:r>
+      </w:hyperlink>
+    </w:p>
+    <w:p>
+      <w:r>
+        <w:t>Inside of every device there is an ARP table that has a map of MAC Address to IP address.  In order to discover the MAC address of a IP address an “ARP request” is broadcast to the network.</w:t>
+      </w:r>
+      <w:r>
+        <w:t xml:space="preserve">  All devices attached to a network listen for ARP requests.  If you hear an ARP request with your IP address in it, you respond with your </w:t>
+      </w:r>
+      <w:r>
+        <w:t>MAC</w:t>
+      </w:r>
+      <w:r>
+        <w:t xml:space="preserve"> address.  From that point forward both sides add that information to their ARP table</w:t>
+      </w:r>
+      <w:r>
+        <w:t xml:space="preserve"> (and in fact if you hear others </w:t>
+      </w:r>
+      <w:proofErr w:type="spellStart"/>
+      <w:r>
+        <w:t>ARPing</w:t>
+      </w:r>
+      <w:proofErr w:type="spellEnd"/>
+      <w:r>
+        <w:t xml:space="preserve"> you can update your table as well)</w:t>
+      </w:r>
+      <w:r>
+        <w:t>.  The brilliant part of this scheme is that if you ARP for an IP address that is not on your network, the router will respond with its MAC address (the subject of the next section).</w:t>
       </w:r>
     </w:p>
     <w:p>
@@ -927,7 +1944,234 @@
         <w:pStyle w:val="Heading3"/>
       </w:pPr>
       <w:r>
-        <w:t>(data link layer) SSID</w:t>
+        <w:lastRenderedPageBreak/>
+        <w:t>IP Networking</w:t>
+      </w:r>
+    </w:p>
+    <w:p>
+      <w:r>
+        <w:drawing>
+          <wp:inline distT="0" distB="0" distL="0" distR="0" wp14:anchorId="38C60D7F" wp14:editId="2299FEFB">
+            <wp:extent cx="5943600" cy="3950335"/>
+            <wp:effectExtent l="0" t="0" r="0" b="12065"/>
+            <wp:docPr id="84" name="Picture 84"/>
+            <wp:cNvGraphicFramePr>
+              <a:graphicFrameLocks xmlns:a="http://schemas.openxmlformats.org/drawingml/2006/main" noChangeAspect="1"/>
+            </wp:cNvGraphicFramePr>
+            <a:graphic xmlns:a="http://schemas.openxmlformats.org/drawingml/2006/main">
+              <a:graphicData uri="http://schemas.openxmlformats.org/drawingml/2006/picture">
+                <pic:pic xmlns:pic="http://schemas.openxmlformats.org/drawingml/2006/picture">
+                  <pic:nvPicPr>
+                    <pic:cNvPr id="1" name=""/>
+                    <pic:cNvPicPr/>
+                  </pic:nvPicPr>
+                  <pic:blipFill>
+                    <a:blip r:embed="rId40"/>
+                    <a:stretch>
+                      <a:fillRect/>
+                    </a:stretch>
+                  </pic:blipFill>
+                  <pic:spPr>
+                    <a:xfrm>
+                      <a:off x="0" y="0"/>
+                      <a:ext cx="5943600" cy="3950335"/>
+                    </a:xfrm>
+                    <a:prstGeom prst="rect">
+                      <a:avLst/>
+                    </a:prstGeom>
+                  </pic:spPr>
+                </pic:pic>
+              </a:graphicData>
+            </a:graphic>
+          </wp:inline>
+        </w:drawing>
+      </w:r>
+    </w:p>
+    <w:p>
+      <w:r>
+        <w:rPr>
+          <w:b/>
+        </w:rPr>
+        <w:t>The Internet</w:t>
+      </w:r>
+      <w:r>
+        <w:t xml:space="preserve"> is a mesh of interconnected </w:t>
+      </w:r>
+      <w:r>
+        <w:rPr>
+          <w:b/>
+        </w:rPr>
+        <w:t>IP networks</w:t>
+      </w:r>
+      <w:r>
+        <w:t>.</w:t>
+      </w:r>
+      <w:r>
+        <w:t xml:space="preserve">  </w:t>
+      </w:r>
+      <w:r>
+        <w:rPr>
+          <w:b/>
+        </w:rPr>
+        <w:t>The Cloud</w:t>
+      </w:r>
+      <w:r>
+        <w:t xml:space="preserve"> is all of the internet that is accessible by your network, but may also mean servers that are attached to a network somewhere on the internet.</w:t>
+      </w:r>
+    </w:p>
+    <w:p>
+      <w:r>
+        <w:t xml:space="preserve">All </w:t>
+      </w:r>
+      <w:r>
+        <w:rPr>
+          <w:b/>
+        </w:rPr>
+        <w:t>devices</w:t>
+      </w:r>
+      <w:r>
+        <w:t xml:space="preserve"> on the Internet have a legal </w:t>
+      </w:r>
+      <w:hyperlink r:id="rId41" w:history="1">
+        <w:r>
+          <w:rPr>
+            <w:rStyle w:val="Hyperlink"/>
+            <w:b/>
+          </w:rPr>
+          <w:t>IP address</w:t>
+        </w:r>
+      </w:hyperlink>
+      <w:r>
+        <w:t xml:space="preserve"> and belong to an (IP) </w:t>
+      </w:r>
+      <w:r>
+        <w:rPr>
+          <w:b/>
+        </w:rPr>
+        <w:t>Network</w:t>
+      </w:r>
+      <w:r>
+        <w:t xml:space="preserve"> that is defined by a </w:t>
+      </w:r>
+      <w:proofErr w:type="spellStart"/>
+      <w:r>
+        <w:rPr>
+          <w:b/>
+        </w:rPr>
+        <w:t>Netmask</w:t>
+      </w:r>
+      <w:proofErr w:type="spellEnd"/>
+      <w:r>
+        <w:t>.</w:t>
+      </w:r>
+      <w:r>
+        <w:t xml:space="preserve">  </w:t>
+      </w:r>
+      <w:r>
+        <w:rPr>
+          <w:b/>
+        </w:rPr>
+        <w:t>Routers</w:t>
+      </w:r>
+      <w:r>
+        <w:t xml:space="preserve"> are d</w:t>
+      </w:r>
+      <w:r>
+        <w:t xml:space="preserve">evices that connect IP networks by taking IP packets from one network and </w:t>
+      </w:r>
+      <w:r>
+        <w:t>forwarding</w:t>
+      </w:r>
+      <w:r>
+        <w:t xml:space="preserve"> them along to the correct next network.  This is a complicated task and is outside of the scope of this class but is the reason which Cisco is worth $151B.  Fo</w:t>
+      </w:r>
+      <w:r>
+        <w:t>r the purposes of this class you should</w:t>
+      </w:r>
+      <w:r>
+        <w:t xml:space="preserve"> just think that once you have connected to the network that your packets are magically transported to the other end.</w:t>
+      </w:r>
+    </w:p>
+    <w:p>
+      <w:r>
+        <w:t xml:space="preserve">An </w:t>
+      </w:r>
+      <w:r>
+        <w:t>IP Address</w:t>
+      </w:r>
+      <w:r>
+        <w:t xml:space="preserve"> uniquely identifies an individual device with a 32-bit number that is general expressed as four hex-bytes separated with colons. E.g. 192.168.15.7</w:t>
+      </w:r>
+      <w:r>
+        <w:t xml:space="preserve">.  IP addresses is divided into two parts the network address (which is the first x number of bits) and the client address which are the last 32-x bits.  The </w:t>
+      </w:r>
+      <w:proofErr w:type="spellStart"/>
+      <w:r>
+        <w:t>netmask</w:t>
+      </w:r>
+      <w:proofErr w:type="spellEnd"/>
+      <w:r>
+        <w:t xml:space="preserve"> defines the split of network/client.  E.g. the </w:t>
+      </w:r>
+      <w:proofErr w:type="spellStart"/>
+      <w:r>
+        <w:t>netmask</w:t>
+      </w:r>
+      <w:proofErr w:type="spellEnd"/>
+      <w:r>
+        <w:t xml:space="preserve"> for 192.168.</w:t>
+      </w:r>
+      <w:proofErr w:type="gramStart"/>
+      <w:r>
+        <w:t>15.*</w:t>
+      </w:r>
+      <w:proofErr w:type="gramEnd"/>
+      <w:r>
+        <w:t xml:space="preserve"> is 255.255.255.0</w:t>
+      </w:r>
+    </w:p>
+    <w:p>
+      <w:r>
+        <w:t xml:space="preserve">An </w:t>
+      </w:r>
+      <w:hyperlink r:id="rId42" w:history="1">
+        <w:r>
+          <w:rPr>
+            <w:rStyle w:val="Hyperlink"/>
+          </w:rPr>
+          <w:t>IP Network</w:t>
+        </w:r>
+      </w:hyperlink>
+      <w:r>
+        <w:t xml:space="preserve"> (sometimes called an IP </w:t>
+      </w:r>
+      <w:proofErr w:type="spellStart"/>
+      <w:r>
+        <w:t>Subnetwork</w:t>
+      </w:r>
+      <w:proofErr w:type="spellEnd"/>
+      <w:r>
+        <w:t>) is the collection of devices that are all share the same network address e.g. all of the devices on 192.168.15.* (</w:t>
+      </w:r>
+      <w:proofErr w:type="spellStart"/>
+      <w:r>
+        <w:t>netmask</w:t>
+      </w:r>
+      <w:proofErr w:type="spellEnd"/>
+      <w:r>
+        <w:t xml:space="preserve"> 255.255.255.0) are all part of the same IP Network.</w:t>
+      </w:r>
+    </w:p>
+    <w:p>
+      <w:r>
+        <w:t>Most commonly IP addresses for IOT type devices are assigned dynamically by a Dynamic Host Control Protocol (DHCP) server.</w:t>
+      </w:r>
+      <w:r>
+        <w:t xml:space="preserve">  To dynamically assign a DHCP address you first send a UDP broadcast datagram </w:t>
+      </w:r>
+      <w:r>
+        <w:lastRenderedPageBreak/>
+        <w:t>asking for an IP address.  When a DHCP server hears the request it responds with the required information.  DHCP is integrated into WICED and handles this exchange of information for you automatically when enabled.</w:t>
       </w:r>
     </w:p>
     <w:p>
@@ -935,42 +2179,317 @@
         <w:pStyle w:val="Heading3"/>
       </w:pPr>
       <w:r>
-        <w:t>(data link layer) Encryption</w:t>
-      </w:r>
-    </w:p>
-    <w:p>
-      <w:pPr>
-        <w:pStyle w:val="Heading4"/>
-      </w:pPr>
-      <w:r>
-        <w:t>OPEN</w:t>
-      </w:r>
-    </w:p>
-    <w:p>
-      <w:pPr>
-        <w:pStyle w:val="Heading4"/>
-      </w:pPr>
-      <w:r>
-        <w:t>WEP</w:t>
-      </w:r>
-    </w:p>
-    <w:p>
-      <w:pPr>
-        <w:pStyle w:val="Heading4"/>
-      </w:pPr>
-      <w:r>
-        <w:t>WPA2 PSK or Personal</w:t>
-      </w:r>
-    </w:p>
-    <w:p>
-      <w:pPr>
-        <w:pStyle w:val="Heading4"/>
-      </w:pPr>
-      <w:r>
-        <w:t>WPA</w:t>
-      </w:r>
-      <w:r>
-        <w:t>2 Enterprise</w:t>
+        <w:t>Device Configuration Table</w:t>
+      </w:r>
+      <w:r>
+        <w:t xml:space="preserve"> (DCT)</w:t>
+      </w:r>
+    </w:p>
+    <w:p>
+      <w:r>
+        <w:t xml:space="preserve">The device configuration table is a section of the </w:t>
+      </w:r>
+      <w:r>
+        <w:t xml:space="preserve">WICED </w:t>
+      </w:r>
+      <w:r>
+        <w:t xml:space="preserve">flash with a predefined format that is used to store fundamental information about the system (i.e. client </w:t>
+      </w:r>
+      <w:proofErr w:type="spellStart"/>
+      <w:r>
+        <w:t>ap</w:t>
+      </w:r>
+      <w:proofErr w:type="spellEnd"/>
+      <w:r>
+        <w:t xml:space="preserve"> </w:t>
+      </w:r>
+      <w:proofErr w:type="spellStart"/>
+      <w:r>
+        <w:t>ssid</w:t>
+      </w:r>
+      <w:proofErr w:type="spellEnd"/>
+      <w:r>
+        <w:t xml:space="preserve">, client </w:t>
+      </w:r>
+      <w:proofErr w:type="spellStart"/>
+      <w:r>
+        <w:t>ap</w:t>
+      </w:r>
+      <w:proofErr w:type="spellEnd"/>
+      <w:r>
+        <w:t xml:space="preserve"> passphrase etc.).  </w:t>
+      </w:r>
+      <w:r>
+        <w:t xml:space="preserve">This information is then used by the WICED </w:t>
+      </w:r>
+      <w:r>
+        <w:t>firmware</w:t>
+      </w:r>
+      <w:r>
+        <w:t xml:space="preserve"> to do the ri</w:t>
+      </w:r>
+      <w:r>
+        <w:t xml:space="preserve">ght thing e.g. </w:t>
+      </w:r>
+      <w:proofErr w:type="spellStart"/>
+      <w:r>
+        <w:t>wiced_network_up</w:t>
+      </w:r>
+      <w:proofErr w:type="spellEnd"/>
+      <w:r>
+        <w:t xml:space="preserve"> reads the network information from the DCT and connects to that network.</w:t>
+      </w:r>
+    </w:p>
+    <w:p>
+      <w:r>
+        <w:t xml:space="preserve">The table </w:t>
+      </w:r>
+      <w:r>
+        <w:t xml:space="preserve">is </w:t>
+      </w:r>
+      <w:r>
+        <w:t xml:space="preserve">built </w:t>
+      </w:r>
+      <w:r>
+        <w:t xml:space="preserve">during </w:t>
+      </w:r>
+      <w:r>
+        <w:t xml:space="preserve">the make process and written into the flash along with the </w:t>
+      </w:r>
+      <w:r>
+        <w:t xml:space="preserve">programming of the </w:t>
+      </w:r>
+      <w:r>
+        <w:t>application</w:t>
+      </w:r>
+      <w:r>
+        <w:t xml:space="preserve">. </w:t>
+      </w:r>
+      <w:r>
+        <w:t xml:space="preserve"> </w:t>
+      </w:r>
+      <w:r>
+        <w:t>I</w:t>
+      </w:r>
+      <w:r>
+        <w:t xml:space="preserve">t can </w:t>
+      </w:r>
+      <w:r>
+        <w:t xml:space="preserve">also </w:t>
+      </w:r>
+      <w:r>
+        <w:t xml:space="preserve">be modified on the fly by </w:t>
+      </w:r>
+      <w:r>
+        <w:t>your</w:t>
+      </w:r>
+      <w:r>
+        <w:t xml:space="preserve"> app</w:t>
+      </w:r>
+      <w:r>
+        <w:t xml:space="preserve"> (and written)</w:t>
+      </w:r>
+      <w:r>
+        <w:t>.</w:t>
+      </w:r>
+      <w:r>
+        <w:t xml:space="preserve">  </w:t>
+      </w:r>
+    </w:p>
+    <w:p>
+      <w:r>
+        <w:t>When building a WICED App y</w:t>
+      </w:r>
+      <w:r>
+        <w:t>ou can either use the default DCT</w:t>
+      </w:r>
+      <w:r>
+        <w:t xml:space="preserve"> or you can make a customer one.  To </w:t>
+      </w:r>
+      <w:r>
+        <w:t xml:space="preserve">preconfigure the DCT table you need to create a .h file (generally called </w:t>
+      </w:r>
+      <w:proofErr w:type="spellStart"/>
+      <w:r>
+        <w:t>wifi_config_dct.h</w:t>
+      </w:r>
+      <w:proofErr w:type="spellEnd"/>
+      <w:r>
+        <w:t xml:space="preserve"> with the correct #defines. You then need to add “WIFI_CONFIG_DCT_</w:t>
+      </w:r>
+      <w:proofErr w:type="gramStart"/>
+      <w:r>
+        <w:t>H :</w:t>
+      </w:r>
+      <w:proofErr w:type="gramEnd"/>
+      <w:r>
+        <w:t xml:space="preserve">= </w:t>
+      </w:r>
+      <w:proofErr w:type="spellStart"/>
+      <w:r>
+        <w:t>wifi_config_dct.h</w:t>
+      </w:r>
+      <w:proofErr w:type="spellEnd"/>
+      <w:r>
+        <w:t xml:space="preserve">” to the </w:t>
+      </w:r>
+      <w:proofErr w:type="spellStart"/>
+      <w:r>
+        <w:t>makefile</w:t>
+      </w:r>
+      <w:proofErr w:type="spellEnd"/>
+      <w:r>
+        <w:t>.</w:t>
+      </w:r>
+      <w:r>
+        <w:t xml:space="preserve"> </w:t>
+      </w:r>
+    </w:p>
+    <w:p>
+      <w:pPr>
+        <w:rPr>
+          <w:b/>
+          <w:u w:val="single"/>
+        </w:rPr>
+      </w:pPr>
+      <w:r>
+        <w:t xml:space="preserve"> </w:t>
+      </w:r>
+      <w:r>
+        <w:rPr>
+          <w:b/>
+          <w:u w:val="single"/>
+        </w:rPr>
+        <w:t>You can get a template for the file in the directory “include/</w:t>
+      </w:r>
+      <w:proofErr w:type="spellStart"/>
+      <w:r>
+        <w:rPr>
+          <w:b/>
+          <w:u w:val="single"/>
+        </w:rPr>
+        <w:t>default_wifi_config_dct.h</w:t>
+      </w:r>
+      <w:proofErr w:type="spellEnd"/>
+      <w:r>
+        <w:rPr>
+          <w:b/>
+          <w:u w:val="single"/>
+        </w:rPr>
+        <w:t>”</w:t>
+      </w:r>
+    </w:p>
+    <w:p/>
+    <w:p>
+      <w:r>
+        <w:drawing>
+          <wp:inline distT="0" distB="0" distL="0" distR="0" wp14:anchorId="53456527" wp14:editId="08130D56">
+            <wp:extent cx="5943600" cy="3614420"/>
+            <wp:effectExtent l="0" t="0" r="0" b="0"/>
+            <wp:docPr id="1" name="Picture 1"/>
+            <wp:cNvGraphicFramePr>
+              <a:graphicFrameLocks xmlns:a="http://schemas.openxmlformats.org/drawingml/2006/main" noChangeAspect="1"/>
+            </wp:cNvGraphicFramePr>
+            <a:graphic xmlns:a="http://schemas.openxmlformats.org/drawingml/2006/main">
+              <a:graphicData uri="http://schemas.openxmlformats.org/drawingml/2006/picture">
+                <pic:pic xmlns:pic="http://schemas.openxmlformats.org/drawingml/2006/picture">
+                  <pic:nvPicPr>
+                    <pic:cNvPr id="1" name=""/>
+                    <pic:cNvPicPr/>
+                  </pic:nvPicPr>
+                  <pic:blipFill>
+                    <a:blip r:embed="rId43"/>
+                    <a:stretch>
+                      <a:fillRect/>
+                    </a:stretch>
+                  </pic:blipFill>
+                  <pic:spPr>
+                    <a:xfrm>
+                      <a:off x="0" y="0"/>
+                      <a:ext cx="5943600" cy="3614420"/>
+                    </a:xfrm>
+                    <a:prstGeom prst="rect">
+                      <a:avLst/>
+                    </a:prstGeom>
+                  </pic:spPr>
+                </pic:pic>
+              </a:graphicData>
+            </a:graphic>
+          </wp:inline>
+        </w:drawing>
+      </w:r>
+    </w:p>
+    <w:p>
+      <w:r>
+        <w:t>The device can go into three modes which you can see in the table above</w:t>
+      </w:r>
+      <w:r>
+        <w:t>:</w:t>
+      </w:r>
+      <w:r>
+        <w:t xml:space="preserve"> Configuration AP (lines 4-7), Soft AP (10-13), and Client Mode (lines 17-23).  It is also possible to have multiple network interfaces as well as support </w:t>
+      </w:r>
+      <w:proofErr w:type="spellStart"/>
+      <w:r>
+        <w:t>WiFI</w:t>
+      </w:r>
+      <w:proofErr w:type="spellEnd"/>
+      <w:r>
+        <w:t xml:space="preserve"> and Ethernet (line 26). </w:t>
+      </w:r>
+      <w:r>
+        <w:t xml:space="preserve">  For the purposes of this chapter we will only be a CLIENT so you will only need to touch 20-23.</w:t>
+      </w:r>
+    </w:p>
+    <w:p>
+      <w:r>
+        <w:lastRenderedPageBreak/>
+        <w:t>To find the definition (or possible definition</w:t>
+      </w:r>
+      <w:r>
+        <w:t>s</w:t>
+      </w:r>
+      <w:r>
+        <w:t>) of the #defines you can highlight and right click, select “open declaration”.  For example, if you select “WICED_SECURITY_OPEN” you will see</w:t>
+      </w:r>
+    </w:p>
+    <w:p>
+      <w:r>
+        <w:drawing>
+          <wp:inline distT="0" distB="0" distL="0" distR="0" wp14:anchorId="2266D80F" wp14:editId="08C3F49C">
+            <wp:extent cx="5943600" cy="3166110"/>
+            <wp:effectExtent l="0" t="0" r="0" b="8890"/>
+            <wp:docPr id="2" name="Picture 2"/>
+            <wp:cNvGraphicFramePr>
+              <a:graphicFrameLocks xmlns:a="http://schemas.openxmlformats.org/drawingml/2006/main" noChangeAspect="1"/>
+            </wp:cNvGraphicFramePr>
+            <a:graphic xmlns:a="http://schemas.openxmlformats.org/drawingml/2006/main">
+              <a:graphicData uri="http://schemas.openxmlformats.org/drawingml/2006/picture">
+                <pic:pic xmlns:pic="http://schemas.openxmlformats.org/drawingml/2006/picture">
+                  <pic:nvPicPr>
+                    <pic:cNvPr id="1" name=""/>
+                    <pic:cNvPicPr/>
+                  </pic:nvPicPr>
+                  <pic:blipFill>
+                    <a:blip r:embed="rId44"/>
+                    <a:stretch>
+                      <a:fillRect/>
+                    </a:stretch>
+                  </pic:blipFill>
+                  <pic:spPr>
+                    <a:xfrm>
+                      <a:off x="0" y="0"/>
+                      <a:ext cx="5943600" cy="3166110"/>
+                    </a:xfrm>
+                    <a:prstGeom prst="rect">
+                      <a:avLst/>
+                    </a:prstGeom>
+                  </pic:spPr>
+                </pic:pic>
+              </a:graphicData>
+            </a:graphic>
+          </wp:inline>
+        </w:drawing>
       </w:r>
     </w:p>
     <w:p>
@@ -978,33 +2497,365 @@
         <w:pStyle w:val="Heading3"/>
       </w:pPr>
       <w:r>
-        <w:t>IP Networking</w:t>
-      </w:r>
-    </w:p>
-    <w:p>
-      <w:pPr>
-        <w:pStyle w:val="Heading4"/>
-      </w:pPr>
-      <w:r>
-        <w:t>IP Address</w:t>
-      </w:r>
-    </w:p>
-    <w:p>
-      <w:pPr>
-        <w:pStyle w:val="Heading4"/>
-      </w:pPr>
+        <w:t>Documentation</w:t>
+      </w:r>
+    </w:p>
+    <w:p>
+      <w:r>
+        <w:t>The relevant documentation for the networking management function</w:t>
+      </w:r>
+      <w:r>
+        <w:t>s are</w:t>
+      </w:r>
+      <w:r>
+        <w:t xml:space="preserve"> in the WICED-SDK documentation under Components</w:t>
+      </w:r>
+      <w:r>
+        <w:sym w:font="Wingdings" w:char="F0E0"/>
+      </w:r>
+      <w:r>
+        <w:t>Management</w:t>
+      </w:r>
+      <w:r>
+        <w:sym w:font="Wingdings" w:char="F0E0"/>
+      </w:r>
+      <w:r>
+        <w:t>Network Management</w:t>
+      </w:r>
+    </w:p>
+    <w:p>
+      <w:r>
+        <w:drawing>
+          <wp:inline distT="0" distB="0" distL="0" distR="0" wp14:anchorId="74339CF9" wp14:editId="0BB0A386">
+            <wp:extent cx="5943600" cy="2952115"/>
+            <wp:effectExtent l="0" t="0" r="0" b="0"/>
+            <wp:docPr id="3" name="Picture 3"/>
+            <wp:cNvGraphicFramePr>
+              <a:graphicFrameLocks xmlns:a="http://schemas.openxmlformats.org/drawingml/2006/main" noChangeAspect="1"/>
+            </wp:cNvGraphicFramePr>
+            <a:graphic xmlns:a="http://schemas.openxmlformats.org/drawingml/2006/main">
+              <a:graphicData uri="http://schemas.openxmlformats.org/drawingml/2006/picture">
+                <pic:pic xmlns:pic="http://schemas.openxmlformats.org/drawingml/2006/picture">
+                  <pic:nvPicPr>
+                    <pic:cNvPr id="1" name=""/>
+                    <pic:cNvPicPr/>
+                  </pic:nvPicPr>
+                  <pic:blipFill>
+                    <a:blip r:embed="rId45"/>
+                    <a:stretch>
+                      <a:fillRect/>
+                    </a:stretch>
+                  </pic:blipFill>
+                  <pic:spPr>
+                    <a:xfrm>
+                      <a:off x="0" y="0"/>
+                      <a:ext cx="5943600" cy="2952115"/>
+                    </a:xfrm>
+                    <a:prstGeom prst="rect">
+                      <a:avLst/>
+                    </a:prstGeom>
+                  </pic:spPr>
+                </pic:pic>
+              </a:graphicData>
+            </a:graphic>
+          </wp:inline>
+        </w:drawing>
+      </w:r>
+    </w:p>
+    <w:p>
+      <w:r>
+        <w:t>Functions that allows you to interface with the IP networking are available in the documentation under Components</w:t>
+      </w:r>
+      <w:r>
+        <w:sym w:font="Wingdings" w:char="F0E0"/>
+      </w:r>
+      <w:r>
+        <w:t>IP Communication</w:t>
+      </w:r>
+      <w:r>
+        <w:sym w:font="Wingdings" w:char="F0E0"/>
+      </w:r>
+      <w:r>
+        <w:t>Raw IP and Components</w:t>
+      </w:r>
+      <w:r>
+        <w:sym w:font="Wingdings" w:char="F0E0"/>
+      </w:r>
+      <w:r>
+        <w:t>IP Communication</w:t>
+      </w:r>
+      <w:r>
+        <w:sym w:font="Wingdings" w:char="F0E0"/>
+      </w:r>
+      <w:r>
+        <w:t>DNS Lookup</w:t>
+      </w:r>
+    </w:p>
+    <w:p>
+      <w:r>
+        <w:lastRenderedPageBreak/>
+        <w:drawing>
+          <wp:inline distT="0" distB="0" distL="0" distR="0" wp14:anchorId="032C1914" wp14:editId="616D4B6B">
+            <wp:extent cx="5943600" cy="2675255"/>
+            <wp:effectExtent l="0" t="0" r="0" b="0"/>
+            <wp:docPr id="4" name="Picture 4"/>
+            <wp:cNvGraphicFramePr>
+              <a:graphicFrameLocks xmlns:a="http://schemas.openxmlformats.org/drawingml/2006/main" noChangeAspect="1"/>
+            </wp:cNvGraphicFramePr>
+            <a:graphic xmlns:a="http://schemas.openxmlformats.org/drawingml/2006/main">
+              <a:graphicData uri="http://schemas.openxmlformats.org/drawingml/2006/picture">
+                <pic:pic xmlns:pic="http://schemas.openxmlformats.org/drawingml/2006/picture">
+                  <pic:nvPicPr>
+                    <pic:cNvPr id="1" name=""/>
+                    <pic:cNvPicPr/>
+                  </pic:nvPicPr>
+                  <pic:blipFill>
+                    <a:blip r:embed="rId46"/>
+                    <a:stretch>
+                      <a:fillRect/>
+                    </a:stretch>
+                  </pic:blipFill>
+                  <pic:spPr>
+                    <a:xfrm>
+                      <a:off x="0" y="0"/>
+                      <a:ext cx="5943600" cy="2675255"/>
+                    </a:xfrm>
+                    <a:prstGeom prst="rect">
+                      <a:avLst/>
+                    </a:prstGeom>
+                  </pic:spPr>
+                </pic:pic>
+              </a:graphicData>
+            </a:graphic>
+          </wp:inline>
+        </w:drawing>
+      </w:r>
+    </w:p>
+    <w:p>
+      <w:pPr>
+        <w:pStyle w:val="Heading3"/>
+      </w:pPr>
+      <w:r>
+        <w:t>Introducers</w:t>
+      </w:r>
+    </w:p>
+    <w:p>
+      <w:r>
+        <w:t>One of the main difficulties of getting IOT devices connected to the network is configuring the network information.  T</w:t>
+      </w:r>
+      <w:bookmarkStart w:id="0" w:name="_GoBack"/>
+      <w:bookmarkEnd w:id="0"/>
+      <w:r>
+        <w:t>here are a number of possible strategies for solving this problem including:</w:t>
+      </w:r>
+    </w:p>
+    <w:p>
+      <w:pPr>
+        <w:pStyle w:val="ListParagraph"/>
+        <w:numPr>
+          <w:ilvl w:val="0"/>
+          <w:numId w:val="30"/>
+        </w:numPr>
+      </w:pPr>
+      <w:r>
+        <w:t>Connecting to the IOT device with Bluetooth and then using a phone based App to configure the device</w:t>
+      </w:r>
+    </w:p>
+    <w:p>
+      <w:pPr>
+        <w:pStyle w:val="ListParagraph"/>
+        <w:numPr>
+          <w:ilvl w:val="0"/>
+          <w:numId w:val="30"/>
+        </w:numPr>
+      </w:pPr>
+      <w:r>
+        <w:t>Connecting the IOT device to a computer with USB or Serial connection and then configuring the device with a computer based application</w:t>
+      </w:r>
+    </w:p>
+    <w:p>
+      <w:pPr>
+        <w:pStyle w:val="ListParagraph"/>
+        <w:numPr>
+          <w:ilvl w:val="0"/>
+          <w:numId w:val="30"/>
+        </w:numPr>
+      </w:pPr>
+      <w:r>
+        <w:t xml:space="preserve">Starting a </w:t>
+      </w:r>
       <w:proofErr w:type="spellStart"/>
       <w:r>
-        <w:t>netmask</w:t>
+        <w:t>WiFi</w:t>
       </w:r>
       <w:proofErr w:type="spellEnd"/>
+      <w:r>
+        <w:t xml:space="preserve"> Access Point with a web server on the IOT device, then connecting to the IOT device</w:t>
+      </w:r>
+      <w:r>
+        <w:t xml:space="preserve"> with a computer or a cellphone.</w:t>
+      </w:r>
+    </w:p>
+    <w:p>
+      <w:pPr>
+        <w:pStyle w:val="ListParagraph"/>
+        <w:numPr>
+          <w:ilvl w:val="0"/>
+          <w:numId w:val="30"/>
+        </w:numPr>
+      </w:pPr>
+      <w:r>
+        <w:t>Preprogramming the device with the required information</w:t>
+      </w:r>
+    </w:p>
+    <w:p>
+      <w:r>
+        <w:t>WICED supports all of these methods.  In this class we use the pre-programmed method in the interest of simplicity and time.  However, each of the other methods are demonstrated in the sample applications.</w:t>
+      </w:r>
+    </w:p>
+    <w:p>
+      <w:pPr>
+        <w:pStyle w:val="Heading2"/>
+      </w:pPr>
+      <w:r>
+        <w:t>Exercise(s)</w:t>
+      </w:r>
     </w:p>
     <w:p>
       <w:pPr>
         <w:pStyle w:val="Heading3"/>
       </w:pPr>
       <w:r>
-        <w:t>Introducers</w:t>
+        <w:t>01 C</w:t>
+      </w:r>
+      <w:r>
+        <w:t>reate an A</w:t>
+      </w:r>
+      <w:r>
+        <w:t>pp that attaches to an open network</w:t>
+      </w:r>
+      <w:r>
+        <w:t xml:space="preserve">, have the LED blink red on failure and green on </w:t>
+      </w:r>
+      <w:r>
+        <w:t>success</w:t>
+      </w:r>
+    </w:p>
+    <w:p>
+      <w:pPr>
+        <w:pStyle w:val="ListParagraph"/>
+        <w:numPr>
+          <w:ilvl w:val="0"/>
+          <w:numId w:val="28"/>
+        </w:numPr>
+      </w:pPr>
+      <w:r>
+        <w:t>Make a new folder to hold the app</w:t>
+      </w:r>
+    </w:p>
+    <w:p>
+      <w:pPr>
+        <w:pStyle w:val="ListParagraph"/>
+        <w:numPr>
+          <w:ilvl w:val="0"/>
+          <w:numId w:val="28"/>
+        </w:numPr>
+      </w:pPr>
+      <w:r>
+        <w:t xml:space="preserve">Copy the template </w:t>
+      </w:r>
+      <w:proofErr w:type="spellStart"/>
+      <w:r>
+        <w:t>default_wifi_config_dct.h</w:t>
+      </w:r>
+      <w:proofErr w:type="spellEnd"/>
+      <w:r>
+        <w:t xml:space="preserve"> and name it </w:t>
+      </w:r>
+      <w:proofErr w:type="spellStart"/>
+      <w:r>
+        <w:t>wifi_config_dct.h</w:t>
+      </w:r>
+      <w:proofErr w:type="spellEnd"/>
+    </w:p>
+    <w:p>
+      <w:pPr>
+        <w:pStyle w:val="ListParagraph"/>
+        <w:numPr>
+          <w:ilvl w:val="0"/>
+          <w:numId w:val="28"/>
+        </w:numPr>
+      </w:pPr>
+      <w:r>
+        <w:t xml:space="preserve">Modify the </w:t>
+      </w:r>
+      <w:proofErr w:type="spellStart"/>
+      <w:r>
+        <w:t>wifi_config_dct.h</w:t>
+      </w:r>
+      <w:proofErr w:type="spellEnd"/>
+    </w:p>
+    <w:p>
+      <w:pPr>
+        <w:pStyle w:val="ListParagraph"/>
+        <w:numPr>
+          <w:ilvl w:val="0"/>
+          <w:numId w:val="28"/>
+        </w:numPr>
+      </w:pPr>
+      <w:r>
+        <w:t xml:space="preserve">Create and modify the </w:t>
+      </w:r>
+      <w:proofErr w:type="spellStart"/>
+      <w:r>
+        <w:t>makefile</w:t>
+      </w:r>
+      <w:proofErr w:type="spellEnd"/>
+      <w:r>
+        <w:t xml:space="preserve"> (don’t forget to add the WIFI_CONFIG_DCT_H)</w:t>
+      </w:r>
+    </w:p>
+    <w:p>
+      <w:pPr>
+        <w:pStyle w:val="ListParagraph"/>
+        <w:numPr>
+          <w:ilvl w:val="0"/>
+          <w:numId w:val="28"/>
+        </w:numPr>
+      </w:pPr>
+      <w:r>
+        <w:t xml:space="preserve">Create the project </w:t>
+      </w:r>
+      <w:proofErr w:type="spellStart"/>
+      <w:r>
+        <w:t>name.c</w:t>
+      </w:r>
+      <w:proofErr w:type="spellEnd"/>
+      <w:r>
+        <w:t xml:space="preserve"> (use the function </w:t>
+      </w:r>
+      <w:proofErr w:type="spellStart"/>
+      <w:r>
+        <w:t>wiced_network_up</w:t>
+      </w:r>
+      <w:proofErr w:type="spellEnd"/>
+      <w:r>
+        <w:t xml:space="preserve"> to read the DCT and start the network</w:t>
+      </w:r>
+      <w:r>
+        <w:t>)</w:t>
+      </w:r>
+    </w:p>
+    <w:p>
+      <w:pPr>
+        <w:pStyle w:val="ListParagraph"/>
+        <w:numPr>
+          <w:ilvl w:val="0"/>
+          <w:numId w:val="28"/>
+        </w:numPr>
+      </w:pPr>
+      <w:r>
+        <w:t>Check the error codes and do the appropriate blinking</w:t>
       </w:r>
     </w:p>
     <w:p>
@@ -1012,7 +2863,213 @@
         <w:pStyle w:val="Heading3"/>
       </w:pPr>
       <w:r>
-        <w:t>WICED DCT</w:t>
+        <w:lastRenderedPageBreak/>
+        <w:t xml:space="preserve">02 </w:t>
+      </w:r>
+      <w:r>
+        <w:t>Modify (02)</w:t>
+      </w:r>
+      <w:r>
+        <w:t xml:space="preserve"> to a</w:t>
+      </w:r>
+      <w:r>
+        <w:t>ttach to a</w:t>
+      </w:r>
+      <w:r>
+        <w:t xml:space="preserve"> WPA2 PSK network</w:t>
+      </w:r>
+    </w:p>
+    <w:p>
+      <w:pPr>
+        <w:pStyle w:val="Heading3"/>
+      </w:pPr>
+      <w:r>
+        <w:t>03 Modify (02</w:t>
+      </w:r>
+      <w:r>
+        <w:t>) to print out networking information</w:t>
+      </w:r>
+    </w:p>
+    <w:p>
+      <w:pPr>
+        <w:pStyle w:val="ListParagraph"/>
+        <w:numPr>
+          <w:ilvl w:val="0"/>
+          <w:numId w:val="33"/>
+        </w:numPr>
+      </w:pPr>
+      <w:r>
+        <w:t>IP address</w:t>
+      </w:r>
+    </w:p>
+    <w:p>
+      <w:pPr>
+        <w:pStyle w:val="ListParagraph"/>
+        <w:numPr>
+          <w:ilvl w:val="0"/>
+          <w:numId w:val="33"/>
+        </w:numPr>
+      </w:pPr>
+      <w:proofErr w:type="spellStart"/>
+      <w:r>
+        <w:t>Netmask</w:t>
+      </w:r>
+      <w:proofErr w:type="spellEnd"/>
+    </w:p>
+    <w:p>
+      <w:pPr>
+        <w:pStyle w:val="ListParagraph"/>
+        <w:numPr>
+          <w:ilvl w:val="0"/>
+          <w:numId w:val="33"/>
+        </w:numPr>
+      </w:pPr>
+      <w:r>
+        <w:t>Router</w:t>
+      </w:r>
+    </w:p>
+    <w:p>
+      <w:pPr>
+        <w:pStyle w:val="ListParagraph"/>
+        <w:numPr>
+          <w:ilvl w:val="0"/>
+          <w:numId w:val="33"/>
+        </w:numPr>
+      </w:pPr>
+      <w:r>
+        <w:t xml:space="preserve">The IP address of </w:t>
+      </w:r>
+      <w:hyperlink r:id="rId47" w:history="1">
+        <w:r>
+          <w:rPr>
+            <w:rStyle w:val="Hyperlink"/>
+          </w:rPr>
+          <w:t>www.cypress.com</w:t>
+        </w:r>
+      </w:hyperlink>
+    </w:p>
+    <w:p>
+      <w:pPr>
+        <w:pStyle w:val="ListParagraph"/>
+        <w:numPr>
+          <w:ilvl w:val="0"/>
+          <w:numId w:val="33"/>
+        </w:numPr>
+      </w:pPr>
+      <w:r>
+        <w:t>MAC Address of your device</w:t>
+      </w:r>
+    </w:p>
+    <w:p>
+      <w:pPr>
+        <w:pStyle w:val="Heading3"/>
+      </w:pPr>
+      <w:r>
+        <w:t xml:space="preserve">04 </w:t>
+      </w:r>
+      <w:r>
+        <w:t>Create an application that can switch between two different SSIDs</w:t>
+      </w:r>
+    </w:p>
+    <w:p>
+      <w:pPr>
+        <w:pStyle w:val="ListParagraph"/>
+        <w:numPr>
+          <w:ilvl w:val="0"/>
+          <w:numId w:val="31"/>
+        </w:numPr>
+      </w:pPr>
+      <w:r>
+        <w:t>Start the Application and connect to the SSID that is currently in the DCT</w:t>
+      </w:r>
+    </w:p>
+    <w:p>
+      <w:pPr>
+        <w:pStyle w:val="ListParagraph"/>
+        <w:numPr>
+          <w:ilvl w:val="0"/>
+          <w:numId w:val="31"/>
+        </w:numPr>
+      </w:pPr>
+      <w:r>
+        <w:t>If the user presses a button, switch SSIDs, write the DCT, print diagnostics</w:t>
+      </w:r>
+    </w:p>
+    <w:p>
+      <w:pPr>
+        <w:pStyle w:val="ListParagraph"/>
+        <w:numPr>
+          <w:ilvl w:val="0"/>
+          <w:numId w:val="31"/>
+        </w:numPr>
+      </w:pPr>
+      <w:r>
+        <w:t xml:space="preserve">Demonstrate that the SSID is saved by switching then resetting the device </w:t>
+      </w:r>
+    </w:p>
+    <w:p>
+      <w:pPr>
+        <w:pStyle w:val="Heading3"/>
+      </w:pPr>
+      <w:r>
+        <w:t xml:space="preserve">05 Create an application that the user can </w:t>
+      </w:r>
+      <w:r>
+        <w:t>enter the SSID</w:t>
+      </w:r>
+      <w:r>
+        <w:t xml:space="preserve"> and passphrase</w:t>
+      </w:r>
+      <w:r>
+        <w:t xml:space="preserve"> and write to the DCT</w:t>
+      </w:r>
+    </w:p>
+    <w:p>
+      <w:pPr>
+        <w:pStyle w:val="ListParagraph"/>
+        <w:numPr>
+          <w:ilvl w:val="0"/>
+          <w:numId w:val="32"/>
+        </w:numPr>
+      </w:pPr>
+      <w:r>
+        <w:t>Start the Application and connect to the SSID that is currently in the DCT</w:t>
+      </w:r>
+    </w:p>
+    <w:p>
+      <w:pPr>
+        <w:pStyle w:val="ListParagraph"/>
+        <w:numPr>
+          <w:ilvl w:val="0"/>
+          <w:numId w:val="32"/>
+        </w:numPr>
+      </w:pPr>
+      <w:r>
+        <w:t>Wait for the user input, take and validate the user input, write to the DCT</w:t>
+      </w:r>
+    </w:p>
+    <w:p>
+      <w:pPr>
+        <w:pStyle w:val="ListParagraph"/>
+        <w:numPr>
+          <w:ilvl w:val="0"/>
+          <w:numId w:val="32"/>
+        </w:numPr>
+      </w:pPr>
+      <w:r>
+        <w:t>Reattach to the network</w:t>
+      </w:r>
+    </w:p>
+    <w:p>
+      <w:pPr>
+        <w:pStyle w:val="ListParagraph"/>
+        <w:numPr>
+          <w:ilvl w:val="0"/>
+          <w:numId w:val="32"/>
+        </w:numPr>
+      </w:pPr>
+      <w:r>
+        <w:t>Demonstrate that it is saved by rebooting</w:t>
       </w:r>
     </w:p>
     <w:p>
@@ -1020,110 +3077,37 @@
         <w:pStyle w:val="Heading2"/>
       </w:pPr>
       <w:r>
-        <w:t>Exercise(s)</w:t>
-      </w:r>
-    </w:p>
-    <w:p>
-      <w:pPr>
-        <w:pStyle w:val="Heading3"/>
-      </w:pPr>
-      <w:r>
-        <w:t>run the snip app that lets you select with AP to connect to</w:t>
-      </w:r>
-    </w:p>
-    <w:p>
-      <w:pPr>
-        <w:pStyle w:val="Heading3"/>
-      </w:pPr>
-      <w:r>
-        <w:t>pre-program SSID open</w:t>
-      </w:r>
-    </w:p>
-    <w:p>
-      <w:pPr>
-        <w:pStyle w:val="Heading3"/>
-      </w:pPr>
-      <w:r>
-        <w:t xml:space="preserve">pre-program SSID </w:t>
-      </w:r>
-      <w:proofErr w:type="spellStart"/>
-      <w:r>
-        <w:t>wep</w:t>
-      </w:r>
-      <w:proofErr w:type="spellEnd"/>
-    </w:p>
-    <w:p>
-      <w:pPr>
-        <w:pStyle w:val="Heading3"/>
-      </w:pPr>
-      <w:r>
-        <w:t>pre-program SSID WPA2</w:t>
-      </w:r>
-    </w:p>
-    <w:p>
-      <w:pPr>
-        <w:pStyle w:val="Heading3"/>
-      </w:pPr>
-      <w:r>
-        <w:t>enter the SSID and write to the DCT</w:t>
-      </w:r>
-    </w:p>
-    <w:p>
-      <w:pPr>
-        <w:pStyle w:val="Heading3"/>
-      </w:pPr>
-      <w:r>
-        <w:t>Find access points</w:t>
-      </w:r>
-    </w:p>
-    <w:p>
-      <w:pPr>
-        <w:pStyle w:val="Heading3"/>
-      </w:pPr>
-      <w:r>
-        <w:t>Security (</w:t>
-      </w:r>
-      <w:proofErr w:type="spellStart"/>
-      <w:r>
-        <w:t>wep</w:t>
-      </w:r>
-      <w:proofErr w:type="spellEnd"/>
-      <w:r>
-        <w:t xml:space="preserve">, </w:t>
-      </w:r>
-      <w:proofErr w:type="spellStart"/>
-      <w:r>
-        <w:t>wpa</w:t>
-      </w:r>
-      <w:proofErr w:type="spellEnd"/>
-    </w:p>
-    <w:p>
-      <w:pPr>
-        <w:pStyle w:val="Heading3"/>
-      </w:pPr>
-      <w:proofErr w:type="spellStart"/>
-      <w:r>
-        <w:t>Dhcp</w:t>
-      </w:r>
-      <w:proofErr w:type="spellEnd"/>
-      <w:r>
-        <w:t xml:space="preserve">, </w:t>
-      </w:r>
-      <w:proofErr w:type="spellStart"/>
-      <w:r>
-        <w:t>dns</w:t>
-      </w:r>
-      <w:proofErr w:type="spellEnd"/>
-      <w:r>
-        <w:t>,</w:t>
-      </w:r>
-    </w:p>
-    <w:p>
-      <w:pPr>
-        <w:pStyle w:val="Heading3"/>
-      </w:pPr>
-      <w:r>
-        <w:t>connect/reconnect</w:t>
+        <w:t>Related Example “Apps”</w:t>
+      </w:r>
+    </w:p>
+    <w:p>
+      <w:pPr>
+        <w:rPr>
+          <w:rFonts w:ascii="Cambria" w:eastAsia="Times New Roman" w:hAnsi="Cambria"/>
+          <w:color w:val="4F81BD"/>
+          <w:sz w:val="26"/>
+          <w:szCs w:val="26"/>
+        </w:rPr>
+      </w:pPr>
+      <w:r>
+        <w:br w:type="page"/>
+      </w:r>
+    </w:p>
+    <w:p>
+      <w:pPr>
+        <w:pStyle w:val="Heading2"/>
+      </w:pPr>
+      <w:r>
+        <w:lastRenderedPageBreak/>
+        <w:t>Known Errata + Enhancements + Comments</w:t>
+      </w:r>
+    </w:p>
+    <w:p>
+      <w:r>
+        <w:t>I don’t know what you can add to the DCT other than “</w:t>
+      </w:r>
+      <w:r>
+        <w:t>$(NAME)_RESOURCES”.</w:t>
       </w:r>
     </w:p>
     <w:sectPr>
@@ -1573,6 +3557,92 @@
     </w:lvl>
   </w:abstractNum>
   <w:abstractNum w:abstractNumId="4">
+    <w:nsid w:val="0CF950A1"/>
+    <w:multiLevelType w:val="hybridMultilevel"/>
+    <w:tmpl w:val="CDC0BC7E"/>
+    <w:lvl w:ilvl="0" w:tplc="0409000F">
+      <w:start w:val="1"/>
+      <w:numFmt w:val="decimal"/>
+      <w:lvlText w:val="%1."/>
+      <w:lvlJc w:val="left"/>
+      <w:pPr>
+        <w:ind w:left="720" w:hanging="360"/>
+      </w:pPr>
+    </w:lvl>
+    <w:lvl w:ilvl="1" w:tplc="04090019" w:tentative="1">
+      <w:start w:val="1"/>
+      <w:numFmt w:val="lowerLetter"/>
+      <w:lvlText w:val="%2."/>
+      <w:lvlJc w:val="left"/>
+      <w:pPr>
+        <w:ind w:left="1440" w:hanging="360"/>
+      </w:pPr>
+    </w:lvl>
+    <w:lvl w:ilvl="2" w:tplc="0409001B" w:tentative="1">
+      <w:start w:val="1"/>
+      <w:numFmt w:val="lowerRoman"/>
+      <w:lvlText w:val="%3."/>
+      <w:lvlJc w:val="right"/>
+      <w:pPr>
+        <w:ind w:left="2160" w:hanging="180"/>
+      </w:pPr>
+    </w:lvl>
+    <w:lvl w:ilvl="3" w:tplc="0409000F" w:tentative="1">
+      <w:start w:val="1"/>
+      <w:numFmt w:val="decimal"/>
+      <w:lvlText w:val="%4."/>
+      <w:lvlJc w:val="left"/>
+      <w:pPr>
+        <w:ind w:left="2880" w:hanging="360"/>
+      </w:pPr>
+    </w:lvl>
+    <w:lvl w:ilvl="4" w:tplc="04090019" w:tentative="1">
+      <w:start w:val="1"/>
+      <w:numFmt w:val="lowerLetter"/>
+      <w:lvlText w:val="%5."/>
+      <w:lvlJc w:val="left"/>
+      <w:pPr>
+        <w:ind w:left="3600" w:hanging="360"/>
+      </w:pPr>
+    </w:lvl>
+    <w:lvl w:ilvl="5" w:tplc="0409001B" w:tentative="1">
+      <w:start w:val="1"/>
+      <w:numFmt w:val="lowerRoman"/>
+      <w:lvlText w:val="%6."/>
+      <w:lvlJc w:val="right"/>
+      <w:pPr>
+        <w:ind w:left="4320" w:hanging="180"/>
+      </w:pPr>
+    </w:lvl>
+    <w:lvl w:ilvl="6" w:tplc="0409000F" w:tentative="1">
+      <w:start w:val="1"/>
+      <w:numFmt w:val="decimal"/>
+      <w:lvlText w:val="%7."/>
+      <w:lvlJc w:val="left"/>
+      <w:pPr>
+        <w:ind w:left="5040" w:hanging="360"/>
+      </w:pPr>
+    </w:lvl>
+    <w:lvl w:ilvl="7" w:tplc="04090019" w:tentative="1">
+      <w:start w:val="1"/>
+      <w:numFmt w:val="lowerLetter"/>
+      <w:lvlText w:val="%8."/>
+      <w:lvlJc w:val="left"/>
+      <w:pPr>
+        <w:ind w:left="5760" w:hanging="360"/>
+      </w:pPr>
+    </w:lvl>
+    <w:lvl w:ilvl="8" w:tplc="0409001B" w:tentative="1">
+      <w:start w:val="1"/>
+      <w:numFmt w:val="lowerRoman"/>
+      <w:lvlText w:val="%9."/>
+      <w:lvlJc w:val="right"/>
+      <w:pPr>
+        <w:ind w:left="6480" w:hanging="180"/>
+      </w:pPr>
+    </w:lvl>
+  </w:abstractNum>
+  <w:abstractNum w:abstractNumId="5">
     <w:nsid w:val="16CF3F66"/>
     <w:multiLevelType w:val="hybridMultilevel"/>
     <w:tmpl w:val="9640A3E6"/>
@@ -1661,7 +3731,7 @@
       </w:pPr>
     </w:lvl>
   </w:abstractNum>
-  <w:abstractNum w:abstractNumId="5">
+  <w:abstractNum w:abstractNumId="6">
     <w:nsid w:val="19B02049"/>
     <w:multiLevelType w:val="hybridMultilevel"/>
     <w:tmpl w:val="49B88726"/>
@@ -1747,7 +3817,7 @@
       </w:pPr>
     </w:lvl>
   </w:abstractNum>
-  <w:abstractNum w:abstractNumId="6">
+  <w:abstractNum w:abstractNumId="7">
     <w:nsid w:val="1C8B3026"/>
     <w:multiLevelType w:val="hybridMultilevel"/>
     <w:tmpl w:val="A21CAFF4"/>
@@ -1833,7 +3903,96 @@
       </w:pPr>
     </w:lvl>
   </w:abstractNum>
-  <w:abstractNum w:abstractNumId="7">
+  <w:abstractNum w:abstractNumId="8">
+    <w:nsid w:val="1EE15773"/>
+    <w:multiLevelType w:val="hybridMultilevel"/>
+    <w:tmpl w:val="45985C26"/>
+    <w:lvl w:ilvl="0" w:tplc="0409000F">
+      <w:start w:val="1"/>
+      <w:numFmt w:val="decimal"/>
+      <w:lvlText w:val="%1."/>
+      <w:lvlJc w:val="left"/>
+      <w:pPr>
+        <w:ind w:left="720" w:hanging="360"/>
+      </w:pPr>
+      <w:rPr>
+        <w:rFonts w:hint="default"/>
+      </w:rPr>
+    </w:lvl>
+    <w:lvl w:ilvl="1" w:tplc="04090019" w:tentative="1">
+      <w:start w:val="1"/>
+      <w:numFmt w:val="lowerLetter"/>
+      <w:lvlText w:val="%2."/>
+      <w:lvlJc w:val="left"/>
+      <w:pPr>
+        <w:ind w:left="1440" w:hanging="360"/>
+      </w:pPr>
+    </w:lvl>
+    <w:lvl w:ilvl="2" w:tplc="0409001B" w:tentative="1">
+      <w:start w:val="1"/>
+      <w:numFmt w:val="lowerRoman"/>
+      <w:lvlText w:val="%3."/>
+      <w:lvlJc w:val="right"/>
+      <w:pPr>
+        <w:ind w:left="2160" w:hanging="180"/>
+      </w:pPr>
+    </w:lvl>
+    <w:lvl w:ilvl="3" w:tplc="0409000F" w:tentative="1">
+      <w:start w:val="1"/>
+      <w:numFmt w:val="decimal"/>
+      <w:lvlText w:val="%4."/>
+      <w:lvlJc w:val="left"/>
+      <w:pPr>
+        <w:ind w:left="2880" w:hanging="360"/>
+      </w:pPr>
+    </w:lvl>
+    <w:lvl w:ilvl="4" w:tplc="04090019" w:tentative="1">
+      <w:start w:val="1"/>
+      <w:numFmt w:val="lowerLetter"/>
+      <w:lvlText w:val="%5."/>
+      <w:lvlJc w:val="left"/>
+      <w:pPr>
+        <w:ind w:left="3600" w:hanging="360"/>
+      </w:pPr>
+    </w:lvl>
+    <w:lvl w:ilvl="5" w:tplc="0409001B" w:tentative="1">
+      <w:start w:val="1"/>
+      <w:numFmt w:val="lowerRoman"/>
+      <w:lvlText w:val="%6."/>
+      <w:lvlJc w:val="right"/>
+      <w:pPr>
+        <w:ind w:left="4320" w:hanging="180"/>
+      </w:pPr>
+    </w:lvl>
+    <w:lvl w:ilvl="6" w:tplc="0409000F" w:tentative="1">
+      <w:start w:val="1"/>
+      <w:numFmt w:val="decimal"/>
+      <w:lvlText w:val="%7."/>
+      <w:lvlJc w:val="left"/>
+      <w:pPr>
+        <w:ind w:left="5040" w:hanging="360"/>
+      </w:pPr>
+    </w:lvl>
+    <w:lvl w:ilvl="7" w:tplc="04090019" w:tentative="1">
+      <w:start w:val="1"/>
+      <w:numFmt w:val="lowerLetter"/>
+      <w:lvlText w:val="%8."/>
+      <w:lvlJc w:val="left"/>
+      <w:pPr>
+        <w:ind w:left="5760" w:hanging="360"/>
+      </w:pPr>
+    </w:lvl>
+    <w:lvl w:ilvl="8" w:tplc="0409001B" w:tentative="1">
+      <w:start w:val="1"/>
+      <w:numFmt w:val="lowerRoman"/>
+      <w:lvlText w:val="%9."/>
+      <w:lvlJc w:val="right"/>
+      <w:pPr>
+        <w:ind w:left="6480" w:hanging="180"/>
+      </w:pPr>
+    </w:lvl>
+  </w:abstractNum>
+  <w:abstractNum w:abstractNumId="9">
     <w:nsid w:val="21696B40"/>
     <w:multiLevelType w:val="hybridMultilevel"/>
     <w:tmpl w:val="AF1E8B50"/>
@@ -1919,7 +4078,7 @@
       </w:pPr>
     </w:lvl>
   </w:abstractNum>
-  <w:abstractNum w:abstractNumId="8">
+  <w:abstractNum w:abstractNumId="10">
     <w:nsid w:val="22321BD4"/>
     <w:multiLevelType w:val="hybridMultilevel"/>
     <w:tmpl w:val="932461D8"/>
@@ -2032,7 +4191,7 @@
       </w:rPr>
     </w:lvl>
   </w:abstractNum>
-  <w:abstractNum w:abstractNumId="9">
+  <w:abstractNum w:abstractNumId="11">
     <w:nsid w:val="22E43F91"/>
     <w:multiLevelType w:val="hybridMultilevel"/>
     <w:tmpl w:val="BDC4A790"/>
@@ -2145,7 +4304,120 @@
       </w:rPr>
     </w:lvl>
   </w:abstractNum>
-  <w:abstractNum w:abstractNumId="10">
+  <w:abstractNum w:abstractNumId="12">
+    <w:nsid w:val="24F9161F"/>
+    <w:multiLevelType w:val="hybridMultilevel"/>
+    <w:tmpl w:val="9D403D4E"/>
+    <w:lvl w:ilvl="0" w:tplc="04090001">
+      <w:start w:val="1"/>
+      <w:numFmt w:val="bullet"/>
+      <w:lvlText w:val=""/>
+      <w:lvlJc w:val="left"/>
+      <w:pPr>
+        <w:ind w:left="720" w:hanging="360"/>
+      </w:pPr>
+      <w:rPr>
+        <w:rFonts w:ascii="Symbol" w:hAnsi="Symbol" w:hint="default"/>
+      </w:rPr>
+    </w:lvl>
+    <w:lvl w:ilvl="1" w:tplc="04090003" w:tentative="1">
+      <w:start w:val="1"/>
+      <w:numFmt w:val="bullet"/>
+      <w:lvlText w:val="o"/>
+      <w:lvlJc w:val="left"/>
+      <w:pPr>
+        <w:ind w:left="1440" w:hanging="360"/>
+      </w:pPr>
+      <w:rPr>
+        <w:rFonts w:ascii="Courier New" w:hAnsi="Courier New" w:cs="Courier New" w:hint="default"/>
+      </w:rPr>
+    </w:lvl>
+    <w:lvl w:ilvl="2" w:tplc="04090005" w:tentative="1">
+      <w:start w:val="1"/>
+      <w:numFmt w:val="bullet"/>
+      <w:lvlText w:val=""/>
+      <w:lvlJc w:val="left"/>
+      <w:pPr>
+        <w:ind w:left="2160" w:hanging="360"/>
+      </w:pPr>
+      <w:rPr>
+        <w:rFonts w:ascii="Wingdings" w:hAnsi="Wingdings" w:hint="default"/>
+      </w:rPr>
+    </w:lvl>
+    <w:lvl w:ilvl="3" w:tplc="04090001" w:tentative="1">
+      <w:start w:val="1"/>
+      <w:numFmt w:val="bullet"/>
+      <w:lvlText w:val=""/>
+      <w:lvlJc w:val="left"/>
+      <w:pPr>
+        <w:ind w:left="2880" w:hanging="360"/>
+      </w:pPr>
+      <w:rPr>
+        <w:rFonts w:ascii="Symbol" w:hAnsi="Symbol" w:hint="default"/>
+      </w:rPr>
+    </w:lvl>
+    <w:lvl w:ilvl="4" w:tplc="04090003" w:tentative="1">
+      <w:start w:val="1"/>
+      <w:numFmt w:val="bullet"/>
+      <w:lvlText w:val="o"/>
+      <w:lvlJc w:val="left"/>
+      <w:pPr>
+        <w:ind w:left="3600" w:hanging="360"/>
+      </w:pPr>
+      <w:rPr>
+        <w:rFonts w:ascii="Courier New" w:hAnsi="Courier New" w:cs="Courier New" w:hint="default"/>
+      </w:rPr>
+    </w:lvl>
+    <w:lvl w:ilvl="5" w:tplc="04090005" w:tentative="1">
+      <w:start w:val="1"/>
+      <w:numFmt w:val="bullet"/>
+      <w:lvlText w:val=""/>
+      <w:lvlJc w:val="left"/>
+      <w:pPr>
+        <w:ind w:left="4320" w:hanging="360"/>
+      </w:pPr>
+      <w:rPr>
+        <w:rFonts w:ascii="Wingdings" w:hAnsi="Wingdings" w:hint="default"/>
+      </w:rPr>
+    </w:lvl>
+    <w:lvl w:ilvl="6" w:tplc="04090001" w:tentative="1">
+      <w:start w:val="1"/>
+      <w:numFmt w:val="bullet"/>
+      <w:lvlText w:val=""/>
+      <w:lvlJc w:val="left"/>
+      <w:pPr>
+        <w:ind w:left="5040" w:hanging="360"/>
+      </w:pPr>
+      <w:rPr>
+        <w:rFonts w:ascii="Symbol" w:hAnsi="Symbol" w:hint="default"/>
+      </w:rPr>
+    </w:lvl>
+    <w:lvl w:ilvl="7" w:tplc="04090003" w:tentative="1">
+      <w:start w:val="1"/>
+      <w:numFmt w:val="bullet"/>
+      <w:lvlText w:val="o"/>
+      <w:lvlJc w:val="left"/>
+      <w:pPr>
+        <w:ind w:left="5760" w:hanging="360"/>
+      </w:pPr>
+      <w:rPr>
+        <w:rFonts w:ascii="Courier New" w:hAnsi="Courier New" w:cs="Courier New" w:hint="default"/>
+      </w:rPr>
+    </w:lvl>
+    <w:lvl w:ilvl="8" w:tplc="04090005" w:tentative="1">
+      <w:start w:val="1"/>
+      <w:numFmt w:val="bullet"/>
+      <w:lvlText w:val=""/>
+      <w:lvlJc w:val="left"/>
+      <w:pPr>
+        <w:ind w:left="6480" w:hanging="360"/>
+      </w:pPr>
+      <w:rPr>
+        <w:rFonts w:ascii="Wingdings" w:hAnsi="Wingdings" w:hint="default"/>
+      </w:rPr>
+    </w:lvl>
+  </w:abstractNum>
+  <w:abstractNum w:abstractNumId="13">
     <w:nsid w:val="313B4EC7"/>
     <w:multiLevelType w:val="hybridMultilevel"/>
     <w:tmpl w:val="B7EAFA64"/>
@@ -2234,7 +4506,7 @@
       </w:pPr>
     </w:lvl>
   </w:abstractNum>
-  <w:abstractNum w:abstractNumId="11">
+  <w:abstractNum w:abstractNumId="14">
     <w:nsid w:val="39C279C6"/>
     <w:multiLevelType w:val="hybridMultilevel"/>
     <w:tmpl w:val="0B5E56A8"/>
@@ -2320,7 +4592,7 @@
       </w:pPr>
     </w:lvl>
   </w:abstractNum>
-  <w:abstractNum w:abstractNumId="12">
+  <w:abstractNum w:abstractNumId="15">
     <w:nsid w:val="3DA51505"/>
     <w:multiLevelType w:val="hybridMultilevel"/>
     <w:tmpl w:val="257C8FDC"/>
@@ -2406,7 +4678,7 @@
       </w:pPr>
     </w:lvl>
   </w:abstractNum>
-  <w:abstractNum w:abstractNumId="13">
+  <w:abstractNum w:abstractNumId="16">
     <w:nsid w:val="3EE7742C"/>
     <w:multiLevelType w:val="hybridMultilevel"/>
     <w:tmpl w:val="0DDC1E74"/>
@@ -2495,7 +4767,292 @@
       </w:pPr>
     </w:lvl>
   </w:abstractNum>
-  <w:abstractNum w:abstractNumId="14">
+  <w:abstractNum w:abstractNumId="17">
+    <w:nsid w:val="404A251F"/>
+    <w:multiLevelType w:val="hybridMultilevel"/>
+    <w:tmpl w:val="A35473FA"/>
+    <w:lvl w:ilvl="0" w:tplc="0409000F">
+      <w:start w:val="1"/>
+      <w:numFmt w:val="decimal"/>
+      <w:lvlText w:val="%1."/>
+      <w:lvlJc w:val="left"/>
+      <w:pPr>
+        <w:ind w:left="720" w:hanging="360"/>
+      </w:pPr>
+    </w:lvl>
+    <w:lvl w:ilvl="1" w:tplc="04090019" w:tentative="1">
+      <w:start w:val="1"/>
+      <w:numFmt w:val="lowerLetter"/>
+      <w:lvlText w:val="%2."/>
+      <w:lvlJc w:val="left"/>
+      <w:pPr>
+        <w:ind w:left="1440" w:hanging="360"/>
+      </w:pPr>
+    </w:lvl>
+    <w:lvl w:ilvl="2" w:tplc="0409001B" w:tentative="1">
+      <w:start w:val="1"/>
+      <w:numFmt w:val="lowerRoman"/>
+      <w:lvlText w:val="%3."/>
+      <w:lvlJc w:val="right"/>
+      <w:pPr>
+        <w:ind w:left="2160" w:hanging="180"/>
+      </w:pPr>
+    </w:lvl>
+    <w:lvl w:ilvl="3" w:tplc="0409000F" w:tentative="1">
+      <w:start w:val="1"/>
+      <w:numFmt w:val="decimal"/>
+      <w:lvlText w:val="%4."/>
+      <w:lvlJc w:val="left"/>
+      <w:pPr>
+        <w:ind w:left="2880" w:hanging="360"/>
+      </w:pPr>
+    </w:lvl>
+    <w:lvl w:ilvl="4" w:tplc="04090019" w:tentative="1">
+      <w:start w:val="1"/>
+      <w:numFmt w:val="lowerLetter"/>
+      <w:lvlText w:val="%5."/>
+      <w:lvlJc w:val="left"/>
+      <w:pPr>
+        <w:ind w:left="3600" w:hanging="360"/>
+      </w:pPr>
+    </w:lvl>
+    <w:lvl w:ilvl="5" w:tplc="0409001B" w:tentative="1">
+      <w:start w:val="1"/>
+      <w:numFmt w:val="lowerRoman"/>
+      <w:lvlText w:val="%6."/>
+      <w:lvlJc w:val="right"/>
+      <w:pPr>
+        <w:ind w:left="4320" w:hanging="180"/>
+      </w:pPr>
+    </w:lvl>
+    <w:lvl w:ilvl="6" w:tplc="0409000F" w:tentative="1">
+      <w:start w:val="1"/>
+      <w:numFmt w:val="decimal"/>
+      <w:lvlText w:val="%7."/>
+      <w:lvlJc w:val="left"/>
+      <w:pPr>
+        <w:ind w:left="5040" w:hanging="360"/>
+      </w:pPr>
+    </w:lvl>
+    <w:lvl w:ilvl="7" w:tplc="04090019" w:tentative="1">
+      <w:start w:val="1"/>
+      <w:numFmt w:val="lowerLetter"/>
+      <w:lvlText w:val="%8."/>
+      <w:lvlJc w:val="left"/>
+      <w:pPr>
+        <w:ind w:left="5760" w:hanging="360"/>
+      </w:pPr>
+    </w:lvl>
+    <w:lvl w:ilvl="8" w:tplc="0409001B" w:tentative="1">
+      <w:start w:val="1"/>
+      <w:numFmt w:val="lowerRoman"/>
+      <w:lvlText w:val="%9."/>
+      <w:lvlJc w:val="right"/>
+      <w:pPr>
+        <w:ind w:left="6480" w:hanging="180"/>
+      </w:pPr>
+    </w:lvl>
+  </w:abstractNum>
+  <w:abstractNum w:abstractNumId="18">
+    <w:nsid w:val="47A5444B"/>
+    <w:multiLevelType w:val="hybridMultilevel"/>
+    <w:tmpl w:val="4E8CA1C8"/>
+    <w:lvl w:ilvl="0" w:tplc="04090001">
+      <w:start w:val="1"/>
+      <w:numFmt w:val="bullet"/>
+      <w:lvlText w:val=""/>
+      <w:lvlJc w:val="left"/>
+      <w:pPr>
+        <w:ind w:left="720" w:hanging="360"/>
+      </w:pPr>
+      <w:rPr>
+        <w:rFonts w:ascii="Symbol" w:hAnsi="Symbol" w:hint="default"/>
+      </w:rPr>
+    </w:lvl>
+    <w:lvl w:ilvl="1" w:tplc="04090003" w:tentative="1">
+      <w:start w:val="1"/>
+      <w:numFmt w:val="bullet"/>
+      <w:lvlText w:val="o"/>
+      <w:lvlJc w:val="left"/>
+      <w:pPr>
+        <w:ind w:left="1440" w:hanging="360"/>
+      </w:pPr>
+      <w:rPr>
+        <w:rFonts w:ascii="Courier New" w:hAnsi="Courier New" w:cs="Courier New" w:hint="default"/>
+      </w:rPr>
+    </w:lvl>
+    <w:lvl w:ilvl="2" w:tplc="04090005" w:tentative="1">
+      <w:start w:val="1"/>
+      <w:numFmt w:val="bullet"/>
+      <w:lvlText w:val=""/>
+      <w:lvlJc w:val="left"/>
+      <w:pPr>
+        <w:ind w:left="2160" w:hanging="360"/>
+      </w:pPr>
+      <w:rPr>
+        <w:rFonts w:ascii="Wingdings" w:hAnsi="Wingdings" w:hint="default"/>
+      </w:rPr>
+    </w:lvl>
+    <w:lvl w:ilvl="3" w:tplc="04090001" w:tentative="1">
+      <w:start w:val="1"/>
+      <w:numFmt w:val="bullet"/>
+      <w:lvlText w:val=""/>
+      <w:lvlJc w:val="left"/>
+      <w:pPr>
+        <w:ind w:left="2880" w:hanging="360"/>
+      </w:pPr>
+      <w:rPr>
+        <w:rFonts w:ascii="Symbol" w:hAnsi="Symbol" w:hint="default"/>
+      </w:rPr>
+    </w:lvl>
+    <w:lvl w:ilvl="4" w:tplc="04090003" w:tentative="1">
+      <w:start w:val="1"/>
+      <w:numFmt w:val="bullet"/>
+      <w:lvlText w:val="o"/>
+      <w:lvlJc w:val="left"/>
+      <w:pPr>
+        <w:ind w:left="3600" w:hanging="360"/>
+      </w:pPr>
+      <w:rPr>
+        <w:rFonts w:ascii="Courier New" w:hAnsi="Courier New" w:cs="Courier New" w:hint="default"/>
+      </w:rPr>
+    </w:lvl>
+    <w:lvl w:ilvl="5" w:tplc="04090005" w:tentative="1">
+      <w:start w:val="1"/>
+      <w:numFmt w:val="bullet"/>
+      <w:lvlText w:val=""/>
+      <w:lvlJc w:val="left"/>
+      <w:pPr>
+        <w:ind w:left="4320" w:hanging="360"/>
+      </w:pPr>
+      <w:rPr>
+        <w:rFonts w:ascii="Wingdings" w:hAnsi="Wingdings" w:hint="default"/>
+      </w:rPr>
+    </w:lvl>
+    <w:lvl w:ilvl="6" w:tplc="04090001" w:tentative="1">
+      <w:start w:val="1"/>
+      <w:numFmt w:val="bullet"/>
+      <w:lvlText w:val=""/>
+      <w:lvlJc w:val="left"/>
+      <w:pPr>
+        <w:ind w:left="5040" w:hanging="360"/>
+      </w:pPr>
+      <w:rPr>
+        <w:rFonts w:ascii="Symbol" w:hAnsi="Symbol" w:hint="default"/>
+      </w:rPr>
+    </w:lvl>
+    <w:lvl w:ilvl="7" w:tplc="04090003" w:tentative="1">
+      <w:start w:val="1"/>
+      <w:numFmt w:val="bullet"/>
+      <w:lvlText w:val="o"/>
+      <w:lvlJc w:val="left"/>
+      <w:pPr>
+        <w:ind w:left="5760" w:hanging="360"/>
+      </w:pPr>
+      <w:rPr>
+        <w:rFonts w:ascii="Courier New" w:hAnsi="Courier New" w:cs="Courier New" w:hint="default"/>
+      </w:rPr>
+    </w:lvl>
+    <w:lvl w:ilvl="8" w:tplc="04090005" w:tentative="1">
+      <w:start w:val="1"/>
+      <w:numFmt w:val="bullet"/>
+      <w:lvlText w:val=""/>
+      <w:lvlJc w:val="left"/>
+      <w:pPr>
+        <w:ind w:left="6480" w:hanging="360"/>
+      </w:pPr>
+      <w:rPr>
+        <w:rFonts w:ascii="Wingdings" w:hAnsi="Wingdings" w:hint="default"/>
+      </w:rPr>
+    </w:lvl>
+  </w:abstractNum>
+  <w:abstractNum w:abstractNumId="19">
+    <w:nsid w:val="4ADA46BB"/>
+    <w:multiLevelType w:val="hybridMultilevel"/>
+    <w:tmpl w:val="895C3046"/>
+    <w:lvl w:ilvl="0" w:tplc="0409000F">
+      <w:start w:val="1"/>
+      <w:numFmt w:val="decimal"/>
+      <w:lvlText w:val="%1."/>
+      <w:lvlJc w:val="left"/>
+      <w:pPr>
+        <w:ind w:left="720" w:hanging="360"/>
+      </w:pPr>
+    </w:lvl>
+    <w:lvl w:ilvl="1" w:tplc="04090019" w:tentative="1">
+      <w:start w:val="1"/>
+      <w:numFmt w:val="lowerLetter"/>
+      <w:lvlText w:val="%2."/>
+      <w:lvlJc w:val="left"/>
+      <w:pPr>
+        <w:ind w:left="1440" w:hanging="360"/>
+      </w:pPr>
+    </w:lvl>
+    <w:lvl w:ilvl="2" w:tplc="0409001B" w:tentative="1">
+      <w:start w:val="1"/>
+      <w:numFmt w:val="lowerRoman"/>
+      <w:lvlText w:val="%3."/>
+      <w:lvlJc w:val="right"/>
+      <w:pPr>
+        <w:ind w:left="2160" w:hanging="180"/>
+      </w:pPr>
+    </w:lvl>
+    <w:lvl w:ilvl="3" w:tplc="0409000F" w:tentative="1">
+      <w:start w:val="1"/>
+      <w:numFmt w:val="decimal"/>
+      <w:lvlText w:val="%4."/>
+      <w:lvlJc w:val="left"/>
+      <w:pPr>
+        <w:ind w:left="2880" w:hanging="360"/>
+      </w:pPr>
+    </w:lvl>
+    <w:lvl w:ilvl="4" w:tplc="04090019" w:tentative="1">
+      <w:start w:val="1"/>
+      <w:numFmt w:val="lowerLetter"/>
+      <w:lvlText w:val="%5."/>
+      <w:lvlJc w:val="left"/>
+      <w:pPr>
+        <w:ind w:left="3600" w:hanging="360"/>
+      </w:pPr>
+    </w:lvl>
+    <w:lvl w:ilvl="5" w:tplc="0409001B" w:tentative="1">
+      <w:start w:val="1"/>
+      <w:numFmt w:val="lowerRoman"/>
+      <w:lvlText w:val="%6."/>
+      <w:lvlJc w:val="right"/>
+      <w:pPr>
+        <w:ind w:left="4320" w:hanging="180"/>
+      </w:pPr>
+    </w:lvl>
+    <w:lvl w:ilvl="6" w:tplc="0409000F" w:tentative="1">
+      <w:start w:val="1"/>
+      <w:numFmt w:val="decimal"/>
+      <w:lvlText w:val="%7."/>
+      <w:lvlJc w:val="left"/>
+      <w:pPr>
+        <w:ind w:left="5040" w:hanging="360"/>
+      </w:pPr>
+    </w:lvl>
+    <w:lvl w:ilvl="7" w:tplc="04090019" w:tentative="1">
+      <w:start w:val="1"/>
+      <w:numFmt w:val="lowerLetter"/>
+      <w:lvlText w:val="%8."/>
+      <w:lvlJc w:val="left"/>
+      <w:pPr>
+        <w:ind w:left="5760" w:hanging="360"/>
+      </w:pPr>
+    </w:lvl>
+    <w:lvl w:ilvl="8" w:tplc="0409001B" w:tentative="1">
+      <w:start w:val="1"/>
+      <w:numFmt w:val="lowerRoman"/>
+      <w:lvlText w:val="%9."/>
+      <w:lvlJc w:val="right"/>
+      <w:pPr>
+        <w:ind w:left="6480" w:hanging="180"/>
+      </w:pPr>
+    </w:lvl>
+  </w:abstractNum>
+  <w:abstractNum w:abstractNumId="20">
     <w:nsid w:val="4D6B48A5"/>
     <w:multiLevelType w:val="hybridMultilevel"/>
     <w:tmpl w:val="CC2EABA6"/>
@@ -2581,7 +5138,7 @@
       </w:pPr>
     </w:lvl>
   </w:abstractNum>
-  <w:abstractNum w:abstractNumId="15">
+  <w:abstractNum w:abstractNumId="21">
     <w:nsid w:val="4DCB17C4"/>
     <w:multiLevelType w:val="hybridMultilevel"/>
     <w:tmpl w:val="847E7E30"/>
@@ -2667,7 +5224,7 @@
       </w:pPr>
     </w:lvl>
   </w:abstractNum>
-  <w:abstractNum w:abstractNumId="16">
+  <w:abstractNum w:abstractNumId="22">
     <w:nsid w:val="5A0D7024"/>
     <w:multiLevelType w:val="hybridMultilevel"/>
     <w:tmpl w:val="D06C6D70"/>
@@ -2780,7 +5337,7 @@
       </w:rPr>
     </w:lvl>
   </w:abstractNum>
-  <w:abstractNum w:abstractNumId="17">
+  <w:abstractNum w:abstractNumId="23">
     <w:nsid w:val="5AB05BC1"/>
     <w:multiLevelType w:val="hybridMultilevel"/>
     <w:tmpl w:val="A43AB884"/>
@@ -2866,7 +5423,7 @@
       </w:pPr>
     </w:lvl>
   </w:abstractNum>
-  <w:abstractNum w:abstractNumId="18">
+  <w:abstractNum w:abstractNumId="24">
     <w:nsid w:val="5C781F7D"/>
     <w:multiLevelType w:val="hybridMultilevel"/>
     <w:tmpl w:val="64C8EB9A"/>
@@ -2955,7 +5512,7 @@
       </w:pPr>
     </w:lvl>
   </w:abstractNum>
-  <w:abstractNum w:abstractNumId="19">
+  <w:abstractNum w:abstractNumId="25">
     <w:nsid w:val="60124E8B"/>
     <w:multiLevelType w:val="hybridMultilevel"/>
     <w:tmpl w:val="69B4A572"/>
@@ -3068,7 +5625,120 @@
       </w:rPr>
     </w:lvl>
   </w:abstractNum>
-  <w:abstractNum w:abstractNumId="20">
+  <w:abstractNum w:abstractNumId="26">
+    <w:nsid w:val="647070B5"/>
+    <w:multiLevelType w:val="hybridMultilevel"/>
+    <w:tmpl w:val="4D703B08"/>
+    <w:lvl w:ilvl="0" w:tplc="04090001">
+      <w:start w:val="1"/>
+      <w:numFmt w:val="bullet"/>
+      <w:lvlText w:val=""/>
+      <w:lvlJc w:val="left"/>
+      <w:pPr>
+        <w:ind w:left="720" w:hanging="360"/>
+      </w:pPr>
+      <w:rPr>
+        <w:rFonts w:ascii="Symbol" w:hAnsi="Symbol" w:hint="default"/>
+      </w:rPr>
+    </w:lvl>
+    <w:lvl w:ilvl="1" w:tplc="04090003" w:tentative="1">
+      <w:start w:val="1"/>
+      <w:numFmt w:val="bullet"/>
+      <w:lvlText w:val="o"/>
+      <w:lvlJc w:val="left"/>
+      <w:pPr>
+        <w:ind w:left="1440" w:hanging="360"/>
+      </w:pPr>
+      <w:rPr>
+        <w:rFonts w:ascii="Courier New" w:hAnsi="Courier New" w:cs="Courier New" w:hint="default"/>
+      </w:rPr>
+    </w:lvl>
+    <w:lvl w:ilvl="2" w:tplc="04090005" w:tentative="1">
+      <w:start w:val="1"/>
+      <w:numFmt w:val="bullet"/>
+      <w:lvlText w:val=""/>
+      <w:lvlJc w:val="left"/>
+      <w:pPr>
+        <w:ind w:left="2160" w:hanging="360"/>
+      </w:pPr>
+      <w:rPr>
+        <w:rFonts w:ascii="Wingdings" w:hAnsi="Wingdings" w:hint="default"/>
+      </w:rPr>
+    </w:lvl>
+    <w:lvl w:ilvl="3" w:tplc="04090001" w:tentative="1">
+      <w:start w:val="1"/>
+      <w:numFmt w:val="bullet"/>
+      <w:lvlText w:val=""/>
+      <w:lvlJc w:val="left"/>
+      <w:pPr>
+        <w:ind w:left="2880" w:hanging="360"/>
+      </w:pPr>
+      <w:rPr>
+        <w:rFonts w:ascii="Symbol" w:hAnsi="Symbol" w:hint="default"/>
+      </w:rPr>
+    </w:lvl>
+    <w:lvl w:ilvl="4" w:tplc="04090003" w:tentative="1">
+      <w:start w:val="1"/>
+      <w:numFmt w:val="bullet"/>
+      <w:lvlText w:val="o"/>
+      <w:lvlJc w:val="left"/>
+      <w:pPr>
+        <w:ind w:left="3600" w:hanging="360"/>
+      </w:pPr>
+      <w:rPr>
+        <w:rFonts w:ascii="Courier New" w:hAnsi="Courier New" w:cs="Courier New" w:hint="default"/>
+      </w:rPr>
+    </w:lvl>
+    <w:lvl w:ilvl="5" w:tplc="04090005" w:tentative="1">
+      <w:start w:val="1"/>
+      <w:numFmt w:val="bullet"/>
+      <w:lvlText w:val=""/>
+      <w:lvlJc w:val="left"/>
+      <w:pPr>
+        <w:ind w:left="4320" w:hanging="360"/>
+      </w:pPr>
+      <w:rPr>
+        <w:rFonts w:ascii="Wingdings" w:hAnsi="Wingdings" w:hint="default"/>
+      </w:rPr>
+    </w:lvl>
+    <w:lvl w:ilvl="6" w:tplc="04090001" w:tentative="1">
+      <w:start w:val="1"/>
+      <w:numFmt w:val="bullet"/>
+      <w:lvlText w:val=""/>
+      <w:lvlJc w:val="left"/>
+      <w:pPr>
+        <w:ind w:left="5040" w:hanging="360"/>
+      </w:pPr>
+      <w:rPr>
+        <w:rFonts w:ascii="Symbol" w:hAnsi="Symbol" w:hint="default"/>
+      </w:rPr>
+    </w:lvl>
+    <w:lvl w:ilvl="7" w:tplc="04090003" w:tentative="1">
+      <w:start w:val="1"/>
+      <w:numFmt w:val="bullet"/>
+      <w:lvlText w:val="o"/>
+      <w:lvlJc w:val="left"/>
+      <w:pPr>
+        <w:ind w:left="5760" w:hanging="360"/>
+      </w:pPr>
+      <w:rPr>
+        <w:rFonts w:ascii="Courier New" w:hAnsi="Courier New" w:cs="Courier New" w:hint="default"/>
+      </w:rPr>
+    </w:lvl>
+    <w:lvl w:ilvl="8" w:tplc="04090005" w:tentative="1">
+      <w:start w:val="1"/>
+      <w:numFmt w:val="bullet"/>
+      <w:lvlText w:val=""/>
+      <w:lvlJc w:val="left"/>
+      <w:pPr>
+        <w:ind w:left="6480" w:hanging="360"/>
+      </w:pPr>
+      <w:rPr>
+        <w:rFonts w:ascii="Wingdings" w:hAnsi="Wingdings" w:hint="default"/>
+      </w:rPr>
+    </w:lvl>
+  </w:abstractNum>
+  <w:abstractNum w:abstractNumId="27">
     <w:nsid w:val="67236A12"/>
     <w:multiLevelType w:val="hybridMultilevel"/>
     <w:tmpl w:val="19B0C604"/>
@@ -3154,7 +5824,7 @@
       </w:pPr>
     </w:lvl>
   </w:abstractNum>
-  <w:abstractNum w:abstractNumId="21">
+  <w:abstractNum w:abstractNumId="28">
     <w:nsid w:val="743739C9"/>
     <w:multiLevelType w:val="hybridMultilevel"/>
     <w:tmpl w:val="4D1694FC"/>
@@ -3267,7 +5937,120 @@
       </w:rPr>
     </w:lvl>
   </w:abstractNum>
-  <w:abstractNum w:abstractNumId="22">
+  <w:abstractNum w:abstractNumId="29">
+    <w:nsid w:val="74AB0290"/>
+    <w:multiLevelType w:val="hybridMultilevel"/>
+    <w:tmpl w:val="D98EB7B0"/>
+    <w:lvl w:ilvl="0" w:tplc="04090001">
+      <w:start w:val="1"/>
+      <w:numFmt w:val="bullet"/>
+      <w:lvlText w:val=""/>
+      <w:lvlJc w:val="left"/>
+      <w:pPr>
+        <w:ind w:left="720" w:hanging="360"/>
+      </w:pPr>
+      <w:rPr>
+        <w:rFonts w:ascii="Symbol" w:hAnsi="Symbol" w:hint="default"/>
+      </w:rPr>
+    </w:lvl>
+    <w:lvl w:ilvl="1" w:tplc="04090003" w:tentative="1">
+      <w:start w:val="1"/>
+      <w:numFmt w:val="bullet"/>
+      <w:lvlText w:val="o"/>
+      <w:lvlJc w:val="left"/>
+      <w:pPr>
+        <w:ind w:left="1440" w:hanging="360"/>
+      </w:pPr>
+      <w:rPr>
+        <w:rFonts w:ascii="Courier New" w:hAnsi="Courier New" w:cs="Courier New" w:hint="default"/>
+      </w:rPr>
+    </w:lvl>
+    <w:lvl w:ilvl="2" w:tplc="04090005" w:tentative="1">
+      <w:start w:val="1"/>
+      <w:numFmt w:val="bullet"/>
+      <w:lvlText w:val=""/>
+      <w:lvlJc w:val="left"/>
+      <w:pPr>
+        <w:ind w:left="2160" w:hanging="360"/>
+      </w:pPr>
+      <w:rPr>
+        <w:rFonts w:ascii="Wingdings" w:hAnsi="Wingdings" w:hint="default"/>
+      </w:rPr>
+    </w:lvl>
+    <w:lvl w:ilvl="3" w:tplc="04090001" w:tentative="1">
+      <w:start w:val="1"/>
+      <w:numFmt w:val="bullet"/>
+      <w:lvlText w:val=""/>
+      <w:lvlJc w:val="left"/>
+      <w:pPr>
+        <w:ind w:left="2880" w:hanging="360"/>
+      </w:pPr>
+      <w:rPr>
+        <w:rFonts w:ascii="Symbol" w:hAnsi="Symbol" w:hint="default"/>
+      </w:rPr>
+    </w:lvl>
+    <w:lvl w:ilvl="4" w:tplc="04090003" w:tentative="1">
+      <w:start w:val="1"/>
+      <w:numFmt w:val="bullet"/>
+      <w:lvlText w:val="o"/>
+      <w:lvlJc w:val="left"/>
+      <w:pPr>
+        <w:ind w:left="3600" w:hanging="360"/>
+      </w:pPr>
+      <w:rPr>
+        <w:rFonts w:ascii="Courier New" w:hAnsi="Courier New" w:cs="Courier New" w:hint="default"/>
+      </w:rPr>
+    </w:lvl>
+    <w:lvl w:ilvl="5" w:tplc="04090005" w:tentative="1">
+      <w:start w:val="1"/>
+      <w:numFmt w:val="bullet"/>
+      <w:lvlText w:val=""/>
+      <w:lvlJc w:val="left"/>
+      <w:pPr>
+        <w:ind w:left="4320" w:hanging="360"/>
+      </w:pPr>
+      <w:rPr>
+        <w:rFonts w:ascii="Wingdings" w:hAnsi="Wingdings" w:hint="default"/>
+      </w:rPr>
+    </w:lvl>
+    <w:lvl w:ilvl="6" w:tplc="04090001" w:tentative="1">
+      <w:start w:val="1"/>
+      <w:numFmt w:val="bullet"/>
+      <w:lvlText w:val=""/>
+      <w:lvlJc w:val="left"/>
+      <w:pPr>
+        <w:ind w:left="5040" w:hanging="360"/>
+      </w:pPr>
+      <w:rPr>
+        <w:rFonts w:ascii="Symbol" w:hAnsi="Symbol" w:hint="default"/>
+      </w:rPr>
+    </w:lvl>
+    <w:lvl w:ilvl="7" w:tplc="04090003" w:tentative="1">
+      <w:start w:val="1"/>
+      <w:numFmt w:val="bullet"/>
+      <w:lvlText w:val="o"/>
+      <w:lvlJc w:val="left"/>
+      <w:pPr>
+        <w:ind w:left="5760" w:hanging="360"/>
+      </w:pPr>
+      <w:rPr>
+        <w:rFonts w:ascii="Courier New" w:hAnsi="Courier New" w:cs="Courier New" w:hint="default"/>
+      </w:rPr>
+    </w:lvl>
+    <w:lvl w:ilvl="8" w:tplc="04090005" w:tentative="1">
+      <w:start w:val="1"/>
+      <w:numFmt w:val="bullet"/>
+      <w:lvlText w:val=""/>
+      <w:lvlJc w:val="left"/>
+      <w:pPr>
+        <w:ind w:left="6480" w:hanging="360"/>
+      </w:pPr>
+      <w:rPr>
+        <w:rFonts w:ascii="Wingdings" w:hAnsi="Wingdings" w:hint="default"/>
+      </w:rPr>
+    </w:lvl>
+  </w:abstractNum>
+  <w:abstractNum w:abstractNumId="30">
     <w:nsid w:val="783E41CA"/>
     <w:multiLevelType w:val="hybridMultilevel"/>
     <w:tmpl w:val="664AA8DA"/>
@@ -3380,7 +6163,93 @@
       </w:rPr>
     </w:lvl>
   </w:abstractNum>
-  <w:abstractNum w:abstractNumId="23">
+  <w:abstractNum w:abstractNumId="31">
+    <w:nsid w:val="7CB33CBC"/>
+    <w:multiLevelType w:val="hybridMultilevel"/>
+    <w:tmpl w:val="7CAEC240"/>
+    <w:lvl w:ilvl="0" w:tplc="0409000F">
+      <w:start w:val="1"/>
+      <w:numFmt w:val="decimal"/>
+      <w:lvlText w:val="%1."/>
+      <w:lvlJc w:val="left"/>
+      <w:pPr>
+        <w:ind w:left="720" w:hanging="360"/>
+      </w:pPr>
+    </w:lvl>
+    <w:lvl w:ilvl="1" w:tplc="04090019" w:tentative="1">
+      <w:start w:val="1"/>
+      <w:numFmt w:val="lowerLetter"/>
+      <w:lvlText w:val="%2."/>
+      <w:lvlJc w:val="left"/>
+      <w:pPr>
+        <w:ind w:left="1440" w:hanging="360"/>
+      </w:pPr>
+    </w:lvl>
+    <w:lvl w:ilvl="2" w:tplc="0409001B" w:tentative="1">
+      <w:start w:val="1"/>
+      <w:numFmt w:val="lowerRoman"/>
+      <w:lvlText w:val="%3."/>
+      <w:lvlJc w:val="right"/>
+      <w:pPr>
+        <w:ind w:left="2160" w:hanging="180"/>
+      </w:pPr>
+    </w:lvl>
+    <w:lvl w:ilvl="3" w:tplc="0409000F" w:tentative="1">
+      <w:start w:val="1"/>
+      <w:numFmt w:val="decimal"/>
+      <w:lvlText w:val="%4."/>
+      <w:lvlJc w:val="left"/>
+      <w:pPr>
+        <w:ind w:left="2880" w:hanging="360"/>
+      </w:pPr>
+    </w:lvl>
+    <w:lvl w:ilvl="4" w:tplc="04090019" w:tentative="1">
+      <w:start w:val="1"/>
+      <w:numFmt w:val="lowerLetter"/>
+      <w:lvlText w:val="%5."/>
+      <w:lvlJc w:val="left"/>
+      <w:pPr>
+        <w:ind w:left="3600" w:hanging="360"/>
+      </w:pPr>
+    </w:lvl>
+    <w:lvl w:ilvl="5" w:tplc="0409001B" w:tentative="1">
+      <w:start w:val="1"/>
+      <w:numFmt w:val="lowerRoman"/>
+      <w:lvlText w:val="%6."/>
+      <w:lvlJc w:val="right"/>
+      <w:pPr>
+        <w:ind w:left="4320" w:hanging="180"/>
+      </w:pPr>
+    </w:lvl>
+    <w:lvl w:ilvl="6" w:tplc="0409000F" w:tentative="1">
+      <w:start w:val="1"/>
+      <w:numFmt w:val="decimal"/>
+      <w:lvlText w:val="%7."/>
+      <w:lvlJc w:val="left"/>
+      <w:pPr>
+        <w:ind w:left="5040" w:hanging="360"/>
+      </w:pPr>
+    </w:lvl>
+    <w:lvl w:ilvl="7" w:tplc="04090019" w:tentative="1">
+      <w:start w:val="1"/>
+      <w:numFmt w:val="lowerLetter"/>
+      <w:lvlText w:val="%8."/>
+      <w:lvlJc w:val="left"/>
+      <w:pPr>
+        <w:ind w:left="5760" w:hanging="360"/>
+      </w:pPr>
+    </w:lvl>
+    <w:lvl w:ilvl="8" w:tplc="0409001B" w:tentative="1">
+      <w:start w:val="1"/>
+      <w:numFmt w:val="lowerRoman"/>
+      <w:lvlText w:val="%9."/>
+      <w:lvlJc w:val="right"/>
+      <w:pPr>
+        <w:ind w:left="6480" w:hanging="180"/>
+      </w:pPr>
+    </w:lvl>
+  </w:abstractNum>
+  <w:abstractNum w:abstractNumId="32">
     <w:nsid w:val="7F9D6C64"/>
     <w:multiLevelType w:val="hybridMultilevel"/>
     <w:tmpl w:val="08C2464E"/>
@@ -3467,76 +6336,103 @@
     </w:lvl>
   </w:abstractNum>
   <w:num w:numId="1">
-    <w:abstractNumId w:val="23"/>
+    <w:abstractNumId w:val="32"/>
   </w:num>
   <w:num w:numId="2">
-    <w:abstractNumId w:val="11"/>
+    <w:abstractNumId w:val="14"/>
   </w:num>
   <w:num w:numId="3">
-    <w:abstractNumId w:val="7"/>
+    <w:abstractNumId w:val="9"/>
   </w:num>
   <w:num w:numId="4">
     <w:abstractNumId w:val="2"/>
   </w:num>
   <w:num w:numId="5">
-    <w:abstractNumId w:val="21"/>
+    <w:abstractNumId w:val="28"/>
   </w:num>
   <w:num w:numId="6">
-    <w:abstractNumId w:val="8"/>
+    <w:abstractNumId w:val="10"/>
   </w:num>
   <w:num w:numId="7">
-    <w:abstractNumId w:val="19"/>
+    <w:abstractNumId w:val="25"/>
   </w:num>
   <w:num w:numId="8">
     <w:abstractNumId w:val="3"/>
   </w:num>
   <w:num w:numId="9">
-    <w:abstractNumId w:val="15"/>
+    <w:abstractNumId w:val="21"/>
   </w:num>
   <w:num w:numId="10">
-    <w:abstractNumId w:val="18"/>
+    <w:abstractNumId w:val="24"/>
   </w:num>
   <w:num w:numId="11">
     <w:abstractNumId w:val="1"/>
   </w:num>
   <w:num w:numId="12">
+    <w:abstractNumId w:val="27"/>
+  </w:num>
+  <w:num w:numId="13">
+    <w:abstractNumId w:val="13"/>
+  </w:num>
+  <w:num w:numId="14">
     <w:abstractNumId w:val="20"/>
   </w:num>
-  <w:num w:numId="13">
-    <w:abstractNumId w:val="10"/>
-  </w:num>
-  <w:num w:numId="14">
-    <w:abstractNumId w:val="14"/>
-  </w:num>
   <w:num w:numId="15">
-    <w:abstractNumId w:val="17"/>
+    <w:abstractNumId w:val="23"/>
   </w:num>
   <w:num w:numId="16">
+    <w:abstractNumId w:val="6"/>
+  </w:num>
+  <w:num w:numId="17">
+    <w:abstractNumId w:val="15"/>
+  </w:num>
+  <w:num w:numId="18">
+    <w:abstractNumId w:val="7"/>
+  </w:num>
+  <w:num w:numId="19">
     <w:abstractNumId w:val="5"/>
   </w:num>
-  <w:num w:numId="17">
-    <w:abstractNumId w:val="12"/>
-  </w:num>
-  <w:num w:numId="18">
-    <w:abstractNumId w:val="6"/>
-  </w:num>
-  <w:num w:numId="19">
-    <w:abstractNumId w:val="4"/>
-  </w:num>
   <w:num w:numId="20">
-    <w:abstractNumId w:val="13"/>
+    <w:abstractNumId w:val="16"/>
   </w:num>
   <w:num w:numId="21">
-    <w:abstractNumId w:val="22"/>
+    <w:abstractNumId w:val="30"/>
   </w:num>
   <w:num w:numId="22">
-    <w:abstractNumId w:val="9"/>
+    <w:abstractNumId w:val="11"/>
   </w:num>
   <w:num w:numId="23">
-    <w:abstractNumId w:val="16"/>
+    <w:abstractNumId w:val="22"/>
   </w:num>
   <w:num w:numId="24">
     <w:abstractNumId w:val="0"/>
+  </w:num>
+  <w:num w:numId="25">
+    <w:abstractNumId w:val="26"/>
+  </w:num>
+  <w:num w:numId="26">
+    <w:abstractNumId w:val="18"/>
+  </w:num>
+  <w:num w:numId="27">
+    <w:abstractNumId w:val="8"/>
+  </w:num>
+  <w:num w:numId="28">
+    <w:abstractNumId w:val="4"/>
+  </w:num>
+  <w:num w:numId="29">
+    <w:abstractNumId w:val="17"/>
+  </w:num>
+  <w:num w:numId="30">
+    <w:abstractNumId w:val="29"/>
+  </w:num>
+  <w:num w:numId="31">
+    <w:abstractNumId w:val="19"/>
+  </w:num>
+  <w:num w:numId="32">
+    <w:abstractNumId w:val="31"/>
+  </w:num>
+  <w:num w:numId="33">
+    <w:abstractNumId w:val="12"/>
   </w:num>
 </w:numbering>
 </file>
@@ -3934,7 +6830,7 @@
   <w:style w:type="paragraph" w:default="1" w:styleId="Normal">
     <w:name w:val="Normal"/>
     <w:qFormat/>
-    <w:rsid w:val="00497903"/>
+    <w:rsid w:val="00935AD0"/>
     <w:pPr>
       <w:spacing w:after="200" w:line="276" w:lineRule="auto"/>
     </w:pPr>
@@ -3950,7 +6846,7 @@
     <w:autoRedefine/>
     <w:uiPriority w:val="9"/>
     <w:qFormat/>
-    <w:rsid w:val="00497903"/>
+    <w:rsid w:val="00935AD0"/>
     <w:pPr>
       <w:keepNext/>
       <w:keepLines/>
@@ -3975,7 +6871,7 @@
     <w:uiPriority w:val="9"/>
     <w:unhideWhenUsed/>
     <w:qFormat/>
-    <w:rsid w:val="00497903"/>
+    <w:rsid w:val="00935AD0"/>
     <w:pPr>
       <w:keepNext/>
       <w:keepLines/>
@@ -3999,7 +6895,7 @@
     <w:uiPriority w:val="9"/>
     <w:unhideWhenUsed/>
     <w:qFormat/>
-    <w:rsid w:val="00497903"/>
+    <w:rsid w:val="00935AD0"/>
     <w:pPr>
       <w:keepNext/>
       <w:keepLines/>
@@ -4059,7 +6955,7 @@
     <w:name w:val="Default Paragraph Font"/>
     <w:uiPriority w:val="1"/>
     <w:unhideWhenUsed/>
-    <w:rsid w:val="00497903"/>
+    <w:rsid w:val="00935AD0"/>
   </w:style>
   <w:style w:type="table" w:default="1" w:styleId="TableNormal">
     <w:name w:val="Normal Table"/>
@@ -4081,14 +6977,14 @@
     <w:uiPriority w:val="99"/>
     <w:semiHidden/>
     <w:unhideWhenUsed/>
-    <w:rsid w:val="00497903"/>
+    <w:rsid w:val="00935AD0"/>
   </w:style>
   <w:style w:type="paragraph" w:styleId="ListParagraph">
     <w:name w:val="List Paragraph"/>
     <w:basedOn w:val="Normal"/>
     <w:uiPriority w:val="34"/>
     <w:qFormat/>
-    <w:rsid w:val="00497903"/>
+    <w:rsid w:val="00935AD0"/>
     <w:pPr>
       <w:ind w:left="720"/>
       <w:contextualSpacing/>
@@ -4098,7 +6994,7 @@
     <w:name w:val="Heading 1 Char"/>
     <w:link w:val="Heading1"/>
     <w:uiPriority w:val="9"/>
-    <w:rsid w:val="00497903"/>
+    <w:rsid w:val="00935AD0"/>
     <w:rPr>
       <w:rFonts w:ascii="Cambria" w:eastAsia="Times New Roman" w:hAnsi="Cambria" w:cs="Times New Roman"/>
       <w:b/>
@@ -4112,7 +7008,7 @@
     <w:name w:val="Heading 2 Char"/>
     <w:link w:val="Heading2"/>
     <w:uiPriority w:val="9"/>
-    <w:rsid w:val="00497903"/>
+    <w:rsid w:val="00935AD0"/>
     <w:rPr>
       <w:rFonts w:ascii="Cambria" w:eastAsia="Times New Roman" w:hAnsi="Cambria" w:cs="Times New Roman"/>
       <w:b/>
@@ -4126,7 +7022,7 @@
     <w:name w:val="Heading 3 Char"/>
     <w:link w:val="Heading3"/>
     <w:uiPriority w:val="9"/>
-    <w:rsid w:val="00497903"/>
+    <w:rsid w:val="00935AD0"/>
     <w:rPr>
       <w:rFonts w:ascii="Cambria" w:eastAsia="Times New Roman" w:hAnsi="Cambria" w:cs="Times New Roman"/>
       <w:b/>
@@ -4151,7 +7047,7 @@
     <w:name w:val="Hyperlink"/>
     <w:uiPriority w:val="99"/>
     <w:unhideWhenUsed/>
-    <w:rsid w:val="00497903"/>
+    <w:rsid w:val="00935AD0"/>
     <w:rPr>
       <w:color w:val="0000FF"/>
       <w:u w:val="single"/>
@@ -4175,7 +7071,7 @@
     <w:uiPriority w:val="99"/>
     <w:semiHidden/>
     <w:unhideWhenUsed/>
-    <w:rsid w:val="00497903"/>
+    <w:rsid w:val="00935AD0"/>
     <w:pPr>
       <w:spacing w:after="0" w:line="240" w:lineRule="auto"/>
     </w:pPr>
@@ -4190,7 +7086,7 @@
     <w:link w:val="BalloonText"/>
     <w:uiPriority w:val="99"/>
     <w:semiHidden/>
-    <w:rsid w:val="00497903"/>
+    <w:rsid w:val="00935AD0"/>
     <w:rPr>
       <w:rFonts w:ascii="Tahoma" w:eastAsia="Calibri" w:hAnsi="Tahoma" w:cs="Tahoma"/>
       <w:sz w:val="16"/>
@@ -4204,7 +7100,7 @@
     <w:uiPriority w:val="39"/>
     <w:unhideWhenUsed/>
     <w:qFormat/>
-    <w:rsid w:val="00497903"/>
+    <w:rsid w:val="00935AD0"/>
     <w:pPr>
       <w:outlineLvl w:val="9"/>
     </w:pPr>
@@ -4217,7 +7113,7 @@
     <w:uiPriority w:val="39"/>
     <w:unhideWhenUsed/>
     <w:qFormat/>
-    <w:rsid w:val="00497903"/>
+    <w:rsid w:val="00935AD0"/>
     <w:pPr>
       <w:tabs>
         <w:tab w:val="right" w:leader="dot" w:pos="9350"/>
@@ -4238,7 +7134,7 @@
     <w:uiPriority w:val="39"/>
     <w:unhideWhenUsed/>
     <w:qFormat/>
-    <w:rsid w:val="00497903"/>
+    <w:rsid w:val="00935AD0"/>
     <w:pPr>
       <w:tabs>
         <w:tab w:val="right" w:leader="dot" w:pos="9350"/>
@@ -4257,7 +7153,7 @@
     <w:uiPriority w:val="39"/>
     <w:unhideWhenUsed/>
     <w:qFormat/>
-    <w:rsid w:val="00497903"/>
+    <w:rsid w:val="00935AD0"/>
     <w:pPr>
       <w:spacing w:after="100"/>
       <w:ind w:left="440"/>
@@ -4272,7 +7168,7 @@
     <w:link w:val="HeaderChar"/>
     <w:uiPriority w:val="99"/>
     <w:unhideWhenUsed/>
-    <w:rsid w:val="00497903"/>
+    <w:rsid w:val="00935AD0"/>
     <w:pPr>
       <w:tabs>
         <w:tab w:val="center" w:pos="4680"/>
@@ -4286,7 +7182,7 @@
     <w:basedOn w:val="DefaultParagraphFont"/>
     <w:link w:val="Header"/>
     <w:uiPriority w:val="99"/>
-    <w:rsid w:val="00497903"/>
+    <w:rsid w:val="00935AD0"/>
     <w:rPr>
       <w:rFonts w:ascii="Calibri" w:eastAsia="Calibri" w:hAnsi="Calibri" w:cs="Times New Roman"/>
     </w:rPr>
@@ -4297,7 +7193,7 @@
     <w:link w:val="FooterChar"/>
     <w:uiPriority w:val="99"/>
     <w:unhideWhenUsed/>
-    <w:rsid w:val="00497903"/>
+    <w:rsid w:val="00935AD0"/>
     <w:pPr>
       <w:tabs>
         <w:tab w:val="center" w:pos="4680"/>
@@ -4311,7 +7207,7 @@
     <w:basedOn w:val="DefaultParagraphFont"/>
     <w:link w:val="Footer"/>
     <w:uiPriority w:val="99"/>
-    <w:rsid w:val="00497903"/>
+    <w:rsid w:val="00935AD0"/>
     <w:rPr>
       <w:rFonts w:ascii="Calibri" w:eastAsia="Calibri" w:hAnsi="Calibri" w:cs="Times New Roman"/>
     </w:rPr>
@@ -4323,7 +7219,7 @@
     <w:uiPriority w:val="35"/>
     <w:unhideWhenUsed/>
     <w:qFormat/>
-    <w:rsid w:val="00497903"/>
+    <w:rsid w:val="00935AD0"/>
     <w:pPr>
       <w:spacing w:line="240" w:lineRule="auto"/>
     </w:pPr>
@@ -4340,7 +7236,7 @@
     <w:basedOn w:val="Normal"/>
     <w:link w:val="CCodeChar"/>
     <w:qFormat/>
-    <w:rsid w:val="00497903"/>
+    <w:rsid w:val="00935AD0"/>
     <w:pPr>
       <w:spacing w:after="120" w:line="240" w:lineRule="auto"/>
       <w:ind w:left="720"/>
@@ -4356,7 +7252,7 @@
   <w:style w:type="character" w:customStyle="1" w:styleId="CCodeChar">
     <w:name w:val="C_Code Char"/>
     <w:link w:val="CCode"/>
-    <w:rsid w:val="00497903"/>
+    <w:rsid w:val="00935AD0"/>
     <w:rPr>
       <w:rFonts w:ascii="Calibri" w:eastAsia="Times New Roman" w:hAnsi="Calibri" w:cs="Times New Roman"/>
       <w:color w:val="548DD4"/>
@@ -4372,7 +7268,7 @@
     <w:uiPriority w:val="99"/>
     <w:semiHidden/>
     <w:unhideWhenUsed/>
-    <w:rsid w:val="00497903"/>
+    <w:rsid w:val="00935AD0"/>
     <w:pPr>
       <w:spacing w:after="0" w:line="240" w:lineRule="auto"/>
     </w:pPr>
@@ -4387,7 +7283,7 @@
     <w:link w:val="DocumentMap"/>
     <w:uiPriority w:val="99"/>
     <w:semiHidden/>
-    <w:rsid w:val="00497903"/>
+    <w:rsid w:val="00935AD0"/>
     <w:rPr>
       <w:rFonts w:ascii="Tahoma" w:eastAsia="Calibri" w:hAnsi="Tahoma" w:cs="Tahoma"/>
       <w:sz w:val="16"/>
@@ -4401,7 +7297,7 @@
     <w:autoRedefine/>
     <w:uiPriority w:val="39"/>
     <w:unhideWhenUsed/>
-    <w:rsid w:val="00497903"/>
+    <w:rsid w:val="00935AD0"/>
     <w:pPr>
       <w:spacing w:after="100"/>
       <w:ind w:left="660"/>
@@ -4417,7 +7313,7 @@
     <w:autoRedefine/>
     <w:uiPriority w:val="39"/>
     <w:unhideWhenUsed/>
-    <w:rsid w:val="00497903"/>
+    <w:rsid w:val="00935AD0"/>
     <w:pPr>
       <w:spacing w:after="100"/>
       <w:ind w:left="880"/>
@@ -4433,7 +7329,7 @@
     <w:autoRedefine/>
     <w:uiPriority w:val="39"/>
     <w:unhideWhenUsed/>
-    <w:rsid w:val="00497903"/>
+    <w:rsid w:val="00935AD0"/>
     <w:pPr>
       <w:spacing w:after="100"/>
       <w:ind w:left="1100"/>
@@ -4449,7 +7345,7 @@
     <w:autoRedefine/>
     <w:uiPriority w:val="39"/>
     <w:unhideWhenUsed/>
-    <w:rsid w:val="00497903"/>
+    <w:rsid w:val="00935AD0"/>
     <w:pPr>
       <w:spacing w:after="100"/>
       <w:ind w:left="1320"/>
@@ -4465,7 +7361,7 @@
     <w:autoRedefine/>
     <w:uiPriority w:val="39"/>
     <w:unhideWhenUsed/>
-    <w:rsid w:val="00497903"/>
+    <w:rsid w:val="00935AD0"/>
     <w:pPr>
       <w:spacing w:after="100"/>
       <w:ind w:left="1540"/>
@@ -4481,7 +7377,7 @@
     <w:autoRedefine/>
     <w:uiPriority w:val="39"/>
     <w:unhideWhenUsed/>
-    <w:rsid w:val="00497903"/>
+    <w:rsid w:val="00935AD0"/>
     <w:pPr>
       <w:spacing w:after="100"/>
       <w:ind w:left="1760"/>
@@ -4494,7 +7390,7 @@
     <w:name w:val="Table Grid"/>
     <w:basedOn w:val="TableNormal"/>
     <w:uiPriority w:val="59"/>
-    <w:rsid w:val="00497903"/>
+    <w:rsid w:val="00935AD0"/>
     <w:pPr>
       <w:spacing w:after="0" w:line="240" w:lineRule="auto"/>
     </w:pPr>
@@ -4525,7 +7421,7 @@
     <w:name w:val="Placeholder Text"/>
     <w:uiPriority w:val="99"/>
     <w:semiHidden/>
-    <w:rsid w:val="00497903"/>
+    <w:rsid w:val="00935AD0"/>
     <w:rPr>
       <w:color w:val="808080"/>
     </w:rPr>
@@ -4535,7 +7431,7 @@
     <w:uiPriority w:val="99"/>
     <w:semiHidden/>
     <w:unhideWhenUsed/>
-    <w:rsid w:val="00497903"/>
+    <w:rsid w:val="00935AD0"/>
     <w:rPr>
       <w:sz w:val="16"/>
       <w:szCs w:val="16"/>
@@ -4548,7 +7444,7 @@
     <w:uiPriority w:val="99"/>
     <w:semiHidden/>
     <w:unhideWhenUsed/>
-    <w:rsid w:val="00497903"/>
+    <w:rsid w:val="00935AD0"/>
     <w:rPr>
       <w:sz w:val="20"/>
       <w:szCs w:val="20"/>
@@ -4560,7 +7456,7 @@
     <w:link w:val="CommentText"/>
     <w:uiPriority w:val="99"/>
     <w:semiHidden/>
-    <w:rsid w:val="00497903"/>
+    <w:rsid w:val="00935AD0"/>
     <w:rPr>
       <w:rFonts w:ascii="Calibri" w:eastAsia="Calibri" w:hAnsi="Calibri" w:cs="Times New Roman"/>
       <w:sz w:val="20"/>
@@ -4575,7 +7471,7 @@
     <w:uiPriority w:val="99"/>
     <w:semiHidden/>
     <w:unhideWhenUsed/>
-    <w:rsid w:val="00497903"/>
+    <w:rsid w:val="00935AD0"/>
     <w:rPr>
       <w:b/>
       <w:bCs/>
@@ -4586,7 +7482,7 @@
     <w:link w:val="CommentSubject"/>
     <w:uiPriority w:val="99"/>
     <w:semiHidden/>
-    <w:rsid w:val="00497903"/>
+    <w:rsid w:val="00935AD0"/>
     <w:rPr>
       <w:rFonts w:ascii="Calibri" w:eastAsia="Calibri" w:hAnsi="Calibri" w:cs="Times New Roman"/>
       <w:b/>
@@ -4605,6 +7501,22 @@
     <w:rPr>
       <w:color w:val="954F72" w:themeColor="followedHyperlink"/>
       <w:u w:val="single"/>
+    </w:rPr>
+  </w:style>
+  <w:style w:type="paragraph" w:styleId="NormalWeb">
+    <w:name w:val="Normal (Web)"/>
+    <w:basedOn w:val="Normal"/>
+    <w:uiPriority w:val="99"/>
+    <w:semiHidden/>
+    <w:unhideWhenUsed/>
+    <w:rsid w:val="003A1976"/>
+    <w:pPr>
+      <w:spacing w:before="100" w:beforeAutospacing="1" w:after="100" w:afterAutospacing="1" w:line="240" w:lineRule="auto"/>
+    </w:pPr>
+    <w:rPr>
+      <w:rFonts w:ascii="Times New Roman" w:eastAsiaTheme="minorEastAsia" w:hAnsi="Times New Roman"/>
+      <w:sz w:val="24"/>
+      <w:szCs w:val="24"/>
     </w:rPr>
   </w:style>
 </w:styles>
@@ -4876,7 +7788,7 @@
 </file>
 
 <file path=customXml/itemProps1.xml><?xml version="1.0" encoding="utf-8"?>
-<ds:datastoreItem xmlns:ds="http://schemas.openxmlformats.org/officeDocument/2006/customXml" ds:itemID="{7EAD82FB-93C5-4140-9471-9A9D883B0421}">
+<ds:datastoreItem xmlns:ds="http://schemas.openxmlformats.org/officeDocument/2006/customXml" ds:itemID="{96600424-7842-6647-B022-0C557C87C900}">
   <ds:schemaRefs>
     <ds:schemaRef ds:uri="http://schemas.openxmlformats.org/officeDocument/2006/bibliography"/>
   </ds:schemaRefs>

</xml_diff>

<commit_message>
updated based on JAMD comments
</commit_message>
<xml_diff>
--- a/labmanual/WA101-05-WiFi.docx
+++ b/labmanual/WA101-05-WiFi.docx
@@ -20,116 +20,155 @@
     </w:p>
     <w:p>
       <w:r>
-        <w:t xml:space="preserve">At the end of chapter 5 you will understand the fundamentals of being a </w:t>
+        <w:t xml:space="preserve">At the end of chapter 5 you will understand the fundamentals of </w:t>
+      </w:r>
+      <w:r>
+        <w:t xml:space="preserve">operating as </w:t>
+      </w:r>
+      <w:r>
+        <w:t xml:space="preserve">a </w:t>
+      </w:r>
+      <w:r>
+        <w:t>Wi-Fi</w:t>
+      </w:r>
+      <w:r>
+        <w:t xml:space="preserve"> Station</w:t>
+      </w:r>
+      <w:r>
+        <w:t xml:space="preserve"> (STA)</w:t>
+      </w:r>
+      <w:r>
+        <w:t xml:space="preserve"> and connecting to </w:t>
+      </w:r>
+      <w:r>
+        <w:t xml:space="preserve">a </w:t>
+      </w:r>
+      <w:r>
+        <w:t>Wi-Fi</w:t>
+      </w:r>
+      <w:r>
+        <w:t xml:space="preserve"> </w:t>
+      </w:r>
+      <w:r>
+        <w:t>A</w:t>
+      </w:r>
+      <w:r>
+        <w:t xml:space="preserve">ccess </w:t>
+      </w:r>
+      <w:r>
+        <w:t>P</w:t>
+      </w:r>
+      <w:r>
+        <w:t>oint</w:t>
+      </w:r>
+      <w:r>
+        <w:t xml:space="preserve"> (AP)</w:t>
+      </w:r>
+      <w:r>
+        <w:t xml:space="preserve">.  </w:t>
+      </w:r>
+      <w:r>
+        <w:t>You will have an introduction to the TCP/IP Networking stack and y</w:t>
+      </w:r>
+      <w:r>
+        <w:t xml:space="preserve">ou will have </w:t>
+      </w:r>
+      <w:r>
+        <w:t xml:space="preserve">a </w:t>
+      </w:r>
+      <w:r>
+        <w:t>basic understanding of</w:t>
+      </w:r>
+      <w:r>
+        <w:t xml:space="preserve"> the first three layers of the </w:t>
+      </w:r>
+      <w:r>
+        <w:t xml:space="preserve">OSI reference model for a network </w:t>
+      </w:r>
+      <w:r>
+        <w:t xml:space="preserve">stack </w:t>
+      </w:r>
+      <w:r>
+        <w:t>(</w:t>
+      </w:r>
+      <w:r>
+        <w:t>i.e.</w:t>
+      </w:r>
+      <w:r>
+        <w:t xml:space="preserve"> physical</w:t>
+      </w:r>
+      <w:r>
+        <w:t>,</w:t>
+      </w:r>
+      <w:r>
+        <w:t xml:space="preserve"> </w:t>
+      </w:r>
+      <w:r>
+        <w:t xml:space="preserve">datalink </w:t>
+      </w:r>
+      <w:r>
+        <w:t xml:space="preserve">and network </w:t>
+      </w:r>
+      <w:r>
+        <w:t>layers</w:t>
+      </w:r>
+      <w:r>
+        <w:t>)</w:t>
+      </w:r>
+      <w:r>
+        <w:t xml:space="preserve">. You will also have an understanding of </w:t>
+      </w:r>
+      <w:r>
+        <w:t xml:space="preserve"> </w:t>
+      </w:r>
+      <w:r>
+        <w:t xml:space="preserve">the </w:t>
+      </w:r>
+      <w:r>
+        <w:t>Wi-Fi</w:t>
+      </w:r>
+      <w:r>
+        <w:t xml:space="preserve"> </w:t>
       </w:r>
       <w:proofErr w:type="spellStart"/>
       <w:r>
-        <w:t>WiFi</w:t>
+        <w:t>datalink</w:t>
       </w:r>
       <w:proofErr w:type="spellEnd"/>
       <w:r>
-        <w:t xml:space="preserve"> Station</w:t>
-      </w:r>
-      <w:r>
-        <w:t xml:space="preserve"> (STA)</w:t>
-      </w:r>
-      <w:r>
-        <w:t xml:space="preserve"> and connecting to </w:t>
-      </w:r>
-      <w:r>
-        <w:t xml:space="preserve">a </w:t>
+        <w:t xml:space="preserve"> layer </w:t>
+      </w:r>
+      <w:r>
+        <w:t xml:space="preserve">which </w:t>
+      </w:r>
+      <w:r>
+        <w:t xml:space="preserve"> handles</w:t>
+      </w:r>
+      <w:r>
+        <w:t xml:space="preserve"> connections and encryption</w:t>
+      </w:r>
+      <w:r>
+        <w:t>.</w:t>
+      </w:r>
+      <w:r>
+        <w:t xml:space="preserve"> </w:t>
+      </w:r>
+      <w:r>
+        <w:t>Finally, y</w:t>
+      </w:r>
+      <w:r>
+        <w:t>ou will understand some of the basics</w:t>
+      </w:r>
+      <w:r>
+        <w:t xml:space="preserve"> of IP networking (addresses, </w:t>
       </w:r>
       <w:proofErr w:type="spellStart"/>
       <w:r>
-        <w:t>WiFi</w:t>
+        <w:t>netmasks</w:t>
       </w:r>
       <w:proofErr w:type="spellEnd"/>
       <w:r>
-        <w:t xml:space="preserve"> </w:t>
-      </w:r>
-      <w:r>
-        <w:t>A</w:t>
-      </w:r>
-      <w:r>
-        <w:t xml:space="preserve">ccess </w:t>
-      </w:r>
-      <w:r>
-        <w:t>P</w:t>
-      </w:r>
-      <w:r>
-        <w:t>oint</w:t>
-      </w:r>
-      <w:r>
-        <w:t xml:space="preserve"> (AP)</w:t>
-      </w:r>
-      <w:r>
-        <w:t xml:space="preserve">.  </w:t>
-      </w:r>
-      <w:r>
-        <w:t>You will have an introduction to the TCP/IP Networking stack and y</w:t>
-      </w:r>
-      <w:r>
-        <w:t>ou will have basic understanding of</w:t>
-      </w:r>
-      <w:r>
-        <w:t xml:space="preserve"> the first three layers of the stack i.e.</w:t>
-      </w:r>
-      <w:r>
-        <w:t xml:space="preserve"> physical</w:t>
-      </w:r>
-      <w:r>
-        <w:t>,</w:t>
-      </w:r>
-      <w:r>
-        <w:t xml:space="preserve"> </w:t>
-      </w:r>
-      <w:proofErr w:type="spellStart"/>
-      <w:r>
-        <w:t>datalink</w:t>
-      </w:r>
-      <w:proofErr w:type="spellEnd"/>
-      <w:r>
-        <w:t xml:space="preserve"> </w:t>
-      </w:r>
-      <w:r>
-        <w:t xml:space="preserve">and network </w:t>
-      </w:r>
-      <w:r>
-        <w:t xml:space="preserve">layers of </w:t>
-      </w:r>
-      <w:proofErr w:type="spellStart"/>
-      <w:r>
-        <w:t>WiFi</w:t>
-      </w:r>
-      <w:proofErr w:type="spellEnd"/>
-      <w:r>
-        <w:t xml:space="preserve"> which enable connections and encryption</w:t>
-      </w:r>
-      <w:r>
-        <w:t>.</w:t>
-      </w:r>
-      <w:r>
-        <w:t xml:space="preserve"> </w:t>
-      </w:r>
-      <w:r>
-        <w:t>You will understand some of the basics</w:t>
-      </w:r>
-      <w:r>
-        <w:t xml:space="preserve"> of IP networking (addresses, </w:t>
-      </w:r>
-      <w:proofErr w:type="spellStart"/>
-      <w:r>
-        <w:t>netmasks</w:t>
-      </w:r>
-      <w:proofErr w:type="spellEnd"/>
-      <w:r>
-        <w:t>).  Lastly</w:t>
-      </w:r>
-      <w:r>
-        <w:t>,</w:t>
-      </w:r>
-      <w:r>
-        <w:t xml:space="preserve"> you will understand the role of the WICED Device Configuration Table (DCT).</w:t>
+        <w:t>) the role of the WICED Device Configuration Table (DCT).</w:t>
       </w:r>
     </w:p>
     <w:p>
@@ -156,14 +195,12 @@
         </w:rPr>
         <w:t xml:space="preserve"> you will be able to use WICED to connect your IOT device to a </w:t>
       </w:r>
-      <w:proofErr w:type="spellStart"/>
       <w:r>
         <w:rPr>
           <w:b/>
         </w:rPr>
-        <w:t>WiFi</w:t>
-      </w:r>
-      <w:proofErr w:type="spellEnd"/>
+        <w:t>Wi-Fi</w:t>
+      </w:r>
       <w:r>
         <w:rPr>
           <w:b/>
@@ -219,14 +256,9 @@
       <w:r>
         <w:t>multiple networking mediums (</w:t>
       </w:r>
-      <w:proofErr w:type="spellStart"/>
-      <w:r>
-        <w:t>WiF</w:t>
-      </w:r>
-      <w:r>
-        <w:t>i</w:t>
-      </w:r>
-      <w:proofErr w:type="spellEnd"/>
+      <w:r>
+        <w:t>Wi-Fi</w:t>
+      </w:r>
       <w:r>
         <w:t>, Ethernet, etc.)</w:t>
       </w:r>
@@ -265,37 +297,22 @@
         <w:t xml:space="preserve">A PDU is the atomic unit of data for a particular layer. </w:t>
       </w:r>
       <w:r>
-        <w:t xml:space="preserve">e.g. the </w:t>
-      </w:r>
-      <w:proofErr w:type="spellStart"/>
-      <w:r>
-        <w:t>Datalink</w:t>
-      </w:r>
-      <w:proofErr w:type="spellEnd"/>
-      <w:r>
-        <w:t xml:space="preserve"> Layer takes an IP packet and divides it up into 1 or more </w:t>
-      </w:r>
-      <w:proofErr w:type="spellStart"/>
-      <w:r>
-        <w:t>WiF</w:t>
-      </w:r>
-      <w:r>
-        <w:t>i</w:t>
-      </w:r>
-      <w:proofErr w:type="spellEnd"/>
-      <w:r>
-        <w:t xml:space="preserve"> Frames.  The</w:t>
-      </w:r>
-      <w:r>
-        <w:t xml:space="preserve"> physical layer takes </w:t>
-      </w:r>
-      <w:proofErr w:type="spellStart"/>
-      <w:r>
-        <w:t>Datalink</w:t>
-      </w:r>
-      <w:proofErr w:type="spellEnd"/>
+        <w:t xml:space="preserve">e.g. the Datalink Layer takes an IP packet and divides it up into 1 or more </w:t>
+      </w:r>
+      <w:r>
+        <w:t>Wi-Fi</w:t>
+      </w:r>
       <w:r>
         <w:t xml:space="preserve"> </w:t>
+      </w:r>
+      <w:r>
+        <w:t xml:space="preserve">Data Link Layer </w:t>
+      </w:r>
+      <w:r>
+        <w:t>Frames.  The</w:t>
+      </w:r>
+      <w:r>
+        <w:t xml:space="preserve"> physical layer takes Datalink </w:t>
       </w:r>
       <w:r>
         <w:t>Layer Frames and divides them up into bits.</w:t>
@@ -485,6 +502,18 @@
             </w:tcMar>
           </w:tcPr>
           <w:p>
+            <w:pPr>
+              <w:jc w:val="center"/>
+            </w:pPr>
+            <w:r>
+              <w:t>L</w:t>
+            </w:r>
+            <w:r>
+              <w:t>ayer 5</w:t>
+            </w:r>
+            <w:r>
+              <w:t xml:space="preserve"> </w:t>
+            </w:r>
             <w:hyperlink r:id="rId10" w:history="1">
               <w:r>
                 <w:rPr>
@@ -650,14 +679,41 @@
             <w:hideMark/>
           </w:tcPr>
           <w:p>
-            <w:hyperlink r:id="rId15" w:history="1">
-              <w:r>
-                <w:rPr>
-                  <w:rStyle w:val="Hyperlink"/>
-                </w:rPr>
-                <w:t>Transport</w:t>
-              </w:r>
-            </w:hyperlink>
+            <w:pPr>
+              <w:jc w:val="center"/>
+            </w:pPr>
+            <w:r>
+              <w:t>L</w:t>
+            </w:r>
+            <w:r>
+              <w:t>ayer 4</w:t>
+            </w:r>
+          </w:p>
+          <w:p>
+            <w:pPr>
+              <w:jc w:val="center"/>
+            </w:pPr>
+            <w:r>
+              <w:fldChar w:fldCharType="begin"/>
+            </w:r>
+            <w:r>
+              <w:instrText xml:space="preserve"> HYPERLINK "https://en.wikipedia.org/wiki/Transport_layer" </w:instrText>
+            </w:r>
+            <w:r>
+              <w:fldChar w:fldCharType="separate"/>
+            </w:r>
+            <w:r>
+              <w:rPr>
+                <w:rStyle w:val="Hyperlink"/>
+              </w:rPr>
+              <w:t>Transport</w:t>
+            </w:r>
+            <w:r>
+              <w:rPr>
+                <w:rStyle w:val="Hyperlink"/>
+              </w:rPr>
+              <w:fldChar w:fldCharType="end"/>
+            </w:r>
           </w:p>
         </w:tc>
         <w:tc>
@@ -679,7 +735,7 @@
             <w:hideMark/>
           </w:tcPr>
           <w:p>
-            <w:hyperlink r:id="rId16" w:history="1">
+            <w:hyperlink r:id="rId15" w:history="1">
               <w:r>
                 <w:rPr>
                   <w:rStyle w:val="Hyperlink"/>
@@ -690,7 +746,7 @@
           </w:p>
           <w:p/>
           <w:p>
-            <w:hyperlink r:id="rId17" w:history="1">
+            <w:hyperlink r:id="rId16" w:history="1">
               <w:r>
                 <w:rPr>
                   <w:rStyle w:val="Hyperlink"/>
@@ -722,7 +778,7 @@
             <w:r>
               <w:t xml:space="preserve">(TCP) </w:t>
             </w:r>
-            <w:hyperlink r:id="rId18" w:anchor="TCP_segment_structure" w:history="1">
+            <w:hyperlink r:id="rId17" w:anchor="TCP_segment_structure" w:history="1">
               <w:r>
                 <w:rPr>
                   <w:rStyle w:val="Hyperlink"/>
@@ -739,7 +795,7 @@
             <w:r>
               <w:t xml:space="preserve">(UDP) </w:t>
             </w:r>
-            <w:hyperlink r:id="rId19" w:history="1">
+            <w:hyperlink r:id="rId18" w:history="1">
               <w:r>
                 <w:rPr>
                   <w:rStyle w:val="Hyperlink"/>
@@ -783,15 +839,38 @@
             <w:r>
               <w:t>rror checked stream of bytes – think of it as a pipe between computers</w:t>
             </w:r>
+            <w:r>
+              <w:t xml:space="preserve"> or as a phone call. </w:t>
+            </w:r>
           </w:p>
           <w:p>
             <w:r>
-              <w:t>A connectionless datagrams</w:t>
+              <w:lastRenderedPageBreak/>
+              <w:t xml:space="preserve">A </w:t>
             </w:r>
             <w:r>
-              <w:t xml:space="preserve"> (blobs of data)</w:t>
+              <w:t xml:space="preserve">unreliable </w:t>
+            </w:r>
+            <w:r>
+              <w:t>connectionless datagram</w:t>
+            </w:r>
+            <w:r>
+              <w:t xml:space="preserve"> flow</w:t>
+            </w:r>
+            <w:r>
+              <w:t>(</w:t>
+            </w:r>
+            <w:r>
+              <w:t xml:space="preserve">packets </w:t>
+            </w:r>
+            <w:r>
+              <w:t>of data)</w:t>
+            </w:r>
+            <w:r>
+              <w:t xml:space="preserve"> – think of it like dropping an envelope in the mail to the post office, you don’t know it is received until the other side confirms.</w:t>
             </w:r>
           </w:p>
+          <w:p/>
         </w:tc>
       </w:tr>
       <w:tr>
@@ -817,7 +896,22 @@
             <w:hideMark/>
           </w:tcPr>
           <w:p>
-            <w:hyperlink r:id="rId20" w:history="1">
+            <w:pPr>
+              <w:jc w:val="center"/>
+            </w:pPr>
+            <w:r>
+              <w:lastRenderedPageBreak/>
+              <w:t>L</w:t>
+            </w:r>
+            <w:r>
+              <w:t>ayer 3</w:t>
+            </w:r>
+          </w:p>
+          <w:p>
+            <w:pPr>
+              <w:jc w:val="center"/>
+            </w:pPr>
+            <w:hyperlink r:id="rId19" w:history="1">
               <w:r>
                 <w:rPr>
                   <w:rStyle w:val="Hyperlink"/>
@@ -846,7 +940,7 @@
             <w:hideMark/>
           </w:tcPr>
           <w:p>
-            <w:hyperlink r:id="rId21" w:history="1">
+            <w:hyperlink r:id="rId20" w:history="1">
               <w:r>
                 <w:rPr>
                   <w:rStyle w:val="Hyperlink"/>
@@ -875,7 +969,7 @@
             <w:hideMark/>
           </w:tcPr>
           <w:p>
-            <w:hyperlink r:id="rId22" w:history="1">
+            <w:hyperlink r:id="rId21" w:history="1">
               <w:r>
                 <w:rPr>
                   <w:rStyle w:val="Hyperlink"/>
@@ -919,6 +1013,9 @@
             <w:r>
               <w:t>anywhere on the Internet.</w:t>
             </w:r>
+            <w:r>
+              <w:t xml:space="preserve"> The IP layer deals with addressing and routing of packets.</w:t>
+            </w:r>
           </w:p>
         </w:tc>
       </w:tr>
@@ -945,7 +1042,18 @@
             <w:hideMark/>
           </w:tcPr>
           <w:p>
-            <w:hyperlink r:id="rId23" w:history="1">
+            <w:pPr>
+              <w:jc w:val="center"/>
+            </w:pPr>
+            <w:r>
+              <w:t>Layer 2</w:t>
+            </w:r>
+          </w:p>
+          <w:p>
+            <w:pPr>
+              <w:jc w:val="center"/>
+            </w:pPr>
+            <w:hyperlink r:id="rId22" w:history="1">
               <w:r>
                 <w:rPr>
                   <w:rStyle w:val="Hyperlink"/>
@@ -974,7 +1082,7 @@
             <w:hideMark/>
           </w:tcPr>
           <w:p>
-            <w:hyperlink r:id="rId24" w:history="1">
+            <w:hyperlink r:id="rId23" w:history="1">
               <w:r>
                 <w:rPr>
                   <w:rStyle w:val="Hyperlink"/>
@@ -1003,7 +1111,7 @@
             <w:hideMark/>
           </w:tcPr>
           <w:p>
-            <w:hyperlink r:id="rId25" w:history="1">
+            <w:hyperlink r:id="rId24" w:history="1">
               <w:r>
                 <w:rPr>
                   <w:rStyle w:val="Hyperlink"/>
@@ -1039,7 +1147,13 @@
               <w:t xml:space="preserve"> in the network</w:t>
             </w:r>
             <w:r>
-              <w:t xml:space="preserve">.  All of the data from the layers above are broken into frames by the data link layer. </w:t>
+              <w:t xml:space="preserve">.  </w:t>
+            </w:r>
+            <w:r>
+              <w:t xml:space="preserve">Each frame is no more than one Maximum Transmission Unit (MTU) of data which is specific to each data-link layer. </w:t>
+            </w:r>
+            <w:r>
+              <w:t xml:space="preserve">All of the data from the layers above are broken into frames by the data link layer. </w:t>
             </w:r>
           </w:p>
           <w:p>
@@ -1096,7 +1210,18 @@
             <w:hideMark/>
           </w:tcPr>
           <w:p>
-            <w:hyperlink r:id="rId26" w:history="1">
+            <w:pPr>
+              <w:jc w:val="center"/>
+            </w:pPr>
+            <w:r>
+              <w:t>Layer 1</w:t>
+            </w:r>
+          </w:p>
+          <w:p>
+            <w:pPr>
+              <w:jc w:val="center"/>
+            </w:pPr>
+            <w:hyperlink r:id="rId25" w:history="1">
               <w:r>
                 <w:rPr>
                   <w:rStyle w:val="Hyperlink"/>
@@ -1131,7 +1256,7 @@
             <w:r>
               <w:t>(</w:t>
             </w:r>
-            <w:hyperlink r:id="rId27" w:anchor="802.11a_.28OFDM_waveform.29" w:history="1">
+            <w:hyperlink r:id="rId26" w:anchor="802.11a_.28OFDM_waveform.29" w:history="1">
               <w:proofErr w:type="spellStart"/>
               <w:r>
                 <w:rPr>
@@ -1143,7 +1268,7 @@
             <w:r>
               <w:t>,</w:t>
             </w:r>
-            <w:hyperlink r:id="rId28" w:anchor="802.11b" w:history="1">
+            <w:hyperlink r:id="rId27" w:anchor="802.11b" w:history="1">
               <w:r>
                 <w:rPr>
                   <w:rStyle w:val="Hyperlink"/>
@@ -1154,7 +1279,7 @@
             <w:r>
               <w:t>,</w:t>
             </w:r>
-            <w:hyperlink r:id="rId29" w:anchor="802.11g" w:history="1">
+            <w:hyperlink r:id="rId28" w:anchor="802.11g" w:history="1">
               <w:r>
                 <w:rPr>
                   <w:rStyle w:val="Hyperlink"/>
@@ -1165,7 +1290,7 @@
             <w:r>
               <w:t>,</w:t>
             </w:r>
-            <w:hyperlink r:id="rId30" w:anchor="802.11n" w:history="1">
+            <w:hyperlink r:id="rId29" w:anchor="802.11n" w:history="1">
               <w:r>
                 <w:rPr>
                   <w:rStyle w:val="Hyperlink"/>
@@ -1176,7 +1301,7 @@
             <w:r>
               <w:t>,</w:t>
             </w:r>
-            <w:hyperlink r:id="rId31" w:anchor="802.11ac" w:history="1">
+            <w:hyperlink r:id="rId30" w:anchor="802.11ac" w:history="1">
               <w:r>
                 <w:rPr>
                   <w:rStyle w:val="Hyperlink"/>
@@ -1239,19 +1364,24 @@
             <w:r>
               <w:t xml:space="preserve"> over the </w:t>
             </w:r>
-            <w:proofErr w:type="spellStart"/>
             <w:r>
-              <w:t>WiFi</w:t>
+              <w:t>Wi-Fi</w:t>
             </w:r>
-            <w:proofErr w:type="spellEnd"/>
             <w:r>
               <w:t xml:space="preserve"> Radio</w:t>
+            </w:r>
+            <w:r>
+              <w:t>; handles carrier access and arbitration for the network medium.</w:t>
             </w:r>
           </w:p>
         </w:tc>
       </w:tr>
     </w:tbl>
-    <w:p/>
+    <w:p>
+      <w:pPr>
+        <w:ind w:firstLine="720"/>
+      </w:pPr>
+    </w:p>
     <w:p>
       <w:pPr>
         <w:pStyle w:val="Heading3"/>
@@ -1267,11 +1397,9 @@
       <w:r>
         <w:t xml:space="preserve">) </w:t>
       </w:r>
-      <w:proofErr w:type="spellStart"/>
-      <w:r>
-        <w:t>WiFi</w:t>
-      </w:r>
-      <w:proofErr w:type="spellEnd"/>
+      <w:r>
+        <w:t>Wi-Fi</w:t>
+      </w:r>
       <w:r>
         <w:t xml:space="preserve"> Basics</w:t>
       </w:r>
@@ -1285,23 +1413,21 @@
       <w:r>
         <w:t xml:space="preserve">There are two ends of a </w:t>
       </w:r>
+      <w:r>
+        <w:t>Wi-Fi</w:t>
+      </w:r>
+      <w:r>
+        <w:t xml:space="preserve"> network, the Station (i.e. the IOT device) and the Access</w:t>
+      </w:r>
+      <w:r>
+        <w:t xml:space="preserve"> Point (</w:t>
+      </w:r>
       <w:proofErr w:type="spellStart"/>
       <w:r>
-        <w:t>WiFi</w:t>
+        <w:t>i.e</w:t>
       </w:r>
       <w:proofErr w:type="spellEnd"/>
       <w:r>
-        <w:t xml:space="preserve"> network, the Station (i.e. the IOT device) and the Access</w:t>
-      </w:r>
-      <w:r>
-        <w:t xml:space="preserve"> Point (</w:t>
-      </w:r>
-      <w:proofErr w:type="spellStart"/>
-      <w:r>
-        <w:t>i.e</w:t>
-      </w:r>
-      <w:proofErr w:type="spellEnd"/>
-      <w:r>
         <w:t xml:space="preserve"> the wireless router</w:t>
       </w:r>
       <w:r>
@@ -1316,11 +1442,9 @@
       <w:r>
         <w:t xml:space="preserve">to a </w:t>
       </w:r>
-      <w:proofErr w:type="spellStart"/>
-      <w:r>
-        <w:t>WiFi</w:t>
-      </w:r>
-      <w:proofErr w:type="spellEnd"/>
+      <w:r>
+        <w:t>Wi-Fi</w:t>
+      </w:r>
       <w:r>
         <w:t xml:space="preserve"> Network, </w:t>
       </w:r>
@@ -1340,24 +1464,6 @@
         <w:t>SSID</w:t>
       </w:r>
       <w:r>
-        <w:t xml:space="preserve">, </w:t>
-      </w:r>
-      <w:r>
-        <w:rPr>
-          <w:b/>
-        </w:rPr>
-        <w:t>Band</w:t>
-      </w:r>
-      <w:r>
-        <w:t xml:space="preserve">, </w:t>
-      </w:r>
-      <w:r>
-        <w:rPr>
-          <w:b/>
-        </w:rPr>
-        <w:t>Channel</w:t>
-      </w:r>
-      <w:r>
         <w:t xml:space="preserve"> and </w:t>
       </w:r>
       <w:r>
@@ -1367,12 +1473,21 @@
         <w:t>Encryption</w:t>
       </w:r>
       <w:r>
+        <w:rPr>
+          <w:b/>
+        </w:rPr>
+        <w:t xml:space="preserve"> Scheme</w:t>
+      </w:r>
+      <w:r>
         <w:t>.</w:t>
       </w:r>
       <w:r>
         <w:t xml:space="preserve">  </w:t>
       </w:r>
       <w:r>
+        <w:t xml:space="preserve">The WICED chip will take care of selecting the proper band and channel.  </w:t>
+      </w:r>
+      <w:r>
         <w:t>In</w:t>
       </w:r>
       <w:r>
@@ -1381,11 +1496,9 @@
       <w:r>
         <w:t xml:space="preserve"> order to send data, all </w:t>
       </w:r>
-      <w:proofErr w:type="spellStart"/>
-      <w:r>
-        <w:t>WiFi</w:t>
-      </w:r>
-      <w:proofErr w:type="spellEnd"/>
+      <w:r>
+        <w:t>Wi-Fi</w:t>
+      </w:r>
       <w:r>
         <w:t xml:space="preserve"> </w:t>
       </w:r>
@@ -1421,13 +1534,12 @@
     </w:p>
     <w:p>
       <w:pPr>
-        <w:spacing w:after="0"/>
         <w:rPr>
           <w:b/>
           <w:u w:val="single"/>
         </w:rPr>
       </w:pPr>
-      <w:hyperlink r:id="rId32" w:history="1">
+      <w:hyperlink r:id="rId31" w:history="1">
         <w:r>
           <w:rPr>
             <w:rStyle w:val="Hyperlink"/>
@@ -1460,28 +1572,19 @@
       </w:r>
       <w:proofErr w:type="spellEnd"/>
       <w:r>
-        <w:t xml:space="preserve"> </w:t>
+        <w:t xml:space="preserve"> octets.  The name does not have to be human readable (e.g. ASCII) but because it is </w:t>
       </w:r>
       <w:proofErr w:type="spellStart"/>
       <w:r>
-        <w:t>octects</w:t>
+        <w:t>uncoded</w:t>
       </w:r>
       <w:proofErr w:type="spellEnd"/>
       <w:r>
-        <w:t xml:space="preserve">.  The name does not have to be human readable (e.g. ASCII) but because it is </w:t>
-      </w:r>
-      <w:proofErr w:type="spellStart"/>
-      <w:r>
-        <w:t>uncoded</w:t>
-      </w:r>
-      <w:proofErr w:type="spellEnd"/>
-      <w:r>
         <w:t xml:space="preserve"> bytes it is effectively case sensitive (be careful).</w:t>
       </w:r>
     </w:p>
     <w:p>
       <w:pPr>
-        <w:spacing w:after="0" w:line="240" w:lineRule="auto"/>
         <w:rPr>
           <w:b/>
         </w:rPr>
@@ -1495,48 +1598,75 @@
       </w:r>
     </w:p>
     <w:p>
+      <w:r>
+        <w:t>Wi-Fi</w:t>
+      </w:r>
+      <w:r>
+        <w:t xml:space="preserve"> radios encode 1’s and 0’s with one of a number of different </w:t>
+      </w:r>
+      <w:r>
+        <w:t xml:space="preserve">modulation </w:t>
+      </w:r>
+      <w:r>
+        <w:t xml:space="preserve">schemes depending on the type of </w:t>
+      </w:r>
+      <w:r>
+        <w:t>Wi-Fi</w:t>
+      </w:r>
+      <w:r>
+        <w:t xml:space="preserve"> (</w:t>
+      </w:r>
       <w:proofErr w:type="spellStart"/>
       <w:r>
-        <w:t>WiFi</w:t>
+        <w:t>a,b,g,n</w:t>
       </w:r>
       <w:proofErr w:type="spellEnd"/>
       <w:r>
-        <w:t xml:space="preserve"> radios encode 1’s and 0’s with one of a number of different schemes depending on the type of </w:t>
+        <w:t xml:space="preserve">, </w:t>
       </w:r>
       <w:proofErr w:type="spellStart"/>
       <w:r>
-        <w:t>WiFi</w:t>
+        <w:t>ac,ax</w:t>
       </w:r>
       <w:proofErr w:type="spellEnd"/>
       <w:r>
-        <w:t xml:space="preserve"> (</w:t>
-      </w:r>
-      <w:proofErr w:type="spellStart"/>
-      <w:proofErr w:type="gramStart"/>
-      <w:r>
-        <w:t>a,b</w:t>
-      </w:r>
-      <w:proofErr w:type="gramEnd"/>
-      <w:r>
-        <w:t>,g,n</w:t>
-      </w:r>
-      <w:proofErr w:type="spellEnd"/>
-      <w:r>
-        <w:t xml:space="preserve">, </w:t>
-      </w:r>
-      <w:proofErr w:type="spellStart"/>
-      <w:r>
-        <w:t>ac,ax</w:t>
-      </w:r>
-      <w:proofErr w:type="spellEnd"/>
-      <w:r>
-        <w:t>).  The type of encoding doesn’t matter to your IOT application as the chip takes care of it.  The data is then transmitted into the 2.4GHz or 5GHz band (which band is important).</w:t>
+        <w:t>)</w:t>
+      </w:r>
+      <w:r>
+        <w:t xml:space="preserve"> network and operating mode</w:t>
+      </w:r>
+      <w:r>
+        <w:t>.  The type</w:t>
+      </w:r>
+      <w:r>
+        <w:t>s</w:t>
+      </w:r>
+      <w:r>
+        <w:t xml:space="preserve"> of encoding </w:t>
+      </w:r>
+      <w:r>
+        <w:t>are transparent</w:t>
+      </w:r>
+      <w:r>
+        <w:t xml:space="preserve"> to your IOT application as the chip</w:t>
+      </w:r>
+      <w:r>
+        <w:t xml:space="preserve">, radio, and firmware will virtualize </w:t>
+      </w:r>
+      <w:r>
+        <w:lastRenderedPageBreak/>
+        <w:t xml:space="preserve">this for you. </w:t>
+      </w:r>
+      <w:r>
+        <w:t>The data is then transmitted into the 2.4GHz or 5GHz band (which band is important).</w:t>
+      </w:r>
+      <w:r>
+        <w:t xml:space="preserve"> Note that 5Ghz band has higher throughput and less latency, however less range and the opposite is true for 2.4Ghz band. </w:t>
       </w:r>
     </w:p>
     <w:p>
       <w:pPr>
         <w:keepNext/>
-        <w:spacing w:after="0"/>
         <w:rPr>
           <w:rStyle w:val="Hyperlink"/>
           <w:b/>
@@ -1547,7 +1677,6 @@
           <w:b/>
           <w:u w:val="single"/>
         </w:rPr>
-        <w:lastRenderedPageBreak/>
         <w:fldChar w:fldCharType="begin"/>
       </w:r>
       <w:r>
@@ -1562,12 +1691,6 @@
           <w:b/>
           <w:u w:val="single"/>
         </w:rPr>
-      </w:r>
-      <w:r>
-        <w:rPr>
-          <w:b/>
-          <w:u w:val="single"/>
-        </w:rPr>
         <w:fldChar w:fldCharType="separate"/>
       </w:r>
       <w:r>
@@ -1599,13 +1722,37 @@
         <w:t xml:space="preserve"> and geographically</w:t>
       </w:r>
       <w:r>
-        <w:t xml:space="preserve"> (where in the world)</w:t>
+        <w:t xml:space="preserve"> (</w:t>
+      </w:r>
+      <w:r>
+        <w:t>location</w:t>
+      </w:r>
+      <w:r>
+        <w:t>)</w:t>
       </w:r>
       <w:r>
         <w:t xml:space="preserve"> specific</w:t>
       </w:r>
       <w:r>
-        <w:t>.  2.4GHz is pretty simple, there are channels 1-14 with 1-11 available all over the world.  5GHz is way crazier and you need to look at the table depending on the region.</w:t>
+        <w:t xml:space="preserve">.  </w:t>
+      </w:r>
+      <w:r>
+        <w:t xml:space="preserve">Additionally, the FCC regulates which channels and bands may be used for different operating regions of the world. At the Wi-Fi layer, this is configured via a country-code setting which maps to a set of available channels for that region. </w:t>
+      </w:r>
+      <w:r>
+        <w:t xml:space="preserve">2.4GHz is pretty simple, there are channels 1-14 with 1-11 available all over the world.  5GHz is </w:t>
+      </w:r>
+      <w:r>
+        <w:t>region specific</w:t>
+      </w:r>
+      <w:r>
+        <w:t xml:space="preserve"> and </w:t>
+      </w:r>
+      <w:r>
+        <w:t xml:space="preserve">regulatory bodies (e.g. the FCC) will mandate which channels you may use </w:t>
+      </w:r>
+      <w:r>
+        <w:t>depending on the region.</w:t>
       </w:r>
     </w:p>
     <w:p>
@@ -1624,13 +1771,12 @@
     <w:p>
       <w:pPr>
         <w:keepNext/>
-        <w:spacing w:after="0"/>
         <w:rPr>
           <w:b/>
           <w:u w:val="single"/>
         </w:rPr>
       </w:pPr>
-      <w:hyperlink r:id="rId33" w:history="1">
+      <w:hyperlink r:id="rId32" w:history="1">
         <w:r>
           <w:rPr>
             <w:rStyle w:val="Hyperlink"/>
@@ -1676,15 +1822,13 @@
       <w:r>
         <w:t xml:space="preserve">In order to provide security for </w:t>
       </w:r>
-      <w:proofErr w:type="spellStart"/>
-      <w:r>
-        <w:t>WiFi</w:t>
-      </w:r>
-      <w:proofErr w:type="spellEnd"/>
+      <w:r>
+        <w:t>Wi-Fi</w:t>
+      </w:r>
       <w:r>
         <w:t xml:space="preserve"> networks it is common to use data link layer encryption.  The types of network encryption are Open (i.e. no security), </w:t>
       </w:r>
-      <w:hyperlink r:id="rId34" w:history="1">
+      <w:hyperlink r:id="rId33" w:history="1">
         <w:r>
           <w:rPr>
             <w:rStyle w:val="Hyperlink"/>
@@ -1693,17 +1837,24 @@
         </w:r>
       </w:hyperlink>
       <w:r>
-        <w:t xml:space="preserve"> which is not very secure, </w:t>
-      </w:r>
-      <w:hyperlink r:id="rId35" w:history="1">
-        <w:proofErr w:type="spellStart"/>
+        <w:t xml:space="preserve"> which is not </w:t>
+      </w:r>
+      <w:r>
+        <w:t>completely unsecure (but may be ok for some type of limited legacy applications)</w:t>
+      </w:r>
+      <w:r>
+        <w:t xml:space="preserve">, </w:t>
+      </w:r>
+      <w:r>
+        <w:t xml:space="preserve">and finally </w:t>
+      </w:r>
+      <w:hyperlink r:id="rId34" w:history="1">
         <w:r>
           <w:rPr>
             <w:rStyle w:val="Hyperlink"/>
           </w:rPr>
-          <w:t>WiFi</w:t>
+          <w:t>Wi-Fi</w:t>
         </w:r>
-        <w:proofErr w:type="spellEnd"/>
         <w:r>
           <w:rPr>
             <w:rStyle w:val="Hyperlink"/>
@@ -1714,51 +1865,55 @@
       <w:r>
         <w:t xml:space="preserve"> and WPA2 which has largely displaced WPA (you must support WPA2 to use the </w:t>
       </w:r>
+      <w:r>
+        <w:t>Wi-Fi</w:t>
+      </w:r>
+      <w:r>
+        <w:t xml:space="preserve"> logo on your product).</w:t>
+      </w:r>
+      <w:r>
+        <w:t xml:space="preserve">  There are two version of WPA1/2 one called “Personal” or “</w:t>
+      </w:r>
       <w:proofErr w:type="spellStart"/>
       <w:r>
-        <w:t>WiFi</w:t>
+        <w:t>PreShared</w:t>
       </w:r>
       <w:proofErr w:type="spellEnd"/>
       <w:r>
-        <w:t xml:space="preserve"> logo on your product).</w:t>
-      </w:r>
-      <w:r>
-        <w:t xml:space="preserve">  There are two version of WPA1/2 one called “Personal” or “</w:t>
+        <w:t xml:space="preserve"> Key” and one called “Enterprise”.</w:t>
+      </w:r>
+    </w:p>
+    <w:p>
+      <w:r>
+        <w:t>WEP and WPA PSK both use a password</w:t>
+      </w:r>
+      <w:r>
+        <w:t>—</w:t>
+      </w:r>
+      <w:r>
+        <w:t>called a key</w:t>
+      </w:r>
+      <w:r>
+        <w:t>—</w:t>
+      </w:r>
+      <w:r>
+        <w:t xml:space="preserve">to encrypt the data.  The WEP encryption scheme is </w:t>
+      </w:r>
+      <w:r>
+        <w:t xml:space="preserve">not recommended as it is very easy to compromise (e.g. using tools like Wireshark and </w:t>
       </w:r>
       <w:proofErr w:type="spellStart"/>
       <w:r>
-        <w:t>PreShared</w:t>
+        <w:t>AirSnort</w:t>
       </w:r>
       <w:proofErr w:type="spellEnd"/>
       <w:r>
-        <w:t xml:space="preserve"> Key” and one called “Enterprise”.</w:t>
-      </w:r>
-    </w:p>
-    <w:p>
-      <w:r>
-        <w:t>WEP and WPA PSK both use a password</w:t>
-      </w:r>
-      <w:r>
-        <w:t>—</w:t>
-      </w:r>
-      <w:r>
-        <w:t>called a key</w:t>
-      </w:r>
-      <w:r>
-        <w:t>—</w:t>
-      </w:r>
-      <w:r>
-        <w:t xml:space="preserve">to encrypt the data.  The WEP encryption scheme is very </w:t>
-      </w:r>
-      <w:proofErr w:type="spellStart"/>
-      <w:r>
-        <w:t>hackable</w:t>
-      </w:r>
-      <w:proofErr w:type="spellEnd"/>
+        <w:t>)</w:t>
+      </w:r>
       <w:r>
         <w:t xml:space="preserve">.  The PSK key scheme of WPA is very secure as it uses </w:t>
       </w:r>
-      <w:hyperlink r:id="rId36" w:history="1">
+      <w:hyperlink r:id="rId35" w:history="1">
         <w:r>
           <w:rPr>
             <w:rStyle w:val="Hyperlink"/>
@@ -1775,7 +1930,7 @@
       <w:r>
         <w:t xml:space="preserve">because it means that everyone has the same key.  To solve the key distribution problem, most enterprise networking solutions, use WPA2 Enterprise which requires use of a </w:t>
       </w:r>
-      <w:hyperlink r:id="rId37" w:history="1">
+      <w:hyperlink r:id="rId36" w:history="1">
         <w:r>
           <w:rPr>
             <w:rStyle w:val="Hyperlink"/>
@@ -1792,19 +1947,48 @@
         <w:rPr>
           <w:b/>
         </w:rPr>
-        <w:t>Enterprise security is an oncoming crisis for the IOT market and is a differentiated feature of WICED.</w:t>
+        <w:t xml:space="preserve">Enterprise security is an oncoming crisis for the IOT market and is a </w:t>
+      </w:r>
+      <w:r>
+        <w:rPr>
+          <w:b/>
+        </w:rPr>
+        <w:t>differentiat</w:t>
+      </w:r>
+      <w:r>
+        <w:rPr>
+          <w:b/>
+        </w:rPr>
+        <w:t>ing</w:t>
+      </w:r>
+      <w:r>
+        <w:rPr>
+          <w:b/>
+        </w:rPr>
+        <w:t xml:space="preserve"> </w:t>
+      </w:r>
+      <w:r>
+        <w:rPr>
+          <w:b/>
+        </w:rPr>
+        <w:t>feature of WICED</w:t>
+      </w:r>
+      <w:r>
+        <w:rPr>
+          <w:b/>
+        </w:rPr>
+        <w:t xml:space="preserve"> – when you use WICED, this is all taken care of for you – auto-magically!</w:t>
       </w:r>
     </w:p>
     <w:p>
       <w:pPr>
         <w:keepNext/>
-        <w:spacing w:after="0" w:line="240" w:lineRule="auto"/>
         <w:rPr>
           <w:b/>
           <w:u w:val="single"/>
         </w:rPr>
       </w:pPr>
-      <w:hyperlink r:id="rId38" w:history="1">
+      <w:hyperlink r:id="rId37" w:history="1">
         <w:r>
           <w:rPr>
             <w:rStyle w:val="Hyperlink"/>
@@ -1832,48 +2016,70 @@
       <w:r>
         <w:t xml:space="preserve">The </w:t>
       </w:r>
+      <w:r>
+        <w:t>Wi-Fi</w:t>
+      </w:r>
+      <w:r>
+        <w:t xml:space="preserve"> MAC address is a 48-bit unique number </w:t>
+      </w:r>
+      <w:r>
+        <w:t xml:space="preserve">comprised of an OUI (Organizationally Unique ID) and a station ID. The first three bytes of the MAC address are the OUI field and </w:t>
+      </w:r>
+      <w:r>
+        <w:t xml:space="preserve">that is assigned </w:t>
+      </w:r>
+      <w:r>
+        <w:t xml:space="preserve">by IEEE to be unique </w:t>
+      </w:r>
       <w:proofErr w:type="spellStart"/>
       <w:r>
-        <w:t>WiFi</w:t>
+        <w:t>per</w:t>
+      </w:r>
+      <w:r>
+        <w:t>manufacturer</w:t>
       </w:r>
       <w:proofErr w:type="spellEnd"/>
       <w:r>
-        <w:t xml:space="preserve"> MAC address is a 48-bit unique number that is assigned by the manufacturer (Cypress).  In order for the </w:t>
+        <w:t xml:space="preserve"> (</w:t>
+      </w:r>
+      <w:r>
+        <w:t xml:space="preserve">e.g. </w:t>
+      </w:r>
+      <w:r>
+        <w:t>Cypress).  In order for the Datalink layer to send a frame it must address the frame with a source and destination MAC address.  Other devices on the network will only pass frames into the higher levels of the stack that are addressed to them.  Remember that the Datalink Layer does not know anything about the higher layers (e.g. IP)</w:t>
+      </w:r>
+      <w:r>
+        <w:t xml:space="preserve">. Finally, the most significant bit of the most significant byte (e.g. bit 47) specifies a multicast (Group) address and the special address of all 1’s (e.g. </w:t>
       </w:r>
       <w:proofErr w:type="spellStart"/>
-      <w:r>
-        <w:t>Datalink</w:t>
+      <w:proofErr w:type="gramStart"/>
+      <w:r>
+        <w:t>ff:ff</w:t>
+      </w:r>
+      <w:proofErr w:type="gramEnd"/>
+      <w:r>
+        <w:t>:ff:ff:ff:ff</w:t>
       </w:r>
       <w:proofErr w:type="spellEnd"/>
       <w:r>
-        <w:t xml:space="preserve"> layer to send a frame it must address the frame with a source and destination MAC address.  Other devices on the network will only pass frames into the higher levels of the stack that are addressed to them.  Remember that the </w:t>
+        <w:t>) is a broadcast address (send to everyone).</w:t>
+      </w:r>
+    </w:p>
+    <w:p>
+      <w:r>
+        <w:t xml:space="preserve">The </w:t>
       </w:r>
       <w:proofErr w:type="spellStart"/>
       <w:r>
-        <w:t>Datalink</w:t>
+        <w:t>datalink</w:t>
       </w:r>
       <w:proofErr w:type="spellEnd"/>
       <w:r>
-        <w:t xml:space="preserve"> Layer does not know anything about the higher layers (e.g. IP)</w:t>
-      </w:r>
-    </w:p>
-    <w:p>
-      <w:r>
-        <w:t xml:space="preserve">The </w:t>
-      </w:r>
-      <w:proofErr w:type="spellStart"/>
-      <w:r>
-        <w:t>datalink</w:t>
-      </w:r>
-      <w:proofErr w:type="spellEnd"/>
-      <w:r>
         <w:t xml:space="preserve"> layer needs to be able to figure out the MAC address of a particular IP Address in order to send it out on the </w:t>
       </w:r>
-      <w:proofErr w:type="spellStart"/>
-      <w:r>
-        <w:t>WiFi</w:t>
-      </w:r>
-      <w:proofErr w:type="spellEnd"/>
+      <w:r>
+        <w:t>Wi-Fi</w:t>
+      </w:r>
       <w:r>
         <w:t xml:space="preserve"> network.  In order to figure out this mapping there is a protocol called A</w:t>
       </w:r>
@@ -1899,9 +2105,8 @@
     <w:p>
       <w:pPr>
         <w:keepNext/>
-        <w:spacing w:after="0"/>
-      </w:pPr>
-      <w:hyperlink r:id="rId39" w:history="1">
+      </w:pPr>
+      <w:hyperlink r:id="rId38" w:history="1">
         <w:r>
           <w:rPr>
             <w:rStyle w:val="Hyperlink"/>
@@ -1944,12 +2149,14 @@
         <w:pStyle w:val="Heading3"/>
       </w:pPr>
       <w:r>
-        <w:lastRenderedPageBreak/>
         <w:t>IP Networking</w:t>
       </w:r>
     </w:p>
     <w:p>
       <w:r>
+        <w:rPr>
+          <w:noProof/>
+        </w:rPr>
         <w:drawing>
           <wp:inline distT="0" distB="0" distL="0" distR="0" wp14:anchorId="38C60D7F" wp14:editId="2299FEFB">
             <wp:extent cx="5943600" cy="3950335"/>
@@ -1966,7 +2173,7 @@
                     <pic:cNvPicPr/>
                   </pic:nvPicPr>
                   <pic:blipFill>
-                    <a:blip r:embed="rId40"/>
+                    <a:blip r:embed="rId39"/>
                     <a:stretch>
                       <a:fillRect/>
                     </a:stretch>
@@ -2032,7 +2239,7 @@
       <w:r>
         <w:t xml:space="preserve"> on the Internet have a legal </w:t>
       </w:r>
-      <w:hyperlink r:id="rId41" w:history="1">
+      <w:hyperlink r:id="rId40" w:history="1">
         <w:r>
           <w:rPr>
             <w:rStyle w:val="Hyperlink"/>
@@ -2053,14 +2260,12 @@
       <w:r>
         <w:t xml:space="preserve"> that is defined by a </w:t>
       </w:r>
-      <w:proofErr w:type="spellStart"/>
       <w:r>
         <w:rPr>
           <w:b/>
         </w:rPr>
         <w:t>Netmask</w:t>
       </w:r>
-      <w:proofErr w:type="spellEnd"/>
       <w:r>
         <w:t>.</w:t>
       </w:r>
@@ -2103,23 +2308,11 @@
         <w:t xml:space="preserve"> uniquely identifies an individual device with a 32-bit number that is general expressed as four hex-bytes separated with colons. E.g. 192.168.15.7</w:t>
       </w:r>
       <w:r>
-        <w:t xml:space="preserve">.  IP addresses is divided into two parts the network address (which is the first x number of bits) and the client address which are the last 32-x bits.  The </w:t>
-      </w:r>
-      <w:proofErr w:type="spellStart"/>
-      <w:r>
-        <w:t>netmask</w:t>
-      </w:r>
-      <w:proofErr w:type="spellEnd"/>
-      <w:r>
-        <w:t xml:space="preserve"> defines the split of network/client.  E.g. the </w:t>
-      </w:r>
-      <w:proofErr w:type="spellStart"/>
-      <w:r>
-        <w:t>netmask</w:t>
-      </w:r>
-      <w:proofErr w:type="spellEnd"/>
-      <w:r>
-        <w:t xml:space="preserve"> for 192.168.</w:t>
+        <w:t xml:space="preserve">.  IP addresses is divided into two parts the network address (which is the first x number of bits) and the client address </w:t>
+      </w:r>
+      <w:r>
+        <w:lastRenderedPageBreak/>
+        <w:t>which are the last 32-x bits.  The netmask defines the split of network/client.  E.g. the netmask for 192.168.</w:t>
       </w:r>
       <w:proofErr w:type="gramStart"/>
       <w:r>
@@ -2134,7 +2327,7 @@
       <w:r>
         <w:t xml:space="preserve">An </w:t>
       </w:r>
-      <w:hyperlink r:id="rId42" w:history="1">
+      <w:hyperlink r:id="rId41" w:history="1">
         <w:r>
           <w:rPr>
             <w:rStyle w:val="Hyperlink"/>
@@ -2143,57 +2336,71 @@
         </w:r>
       </w:hyperlink>
       <w:r>
-        <w:t xml:space="preserve"> (sometimes called an IP </w:t>
+        <w:t xml:space="preserve"> (sometimes called an IP Subnetwork) is the collection of devices that are all share the same network address e.g. all of the devices on 192.168.15.* (netmask 255.255.255.0) are all part of the same IP Network.</w:t>
+      </w:r>
+    </w:p>
+    <w:p>
+      <w:r>
+        <w:t>Most commonly IP addresses for IOT type devices are assigned dynamically by a Dynamic Host Control Protocol (DHCP) server.</w:t>
+      </w:r>
+      <w:r>
+        <w:t xml:space="preserve">  To dynamically assign a DHCP address you first send a </w:t>
+      </w:r>
+      <w:r>
+        <w:t xml:space="preserve">Layer-2 </w:t>
+      </w:r>
+      <w:r>
+        <w:t xml:space="preserve">broadcast datagram </w:t>
+      </w:r>
+      <w:r>
+        <w:t>requesting</w:t>
+      </w:r>
+      <w:r>
+        <w:t xml:space="preserve"> an IP address</w:t>
+      </w:r>
+      <w:r>
+        <w:t xml:space="preserve"> (DHREQUEST)</w:t>
+      </w:r>
+      <w:r>
+        <w:t>.  When a DHCP server hears the request it responds with the required information.  DHCP is integrated into WICED and handles this exchange of information for you automatically when enabled.</w:t>
+      </w:r>
+    </w:p>
+    <w:p>
+      <w:pPr>
+        <w:pStyle w:val="Heading3"/>
+      </w:pPr>
+      <w:r>
+        <w:t>Device Configuration Table</w:t>
+      </w:r>
+      <w:r>
+        <w:t xml:space="preserve"> (DCT)</w:t>
+      </w:r>
+    </w:p>
+    <w:p>
+      <w:r>
+        <w:t xml:space="preserve">The device configuration table is a section of the </w:t>
+      </w:r>
+      <w:r>
+        <w:t xml:space="preserve">WICED </w:t>
+      </w:r>
+      <w:r>
+        <w:t xml:space="preserve">flash with a predefined format that is used to store fundamental information about the system (i.e. client </w:t>
       </w:r>
       <w:proofErr w:type="spellStart"/>
       <w:r>
-        <w:t>Subnetwork</w:t>
+        <w:t>ap</w:t>
       </w:r>
       <w:proofErr w:type="spellEnd"/>
       <w:r>
-        <w:t>) is the collection of devices that are all share the same network address e.g. all of the devices on 192.168.15.* (</w:t>
+        <w:t xml:space="preserve"> </w:t>
       </w:r>
       <w:proofErr w:type="spellStart"/>
       <w:r>
-        <w:t>netmask</w:t>
+        <w:t>ssid</w:t>
       </w:r>
       <w:proofErr w:type="spellEnd"/>
       <w:r>
-        <w:t xml:space="preserve"> 255.255.255.0) are all part of the same IP Network.</w:t>
-      </w:r>
-    </w:p>
-    <w:p>
-      <w:r>
-        <w:t>Most commonly IP addresses for IOT type devices are assigned dynamically by a Dynamic Host Control Protocol (DHCP) server.</w:t>
-      </w:r>
-      <w:r>
-        <w:t xml:space="preserve">  To dynamically assign a DHCP address you first send a UDP broadcast datagram </w:t>
-      </w:r>
-      <w:r>
-        <w:lastRenderedPageBreak/>
-        <w:t>asking for an IP address.  When a DHCP server hears the request it responds with the required information.  DHCP is integrated into WICED and handles this exchange of information for you automatically when enabled.</w:t>
-      </w:r>
-    </w:p>
-    <w:p>
-      <w:pPr>
-        <w:pStyle w:val="Heading3"/>
-      </w:pPr>
-      <w:r>
-        <w:t>Device Configuration Table</w:t>
-      </w:r>
-      <w:r>
-        <w:t xml:space="preserve"> (DCT)</w:t>
-      </w:r>
-    </w:p>
-    <w:p>
-      <w:r>
-        <w:t xml:space="preserve">The device configuration table is a section of the </w:t>
-      </w:r>
-      <w:r>
-        <w:t xml:space="preserve">WICED </w:t>
-      </w:r>
-      <w:r>
-        <w:t xml:space="preserve">flash with a predefined format that is used to store fundamental information about the system (i.e. client </w:t>
+        <w:t xml:space="preserve">, client </w:t>
       </w:r>
       <w:proofErr w:type="spellStart"/>
       <w:r>
@@ -2201,133 +2408,121 @@
       </w:r>
       <w:proofErr w:type="spellEnd"/>
       <w:r>
+        <w:t xml:space="preserve"> passphrase etc.).  </w:t>
+      </w:r>
+      <w:r>
+        <w:t xml:space="preserve">This information is then used by the WICED </w:t>
+      </w:r>
+      <w:r>
+        <w:t>firmware</w:t>
+      </w:r>
+      <w:r>
+        <w:t xml:space="preserve"> to do the ri</w:t>
+      </w:r>
+      <w:r>
+        <w:t xml:space="preserve">ght thing e.g. </w:t>
+      </w:r>
+      <w:proofErr w:type="spellStart"/>
+      <w:r>
+        <w:t>wiced_network_up</w:t>
+      </w:r>
+      <w:proofErr w:type="spellEnd"/>
+      <w:r>
+        <w:t xml:space="preserve"> reads the network information from the DCT and connects to that network.</w:t>
+      </w:r>
+    </w:p>
+    <w:p>
+      <w:r>
+        <w:t xml:space="preserve">The table </w:t>
+      </w:r>
+      <w:r>
+        <w:t xml:space="preserve">is </w:t>
+      </w:r>
+      <w:r>
+        <w:t xml:space="preserve">built </w:t>
+      </w:r>
+      <w:r>
+        <w:t xml:space="preserve">during </w:t>
+      </w:r>
+      <w:r>
+        <w:t xml:space="preserve">the make process and written into the flash along with the </w:t>
+      </w:r>
+      <w:r>
+        <w:t xml:space="preserve">programming of the </w:t>
+      </w:r>
+      <w:r>
+        <w:t>application</w:t>
+      </w:r>
+      <w:r>
+        <w:t xml:space="preserve">. </w:t>
+      </w:r>
+      <w:r>
         <w:t xml:space="preserve"> </w:t>
       </w:r>
+      <w:r>
+        <w:t>I</w:t>
+      </w:r>
+      <w:r>
+        <w:t xml:space="preserve">t can </w:t>
+      </w:r>
+      <w:r>
+        <w:t xml:space="preserve">also </w:t>
+      </w:r>
+      <w:r>
+        <w:t xml:space="preserve">be modified on the fly by </w:t>
+      </w:r>
+      <w:r>
+        <w:t>your</w:t>
+      </w:r>
+      <w:r>
+        <w:t xml:space="preserve"> app</w:t>
+      </w:r>
+      <w:r>
+        <w:t xml:space="preserve"> (and written)</w:t>
+      </w:r>
+      <w:r>
+        <w:t>.</w:t>
+      </w:r>
+      <w:r>
+        <w:t xml:space="preserve">  </w:t>
+      </w:r>
+    </w:p>
+    <w:p>
+      <w:r>
+        <w:t>When building a WICED App y</w:t>
+      </w:r>
+      <w:r>
+        <w:t>ou can either use the default DCT</w:t>
+      </w:r>
+      <w:r>
+        <w:t xml:space="preserve"> or you can make a customer one.  To </w:t>
+      </w:r>
+      <w:r>
+        <w:t xml:space="preserve">preconfigure the DCT table you need to create a .h file (generally called </w:t>
+      </w:r>
       <w:proofErr w:type="spellStart"/>
       <w:r>
-        <w:t>ssid</w:t>
+        <w:t>wifi</w:t>
+      </w:r>
+      <w:r>
+        <w:t>_config_dct.h</w:t>
       </w:r>
       <w:proofErr w:type="spellEnd"/>
       <w:r>
-        <w:t xml:space="preserve">, client </w:t>
+        <w:t xml:space="preserve"> with the correct #defines. You then need to add “</w:t>
+      </w:r>
+      <w:r>
+        <w:t>WI-FI</w:t>
+      </w:r>
+      <w:r>
+        <w:t xml:space="preserve">_CONFIG_DCT_H := </w:t>
       </w:r>
       <w:proofErr w:type="spellStart"/>
       <w:r>
-        <w:t>ap</w:t>
-      </w:r>
-      <w:proofErr w:type="spellEnd"/>
-      <w:r>
-        <w:t xml:space="preserve"> passphrase etc.).  </w:t>
-      </w:r>
-      <w:r>
-        <w:t xml:space="preserve">This information is then used by the WICED </w:t>
-      </w:r>
-      <w:r>
-        <w:t>firmware</w:t>
-      </w:r>
-      <w:r>
-        <w:t xml:space="preserve"> to do the ri</w:t>
-      </w:r>
-      <w:r>
-        <w:t xml:space="preserve">ght thing e.g. </w:t>
-      </w:r>
-      <w:proofErr w:type="spellStart"/>
-      <w:r>
-        <w:t>wiced_network_up</w:t>
-      </w:r>
-      <w:proofErr w:type="spellEnd"/>
-      <w:r>
-        <w:t xml:space="preserve"> reads the network information from the DCT and connects to that network.</w:t>
-      </w:r>
-    </w:p>
-    <w:p>
-      <w:r>
-        <w:t xml:space="preserve">The table </w:t>
-      </w:r>
-      <w:r>
-        <w:t xml:space="preserve">is </w:t>
-      </w:r>
-      <w:r>
-        <w:t xml:space="preserve">built </w:t>
-      </w:r>
-      <w:r>
-        <w:t xml:space="preserve">during </w:t>
-      </w:r>
-      <w:r>
-        <w:t xml:space="preserve">the make process and written into the flash along with the </w:t>
-      </w:r>
-      <w:r>
-        <w:t xml:space="preserve">programming of the </w:t>
-      </w:r>
-      <w:r>
-        <w:t>application</w:t>
-      </w:r>
-      <w:r>
-        <w:t xml:space="preserve">. </w:t>
-      </w:r>
-      <w:r>
-        <w:t xml:space="preserve"> </w:t>
-      </w:r>
-      <w:r>
-        <w:t>I</w:t>
-      </w:r>
-      <w:r>
-        <w:t xml:space="preserve">t can </w:t>
-      </w:r>
-      <w:r>
-        <w:t xml:space="preserve">also </w:t>
-      </w:r>
-      <w:r>
-        <w:t xml:space="preserve">be modified on the fly by </w:t>
-      </w:r>
-      <w:r>
-        <w:t>your</w:t>
-      </w:r>
-      <w:r>
-        <w:t xml:space="preserve"> app</w:t>
-      </w:r>
-      <w:r>
-        <w:t xml:space="preserve"> (and written)</w:t>
-      </w:r>
-      <w:r>
-        <w:t>.</w:t>
-      </w:r>
-      <w:r>
-        <w:t xml:space="preserve">  </w:t>
-      </w:r>
-    </w:p>
-    <w:p>
-      <w:r>
-        <w:t>When building a WICED App y</w:t>
-      </w:r>
-      <w:r>
-        <w:t>ou can either use the default DCT</w:t>
-      </w:r>
-      <w:r>
-        <w:t xml:space="preserve"> or you can make a customer one.  To </w:t>
-      </w:r>
-      <w:r>
-        <w:t xml:space="preserve">preconfigure the DCT table you need to create a .h file (generally called </w:t>
-      </w:r>
-      <w:proofErr w:type="spellStart"/>
-      <w:r>
-        <w:t>wifi_config_dct.h</w:t>
-      </w:r>
-      <w:proofErr w:type="spellEnd"/>
-      <w:r>
-        <w:t xml:space="preserve"> with the correct #defines. You then need to add “WIFI_CONFIG_DCT_</w:t>
-      </w:r>
-      <w:proofErr w:type="gramStart"/>
-      <w:r>
-        <w:t>H :</w:t>
-      </w:r>
-      <w:proofErr w:type="gramEnd"/>
-      <w:r>
-        <w:t xml:space="preserve">= </w:t>
-      </w:r>
-      <w:proofErr w:type="spellStart"/>
-      <w:r>
-        <w:t>wifi_config_dct.h</w:t>
+        <w:t>wifi</w:t>
+      </w:r>
+      <w:r>
+        <w:t>_config_dct.h</w:t>
       </w:r>
       <w:proofErr w:type="spellEnd"/>
       <w:r>
@@ -2368,7 +2563,21 @@
           <w:b/>
           <w:u w:val="single"/>
         </w:rPr>
-        <w:t>default_wifi_config_dct.h</w:t>
+        <w:t>default_</w:t>
+      </w:r>
+      <w:r>
+        <w:rPr>
+          <w:b/>
+          <w:u w:val="single"/>
+        </w:rPr>
+        <w:t>wifi_</w:t>
+      </w:r>
+      <w:r>
+        <w:rPr>
+          <w:b/>
+          <w:u w:val="single"/>
+        </w:rPr>
+        <w:t>config_dct.h</w:t>
       </w:r>
       <w:proofErr w:type="spellEnd"/>
       <w:r>
@@ -2382,11 +2591,100 @@
     <w:p/>
     <w:p>
       <w:r>
+        <w:rPr>
+          <w:noProof/>
+        </w:rPr>
         <w:drawing>
           <wp:inline distT="0" distB="0" distL="0" distR="0" wp14:anchorId="53456527" wp14:editId="08130D56">
             <wp:extent cx="5943600" cy="3614420"/>
             <wp:effectExtent l="0" t="0" r="0" b="0"/>
             <wp:docPr id="1" name="Picture 1"/>
+            <wp:cNvGraphicFramePr>
+              <a:graphicFrameLocks xmlns:a="http://schemas.openxmlformats.org/drawingml/2006/main" noChangeAspect="1"/>
+            </wp:cNvGraphicFramePr>
+            <a:graphic xmlns:a="http://schemas.openxmlformats.org/drawingml/2006/main">
+              <a:graphicData uri="http://schemas.openxmlformats.org/drawingml/2006/picture">
+                <pic:pic xmlns:pic="http://schemas.openxmlformats.org/drawingml/2006/picture">
+                  <pic:nvPicPr>
+                    <pic:cNvPr id="1" name=""/>
+                    <pic:cNvPicPr/>
+                  </pic:nvPicPr>
+                  <pic:blipFill>
+                    <a:blip r:embed="rId42"/>
+                    <a:stretch>
+                      <a:fillRect/>
+                    </a:stretch>
+                  </pic:blipFill>
+                  <pic:spPr>
+                    <a:xfrm>
+                      <a:off x="0" y="0"/>
+                      <a:ext cx="5943600" cy="3614420"/>
+                    </a:xfrm>
+                    <a:prstGeom prst="rect">
+                      <a:avLst/>
+                    </a:prstGeom>
+                  </pic:spPr>
+                </pic:pic>
+              </a:graphicData>
+            </a:graphic>
+          </wp:inline>
+        </w:drawing>
+      </w:r>
+    </w:p>
+    <w:p>
+      <w:r>
+        <w:lastRenderedPageBreak/>
+        <w:t xml:space="preserve">The device can </w:t>
+      </w:r>
+      <w:r>
+        <w:t>operate in</w:t>
+      </w:r>
+      <w:r>
+        <w:t xml:space="preserve"> three modes </w:t>
+      </w:r>
+      <w:r>
+        <w:t>as seen</w:t>
+      </w:r>
+      <w:r>
+        <w:t xml:space="preserve"> in the table above</w:t>
+      </w:r>
+      <w:r>
+        <w:t>:</w:t>
+      </w:r>
+      <w:r>
+        <w:t xml:space="preserve"> Configuration AP (lines 4-7), Soft AP (10-13), and Client Mode (lines 17-23).  It is also possible to have multiple network interfaces as well as support </w:t>
+      </w:r>
+      <w:r>
+        <w:t>Wi-Fi</w:t>
+      </w:r>
+      <w:r>
+        <w:t xml:space="preserve"> and Ethernet (line 26). </w:t>
+      </w:r>
+      <w:r>
+        <w:t xml:space="preserve">  For the purposes of this chapter we will only be a CLIENT so you will only need to touch 20-23.</w:t>
+      </w:r>
+    </w:p>
+    <w:p>
+      <w:r>
+        <w:t>To find the definition (or possible definition</w:t>
+      </w:r>
+      <w:r>
+        <w:t>s</w:t>
+      </w:r>
+      <w:r>
+        <w:t>) of the #defines you can highlight and right click, select “open declaration”.  For example, if you select “WICED_SECURITY_OPEN” you will see</w:t>
+      </w:r>
+    </w:p>
+    <w:p>
+      <w:r>
+        <w:rPr>
+          <w:noProof/>
+        </w:rPr>
+        <w:drawing>
+          <wp:inline distT="0" distB="0" distL="0" distR="0" wp14:anchorId="2266D80F" wp14:editId="08C3F49C">
+            <wp:extent cx="5943600" cy="3166110"/>
+            <wp:effectExtent l="0" t="0" r="0" b="8890"/>
+            <wp:docPr id="2" name="Picture 2"/>
             <wp:cNvGraphicFramePr>
               <a:graphicFrameLocks xmlns:a="http://schemas.openxmlformats.org/drawingml/2006/main" noChangeAspect="1"/>
             </wp:cNvGraphicFramePr>
@@ -2406,7 +2704,7 @@
                   <pic:spPr>
                     <a:xfrm>
                       <a:off x="0" y="0"/>
-                      <a:ext cx="5943600" cy="3614420"/>
+                      <a:ext cx="5943600" cy="3166110"/>
                     </a:xfrm>
                     <a:prstGeom prst="rect">
                       <a:avLst/>
@@ -2420,46 +2718,46 @@
       </w:r>
     </w:p>
     <w:p>
-      <w:r>
-        <w:t>The device can go into three modes which you can see in the table above</w:t>
-      </w:r>
-      <w:r>
-        <w:t>:</w:t>
-      </w:r>
-      <w:r>
-        <w:t xml:space="preserve"> Configuration AP (lines 4-7), Soft AP (10-13), and Client Mode (lines 17-23).  It is also possible to have multiple network interfaces as well as support </w:t>
-      </w:r>
-      <w:proofErr w:type="spellStart"/>
-      <w:r>
-        <w:t>WiFI</w:t>
-      </w:r>
-      <w:proofErr w:type="spellEnd"/>
-      <w:r>
-        <w:t xml:space="preserve"> and Ethernet (line 26). </w:t>
-      </w:r>
-      <w:r>
-        <w:t xml:space="preserve">  For the purposes of this chapter we will only be a CLIENT so you will only need to touch 20-23.</w:t>
-      </w:r>
-    </w:p>
-    <w:p>
-      <w:r>
-        <w:lastRenderedPageBreak/>
-        <w:t>To find the definition (or possible definition</w:t>
-      </w:r>
-      <w:r>
-        <w:t>s</w:t>
-      </w:r>
-      <w:r>
-        <w:t>) of the #defines you can highlight and right click, select “open declaration”.  For example, if you select “WICED_SECURITY_OPEN” you will see</w:t>
-      </w:r>
-    </w:p>
-    <w:p>
-      <w:r>
+      <w:pPr>
+        <w:pStyle w:val="Heading3"/>
+      </w:pPr>
+      <w:r>
+        <w:t>Documentation</w:t>
+      </w:r>
+    </w:p>
+    <w:p>
+      <w:r>
+        <w:t>The relevant documentation for the networking management function</w:t>
+      </w:r>
+      <w:r>
+        <w:t>s are</w:t>
+      </w:r>
+      <w:r>
+        <w:t xml:space="preserve"> in the WICED-SDK documentation under Components</w:t>
+      </w:r>
+      <w:r>
+        <w:sym w:font="Wingdings" w:char="F0E0"/>
+      </w:r>
+      <w:r>
+        <w:t>Management</w:t>
+      </w:r>
+      <w:r>
+        <w:sym w:font="Wingdings" w:char="F0E0"/>
+      </w:r>
+      <w:r>
+        <w:t>Network Management</w:t>
+      </w:r>
+    </w:p>
+    <w:p>
+      <w:r>
+        <w:rPr>
+          <w:noProof/>
+        </w:rPr>
         <w:drawing>
-          <wp:inline distT="0" distB="0" distL="0" distR="0" wp14:anchorId="2266D80F" wp14:editId="08C3F49C">
-            <wp:extent cx="5943600" cy="3166110"/>
-            <wp:effectExtent l="0" t="0" r="0" b="8890"/>
-            <wp:docPr id="2" name="Picture 2"/>
+          <wp:inline distT="0" distB="0" distL="0" distR="0" wp14:anchorId="74339CF9" wp14:editId="0BB0A386">
+            <wp:extent cx="5943600" cy="2952115"/>
+            <wp:effectExtent l="0" t="0" r="0" b="0"/>
+            <wp:docPr id="3" name="Picture 3"/>
             <wp:cNvGraphicFramePr>
               <a:graphicFrameLocks xmlns:a="http://schemas.openxmlformats.org/drawingml/2006/main" noChangeAspect="1"/>
             </wp:cNvGraphicFramePr>
@@ -2479,7 +2777,7 @@
                   <pic:spPr>
                     <a:xfrm>
                       <a:off x="0" y="0"/>
-                      <a:ext cx="5943600" cy="3166110"/>
+                      <a:ext cx="5943600" cy="2952115"/>
                     </a:xfrm>
                     <a:prstGeom prst="rect">
                       <a:avLst/>
@@ -2493,43 +2791,45 @@
       </w:r>
     </w:p>
     <w:p>
-      <w:pPr>
-        <w:pStyle w:val="Heading3"/>
-      </w:pPr>
-      <w:r>
-        <w:t>Documentation</w:t>
-      </w:r>
-    </w:p>
-    <w:p>
-      <w:r>
-        <w:t>The relevant documentation for the networking management function</w:t>
-      </w:r>
-      <w:r>
-        <w:t>s are</w:t>
-      </w:r>
-      <w:r>
-        <w:t xml:space="preserve"> in the WICED-SDK documentation under Components</w:t>
+      <w:r>
+        <w:lastRenderedPageBreak/>
+        <w:t>Functions that allows you to interface with the IP networking are available in the documentation under Components</w:t>
       </w:r>
       <w:r>
         <w:sym w:font="Wingdings" w:char="F0E0"/>
       </w:r>
       <w:r>
-        <w:t>Management</w:t>
+        <w:t>IP Communication</w:t>
       </w:r>
       <w:r>
         <w:sym w:font="Wingdings" w:char="F0E0"/>
       </w:r>
       <w:r>
-        <w:t>Network Management</w:t>
-      </w:r>
-    </w:p>
-    <w:p>
-      <w:r>
+        <w:t>Raw IP and Components</w:t>
+      </w:r>
+      <w:r>
+        <w:sym w:font="Wingdings" w:char="F0E0"/>
+      </w:r>
+      <w:r>
+        <w:t>IP Communication</w:t>
+      </w:r>
+      <w:r>
+        <w:sym w:font="Wingdings" w:char="F0E0"/>
+      </w:r>
+      <w:r>
+        <w:t>DNS Lookup</w:t>
+      </w:r>
+    </w:p>
+    <w:p>
+      <w:r>
+        <w:rPr>
+          <w:noProof/>
+        </w:rPr>
         <w:drawing>
-          <wp:inline distT="0" distB="0" distL="0" distR="0" wp14:anchorId="74339CF9" wp14:editId="0BB0A386">
-            <wp:extent cx="5943600" cy="2952115"/>
+          <wp:inline distT="0" distB="0" distL="0" distR="0" wp14:anchorId="032C1914" wp14:editId="616D4B6B">
+            <wp:extent cx="5943600" cy="2675255"/>
             <wp:effectExtent l="0" t="0" r="0" b="0"/>
-            <wp:docPr id="3" name="Picture 3"/>
+            <wp:docPr id="4" name="Picture 4"/>
             <wp:cNvGraphicFramePr>
               <a:graphicFrameLocks xmlns:a="http://schemas.openxmlformats.org/drawingml/2006/main" noChangeAspect="1"/>
             </wp:cNvGraphicFramePr>
@@ -2549,75 +2849,6 @@
                   <pic:spPr>
                     <a:xfrm>
                       <a:off x="0" y="0"/>
-                      <a:ext cx="5943600" cy="2952115"/>
-                    </a:xfrm>
-                    <a:prstGeom prst="rect">
-                      <a:avLst/>
-                    </a:prstGeom>
-                  </pic:spPr>
-                </pic:pic>
-              </a:graphicData>
-            </a:graphic>
-          </wp:inline>
-        </w:drawing>
-      </w:r>
-    </w:p>
-    <w:p>
-      <w:r>
-        <w:t>Functions that allows you to interface with the IP networking are available in the documentation under Components</w:t>
-      </w:r>
-      <w:r>
-        <w:sym w:font="Wingdings" w:char="F0E0"/>
-      </w:r>
-      <w:r>
-        <w:t>IP Communication</w:t>
-      </w:r>
-      <w:r>
-        <w:sym w:font="Wingdings" w:char="F0E0"/>
-      </w:r>
-      <w:r>
-        <w:t>Raw IP and Components</w:t>
-      </w:r>
-      <w:r>
-        <w:sym w:font="Wingdings" w:char="F0E0"/>
-      </w:r>
-      <w:r>
-        <w:t>IP Communication</w:t>
-      </w:r>
-      <w:r>
-        <w:sym w:font="Wingdings" w:char="F0E0"/>
-      </w:r>
-      <w:r>
-        <w:t>DNS Lookup</w:t>
-      </w:r>
-    </w:p>
-    <w:p>
-      <w:r>
-        <w:lastRenderedPageBreak/>
-        <w:drawing>
-          <wp:inline distT="0" distB="0" distL="0" distR="0" wp14:anchorId="032C1914" wp14:editId="616D4B6B">
-            <wp:extent cx="5943600" cy="2675255"/>
-            <wp:effectExtent l="0" t="0" r="0" b="0"/>
-            <wp:docPr id="4" name="Picture 4"/>
-            <wp:cNvGraphicFramePr>
-              <a:graphicFrameLocks xmlns:a="http://schemas.openxmlformats.org/drawingml/2006/main" noChangeAspect="1"/>
-            </wp:cNvGraphicFramePr>
-            <a:graphic xmlns:a="http://schemas.openxmlformats.org/drawingml/2006/main">
-              <a:graphicData uri="http://schemas.openxmlformats.org/drawingml/2006/picture">
-                <pic:pic xmlns:pic="http://schemas.openxmlformats.org/drawingml/2006/picture">
-                  <pic:nvPicPr>
-                    <pic:cNvPr id="1" name=""/>
-                    <pic:cNvPicPr/>
-                  </pic:nvPicPr>
-                  <pic:blipFill>
-                    <a:blip r:embed="rId46"/>
-                    <a:stretch>
-                      <a:fillRect/>
-                    </a:stretch>
-                  </pic:blipFill>
-                  <pic:spPr>
-                    <a:xfrm>
-                      <a:off x="0" y="0"/>
                       <a:ext cx="5943600" cy="2675255"/>
                     </a:xfrm>
                     <a:prstGeom prst="rect">
@@ -2631,22 +2862,25 @@
         </w:drawing>
       </w:r>
     </w:p>
-    <w:p>
-      <w:pPr>
-        <w:pStyle w:val="Heading3"/>
-      </w:pPr>
-      <w:r>
-        <w:t>Introducers</w:t>
-      </w:r>
-    </w:p>
-    <w:p>
-      <w:r>
-        <w:t>One of the main difficulties of getting IOT devices connected to the network is configuring the network information.  T</w:t>
+    <w:p/>
+    <w:p>
+      <w:r>
+        <w:t>In add, there is a document called WICED-DCT.pdf in the Doc directory that includes a discussion of the DCT.</w:t>
       </w:r>
       <w:bookmarkStart w:id="0" w:name="_GoBack"/>
       <w:bookmarkEnd w:id="0"/>
-      <w:r>
-        <w:t>here are a number of possible strategies for solving this problem including:</w:t>
+    </w:p>
+    <w:p>
+      <w:pPr>
+        <w:pStyle w:val="Heading3"/>
+      </w:pPr>
+      <w:r>
+        <w:t>Introducers</w:t>
+      </w:r>
+    </w:p>
+    <w:p>
+      <w:r>
+        <w:t>One of the main difficulties of getting IOT devices connected to the network is configuring the network information.  There are a number of possible strategies for solving this problem including:</w:t>
       </w:r>
     </w:p>
     <w:p>
@@ -2684,11 +2918,9 @@
       <w:r>
         <w:t xml:space="preserve">Starting a </w:t>
       </w:r>
-      <w:proofErr w:type="spellStart"/>
-      <w:r>
-        <w:t>WiFi</w:t>
-      </w:r>
-      <w:proofErr w:type="spellEnd"/>
+      <w:r>
+        <w:t>Wi-Fi</w:t>
+      </w:r>
       <w:r>
         <w:t xml:space="preserve"> Access Point with a web server on the IOT device, then connecting to the IOT device</w:t>
       </w:r>
@@ -2766,15 +2998,27 @@
       </w:r>
       <w:proofErr w:type="spellStart"/>
       <w:r>
-        <w:t>default_wifi_config_dct.h</w:t>
+        <w:t>default_</w:t>
+      </w:r>
+      <w:r>
+        <w:t>Wi-Fi</w:t>
+      </w:r>
+      <w:r>
+        <w:t>_config_dct.h</w:t>
       </w:r>
       <w:proofErr w:type="spellEnd"/>
       <w:r>
         <w:t xml:space="preserve"> and name it </w:t>
       </w:r>
+      <w:r>
+        <w:t>Wi-</w:t>
+      </w:r>
       <w:proofErr w:type="spellStart"/>
       <w:r>
-        <w:t>wifi_config_dct.h</w:t>
+        <w:t>Fi</w:t>
+      </w:r>
+      <w:r>
+        <w:t>_config_dct.h</w:t>
       </w:r>
       <w:proofErr w:type="spellEnd"/>
     </w:p>
@@ -2789,9 +3033,15 @@
       <w:r>
         <w:t xml:space="preserve">Modify the </w:t>
       </w:r>
+      <w:r>
+        <w:t>Wi-</w:t>
+      </w:r>
       <w:proofErr w:type="spellStart"/>
       <w:r>
-        <w:t>wifi_config_dct.h</w:t>
+        <w:t>Fi</w:t>
+      </w:r>
+      <w:r>
+        <w:t>_config_dct.h</w:t>
       </w:r>
       <w:proofErr w:type="spellEnd"/>
     </w:p>
@@ -2812,7 +3062,13 @@
       </w:r>
       <w:proofErr w:type="spellEnd"/>
       <w:r>
-        <w:t xml:space="preserve"> (don’t forget to add the WIFI_CONFIG_DCT_H)</w:t>
+        <w:t xml:space="preserve"> (don’t forget to add the </w:t>
+      </w:r>
+      <w:r>
+        <w:t>WI-FI</w:t>
+      </w:r>
+      <w:r>
+        <w:t>_CONFIG_DCT_H)</w:t>
       </w:r>
     </w:p>
     <w:p>
@@ -2824,6 +3080,7 @@
         </w:numPr>
       </w:pPr>
       <w:r>
+        <w:lastRenderedPageBreak/>
         <w:t xml:space="preserve">Create the project </w:t>
       </w:r>
       <w:proofErr w:type="spellStart"/>
@@ -2863,7 +3120,6 @@
         <w:pStyle w:val="Heading3"/>
       </w:pPr>
       <w:r>
-        <w:lastRenderedPageBreak/>
         <w:t xml:space="preserve">02 </w:t>
       </w:r>
       <w:r>
@@ -2910,11 +3166,9 @@
           <w:numId w:val="33"/>
         </w:numPr>
       </w:pPr>
-      <w:proofErr w:type="spellStart"/>
       <w:r>
         <w:t>Netmask</w:t>
       </w:r>
-      <w:proofErr w:type="spellEnd"/>
     </w:p>
     <w:p>
       <w:pPr>
@@ -2939,7 +3193,7 @@
       <w:r>
         <w:t xml:space="preserve">The IP address of </w:t>
       </w:r>
-      <w:hyperlink r:id="rId47" w:history="1">
+      <w:hyperlink r:id="rId46" w:history="1">
         <w:r>
           <w:rPr>
             <w:rStyle w:val="Hyperlink"/>
@@ -3110,6 +3364,78 @@
         <w:t>$(NAME)_RESOURCES”.</w:t>
       </w:r>
     </w:p>
+    <w:p>
+      <w:r>
+        <w:t xml:space="preserve">See also in the SDK docs folder the file WICED-DCT.PDF and the application level DCT; so far we have only discussion the common DCT components for IP networking. </w:t>
+      </w:r>
+    </w:p>
+    <w:p/>
+    <w:p>
+      <w:pPr>
+        <w:pStyle w:val="Heading2"/>
+      </w:pPr>
+      <w:r>
+        <w:t xml:space="preserve">Recommended Reading </w:t>
+      </w:r>
+    </w:p>
+    <w:p/>
+    <w:p>
+      <w:r>
+        <w:t xml:space="preserve">[1] TCP/IP Illustrated </w:t>
+      </w:r>
+      <w:r>
+        <w:t>– Volume 1: The Protocols, W.R. Stevens, ISBN 0201633469 – “aka” the Networking Bible, if there is one book to get on TCP/IP networking, this is it!</w:t>
+      </w:r>
+    </w:p>
+    <w:p>
+      <w:r>
+        <w:t>[2] UNIX Network Programming – W.R. Stevens, ISBN 01394 – if you want to learn BSD Socket programming, there is no other reference – best book and the foundation of all networking software today.</w:t>
+      </w:r>
+    </w:p>
+    <w:p>
+      <w:r>
+        <w:t xml:space="preserve">[3] RFC 1122 – “Requirements for Internet Hosts – Communications Layers” </w:t>
+      </w:r>
+      <w:r>
+        <w:t xml:space="preserve">; </w:t>
+      </w:r>
+      <w:r>
+        <w:t xml:space="preserve">Internet Engineering Task Force (IETF) - </w:t>
+      </w:r>
+      <w:hyperlink r:id="rId47" w:history="1">
+        <w:r>
+          <w:rPr>
+            <w:rStyle w:val="Hyperlink"/>
+          </w:rPr>
+          <w:t>https://tools.ietf.org/html/rfc1122</w:t>
+        </w:r>
+      </w:hyperlink>
+    </w:p>
+    <w:p>
+      <w:r>
+        <w:t xml:space="preserve">[4] </w:t>
+      </w:r>
+      <w:r>
+        <w:t xml:space="preserve">RFC 826 – “An Ethernet Address Resolution Protocol” ; Internet Engineering Task Force (IETF) - </w:t>
+      </w:r>
+      <w:hyperlink r:id="rId48" w:history="1">
+        <w:r>
+          <w:rPr>
+            <w:rStyle w:val="Hyperlink"/>
+          </w:rPr>
+          <w:t>https://tools.ietf.org/html/rfc826</w:t>
+        </w:r>
+      </w:hyperlink>
+    </w:p>
+    <w:p>
+      <w:r>
+        <w:t xml:space="preserve">[5] RFC 153 – “Dynamic Host Configuration Protocol”; Internet Engineering Task Force (IETF) - </w:t>
+      </w:r>
+      <w:r>
+        <w:t>https://tools.ietf.org/html/rfc1531</w:t>
+      </w:r>
+    </w:p>
+    <w:p/>
     <w:sectPr>
       <w:pgSz w:w="12240" w:h="15840"/>
       <w:pgMar w:top="1440" w:right="1440" w:bottom="1440" w:left="1440" w:header="720" w:footer="720" w:gutter="0"/>
@@ -6830,12 +7156,13 @@
   <w:style w:type="paragraph" w:default="1" w:styleId="Normal">
     <w:name w:val="Normal"/>
     <w:qFormat/>
-    <w:rsid w:val="00935AD0"/>
+    <w:rsid w:val="00F370B9"/>
     <w:pPr>
-      <w:spacing w:after="200" w:line="276" w:lineRule="auto"/>
+      <w:spacing w:after="0" w:line="240" w:lineRule="auto"/>
     </w:pPr>
     <w:rPr>
-      <w:rFonts w:ascii="Calibri" w:eastAsia="Calibri" w:hAnsi="Calibri" w:cs="Times New Roman"/>
+      <w:sz w:val="24"/>
+      <w:szCs w:val="24"/>
     </w:rPr>
   </w:style>
   <w:style w:type="paragraph" w:styleId="Heading1">
@@ -6850,7 +7177,7 @@
     <w:pPr>
       <w:keepNext/>
       <w:keepLines/>
-      <w:spacing w:before="480" w:after="0"/>
+      <w:spacing w:before="480"/>
       <w:jc w:val="center"/>
       <w:outlineLvl w:val="0"/>
     </w:pPr>
@@ -6875,7 +7202,7 @@
     <w:pPr>
       <w:keepNext/>
       <w:keepLines/>
-      <w:spacing w:before="200" w:after="0"/>
+      <w:spacing w:before="200"/>
       <w:outlineLvl w:val="1"/>
     </w:pPr>
     <w:rPr>
@@ -6899,7 +7226,7 @@
     <w:pPr>
       <w:keepNext/>
       <w:keepLines/>
-      <w:spacing w:before="200" w:after="0"/>
+      <w:spacing w:before="200"/>
       <w:outlineLvl w:val="2"/>
     </w:pPr>
     <w:rPr>
@@ -6921,7 +7248,7 @@
     <w:pPr>
       <w:keepNext/>
       <w:keepLines/>
-      <w:spacing w:before="40" w:after="0"/>
+      <w:spacing w:before="40"/>
       <w:outlineLvl w:val="3"/>
     </w:pPr>
     <w:rPr>
@@ -6943,7 +7270,7 @@
     <w:pPr>
       <w:keepNext/>
       <w:keepLines/>
-      <w:spacing w:before="40" w:after="0"/>
+      <w:spacing w:before="40"/>
       <w:outlineLvl w:val="4"/>
     </w:pPr>
     <w:rPr>
@@ -6954,8 +7281,9 @@
   <w:style w:type="character" w:default="1" w:styleId="DefaultParagraphFont">
     <w:name w:val="Default Paragraph Font"/>
     <w:uiPriority w:val="1"/>
+    <w:semiHidden/>
     <w:unhideWhenUsed/>
-    <w:rsid w:val="00935AD0"/>
+    <w:rsid w:val="00F370B9"/>
   </w:style>
   <w:style w:type="table" w:default="1" w:styleId="TableNormal">
     <w:name w:val="Normal Table"/>
@@ -6977,7 +7305,7 @@
     <w:uiPriority w:val="99"/>
     <w:semiHidden/>
     <w:unhideWhenUsed/>
-    <w:rsid w:val="00935AD0"/>
+    <w:rsid w:val="00F370B9"/>
   </w:style>
   <w:style w:type="paragraph" w:styleId="ListParagraph">
     <w:name w:val="List Paragraph"/>
@@ -7072,9 +7400,6 @@
     <w:semiHidden/>
     <w:unhideWhenUsed/>
     <w:rsid w:val="00935AD0"/>
-    <w:pPr>
-      <w:spacing w:after="0" w:line="240" w:lineRule="auto"/>
-    </w:pPr>
     <w:rPr>
       <w:rFonts w:ascii="Tahoma" w:hAnsi="Tahoma" w:cs="Tahoma"/>
       <w:sz w:val="16"/>
@@ -7174,7 +7499,6 @@
         <w:tab w:val="center" w:pos="4680"/>
         <w:tab w:val="right" w:pos="9360"/>
       </w:tabs>
-      <w:spacing w:after="0" w:line="240" w:lineRule="auto"/>
     </w:pPr>
   </w:style>
   <w:style w:type="character" w:customStyle="1" w:styleId="HeaderChar">
@@ -7199,7 +7523,6 @@
         <w:tab w:val="center" w:pos="4680"/>
         <w:tab w:val="right" w:pos="9360"/>
       </w:tabs>
-      <w:spacing w:after="0" w:line="240" w:lineRule="auto"/>
     </w:pPr>
   </w:style>
   <w:style w:type="character" w:customStyle="1" w:styleId="FooterChar">
@@ -7220,9 +7543,6 @@
     <w:unhideWhenUsed/>
     <w:qFormat/>
     <w:rsid w:val="00935AD0"/>
-    <w:pPr>
-      <w:spacing w:line="240" w:lineRule="auto"/>
-    </w:pPr>
     <w:rPr>
       <w:b/>
       <w:bCs/>
@@ -7238,7 +7558,7 @@
     <w:qFormat/>
     <w:rsid w:val="00935AD0"/>
     <w:pPr>
-      <w:spacing w:after="120" w:line="240" w:lineRule="auto"/>
+      <w:spacing w:after="120"/>
       <w:ind w:left="720"/>
     </w:pPr>
     <w:rPr>
@@ -7269,9 +7589,6 @@
     <w:semiHidden/>
     <w:unhideWhenUsed/>
     <w:rsid w:val="00935AD0"/>
-    <w:pPr>
-      <w:spacing w:after="0" w:line="240" w:lineRule="auto"/>
-    </w:pPr>
     <w:rPr>
       <w:rFonts w:ascii="Tahoma" w:hAnsi="Tahoma" w:cs="Tahoma"/>
       <w:sz w:val="16"/>
@@ -7511,12 +7828,10 @@
     <w:unhideWhenUsed/>
     <w:rsid w:val="003A1976"/>
     <w:pPr>
-      <w:spacing w:before="100" w:beforeAutospacing="1" w:after="100" w:afterAutospacing="1" w:line="240" w:lineRule="auto"/>
+      <w:spacing w:before="100" w:beforeAutospacing="1" w:after="100" w:afterAutospacing="1"/>
     </w:pPr>
     <w:rPr>
       <w:rFonts w:ascii="Times New Roman" w:eastAsiaTheme="minorEastAsia" w:hAnsi="Times New Roman"/>
-      <w:sz w:val="24"/>
-      <w:szCs w:val="24"/>
     </w:rPr>
   </w:style>
 </w:styles>
@@ -7788,7 +8103,7 @@
 </file>
 
 <file path=customXml/itemProps1.xml><?xml version="1.0" encoding="utf-8"?>
-<ds:datastoreItem xmlns:ds="http://schemas.openxmlformats.org/officeDocument/2006/customXml" ds:itemID="{96600424-7842-6647-B022-0C557C87C900}">
+<ds:datastoreItem xmlns:ds="http://schemas.openxmlformats.org/officeDocument/2006/customXml" ds:itemID="{C67E509D-0D1C-B84F-B333-8A46CE9F6799}">
   <ds:schemaRefs>
     <ds:schemaRef ds:uri="http://schemas.openxmlformats.org/officeDocument/2006/bibliography"/>
   </ds:schemaRefs>

</xml_diff>

<commit_message>
additional correcitons and comments added to chapter 5.
</commit_message>
<xml_diff>
--- a/labmanual/WA101-05-WiFi.docx
+++ b/labmanual/WA101-05-WiFi.docx
@@ -211,8 +211,7 @@
           <w:delText xml:space="preserve">IOT </w:delText>
         </w:r>
       </w:del>
-      <w:bookmarkStart w:id="4" w:name="_GoBack"/>
-      <w:ins w:id="5" w:author="Greg Landry" w:date="2016-10-20T22:33:00Z">
+      <w:ins w:id="4" w:author="Greg Landry" w:date="2016-10-20T22:33:00Z">
         <w:r>
           <w:rPr>
             <w:b/>
@@ -229,14 +228,7 @@
           <w:rPr>
             <w:b/>
           </w:rPr>
-          <w:t>T</w:t>
-        </w:r>
-        <w:bookmarkEnd w:id="4"/>
-        <w:r>
-          <w:rPr>
-            <w:b/>
-          </w:rPr>
-          <w:t xml:space="preserve"> </w:t>
+          <w:t xml:space="preserve">T </w:t>
         </w:r>
       </w:ins>
       <w:r>
@@ -303,12 +295,12 @@
       <w:r>
         <w:t>“TCP/IP Network Stack” is exactly that</w:t>
       </w:r>
-      <w:ins w:id="6" w:author="Greg Landry" w:date="2016-10-20T22:34:00Z">
+      <w:ins w:id="5" w:author="Greg Landry" w:date="2016-10-20T22:34:00Z">
         <w:r>
           <w:t>:</w:t>
         </w:r>
       </w:ins>
-      <w:del w:id="7" w:author="Greg Landry" w:date="2016-10-20T22:34:00Z">
+      <w:del w:id="6" w:author="Greg Landry" w:date="2016-10-20T22:34:00Z">
         <w:r>
           <w:delText>,</w:delText>
         </w:r>
@@ -325,7 +317,7 @@
       <w:r>
         <w:t>, Ethernet, etc.)</w:t>
       </w:r>
-      <w:ins w:id="8" w:author="Greg Landry" w:date="2016-10-20T22:34:00Z">
+      <w:ins w:id="7" w:author="Greg Landry" w:date="2016-10-20T22:34:00Z">
         <w:r>
           <w:t>.</w:t>
         </w:r>
@@ -347,12 +339,12 @@
       <w:r>
         <w:t xml:space="preserve"> which is another, similar way to describe networking layers</w:t>
       </w:r>
-      <w:ins w:id="9" w:author="Greg Landry" w:date="2016-10-20T22:35:00Z">
+      <w:ins w:id="8" w:author="Greg Landry" w:date="2016-10-20T22:35:00Z">
         <w:r>
           <w:t>;</w:t>
         </w:r>
       </w:ins>
-      <w:del w:id="10" w:author="Greg Landry" w:date="2016-10-20T22:35:00Z">
+      <w:del w:id="9" w:author="Greg Landry" w:date="2016-10-20T22:35:00Z">
         <w:r>
           <w:delText>,</w:delText>
         </w:r>
@@ -360,20 +352,14 @@
       <w:r>
         <w:t xml:space="preserve"> however, it is easier to envision IP networks </w:t>
       </w:r>
-      <w:del w:id="11" w:author="Greg Landry" w:date="2016-10-20T22:34:00Z">
+      <w:del w:id="10" w:author="Greg Landry" w:date="2016-10-20T22:34:00Z">
         <w:r>
           <w:delText>with</w:delText>
         </w:r>
       </w:del>
-      <w:ins w:id="12" w:author="Greg Landry" w:date="2016-10-20T22:34:00Z">
-        <w:r>
-          <w:t>using</w:t>
-        </w:r>
-        <w:r>
-          <w:t xml:space="preserve"> </w:t>
-        </w:r>
-        <w:r>
-          <w:t>the</w:t>
+      <w:ins w:id="11" w:author="Greg Landry" w:date="2016-10-20T22:34:00Z">
+        <w:r>
+          <w:t>using the</w:t>
         </w:r>
       </w:ins>
       <w:r>
@@ -949,7 +935,7 @@
             <w:r>
               <w:t xml:space="preserve"> flow</w:t>
             </w:r>
-            <w:ins w:id="13" w:author="Greg Landry" w:date="2016-10-20T22:37:00Z">
+            <w:ins w:id="12" w:author="Greg Landry" w:date="2016-10-20T22:37:00Z">
               <w:r>
                 <w:t xml:space="preserve"> </w:t>
               </w:r>
@@ -1520,12 +1506,12 @@
       <w:r>
         <w:t xml:space="preserve"> network</w:t>
       </w:r>
-      <w:ins w:id="14" w:author="Greg Landry" w:date="2016-10-20T22:38:00Z">
+      <w:ins w:id="13" w:author="Greg Landry" w:date="2016-10-20T22:38:00Z">
         <w:r>
           <w:t>:</w:t>
         </w:r>
       </w:ins>
-      <w:del w:id="15" w:author="Greg Landry" w:date="2016-10-20T22:38:00Z">
+      <w:del w:id="14" w:author="Greg Landry" w:date="2016-10-20T22:38:00Z">
         <w:r>
           <w:delText>,</w:delText>
         </w:r>
@@ -1533,12 +1519,12 @@
       <w:r>
         <w:t xml:space="preserve"> the Station (i.e. the I</w:t>
       </w:r>
-      <w:ins w:id="16" w:author="Greg Landry" w:date="2016-10-20T22:39:00Z">
+      <w:ins w:id="15" w:author="Greg Landry" w:date="2016-10-20T22:39:00Z">
         <w:r>
           <w:t>o</w:t>
         </w:r>
       </w:ins>
-      <w:del w:id="17" w:author="Greg Landry" w:date="2016-10-20T22:39:00Z">
+      <w:del w:id="16" w:author="Greg Landry" w:date="2016-10-20T22:39:00Z">
         <w:r>
           <w:delText>O</w:delText>
         </w:r>
@@ -1549,39 +1535,39 @@
       <w:r>
         <w:t xml:space="preserve"> Point (i.e</w:t>
       </w:r>
+      <w:ins w:id="17" w:author="Greg Landry" w:date="2016-10-20T22:39:00Z">
+        <w:r>
+          <w:t>.</w:t>
+        </w:r>
+      </w:ins>
+      <w:r>
+        <w:t xml:space="preserve"> the wireless router</w:t>
+      </w:r>
+      <w:r>
+        <w:t>)</w:t>
+      </w:r>
+      <w:r>
+        <w:t>.</w:t>
+      </w:r>
+      <w:r>
+        <w:t xml:space="preserve">  In order for a Station to connect </w:t>
+      </w:r>
+      <w:r>
+        <w:t xml:space="preserve">to a </w:t>
+      </w:r>
+      <w:r>
+        <w:t>Wi-Fi</w:t>
+      </w:r>
+      <w:r>
+        <w:t xml:space="preserve"> Network, </w:t>
+      </w:r>
+      <w:r>
+        <w:t xml:space="preserve">it must </w:t>
+      </w:r>
+      <w:r>
+        <w:t>have the following information</w:t>
+      </w:r>
       <w:ins w:id="18" w:author="Greg Landry" w:date="2016-10-20T22:39:00Z">
-        <w:r>
-          <w:t>.</w:t>
-        </w:r>
-      </w:ins>
-      <w:r>
-        <w:t xml:space="preserve"> the wireless router</w:t>
-      </w:r>
-      <w:r>
-        <w:t>)</w:t>
-      </w:r>
-      <w:r>
-        <w:t>.</w:t>
-      </w:r>
-      <w:r>
-        <w:t xml:space="preserve">  In order for a Station to connect </w:t>
-      </w:r>
-      <w:r>
-        <w:t xml:space="preserve">to a </w:t>
-      </w:r>
-      <w:r>
-        <w:t>Wi-Fi</w:t>
-      </w:r>
-      <w:r>
-        <w:t xml:space="preserve"> Network, </w:t>
-      </w:r>
-      <w:r>
-        <w:t xml:space="preserve">it must </w:t>
-      </w:r>
-      <w:r>
-        <w:t>have the following information</w:t>
-      </w:r>
-      <w:ins w:id="19" w:author="Greg Landry" w:date="2016-10-20T22:39:00Z">
         <w:r>
           <w:t>:</w:t>
         </w:r>
@@ -1634,7 +1620,7 @@
       <w:r>
         <w:t xml:space="preserve"> Datalink Frames are </w:t>
       </w:r>
-      <w:del w:id="20" w:author="Greg Landry" w:date="2016-10-20T22:39:00Z">
+      <w:del w:id="19" w:author="Greg Landry" w:date="2016-10-20T22:39:00Z">
         <w:r>
           <w:delText xml:space="preserve">all </w:delText>
         </w:r>
@@ -1671,7 +1657,7 @@
           <w:b/>
           <w:u w:val="single"/>
         </w:rPr>
-        <w:pPrChange w:id="21" w:author="Greg Landry" w:date="2016-10-20T22:46:00Z">
+        <w:pPrChange w:id="20" w:author="Greg Landry" w:date="2016-10-20T22:46:00Z">
           <w:pPr/>
         </w:pPrChange>
       </w:pPr>
@@ -1717,39 +1703,39 @@
       <w:r>
         <w:t xml:space="preserve"> 0-32 bytes </w:t>
       </w:r>
+      <w:ins w:id="21" w:author="Greg Landry" w:date="2016-10-20T22:40:00Z">
+        <w:r>
+          <w:t>(</w:t>
+        </w:r>
+      </w:ins>
+      <w:r>
+        <w:t>a.k.a</w:t>
+      </w:r>
       <w:ins w:id="22" w:author="Greg Landry" w:date="2016-10-20T22:40:00Z">
         <w:r>
-          <w:t>(</w:t>
+          <w:t>.</w:t>
         </w:r>
       </w:ins>
       <w:r>
-        <w:t>a.k.a</w:t>
+        <w:t xml:space="preserve"> octets</w:t>
       </w:r>
       <w:ins w:id="23" w:author="Greg Landry" w:date="2016-10-20T22:40:00Z">
         <w:r>
-          <w:t>.</w:t>
+          <w:t>)</w:t>
         </w:r>
       </w:ins>
       <w:r>
-        <w:t xml:space="preserve"> octets</w:t>
+        <w:t xml:space="preserve">.  The name does not have to be human readable (e.g. ASCII) but because it is </w:t>
+      </w:r>
+      <w:proofErr w:type="spellStart"/>
+      <w:r>
+        <w:t>uncoded</w:t>
+      </w:r>
+      <w:proofErr w:type="spellEnd"/>
+      <w:r>
+        <w:t xml:space="preserve"> bytes</w:t>
       </w:r>
       <w:ins w:id="24" w:author="Greg Landry" w:date="2016-10-20T22:40:00Z">
-        <w:r>
-          <w:t>)</w:t>
-        </w:r>
-      </w:ins>
-      <w:r>
-        <w:t xml:space="preserve">.  The name does not have to be human readable (e.g. ASCII) but because it is </w:t>
-      </w:r>
-      <w:proofErr w:type="spellStart"/>
-      <w:r>
-        <w:t>uncoded</w:t>
-      </w:r>
-      <w:proofErr w:type="spellEnd"/>
-      <w:r>
-        <w:t xml:space="preserve"> bytes</w:t>
-      </w:r>
-      <w:ins w:id="25" w:author="Greg Landry" w:date="2016-10-20T22:40:00Z">
         <w:r>
           <w:t>,</w:t>
         </w:r>
@@ -1803,7 +1789,7 @@
       <w:r>
         <w:t>,</w:t>
       </w:r>
-      <w:del w:id="26" w:author="Greg Landry" w:date="2016-10-20T22:41:00Z">
+      <w:del w:id="25" w:author="Greg Landry" w:date="2016-10-20T22:41:00Z">
         <w:r>
           <w:delText xml:space="preserve"> </w:delText>
         </w:r>
@@ -1833,12 +1819,12 @@
       <w:r>
         <w:t xml:space="preserve"> to your I</w:t>
       </w:r>
-      <w:ins w:id="27" w:author="Greg Landry" w:date="2016-10-20T22:41:00Z">
+      <w:ins w:id="26" w:author="Greg Landry" w:date="2016-10-20T22:41:00Z">
         <w:r>
           <w:t>o</w:t>
         </w:r>
       </w:ins>
-      <w:del w:id="28" w:author="Greg Landry" w:date="2016-10-20T22:41:00Z">
+      <w:del w:id="27" w:author="Greg Landry" w:date="2016-10-20T22:41:00Z">
         <w:r>
           <w:delText>O</w:delText>
         </w:r>
@@ -1959,7 +1945,7 @@
         </w:rPr>
         <w:t xml:space="preserve">However, from the station point of view (and therefore </w:t>
       </w:r>
-      <w:ins w:id="29" w:author="Greg Landry" w:date="2016-10-20T22:42:00Z">
+      <w:ins w:id="28" w:author="Greg Landry" w:date="2016-10-20T22:42:00Z">
         <w:r>
           <w:rPr>
             <w:b/>
@@ -1973,7 +1959,7 @@
         </w:rPr>
         <w:t xml:space="preserve">this class) none of this matters </w:t>
       </w:r>
-      <w:ins w:id="30" w:author="Greg Landry" w:date="2016-10-20T22:42:00Z">
+      <w:ins w:id="29" w:author="Greg Landry" w:date="2016-10-20T22:42:00Z">
         <w:r>
           <w:rPr>
             <w:b/>
@@ -1981,7 +1967,7 @@
           <w:t>since</w:t>
         </w:r>
       </w:ins>
-      <w:del w:id="31" w:author="Greg Landry" w:date="2016-10-20T22:42:00Z">
+      <w:del w:id="30" w:author="Greg Landry" w:date="2016-10-20T22:42:00Z">
         <w:r>
           <w:rPr>
             <w:b/>
@@ -2020,7 +2006,7 @@
         </w:rPr>
         <w:t>Encryption (</w:t>
       </w:r>
-      <w:ins w:id="32" w:author="Greg Landry" w:date="2016-10-20T22:42:00Z">
+      <w:ins w:id="31" w:author="Greg Landry" w:date="2016-10-20T22:42:00Z">
         <w:r>
           <w:rPr>
             <w:rStyle w:val="Hyperlink"/>
@@ -2029,7 +2015,7 @@
           <w:t>O</w:t>
         </w:r>
       </w:ins>
-      <w:del w:id="33" w:author="Greg Landry" w:date="2016-10-20T22:42:00Z">
+      <w:del w:id="32" w:author="Greg Landry" w:date="2016-10-20T22:42:00Z">
         <w:r>
           <w:rPr>
             <w:rStyle w:val="Hyperlink"/>
@@ -2045,7 +2031,7 @@
         </w:rPr>
         <w:t xml:space="preserve">pen, </w:t>
       </w:r>
-      <w:del w:id="34" w:author="Greg Landry" w:date="2016-10-20T22:42:00Z">
+      <w:del w:id="33" w:author="Greg Landry" w:date="2016-10-20T22:42:00Z">
         <w:r>
           <w:rPr>
             <w:rStyle w:val="Hyperlink"/>
@@ -2054,7 +2040,7 @@
           <w:delText>wep</w:delText>
         </w:r>
       </w:del>
-      <w:ins w:id="35" w:author="Greg Landry" w:date="2016-10-20T22:42:00Z">
+      <w:ins w:id="34" w:author="Greg Landry" w:date="2016-10-20T22:42:00Z">
         <w:r>
           <w:rPr>
             <w:rStyle w:val="Hyperlink"/>
@@ -2070,7 +2056,7 @@
         </w:rPr>
         <w:t xml:space="preserve">, </w:t>
       </w:r>
-      <w:del w:id="36" w:author="Greg Landry" w:date="2016-10-20T22:42:00Z">
+      <w:del w:id="35" w:author="Greg Landry" w:date="2016-10-20T22:42:00Z">
         <w:r>
           <w:rPr>
             <w:rStyle w:val="Hyperlink"/>
@@ -2079,7 +2065,7 @@
           <w:delText>wpa</w:delText>
         </w:r>
       </w:del>
-      <w:ins w:id="37" w:author="Greg Landry" w:date="2016-10-20T22:42:00Z">
+      <w:ins w:id="36" w:author="Greg Landry" w:date="2016-10-20T22:42:00Z">
         <w:r>
           <w:rPr>
             <w:rStyle w:val="Hyperlink"/>
@@ -2095,7 +2081,7 @@
         </w:rPr>
         <w:t xml:space="preserve">, </w:t>
       </w:r>
-      <w:del w:id="38" w:author="Greg Landry" w:date="2016-10-20T22:42:00Z">
+      <w:del w:id="37" w:author="Greg Landry" w:date="2016-10-20T22:42:00Z">
         <w:r>
           <w:rPr>
             <w:rStyle w:val="Hyperlink"/>
@@ -2104,7 +2090,7 @@
           <w:delText>wpa2</w:delText>
         </w:r>
       </w:del>
-      <w:ins w:id="39" w:author="Greg Landry" w:date="2016-10-20T22:42:00Z">
+      <w:ins w:id="38" w:author="Greg Landry" w:date="2016-10-20T22:42:00Z">
         <w:r>
           <w:rPr>
             <w:rStyle w:val="Hyperlink"/>
@@ -2159,25 +2145,22 @@
       <w:r>
         <w:t xml:space="preserve">completely </w:t>
       </w:r>
+      <w:del w:id="39" w:author="Greg Landry" w:date="2016-10-20T22:43:00Z">
+        <w:r>
+          <w:delText>un</w:delText>
+        </w:r>
+      </w:del>
+      <w:r>
+        <w:t xml:space="preserve">secure (but may be </w:t>
+      </w:r>
       <w:del w:id="40" w:author="Greg Landry" w:date="2016-10-20T22:43:00Z">
         <w:r>
-          <w:delText>un</w:delText>
+          <w:delText xml:space="preserve">ok </w:delText>
         </w:r>
       </w:del>
-      <w:r>
-        <w:t xml:space="preserve">secure (but may be </w:t>
-      </w:r>
-      <w:del w:id="41" w:author="Greg Landry" w:date="2016-10-20T22:43:00Z">
-        <w:r>
-          <w:delText xml:space="preserve">ok </w:delText>
-        </w:r>
-      </w:del>
-      <w:ins w:id="42" w:author="Greg Landry" w:date="2016-10-20T22:43:00Z">
-        <w:r>
-          <w:t>OK</w:t>
-        </w:r>
-        <w:r>
-          <w:t xml:space="preserve"> </w:t>
+      <w:ins w:id="41" w:author="Greg Landry" w:date="2016-10-20T22:43:00Z">
+        <w:r>
+          <w:t xml:space="preserve">OK </w:t>
         </w:r>
       </w:ins>
       <w:r>
@@ -2215,20 +2198,20 @@
       <w:r>
         <w:t xml:space="preserve">  There are two version</w:t>
       </w:r>
+      <w:ins w:id="42" w:author="Greg Landry" w:date="2016-10-20T22:43:00Z">
+        <w:r>
+          <w:t>s</w:t>
+        </w:r>
+      </w:ins>
+      <w:r>
+        <w:t xml:space="preserve"> of WPA1/2</w:t>
+      </w:r>
       <w:ins w:id="43" w:author="Greg Landry" w:date="2016-10-20T22:43:00Z">
         <w:r>
-          <w:t>s</w:t>
+          <w:t>:</w:t>
         </w:r>
       </w:ins>
       <w:r>
-        <w:t xml:space="preserve"> of WPA1/2</w:t>
-      </w:r>
-      <w:ins w:id="44" w:author="Greg Landry" w:date="2016-10-20T22:43:00Z">
-        <w:r>
-          <w:t>:</w:t>
-        </w:r>
-      </w:ins>
-      <w:r>
         <w:t xml:space="preserve"> one called “Personal” or “</w:t>
       </w:r>
       <w:proofErr w:type="spellStart"/>
@@ -2244,7 +2227,7 @@
       <w:r>
         <w:t xml:space="preserve">WEP and WPA PSK </w:t>
       </w:r>
-      <w:ins w:id="45" w:author="Greg Landry" w:date="2016-10-20T22:44:00Z">
+      <w:ins w:id="44" w:author="Greg Landry" w:date="2016-10-20T22:44:00Z">
         <w:r>
           <w:t xml:space="preserve">(Phase Shift Keying) </w:t>
         </w:r>
@@ -2289,31 +2272,31 @@
       <w:r>
         <w:t xml:space="preserve"> </w:t>
       </w:r>
-      <w:ins w:id="46" w:author="Greg Landry" w:date="2016-10-20T22:45:00Z">
+      <w:ins w:id="45" w:author="Greg Landry" w:date="2016-10-20T22:45:00Z">
         <w:r>
           <w:t xml:space="preserve">(Advanced Encryption Standard). </w:t>
         </w:r>
       </w:ins>
-      <w:ins w:id="47" w:author="Greg Landry" w:date="2016-10-20T22:44:00Z">
+      <w:ins w:id="46" w:author="Greg Landry" w:date="2016-10-20T22:44:00Z">
         <w:r>
           <w:t>H</w:t>
         </w:r>
       </w:ins>
+      <w:del w:id="47" w:author="Greg Landry" w:date="2016-10-20T22:44:00Z">
+        <w:r>
+          <w:delText>h</w:delText>
+        </w:r>
+      </w:del>
+      <w:r>
+        <w:t xml:space="preserve">owever, sharing keys is a painful unsecure </w:t>
+      </w:r>
+      <w:r>
+        <w:t xml:space="preserve">process </w:t>
+      </w:r>
+      <w:r>
+        <w:t>because it means that everyone has the same key.  To solve the key distribution problem, most enterprise networking solutions</w:t>
+      </w:r>
       <w:del w:id="48" w:author="Greg Landry" w:date="2016-10-20T22:44:00Z">
-        <w:r>
-          <w:delText>h</w:delText>
-        </w:r>
-      </w:del>
-      <w:r>
-        <w:t xml:space="preserve">owever, sharing keys is a painful unsecure </w:t>
-      </w:r>
-      <w:r>
-        <w:t xml:space="preserve">process </w:t>
-      </w:r>
-      <w:r>
-        <w:t>because it means that everyone has the same key.  To solve the key distribution problem, most enterprise networking solutions</w:t>
-      </w:r>
-      <w:del w:id="49" w:author="Greg Landry" w:date="2016-10-20T22:44:00Z">
         <w:r>
           <w:delText>,</w:delText>
         </w:r>
@@ -2340,7 +2323,7 @@
         </w:rPr>
         <w:t>Enterprise security is an oncoming crisis for the I</w:t>
       </w:r>
-      <w:ins w:id="50" w:author="Greg Landry" w:date="2016-10-20T22:46:00Z">
+      <w:ins w:id="49" w:author="Greg Landry" w:date="2016-10-20T22:46:00Z">
         <w:r>
           <w:rPr>
             <w:b/>
@@ -2348,7 +2331,7 @@
           <w:t>o</w:t>
         </w:r>
       </w:ins>
-      <w:del w:id="51" w:author="Greg Landry" w:date="2016-10-20T22:46:00Z">
+      <w:del w:id="50" w:author="Greg Landry" w:date="2016-10-20T22:46:00Z">
         <w:r>
           <w:rPr>
             <w:b/>
@@ -2448,7 +2431,7 @@
         <w:lastRenderedPageBreak/>
         <w:t>unique per</w:t>
       </w:r>
-      <w:ins w:id="52" w:author="Greg Landry" w:date="2016-10-20T22:47:00Z">
+      <w:ins w:id="51" w:author="Greg Landry" w:date="2016-10-20T22:47:00Z">
         <w:r>
           <w:t xml:space="preserve"> </w:t>
         </w:r>
@@ -2462,12 +2445,12 @@
       <w:r>
         <w:t xml:space="preserve">Cypress).  In order for the </w:t>
       </w:r>
-      <w:ins w:id="53" w:author="Greg Landry" w:date="2016-10-20T22:48:00Z">
+      <w:ins w:id="52" w:author="Greg Landry" w:date="2016-10-20T22:48:00Z">
         <w:r>
           <w:t>d</w:t>
         </w:r>
       </w:ins>
-      <w:del w:id="54" w:author="Greg Landry" w:date="2016-10-20T22:48:00Z">
+      <w:del w:id="53" w:author="Greg Landry" w:date="2016-10-20T22:48:00Z">
         <w:r>
           <w:delText>D</w:delText>
         </w:r>
@@ -2708,7 +2691,39 @@
         <w:t>forwarding</w:t>
       </w:r>
       <w:r>
-        <w:t xml:space="preserve"> them along to the correct next network.  This is a complicated task and is outside of the scope of this class but is the reason which Cisco is worth $151B.  Fo</w:t>
+        <w:t xml:space="preserve"> them along to the correct next network.  This is a complicated task and is outside of the scope of this class</w:t>
+      </w:r>
+      <w:ins w:id="54" w:author="Greg Landry" w:date="2016-10-21T08:04:00Z">
+        <w:r>
+          <w:t>,</w:t>
+        </w:r>
+      </w:ins>
+      <w:r>
+        <w:t xml:space="preserve"> but </w:t>
+      </w:r>
+      <w:ins w:id="55" w:author="Greg Landry" w:date="2016-10-21T08:04:00Z">
+        <w:r>
+          <w:t xml:space="preserve">it </w:t>
+        </w:r>
+      </w:ins>
+      <w:r>
+        <w:t xml:space="preserve">is the reason </w:t>
+      </w:r>
+      <w:del w:id="56" w:author="Greg Landry" w:date="2016-10-21T08:03:00Z">
+        <w:r>
+          <w:delText xml:space="preserve">which </w:delText>
+        </w:r>
+      </w:del>
+      <w:ins w:id="57" w:author="Greg Landry" w:date="2016-10-21T08:03:00Z">
+        <w:r>
+          <w:t>that</w:t>
+        </w:r>
+        <w:r>
+          <w:t xml:space="preserve"> </w:t>
+        </w:r>
+      </w:ins>
+      <w:r>
+        <w:t>Cisco is worth $151B.  Fo</w:t>
       </w:r>
       <w:r>
         <w:t>r the purposes of this class you should</w:t>
@@ -2725,10 +2740,68 @@
         <w:t>IP Address</w:t>
       </w:r>
       <w:r>
-        <w:t xml:space="preserve"> uniquely identifies an individual device with a 32-bit number that is general expressed as four hex-bytes separated with colons. E.g. 192.168.15.7</w:t>
-      </w:r>
-      <w:r>
-        <w:t>.  IP addresses is divided into two parts the network address (which is the first x number of bits) and the client address which are the last 32-x bits.  The netmask defines the split of network/client.  E.g. the netmask for 192.168.15.* is 255.255.255.0</w:t>
+        <w:t xml:space="preserve"> uniquely identifies an individual device with a 32-bit number that is general</w:t>
+      </w:r>
+      <w:ins w:id="58" w:author="Greg Landry" w:date="2016-10-21T08:04:00Z">
+        <w:r>
+          <w:t>ly</w:t>
+        </w:r>
+      </w:ins>
+      <w:r>
+        <w:t xml:space="preserve"> expressed as four hex-bytes separated </w:t>
+      </w:r>
+      <w:del w:id="59" w:author="Greg Landry" w:date="2016-10-21T08:04:00Z">
+        <w:r>
+          <w:delText xml:space="preserve">with </w:delText>
+        </w:r>
+      </w:del>
+      <w:ins w:id="60" w:author="Greg Landry" w:date="2016-10-21T08:04:00Z">
+        <w:r>
+          <w:t>by</w:t>
+        </w:r>
+        <w:r>
+          <w:t xml:space="preserve"> </w:t>
+        </w:r>
+      </w:ins>
+      <w:del w:id="61" w:author="Greg Landry" w:date="2016-10-21T08:04:00Z">
+        <w:r>
+          <w:delText>colons</w:delText>
+        </w:r>
+      </w:del>
+      <w:ins w:id="62" w:author="Greg Landry" w:date="2016-10-21T08:04:00Z">
+        <w:r>
+          <w:t>periods</w:t>
+        </w:r>
+      </w:ins>
+      <w:r>
+        <w:t>. E.g. 192.168.15.7</w:t>
+      </w:r>
+      <w:r>
+        <w:t xml:space="preserve">.  IP addresses </w:t>
+      </w:r>
+      <w:del w:id="63" w:author="Greg Landry" w:date="2016-10-21T08:04:00Z">
+        <w:r>
+          <w:delText xml:space="preserve">is </w:delText>
+        </w:r>
+      </w:del>
+      <w:ins w:id="64" w:author="Greg Landry" w:date="2016-10-21T08:04:00Z">
+        <w:r>
+          <w:t>are</w:t>
+        </w:r>
+        <w:r>
+          <w:t xml:space="preserve"> </w:t>
+        </w:r>
+      </w:ins>
+      <w:r>
+        <w:t>divided into two parts</w:t>
+      </w:r>
+      <w:ins w:id="65" w:author="Greg Landry" w:date="2016-10-21T08:04:00Z">
+        <w:r>
+          <w:t>:</w:t>
+        </w:r>
+      </w:ins>
+      <w:r>
+        <w:t xml:space="preserve"> the network address (which is the first x number of bits) and the client address which are the last 32-x bits.  The netmask defines the split of network/client.  E.g. the netmask for 192.168.15.* is 255.255.255.0</w:t>
       </w:r>
     </w:p>
     <w:p>
@@ -2749,14 +2822,22 @@
     </w:p>
     <w:p>
       <w:r>
-        <w:t>Most commonly IP addresses for I</w:t>
-      </w:r>
-      <w:ins w:id="55" w:author="Greg Landry" w:date="2016-10-20T22:49:00Z">
+        <w:t>Most commonly</w:t>
+      </w:r>
+      <w:ins w:id="66" w:author="Greg Landry" w:date="2016-10-21T08:05:00Z">
+        <w:r>
+          <w:t>,</w:t>
+        </w:r>
+      </w:ins>
+      <w:r>
+        <w:t xml:space="preserve"> IP addresses for I</w:t>
+      </w:r>
+      <w:ins w:id="67" w:author="Greg Landry" w:date="2016-10-20T22:49:00Z">
         <w:r>
           <w:t>o</w:t>
         </w:r>
       </w:ins>
-      <w:del w:id="56" w:author="Greg Landry" w:date="2016-10-20T22:49:00Z">
+      <w:del w:id="68" w:author="Greg Landry" w:date="2016-10-20T22:49:00Z">
         <w:r>
           <w:delText>O</w:delText>
         </w:r>
@@ -2807,159 +2888,251 @@
       <w:r>
         <w:t xml:space="preserve">flash with a predefined format that is used to store fundamental information about the system (i.e. client </w:t>
       </w:r>
+      <w:del w:id="69" w:author="Greg Landry" w:date="2016-10-21T08:06:00Z">
+        <w:r>
+          <w:delText xml:space="preserve">ap </w:delText>
+        </w:r>
+      </w:del>
+      <w:ins w:id="70" w:author="Greg Landry" w:date="2016-10-21T08:06:00Z">
+        <w:r>
+          <w:t>AP</w:t>
+        </w:r>
+        <w:r>
+          <w:t xml:space="preserve"> </w:t>
+        </w:r>
+      </w:ins>
+      <w:del w:id="71" w:author="Greg Landry" w:date="2016-10-21T08:06:00Z">
+        <w:r>
+          <w:delText>ssid</w:delText>
+        </w:r>
+      </w:del>
+      <w:ins w:id="72" w:author="Greg Landry" w:date="2016-10-21T08:06:00Z">
+        <w:r>
+          <w:t>SSID</w:t>
+        </w:r>
+      </w:ins>
+      <w:r>
+        <w:t xml:space="preserve">, client </w:t>
+      </w:r>
+      <w:del w:id="73" w:author="Greg Landry" w:date="2016-10-21T08:06:00Z">
+        <w:r>
+          <w:delText xml:space="preserve">ap </w:delText>
+        </w:r>
+      </w:del>
+      <w:ins w:id="74" w:author="Greg Landry" w:date="2016-10-21T08:06:00Z">
+        <w:r>
+          <w:t>AP</w:t>
+        </w:r>
+        <w:r>
+          <w:t xml:space="preserve"> </w:t>
+        </w:r>
+      </w:ins>
+      <w:r>
+        <w:t>passphrase</w:t>
+      </w:r>
+      <w:ins w:id="75" w:author="Greg Landry" w:date="2016-10-21T08:06:00Z">
+        <w:r>
+          <w:t>,</w:t>
+        </w:r>
+      </w:ins>
+      <w:r>
+        <w:t xml:space="preserve"> etc.).  </w:t>
+      </w:r>
+      <w:r>
+        <w:t xml:space="preserve">This information is then used by the WICED </w:t>
+      </w:r>
+      <w:r>
+        <w:t>firmware</w:t>
+      </w:r>
+      <w:r>
+        <w:t xml:space="preserve"> to do the ri</w:t>
+      </w:r>
+      <w:r>
+        <w:t>ght thing</w:t>
+      </w:r>
+      <w:ins w:id="76" w:author="Greg Landry" w:date="2016-10-21T08:06:00Z">
+        <w:r>
+          <w:t>. For example,</w:t>
+        </w:r>
+      </w:ins>
+      <w:del w:id="77" w:author="Greg Landry" w:date="2016-10-21T08:06:00Z">
+        <w:r>
+          <w:delText xml:space="preserve"> e.g.</w:delText>
+        </w:r>
+      </w:del>
+      <w:r>
+        <w:t xml:space="preserve"> </w:t>
+      </w:r>
       <w:proofErr w:type="spellStart"/>
       <w:r>
-        <w:t>ap</w:t>
+        <w:t>wiced_network_up</w:t>
       </w:r>
       <w:proofErr w:type="spellEnd"/>
       <w:r>
+        <w:t xml:space="preserve"> reads the network information from the DCT and connects to th</w:t>
+      </w:r>
+      <w:ins w:id="78" w:author="Greg Landry" w:date="2016-10-21T08:07:00Z">
+        <w:r>
+          <w:t>e specified</w:t>
+        </w:r>
+      </w:ins>
+      <w:del w:id="79" w:author="Greg Landry" w:date="2016-10-21T08:07:00Z">
+        <w:r>
+          <w:delText>at</w:delText>
+        </w:r>
+      </w:del>
+      <w:r>
+        <w:t xml:space="preserve"> network.</w:t>
+      </w:r>
+    </w:p>
+    <w:p>
+      <w:r>
+        <w:t xml:space="preserve">The table </w:t>
+      </w:r>
+      <w:r>
+        <w:t xml:space="preserve">is </w:t>
+      </w:r>
+      <w:r>
+        <w:t xml:space="preserve">built </w:t>
+      </w:r>
+      <w:r>
+        <w:t xml:space="preserve">during </w:t>
+      </w:r>
+      <w:r>
+        <w:t xml:space="preserve">the make process and written into the flash along with the </w:t>
+      </w:r>
+      <w:r>
+        <w:t xml:space="preserve">programming of the </w:t>
+      </w:r>
+      <w:r>
+        <w:t>application</w:t>
+      </w:r>
+      <w:r>
+        <w:t xml:space="preserve">. </w:t>
+      </w:r>
+      <w:r>
         <w:t xml:space="preserve"> </w:t>
       </w:r>
+      <w:r>
+        <w:t>I</w:t>
+      </w:r>
+      <w:r>
+        <w:t xml:space="preserve">t can </w:t>
+      </w:r>
+      <w:r>
+        <w:t xml:space="preserve">also </w:t>
+      </w:r>
+      <w:r>
+        <w:t xml:space="preserve">be modified </w:t>
+      </w:r>
+      <w:ins w:id="80" w:author="Greg Landry" w:date="2016-10-21T08:07:00Z">
+        <w:r>
+          <w:t xml:space="preserve">(and written) </w:t>
+        </w:r>
+      </w:ins>
+      <w:r>
+        <w:t xml:space="preserve">on the fly by </w:t>
+      </w:r>
+      <w:r>
+        <w:t>your</w:t>
+      </w:r>
+      <w:r>
+        <w:t xml:space="preserve"> app</w:t>
+      </w:r>
+      <w:ins w:id="81" w:author="Greg Landry" w:date="2016-10-21T08:07:00Z">
+        <w:r>
+          <w:t>lication</w:t>
+        </w:r>
+      </w:ins>
+      <w:del w:id="82" w:author="Greg Landry" w:date="2016-10-21T08:07:00Z">
+        <w:r>
+          <w:delText xml:space="preserve"> (and written)</w:delText>
+        </w:r>
+      </w:del>
+      <w:r>
+        <w:t>.</w:t>
+      </w:r>
+      <w:del w:id="83" w:author="Greg Landry" w:date="2016-10-21T08:07:00Z">
+        <w:r>
+          <w:delText xml:space="preserve">  </w:delText>
+        </w:r>
+      </w:del>
+    </w:p>
+    <w:p>
+      <w:r>
+        <w:t>When building a WICED App y</w:t>
+      </w:r>
+      <w:r>
+        <w:t>ou can either use the default DCT</w:t>
+      </w:r>
+      <w:r>
+        <w:t xml:space="preserve"> or you can make a custom</w:t>
+      </w:r>
+      <w:del w:id="84" w:author="Greg Landry" w:date="2016-10-21T08:08:00Z">
+        <w:r>
+          <w:delText>er</w:delText>
+        </w:r>
+      </w:del>
+      <w:r>
+        <w:t xml:space="preserve"> one.  To </w:t>
+      </w:r>
+      <w:r>
+        <w:t xml:space="preserve">preconfigure the DCT table you need to create a .h file (generally called </w:t>
+      </w:r>
       <w:proofErr w:type="spellStart"/>
       <w:r>
-        <w:t>ssid</w:t>
+        <w:t>wifi</w:t>
+      </w:r>
+      <w:r>
+        <w:t>_config_dct.h</w:t>
       </w:r>
       <w:proofErr w:type="spellEnd"/>
       <w:r>
-        <w:t xml:space="preserve">, client </w:t>
+        <w:t xml:space="preserve"> with the correct #defines. You then need to add “</w:t>
+      </w:r>
+      <w:r>
+        <w:t>WI-FI</w:t>
+      </w:r>
+      <w:r>
+        <w:t>_CONFIG_DCT_</w:t>
+      </w:r>
+      <w:proofErr w:type="gramStart"/>
+      <w:r>
+        <w:t>H :</w:t>
+      </w:r>
+      <w:proofErr w:type="gramEnd"/>
+      <w:r>
+        <w:t xml:space="preserve">= </w:t>
       </w:r>
       <w:proofErr w:type="spellStart"/>
       <w:r>
-        <w:t>ap</w:t>
+        <w:t>wifi</w:t>
+      </w:r>
+      <w:r>
+        <w:t>_config_dct.h</w:t>
       </w:r>
       <w:proofErr w:type="spellEnd"/>
       <w:r>
-        <w:t xml:space="preserve"> passphrase etc.).  </w:t>
-      </w:r>
-      <w:r>
-        <w:t xml:space="preserve">This information is then used by the WICED </w:t>
-      </w:r>
-      <w:r>
-        <w:t>firmware</w:t>
-      </w:r>
-      <w:r>
-        <w:t xml:space="preserve"> to do the ri</w:t>
-      </w:r>
-      <w:r>
-        <w:t xml:space="preserve">ght thing e.g. </w:t>
+        <w:t xml:space="preserve">” to the </w:t>
       </w:r>
       <w:proofErr w:type="spellStart"/>
       <w:r>
-        <w:t>wiced_network_up</w:t>
+        <w:t>makefile</w:t>
       </w:r>
       <w:proofErr w:type="spellEnd"/>
-      <w:r>
-        <w:t xml:space="preserve"> reads the network information from the DCT and connects to that network.</w:t>
-      </w:r>
-    </w:p>
-    <w:p>
-      <w:r>
-        <w:t xml:space="preserve">The table </w:t>
-      </w:r>
-      <w:r>
-        <w:t xml:space="preserve">is </w:t>
-      </w:r>
-      <w:r>
-        <w:t xml:space="preserve">built </w:t>
-      </w:r>
-      <w:r>
-        <w:t xml:space="preserve">during </w:t>
-      </w:r>
-      <w:r>
-        <w:t xml:space="preserve">the make process and written into the flash along with the </w:t>
-      </w:r>
-      <w:r>
-        <w:t xml:space="preserve">programming of the </w:t>
-      </w:r>
-      <w:r>
-        <w:t>application</w:t>
-      </w:r>
-      <w:r>
-        <w:t xml:space="preserve">. </w:t>
-      </w:r>
-      <w:r>
-        <w:t xml:space="preserve"> </w:t>
-      </w:r>
-      <w:r>
-        <w:t>I</w:t>
-      </w:r>
-      <w:r>
-        <w:t xml:space="preserve">t can </w:t>
-      </w:r>
-      <w:r>
-        <w:t xml:space="preserve">also </w:t>
-      </w:r>
-      <w:r>
-        <w:t xml:space="preserve">be modified on the fly by </w:t>
-      </w:r>
-      <w:r>
-        <w:t>your</w:t>
-      </w:r>
-      <w:r>
-        <w:t xml:space="preserve"> app</w:t>
-      </w:r>
-      <w:r>
-        <w:t xml:space="preserve"> (and written)</w:t>
-      </w:r>
+      <w:ins w:id="85" w:author="Greg Landry" w:date="2016-10-21T08:08:00Z">
+        <w:r>
+          <w:t xml:space="preserve"> so that the DCT table is used during the build process</w:t>
+        </w:r>
+      </w:ins>
       <w:r>
         <w:t>.</w:t>
       </w:r>
-      <w:r>
-        <w:t xml:space="preserve">  </w:t>
-      </w:r>
-    </w:p>
-    <w:p>
-      <w:r>
-        <w:t>When building a WICED App y</w:t>
-      </w:r>
-      <w:r>
-        <w:t>ou can either use the default DCT</w:t>
-      </w:r>
-      <w:r>
-        <w:t xml:space="preserve"> or you can make a customer one.  To </w:t>
-      </w:r>
-      <w:r>
-        <w:t xml:space="preserve">preconfigure the DCT table you need to create a .h file (generally called </w:t>
-      </w:r>
-      <w:proofErr w:type="spellStart"/>
-      <w:r>
-        <w:t>wifi</w:t>
-      </w:r>
-      <w:r>
-        <w:t>_config_dct.h</w:t>
-      </w:r>
-      <w:proofErr w:type="spellEnd"/>
-      <w:r>
-        <w:t xml:space="preserve"> with the correct #defines. You then need to add “</w:t>
-      </w:r>
-      <w:r>
-        <w:t>WI-FI</w:t>
-      </w:r>
-      <w:r>
-        <w:t xml:space="preserve">_CONFIG_DCT_H := </w:t>
-      </w:r>
-      <w:proofErr w:type="spellStart"/>
-      <w:r>
-        <w:t>wifi</w:t>
-      </w:r>
-      <w:r>
-        <w:t>_config_dct.h</w:t>
-      </w:r>
-      <w:proofErr w:type="spellEnd"/>
-      <w:r>
-        <w:t xml:space="preserve">” to the </w:t>
-      </w:r>
-      <w:proofErr w:type="spellStart"/>
-      <w:r>
-        <w:t>makefile</w:t>
-      </w:r>
-      <w:proofErr w:type="spellEnd"/>
-      <w:r>
-        <w:t>.</w:t>
-      </w:r>
-      <w:r>
-        <w:t xml:space="preserve"> </w:t>
-      </w:r>
+      <w:del w:id="86" w:author="Greg Landry" w:date="2016-10-21T08:08:00Z">
+        <w:r>
+          <w:delText xml:space="preserve"> </w:delText>
+        </w:r>
+      </w:del>
     </w:p>
     <w:p>
       <w:pPr>
@@ -3011,15 +3184,21 @@
     </w:p>
     <w:p/>
     <w:p>
+      <w:pPr>
+        <w:jc w:val="center"/>
+        <w:pPrChange w:id="87" w:author="Greg Landry" w:date="2016-10-21T08:14:00Z">
+          <w:pPr/>
+        </w:pPrChange>
+      </w:pPr>
       <w:r>
         <w:rPr>
           <w:noProof/>
         </w:rPr>
         <w:lastRenderedPageBreak/>
         <w:drawing>
-          <wp:inline distT="0" distB="0" distL="0" distR="0" wp14:anchorId="53456527" wp14:editId="08130D56">
-            <wp:extent cx="5943600" cy="3614420"/>
-            <wp:effectExtent l="0" t="0" r="0" b="0"/>
+          <wp:inline distT="0" distB="0" distL="0" distR="0" wp14:anchorId="53456527" wp14:editId="5D03721A">
+            <wp:extent cx="5602406" cy="3406932"/>
+            <wp:effectExtent l="0" t="0" r="0" b="3175"/>
             <wp:docPr id="1" name="Picture 1"/>
             <wp:cNvGraphicFramePr>
               <a:graphicFrameLocks xmlns:a="http://schemas.openxmlformats.org/drawingml/2006/main" noChangeAspect="1"/>
@@ -3040,7 +3219,7 @@
                   <pic:spPr>
                     <a:xfrm>
                       <a:off x="0" y="0"/>
-                      <a:ext cx="5943600" cy="3614420"/>
+                      <a:ext cx="5611608" cy="3412528"/>
                     </a:xfrm>
                     <a:prstGeom prst="rect">
                       <a:avLst/>
@@ -3093,19 +3272,89 @@
         <w:t>s</w:t>
       </w:r>
       <w:r>
-        <w:t>) of the #defines you can highlight and right click, select “open declaration”.  For example, if you select “WICED_SECURITY_OPEN” you will see</w:t>
-      </w:r>
-    </w:p>
-    <w:p>
+        <w:t>) of the #defines you can highlight</w:t>
+      </w:r>
+      <w:ins w:id="88" w:author="Greg Landry" w:date="2016-10-21T08:12:00Z">
+        <w:r>
+          <w:t>,</w:t>
+        </w:r>
+      </w:ins>
+      <w:r>
+        <w:t xml:space="preserve"> </w:t>
+      </w:r>
+      <w:del w:id="89" w:author="Greg Landry" w:date="2016-10-21T08:12:00Z">
+        <w:r>
+          <w:delText xml:space="preserve">and </w:delText>
+        </w:r>
+      </w:del>
+      <w:r>
+        <w:t xml:space="preserve">right click, </w:t>
+      </w:r>
+      <w:ins w:id="90" w:author="Greg Landry" w:date="2016-10-21T08:12:00Z">
+        <w:r>
+          <w:t xml:space="preserve">and </w:t>
+        </w:r>
+      </w:ins>
+      <w:r>
+        <w:t>select “</w:t>
+      </w:r>
+      <w:ins w:id="91" w:author="Greg Landry" w:date="2016-10-21T08:12:00Z">
+        <w:r>
+          <w:t>O</w:t>
+        </w:r>
+      </w:ins>
+      <w:del w:id="92" w:author="Greg Landry" w:date="2016-10-21T08:12:00Z">
+        <w:r>
+          <w:delText>o</w:delText>
+        </w:r>
+      </w:del>
+      <w:r>
+        <w:t xml:space="preserve">pen declaration”.  For example, if you </w:t>
+      </w:r>
+      <w:ins w:id="93" w:author="Greg Landry" w:date="2016-10-21T08:13:00Z">
+        <w:r>
+          <w:t>open the declaration of</w:t>
+        </w:r>
+      </w:ins>
+      <w:del w:id="94" w:author="Greg Landry" w:date="2016-10-21T08:13:00Z">
+        <w:r>
+          <w:delText>select</w:delText>
+        </w:r>
+      </w:del>
+      <w:r>
+        <w:t xml:space="preserve"> “WICED_SECURITY_OPEN”</w:t>
+      </w:r>
+      <w:ins w:id="95" w:author="Greg Landry" w:date="2016-10-21T08:13:00Z">
+        <w:r>
+          <w:t>, it will take you to</w:t>
+        </w:r>
+      </w:ins>
+      <w:del w:id="96" w:author="Greg Landry" w:date="2016-10-21T08:13:00Z">
+        <w:r>
+          <w:delText xml:space="preserve"> you will see</w:delText>
+        </w:r>
+      </w:del>
+      <w:ins w:id="97" w:author="Greg Landry" w:date="2016-10-21T08:12:00Z">
+        <w:r>
+          <w:t>:</w:t>
+        </w:r>
+      </w:ins>
+    </w:p>
+    <w:p>
+      <w:pPr>
+        <w:jc w:val="center"/>
+        <w:pPrChange w:id="98" w:author="Greg Landry" w:date="2016-10-21T08:14:00Z">
+          <w:pPr/>
+        </w:pPrChange>
+      </w:pPr>
       <w:r>
         <w:rPr>
           <w:noProof/>
         </w:rPr>
-        <w:lastRenderedPageBreak/>
         <w:drawing>
-          <wp:inline distT="0" distB="0" distL="0" distR="0" wp14:anchorId="2266D80F" wp14:editId="08C3F49C">
-            <wp:extent cx="5943600" cy="3166110"/>
-            <wp:effectExtent l="0" t="0" r="0" b="8890"/>
+          <wp:inline distT="0" distB="0" distL="0" distR="0" wp14:anchorId="2266D80F" wp14:editId="1A712CC2">
+            <wp:extent cx="5493224" cy="2926199"/>
+            <wp:effectExtent l="0" t="0" r="0" b="7620"/>
             <wp:docPr id="2" name="Picture 2"/>
             <wp:cNvGraphicFramePr>
               <a:graphicFrameLocks xmlns:a="http://schemas.openxmlformats.org/drawingml/2006/main" noChangeAspect="1"/>
@@ -3126,7 +3375,7 @@
                   <pic:spPr>
                     <a:xfrm>
                       <a:off x="0" y="0"/>
-                      <a:ext cx="5943600" cy="3166110"/>
+                      <a:ext cx="5507897" cy="2934015"/>
                     </a:xfrm>
                     <a:prstGeom prst="rect">
                       <a:avLst/>
@@ -3144,6 +3393,7 @@
         <w:pStyle w:val="Heading3"/>
       </w:pPr>
       <w:r>
+        <w:lastRenderedPageBreak/>
         <w:t>Documentation</w:t>
       </w:r>
     </w:p>
@@ -3222,31 +3472,32 @@
       <w:r>
         <w:t>IP Communication</w:t>
       </w:r>
-      <w:r>
-        <w:sym w:font="Wingdings" w:char="F0E0"/>
-      </w:r>
-      <w:r>
-        <w:t>Raw IP and Components</w:t>
-      </w:r>
-      <w:r>
-        <w:sym w:font="Wingdings" w:char="F0E0"/>
-      </w:r>
-      <w:r>
-        <w:t>IP Communication</w:t>
-      </w:r>
-      <w:r>
-        <w:sym w:font="Wingdings" w:char="F0E0"/>
-      </w:r>
-      <w:r>
-        <w:t>DNS Lookup</w:t>
-      </w:r>
+      <w:del w:id="99" w:author="Greg Landry" w:date="2016-10-21T08:15:00Z">
+        <w:r>
+          <w:sym w:font="Wingdings" w:char="F0E0"/>
+        </w:r>
+        <w:r>
+          <w:delText>Raw IP and Components</w:delText>
+        </w:r>
+        <w:r>
+          <w:sym w:font="Wingdings" w:char="F0E0"/>
+        </w:r>
+        <w:r>
+          <w:delText>IP Communication</w:delText>
+        </w:r>
+        <w:r>
+          <w:sym w:font="Wingdings" w:char="F0E0"/>
+        </w:r>
+        <w:r>
+          <w:delText>DNS Lookup</w:delText>
+        </w:r>
+      </w:del>
     </w:p>
     <w:p>
       <w:r>
         <w:rPr>
           <w:noProof/>
         </w:rPr>
-        <w:lastRenderedPageBreak/>
         <w:drawing>
           <wp:inline distT="0" distB="0" distL="0" distR="0" wp14:anchorId="032C1914" wp14:editId="616D4B6B">
             <wp:extent cx="5943600" cy="2675255"/>
@@ -3287,7 +3538,15 @@
     <w:p/>
     <w:p>
       <w:r>
-        <w:t>In add, there is a document called WICED-DCT.pdf in the Doc directory that includes a discussion of the DCT.</w:t>
+        <w:t>In add</w:t>
+      </w:r>
+      <w:ins w:id="100" w:author="Greg Landry" w:date="2016-10-21T08:16:00Z">
+        <w:r>
+          <w:t>ition</w:t>
+        </w:r>
+      </w:ins>
+      <w:r>
+        <w:t>, there is a document called WICED-DCT.pdf in the Doc directory that includes a discussion of the DCT.</w:t>
       </w:r>
     </w:p>
     <w:p>
@@ -3295,6 +3554,7 @@
         <w:pStyle w:val="Heading3"/>
       </w:pPr>
       <w:r>
+        <w:lastRenderedPageBreak/>
         <w:t>Introducers</w:t>
       </w:r>
     </w:p>
@@ -3302,12 +3562,12 @@
       <w:r>
         <w:t>One of the main difficulties of getting I</w:t>
       </w:r>
-      <w:ins w:id="57" w:author="Greg Landry" w:date="2016-10-20T22:48:00Z">
+      <w:ins w:id="101" w:author="Greg Landry" w:date="2016-10-20T22:48:00Z">
         <w:r>
           <w:t>o</w:t>
         </w:r>
       </w:ins>
-      <w:del w:id="58" w:author="Greg Landry" w:date="2016-10-20T22:48:00Z">
+      <w:del w:id="102" w:author="Greg Landry" w:date="2016-10-20T22:48:00Z">
         <w:r>
           <w:delText>O</w:delText>
         </w:r>
@@ -3327,19 +3587,40 @@
       <w:r>
         <w:t>Connecting to the I</w:t>
       </w:r>
-      <w:ins w:id="59" w:author="Greg Landry" w:date="2016-10-20T22:49:00Z">
+      <w:ins w:id="103" w:author="Greg Landry" w:date="2016-10-20T22:49:00Z">
         <w:r>
           <w:t>o</w:t>
         </w:r>
       </w:ins>
-      <w:del w:id="60" w:author="Greg Landry" w:date="2016-10-20T22:49:00Z">
+      <w:del w:id="104" w:author="Greg Landry" w:date="2016-10-20T22:49:00Z">
         <w:r>
           <w:delText>O</w:delText>
         </w:r>
       </w:del>
       <w:r>
-        <w:t>T device with Bluetooth and then using a phone based App to configure the device</w:t>
-      </w:r>
+        <w:t xml:space="preserve">T device </w:t>
+      </w:r>
+      <w:del w:id="105" w:author="Greg Landry" w:date="2016-10-21T08:16:00Z">
+        <w:r>
+          <w:delText xml:space="preserve">with </w:delText>
+        </w:r>
+      </w:del>
+      <w:ins w:id="106" w:author="Greg Landry" w:date="2016-10-21T08:16:00Z">
+        <w:r>
+          <w:t>using</w:t>
+        </w:r>
+        <w:r>
+          <w:t xml:space="preserve"> </w:t>
+        </w:r>
+      </w:ins>
+      <w:r>
+        <w:t>Bluetooth and then using a phone based App to configure the device</w:t>
+      </w:r>
+      <w:ins w:id="107" w:author="Greg Landry" w:date="2016-10-21T08:16:00Z">
+        <w:r>
+          <w:t>.</w:t>
+        </w:r>
+      </w:ins>
     </w:p>
     <w:p>
       <w:pPr>
@@ -3352,19 +3633,40 @@
       <w:r>
         <w:t>Connecting the I</w:t>
       </w:r>
-      <w:ins w:id="61" w:author="Greg Landry" w:date="2016-10-20T22:49:00Z">
+      <w:ins w:id="108" w:author="Greg Landry" w:date="2016-10-20T22:49:00Z">
         <w:r>
           <w:t>o</w:t>
         </w:r>
       </w:ins>
-      <w:del w:id="62" w:author="Greg Landry" w:date="2016-10-20T22:49:00Z">
+      <w:del w:id="109" w:author="Greg Landry" w:date="2016-10-20T22:49:00Z">
         <w:r>
           <w:delText>O</w:delText>
         </w:r>
       </w:del>
       <w:r>
-        <w:t>T device to a computer with USB or Serial connection and then configuring the device with a computer based application</w:t>
-      </w:r>
+        <w:t xml:space="preserve">T device to a computer </w:t>
+      </w:r>
+      <w:del w:id="110" w:author="Greg Landry" w:date="2016-10-21T08:16:00Z">
+        <w:r>
+          <w:delText xml:space="preserve">with </w:delText>
+        </w:r>
+      </w:del>
+      <w:ins w:id="111" w:author="Greg Landry" w:date="2016-10-21T08:16:00Z">
+        <w:r>
+          <w:t>using a</w:t>
+        </w:r>
+        <w:r>
+          <w:t xml:space="preserve"> </w:t>
+        </w:r>
+      </w:ins>
+      <w:r>
+        <w:t>USB or Serial connection and then configuring the device with a computer based application</w:t>
+      </w:r>
+      <w:ins w:id="112" w:author="Greg Landry" w:date="2016-10-21T08:16:00Z">
+        <w:r>
+          <w:t>.</w:t>
+        </w:r>
+      </w:ins>
     </w:p>
     <w:p>
       <w:pPr>
@@ -3383,12 +3685,12 @@
       <w:r>
         <w:t xml:space="preserve"> Access Point with a web server on the I</w:t>
       </w:r>
-      <w:ins w:id="63" w:author="Greg Landry" w:date="2016-10-20T22:49:00Z">
+      <w:ins w:id="113" w:author="Greg Landry" w:date="2016-10-20T22:49:00Z">
         <w:r>
           <w:t>o</w:t>
         </w:r>
       </w:ins>
-      <w:del w:id="64" w:author="Greg Landry" w:date="2016-10-20T22:49:00Z">
+      <w:del w:id="114" w:author="Greg Landry" w:date="2016-10-20T22:49:00Z">
         <w:r>
           <w:delText>O</w:delText>
         </w:r>
@@ -3396,12 +3698,12 @@
       <w:r>
         <w:t>T device, then connecting to the I</w:t>
       </w:r>
-      <w:ins w:id="65" w:author="Greg Landry" w:date="2016-10-20T22:49:00Z">
+      <w:ins w:id="115" w:author="Greg Landry" w:date="2016-10-20T22:49:00Z">
         <w:r>
           <w:t>o</w:t>
         </w:r>
       </w:ins>
-      <w:del w:id="66" w:author="Greg Landry" w:date="2016-10-20T22:49:00Z">
+      <w:del w:id="116" w:author="Greg Landry" w:date="2016-10-20T22:49:00Z">
         <w:r>
           <w:delText>O</w:delText>
         </w:r>
@@ -3412,6 +3714,16 @@
       <w:r>
         <w:t xml:space="preserve"> with a computer or a cellphone.</w:t>
       </w:r>
+      <w:ins w:id="117" w:author="Greg Landry" w:date="2016-10-21T08:16:00Z">
+        <w:r>
+          <w:t xml:space="preserve"> The</w:t>
+        </w:r>
+      </w:ins>
+      <w:ins w:id="118" w:author="Greg Landry" w:date="2016-10-21T08:17:00Z">
+        <w:r>
+          <w:t xml:space="preserve"> device configuration section of the DCT is used for this purpose.</w:t>
+        </w:r>
+      </w:ins>
     </w:p>
     <w:p>
       <w:pPr>
@@ -3424,6 +3736,11 @@
       <w:r>
         <w:t>Preprogramming the device with the required information</w:t>
       </w:r>
+      <w:ins w:id="119" w:author="Greg Landry" w:date="2016-10-21T08:16:00Z">
+        <w:r>
+          <w:t>.</w:t>
+        </w:r>
+      </w:ins>
     </w:p>
     <w:p>
       <w:r>
@@ -3467,8 +3784,21 @@
         </w:numPr>
       </w:pPr>
       <w:r>
-        <w:t>Make a new folder to hold the app</w:t>
-      </w:r>
+        <w:t>Make a new folder</w:t>
+      </w:r>
+      <w:ins w:id="120" w:author="Greg Landry" w:date="2016-10-21T08:18:00Z">
+        <w:r>
+          <w:t xml:space="preserve"> called 05 and create a sub folder</w:t>
+        </w:r>
+      </w:ins>
+      <w:r>
+        <w:t xml:space="preserve"> to hold the app</w:t>
+      </w:r>
+      <w:ins w:id="121" w:author="Greg Landry" w:date="2016-10-21T08:18:00Z">
+        <w:r>
+          <w:t>lication.</w:t>
+        </w:r>
+      </w:ins>
     </w:p>
     <w:p>
       <w:pPr>
@@ -3506,6 +3836,11 @@
         <w:t>_config_dct.h</w:t>
       </w:r>
       <w:proofErr w:type="spellEnd"/>
+      <w:ins w:id="122" w:author="Greg Landry" w:date="2016-10-21T08:18:00Z">
+        <w:r>
+          <w:t>.</w:t>
+        </w:r>
+      </w:ins>
     </w:p>
     <w:p>
       <w:pPr>
@@ -3529,6 +3864,11 @@
         <w:t>_config_dct.h</w:t>
       </w:r>
       <w:proofErr w:type="spellEnd"/>
+      <w:ins w:id="123" w:author="Greg Landry" w:date="2016-10-21T08:18:00Z">
+        <w:r>
+          <w:t>.</w:t>
+        </w:r>
+      </w:ins>
     </w:p>
     <w:p>
       <w:pPr>
@@ -3555,6 +3895,11 @@
       <w:r>
         <w:t>_CONFIG_DCT_H)</w:t>
       </w:r>
+      <w:ins w:id="124" w:author="Greg Landry" w:date="2016-10-21T08:18:00Z">
+        <w:r>
+          <w:t>.</w:t>
+        </w:r>
+      </w:ins>
     </w:p>
     <w:p>
       <w:pPr>
@@ -3565,7 +3910,6 @@
         </w:numPr>
       </w:pPr>
       <w:r>
-        <w:lastRenderedPageBreak/>
         <w:t xml:space="preserve">Create the project </w:t>
       </w:r>
       <w:proofErr w:type="spellStart"/>
@@ -3587,6 +3931,11 @@
       <w:r>
         <w:t>)</w:t>
       </w:r>
+      <w:ins w:id="125" w:author="Greg Landry" w:date="2016-10-21T08:19:00Z">
+        <w:r>
+          <w:t>.</w:t>
+        </w:r>
+      </w:ins>
     </w:p>
     <w:p>
       <w:pPr>
@@ -3599,6 +3948,11 @@
       <w:r>
         <w:t>Check the error codes and do the appropriate blinking</w:t>
       </w:r>
+      <w:ins w:id="126" w:author="Greg Landry" w:date="2016-10-21T08:19:00Z">
+        <w:r>
+          <w:t>.</w:t>
+        </w:r>
+      </w:ins>
     </w:p>
     <w:p>
       <w:pPr>
@@ -3624,11 +3978,23 @@
       <w:pPr>
         <w:pStyle w:val="Heading3"/>
       </w:pPr>
+      <w:commentRangeStart w:id="127"/>
       <w:r>
         <w:t>03 Modify (02</w:t>
       </w:r>
       <w:r>
         <w:t>) to print out networking information</w:t>
+      </w:r>
+      <w:commentRangeEnd w:id="127"/>
+      <w:r>
+        <w:rPr>
+          <w:rStyle w:val="CommentReference"/>
+          <w:rFonts w:asciiTheme="minorHAnsi" w:eastAsiaTheme="minorHAnsi" w:hAnsiTheme="minorHAnsi"/>
+          <w:b w:val="0"/>
+          <w:bCs w:val="0"/>
+          <w:color w:val="auto"/>
+        </w:rPr>
+        <w:commentReference w:id="127"/>
       </w:r>
     </w:p>
     <w:p>
@@ -3678,7 +4044,7 @@
       <w:r>
         <w:t xml:space="preserve">The IP address of </w:t>
       </w:r>
-      <w:hyperlink r:id="rId46" w:history="1">
+      <w:hyperlink r:id="rId48" w:history="1">
         <w:r>
           <w:rPr>
             <w:rStyle w:val="Hyperlink"/>
@@ -3721,6 +4087,11 @@
       <w:r>
         <w:t>Start the Application and connect to the SSID that is currently in the DCT</w:t>
       </w:r>
+      <w:ins w:id="128" w:author="Greg Landry" w:date="2016-10-21T08:19:00Z">
+        <w:r>
+          <w:t>.</w:t>
+        </w:r>
+      </w:ins>
     </w:p>
     <w:p>
       <w:pPr>
@@ -3733,6 +4104,11 @@
       <w:r>
         <w:t>If the user presses a button, switch SSIDs, write the DCT, print diagnostics</w:t>
       </w:r>
+      <w:ins w:id="129" w:author="Greg Landry" w:date="2016-10-21T08:19:00Z">
+        <w:r>
+          <w:t>.</w:t>
+        </w:r>
+      </w:ins>
     </w:p>
     <w:p>
       <w:pPr>
@@ -3743,18 +4119,65 @@
         </w:numPr>
       </w:pPr>
       <w:r>
-        <w:t xml:space="preserve">Demonstrate that the SSID is saved by switching then resetting the device </w:t>
-      </w:r>
+        <w:t>Demonstrate that the SSID is saved by switching then resetting the device</w:t>
+      </w:r>
+      <w:ins w:id="130" w:author="Greg Landry" w:date="2016-10-21T08:19:00Z">
+        <w:r>
+          <w:t>.</w:t>
+        </w:r>
+      </w:ins>
+      <w:del w:id="131" w:author="Greg Landry" w:date="2016-10-21T08:19:00Z">
+        <w:r>
+          <w:delText xml:space="preserve"> </w:delText>
+        </w:r>
+      </w:del>
     </w:p>
     <w:p>
       <w:pPr>
         <w:pStyle w:val="Heading3"/>
       </w:pPr>
       <w:r>
-        <w:t xml:space="preserve">05 Create an application that the user can </w:t>
-      </w:r>
-      <w:r>
-        <w:t>enter the SSID</w:t>
+        <w:lastRenderedPageBreak/>
+        <w:t xml:space="preserve">05 Create an application that </w:t>
+      </w:r>
+      <w:commentRangeStart w:id="132"/>
+      <w:ins w:id="133" w:author="Greg Landry" w:date="2016-10-21T08:21:00Z">
+        <w:r>
+          <w:t xml:space="preserve">allows </w:t>
+        </w:r>
+      </w:ins>
+      <w:r>
+        <w:t xml:space="preserve">the user </w:t>
+      </w:r>
+      <w:del w:id="134" w:author="Greg Landry" w:date="2016-10-21T08:21:00Z">
+        <w:r>
+          <w:delText xml:space="preserve">can </w:delText>
+        </w:r>
+      </w:del>
+      <w:ins w:id="135" w:author="Greg Landry" w:date="2016-10-21T08:21:00Z">
+        <w:r>
+          <w:t>to</w:t>
+        </w:r>
+        <w:r>
+          <w:t xml:space="preserve"> </w:t>
+        </w:r>
+      </w:ins>
+      <w:r>
+        <w:t xml:space="preserve">enter </w:t>
+      </w:r>
+      <w:commentRangeEnd w:id="132"/>
+      <w:r>
+        <w:rPr>
+          <w:rStyle w:val="CommentReference"/>
+          <w:rFonts w:asciiTheme="minorHAnsi" w:eastAsiaTheme="minorHAnsi" w:hAnsiTheme="minorHAnsi"/>
+          <w:b w:val="0"/>
+          <w:bCs w:val="0"/>
+          <w:color w:val="auto"/>
+        </w:rPr>
+        <w:commentReference w:id="132"/>
+      </w:r>
+      <w:r>
+        <w:t>the SSID</w:t>
       </w:r>
       <w:r>
         <w:t xml:space="preserve"> and passphrase</w:t>
@@ -3774,6 +4197,11 @@
       <w:r>
         <w:t>Start the Application and connect to the SSID that is currently in the DCT</w:t>
       </w:r>
+      <w:ins w:id="137" w:author="Greg Landry" w:date="2016-10-21T08:19:00Z">
+        <w:r>
+          <w:t>.</w:t>
+        </w:r>
+      </w:ins>
     </w:p>
     <w:p>
       <w:pPr>
@@ -3784,8 +4212,21 @@
         </w:numPr>
       </w:pPr>
       <w:r>
-        <w:t>Wait for the user input, take and validate the user input, write to the DCT</w:t>
-      </w:r>
+        <w:t xml:space="preserve">Wait for </w:t>
+      </w:r>
+      <w:del w:id="138" w:author="Greg Landry" w:date="2016-10-21T08:19:00Z">
+        <w:r>
+          <w:delText xml:space="preserve">the </w:delText>
+        </w:r>
+      </w:del>
+      <w:r>
+        <w:t>user input, take and validate the user input, write to the DCT</w:t>
+      </w:r>
+      <w:ins w:id="139" w:author="Greg Landry" w:date="2016-10-21T08:19:00Z">
+        <w:r>
+          <w:t>.</w:t>
+        </w:r>
+      </w:ins>
     </w:p>
     <w:p>
       <w:pPr>
@@ -3798,6 +4239,11 @@
       <w:r>
         <w:t>Reattach to the network</w:t>
       </w:r>
+      <w:ins w:id="140" w:author="Greg Landry" w:date="2016-10-21T08:20:00Z">
+        <w:r>
+          <w:t>.</w:t>
+        </w:r>
+      </w:ins>
     </w:p>
     <w:p>
       <w:pPr>
@@ -3808,12 +4254,33 @@
         </w:numPr>
       </w:pPr>
       <w:r>
-        <w:t>Demonstrate that it is saved by rebooting</w:t>
-      </w:r>
+        <w:t xml:space="preserve">Demonstrate that </w:t>
+      </w:r>
+      <w:ins w:id="141" w:author="Greg Landry" w:date="2016-10-21T08:20:00Z">
+        <w:r>
+          <w:t>the information</w:t>
+        </w:r>
+      </w:ins>
+      <w:del w:id="142" w:author="Greg Landry" w:date="2016-10-21T08:20:00Z">
+        <w:r>
+          <w:delText>it</w:delText>
+        </w:r>
+      </w:del>
+      <w:r>
+        <w:t xml:space="preserve"> is saved by rebooting</w:t>
+      </w:r>
+      <w:ins w:id="143" w:author="Greg Landry" w:date="2016-10-21T08:20:00Z">
+        <w:r>
+          <w:t>.</w:t>
+        </w:r>
+      </w:ins>
     </w:p>
     <w:p>
       <w:pPr>
         <w:pStyle w:val="Heading2"/>
+        <w:rPr>
+          <w:ins w:id="144" w:author="Greg Landry" w:date="2016-10-21T08:20:00Z"/>
+        </w:rPr>
       </w:pPr>
       <w:r>
         <w:t>Related Example “Apps”</w:t>
@@ -3822,32 +4289,48 @@
     <w:p>
       <w:pPr>
         <w:rPr>
+          <w:rPrChange w:id="145" w:author="Greg Landry" w:date="2016-10-21T08:20:00Z">
+            <w:rPr/>
+          </w:rPrChange>
+        </w:rPr>
+        <w:pPrChange w:id="146" w:author="Greg Landry" w:date="2016-10-21T08:20:00Z">
+          <w:pPr>
+            <w:pStyle w:val="Heading2"/>
+          </w:pPr>
+        </w:pPrChange>
+      </w:pPr>
+    </w:p>
+    <w:p>
+      <w:pPr>
+        <w:rPr>
+          <w:del w:id="147" w:author="Greg Landry" w:date="2016-10-21T08:20:00Z"/>
           <w:rFonts w:ascii="Cambria" w:eastAsia="Times New Roman" w:hAnsi="Cambria"/>
           <w:color w:val="4F81BD"/>
           <w:sz w:val="26"/>
           <w:szCs w:val="26"/>
         </w:rPr>
       </w:pPr>
-      <w:r>
-        <w:br w:type="page"/>
-      </w:r>
+      <w:del w:id="148" w:author="Greg Landry" w:date="2016-10-21T08:20:00Z">
+        <w:r>
+          <w:br w:type="page"/>
+        </w:r>
+      </w:del>
     </w:p>
     <w:p>
       <w:pPr>
         <w:pStyle w:val="Heading2"/>
       </w:pPr>
       <w:r>
-        <w:lastRenderedPageBreak/>
         <w:t>Known Errata + Enhancements + Comments</w:t>
       </w:r>
     </w:p>
     <w:p>
       <w:pPr>
         <w:rPr>
-          <w:del w:id="67" w:author="Alan Hawse" w:date="2016-10-20T14:57:00Z"/>
+          <w:del w:id="149" w:author="Alan Hawse" w:date="2016-10-20T14:57:00Z"/>
         </w:rPr>
       </w:pPr>
-      <w:del w:id="68" w:author="Alan Hawse" w:date="2016-10-20T14:57:00Z">
+      <w:del w:id="150" w:author="Alan Hawse" w:date="2016-10-20T14:57:00Z">
         <w:r>
           <w:delText>I don’t know what you can add to the DCT other than “</w:delText>
         </w:r>
@@ -3859,10 +4342,10 @@
     <w:p>
       <w:pPr>
         <w:rPr>
-          <w:del w:id="69" w:author="Alan Hawse" w:date="2016-10-20T14:57:00Z"/>
+          <w:del w:id="151" w:author="Alan Hawse" w:date="2016-10-20T14:57:00Z"/>
         </w:rPr>
       </w:pPr>
-      <w:del w:id="70" w:author="Alan Hawse" w:date="2016-10-20T14:57:00Z">
+      <w:del w:id="152" w:author="Alan Hawse" w:date="2016-10-20T14:57:00Z">
         <w:r>
           <w:delText xml:space="preserve">See also in the SDK docs folder the file WICED-DCT.PDF and the application level DCT; so far we have only discussion the common DCT components for IP networking. </w:delText>
         </w:r>
@@ -3901,7 +4384,7 @@
       <w:r>
         <w:t xml:space="preserve">Internet Engineering Task Force (IETF) - </w:t>
       </w:r>
-      <w:hyperlink r:id="rId47" w:history="1">
+      <w:hyperlink r:id="rId49" w:history="1">
         <w:r>
           <w:rPr>
             <w:rStyle w:val="Hyperlink"/>
@@ -3917,7 +4400,7 @@
       <w:r>
         <w:t xml:space="preserve">RFC 826 – “An Ethernet Address Resolution Protocol” ; Internet Engineering Task Force (IETF) - </w:t>
       </w:r>
-      <w:hyperlink r:id="rId48" w:history="1">
+      <w:hyperlink r:id="rId50" w:history="1">
         <w:r>
           <w:rPr>
             <w:rStyle w:val="Hyperlink"/>
@@ -3936,7 +4419,7 @@
     </w:p>
     <w:p/>
     <w:sectPr>
-      <w:footerReference w:type="default" r:id="rId49"/>
+      <w:footerReference w:type="default" r:id="rId51"/>
       <w:pgSz w:w="12240" w:h="15840"/>
       <w:pgMar w:top="1440" w:right="1440" w:bottom="1440" w:left="1440" w:header="720" w:footer="720" w:gutter="0"/>
       <w:cols w:space="720"/>
@@ -3946,6 +4429,61 @@
 </w:document>
 </file>
 
+<file path=word/comments.xml><?xml version="1.0" encoding="utf-8"?>
+<w:comments xmlns:wpc="http://schemas.microsoft.com/office/word/2010/wordprocessingCanvas" xmlns:mc="http://schemas.openxmlformats.org/markup-compatibility/2006" xmlns:o="urn:schemas-microsoft-com:office:office" xmlns:r="http://schemas.openxmlformats.org/officeDocument/2006/relationships" xmlns:m="http://schemas.openxmlformats.org/officeDocument/2006/math" xmlns:v="urn:schemas-microsoft-com:vml" xmlns:wp14="http://schemas.microsoft.com/office/word/2010/wordprocessingDrawing" xmlns:wp="http://schemas.openxmlformats.org/drawingml/2006/wordprocessingDrawing" xmlns:w10="urn:schemas-microsoft-com:office:word" xmlns:w="http://schemas.openxmlformats.org/wordprocessingml/2006/main" xmlns:w14="http://schemas.microsoft.com/office/word/2010/wordml" xmlns:w15="http://schemas.microsoft.com/office/word/2012/wordml" xmlns:wpg="http://schemas.microsoft.com/office/word/2010/wordprocessingGroup" xmlns:wpi="http://schemas.microsoft.com/office/word/2010/wordprocessingInk" xmlns:wne="http://schemas.microsoft.com/office/word/2006/wordml" xmlns:wps="http://schemas.microsoft.com/office/word/2010/wordprocessingShape" mc:Ignorable="w14 w15 wp14">
+  <w:comment w:id="127" w:author="Greg Landry" w:date="2016-10-21T08:20:00Z" w:initials="GL">
+    <w:p>
+      <w:pPr>
+        <w:pStyle w:val="CommentText"/>
+      </w:pPr>
+      <w:r>
+        <w:rPr>
+          <w:rStyle w:val="CommentReference"/>
+        </w:rPr>
+        <w:annotationRef/>
+      </w:r>
+      <w:r>
+        <w:t>A couple hints about where to look for the functions needed would be helpful here</w:t>
+      </w:r>
+      <w:r>
+        <w:t xml:space="preserve"> and in the remaining examples.</w:t>
+      </w:r>
+    </w:p>
+  </w:comment>
+  <w:comment w:id="132" w:author="Greg Landry" w:date="2016-10-21T08:21:00Z" w:initials="GL">
+    <w:p>
+      <w:pPr>
+        <w:pStyle w:val="CommentText"/>
+      </w:pPr>
+      <w:r>
+        <w:rPr>
+          <w:rStyle w:val="CommentReference"/>
+        </w:rPr>
+        <w:annotationRef/>
+      </w:r>
+      <w:r>
+        <w:t xml:space="preserve">How are they entering input? UART? </w:t>
+      </w:r>
+      <w:r>
+        <w:t xml:space="preserve">You should </w:t>
+      </w:r>
+      <w:r>
+        <w:t>specify.</w:t>
+      </w:r>
+      <w:bookmarkStart w:id="136" w:name="_GoBack"/>
+      <w:bookmarkEnd w:id="136"/>
+    </w:p>
+  </w:comment>
+</w:comments>
+</file>
+
+<file path=word/commentsExtended.xml><?xml version="1.0" encoding="utf-8"?>
+<w15:commentsEx xmlns:wpc="http://schemas.microsoft.com/office/word/2010/wordprocessingCanvas" xmlns:mc="http://schemas.openxmlformats.org/markup-compatibility/2006" xmlns:o="urn:schemas-microsoft-com:office:office" xmlns:r="http://schemas.openxmlformats.org/officeDocument/2006/relationships" xmlns:m="http://schemas.openxmlformats.org/officeDocument/2006/math" xmlns:v="urn:schemas-microsoft-com:vml" xmlns:wp14="http://schemas.microsoft.com/office/word/2010/wordprocessingDrawing" xmlns:wp="http://schemas.openxmlformats.org/drawingml/2006/wordprocessingDrawing" xmlns:w10="urn:schemas-microsoft-com:office:word" xmlns:w="http://schemas.openxmlformats.org/wordprocessingml/2006/main" xmlns:w14="http://schemas.microsoft.com/office/word/2010/wordml" xmlns:w15="http://schemas.microsoft.com/office/word/2012/wordml" xmlns:wpg="http://schemas.microsoft.com/office/word/2010/wordprocessingGroup" xmlns:wpi="http://schemas.microsoft.com/office/word/2010/wordprocessingInk" xmlns:wne="http://schemas.microsoft.com/office/word/2006/wordml" xmlns:wps="http://schemas.microsoft.com/office/word/2010/wordprocessingShape" mc:Ignorable="w14 w15 wp14">
+  <w15:commentEx w15:paraId="7FE6ED47" w15:done="0"/>
+  <w15:commentEx w15:paraId="2178224C" w15:done="0"/>
+</w15:commentsEx>
+</file>
+
 <file path=word/endnotes.xml><?xml version="1.0" encoding="utf-8"?>
 <w:endnotes xmlns:wpc="http://schemas.microsoft.com/office/word/2010/wordprocessingCanvas" xmlns:mc="http://schemas.openxmlformats.org/markup-compatibility/2006" xmlns:o="urn:schemas-microsoft-com:office:office" xmlns:r="http://schemas.openxmlformats.org/officeDocument/2006/relationships" xmlns:m="http://schemas.openxmlformats.org/officeDocument/2006/math" xmlns:v="urn:schemas-microsoft-com:vml" xmlns:wp14="http://schemas.microsoft.com/office/word/2010/wordprocessingDrawing" xmlns:wp="http://schemas.openxmlformats.org/drawingml/2006/wordprocessingDrawing" xmlns:w10="urn:schemas-microsoft-com:office:word" xmlns:w="http://schemas.openxmlformats.org/wordprocessingml/2006/main" xmlns:w14="http://schemas.microsoft.com/office/word/2010/wordml" xmlns:w15="http://schemas.microsoft.com/office/word/2012/wordml" xmlns:wpg="http://schemas.microsoft.com/office/word/2010/wordprocessingGroup" xmlns:wpi="http://schemas.microsoft.com/office/word/2010/wordprocessingInk" xmlns:wne="http://schemas.microsoft.com/office/word/2006/wordml" xmlns:wps="http://schemas.microsoft.com/office/word/2010/wordprocessingShape" mc:Ignorable="w14 w15 wp14">
   <w:endnote w:type="separator" w:id="-1">
@@ -3973,7 +4511,7 @@
 
 <file path=word/footer1.xml><?xml version="1.0" encoding="utf-8"?>
 <w:ftr xmlns:wpc="http://schemas.microsoft.com/office/word/2010/wordprocessingCanvas" xmlns:mc="http://schemas.openxmlformats.org/markup-compatibility/2006" xmlns:o="urn:schemas-microsoft-com:office:office" xmlns:r="http://schemas.openxmlformats.org/officeDocument/2006/relationships" xmlns:m="http://schemas.openxmlformats.org/officeDocument/2006/math" xmlns:v="urn:schemas-microsoft-com:vml" xmlns:wp14="http://schemas.microsoft.com/office/word/2010/wordprocessingDrawing" xmlns:wp="http://schemas.openxmlformats.org/drawingml/2006/wordprocessingDrawing" xmlns:w10="urn:schemas-microsoft-com:office:word" xmlns:w="http://schemas.openxmlformats.org/wordprocessingml/2006/main" xmlns:w14="http://schemas.microsoft.com/office/word/2010/wordml" xmlns:w15="http://schemas.microsoft.com/office/word/2012/wordml" xmlns:wpg="http://schemas.microsoft.com/office/word/2010/wordprocessingGroup" xmlns:wpi="http://schemas.microsoft.com/office/word/2010/wordprocessingInk" xmlns:wne="http://schemas.microsoft.com/office/word/2006/wordml" xmlns:wps="http://schemas.microsoft.com/office/word/2010/wordprocessingShape" mc:Ignorable="w14 w15 wp14">
-  <w:customXmlInsRangeStart w:id="71" w:author="Greg Landry" w:date="2016-10-20T22:46:00Z"/>
+  <w:customXmlInsRangeStart w:id="153" w:author="Greg Landry" w:date="2016-10-20T22:46:00Z"/>
   <w:sdt>
     <w:sdtPr>
       <w:id w:val="1860304678"/>
@@ -3982,9 +4520,10 @@
         <w:docPartUnique/>
       </w:docPartObj>
     </w:sdtPr>
+    <w:sdtEndPr/>
     <w:sdtContent>
-      <w:customXmlInsRangeEnd w:id="71"/>
-      <w:customXmlInsRangeStart w:id="72" w:author="Greg Landry" w:date="2016-10-20T22:46:00Z"/>
+      <w:customXmlInsRangeEnd w:id="153"/>
+      <w:customXmlInsRangeStart w:id="154" w:author="Greg Landry" w:date="2016-10-20T22:46:00Z"/>
       <w:sdt>
         <w:sdtPr>
           <w:id w:val="1728636285"/>
@@ -3993,17 +4532,18 @@
             <w:docPartUnique/>
           </w:docPartObj>
         </w:sdtPr>
+        <w:sdtEndPr/>
         <w:sdtContent>
-          <w:customXmlInsRangeEnd w:id="72"/>
+          <w:customXmlInsRangeEnd w:id="154"/>
           <w:p>
             <w:pPr>
               <w:pStyle w:val="Footer"/>
               <w:jc w:val="center"/>
               <w:rPr>
-                <w:ins w:id="73" w:author="Greg Landry" w:date="2016-10-20T22:46:00Z"/>
+                <w:ins w:id="155" w:author="Greg Landry" w:date="2016-10-20T22:46:00Z"/>
               </w:rPr>
             </w:pPr>
-            <w:ins w:id="74" w:author="Greg Landry" w:date="2016-10-20T22:46:00Z">
+            <w:ins w:id="156" w:author="Greg Landry" w:date="2016-10-20T22:46:00Z">
               <w:r>
                 <w:t xml:space="preserve">Page </w:t>
               </w:r>
@@ -4039,9 +4579,9 @@
                 <w:bCs/>
                 <w:noProof/>
               </w:rPr>
-              <w:t>5</w:t>
+              <w:t>9</w:t>
             </w:r>
-            <w:ins w:id="75" w:author="Greg Landry" w:date="2016-10-20T22:46:00Z">
+            <w:ins w:id="157" w:author="Greg Landry" w:date="2016-10-20T22:46:00Z">
               <w:r>
                 <w:rPr>
                   <w:b/>
@@ -4086,9 +4626,9 @@
                 <w:bCs/>
                 <w:noProof/>
               </w:rPr>
-              <w:t>10</w:t>
+              <w:t>9</w:t>
             </w:r>
-            <w:ins w:id="76" w:author="Greg Landry" w:date="2016-10-20T22:46:00Z">
+            <w:ins w:id="158" w:author="Greg Landry" w:date="2016-10-20T22:46:00Z">
               <w:r>
                 <w:rPr>
                   <w:b/>
@@ -4100,14 +4640,14 @@
               </w:r>
             </w:ins>
           </w:p>
-          <w:customXmlInsRangeStart w:id="77" w:author="Greg Landry" w:date="2016-10-20T22:46:00Z"/>
+          <w:customXmlInsRangeStart w:id="159" w:author="Greg Landry" w:date="2016-10-20T22:46:00Z"/>
         </w:sdtContent>
       </w:sdt>
-      <w:customXmlInsRangeEnd w:id="77"/>
-      <w:customXmlInsRangeStart w:id="78" w:author="Greg Landry" w:date="2016-10-20T22:46:00Z"/>
+      <w:customXmlInsRangeEnd w:id="159"/>
+      <w:customXmlInsRangeStart w:id="160" w:author="Greg Landry" w:date="2016-10-20T22:46:00Z"/>
     </w:sdtContent>
   </w:sdt>
-  <w:customXmlInsRangeEnd w:id="78"/>
+  <w:customXmlInsRangeEnd w:id="160"/>
   <w:p>
     <w:pPr>
       <w:pStyle w:val="Footer"/>
@@ -7862,7 +8402,7 @@
   <w:style w:type="paragraph" w:default="1" w:styleId="Normal">
     <w:name w:val="Normal"/>
     <w:qFormat/>
-    <w:rsid w:val="009406B0"/>
+    <w:rsid w:val="00402DE6"/>
   </w:style>
   <w:style w:type="paragraph" w:styleId="Heading1">
     <w:name w:val="heading 1"/>
@@ -7982,7 +8522,7 @@
     <w:uiPriority w:val="1"/>
     <w:semiHidden/>
     <w:unhideWhenUsed/>
-    <w:rsid w:val="009406B0"/>
+    <w:rsid w:val="00402DE6"/>
   </w:style>
   <w:style w:type="table" w:default="1" w:styleId="TableNormal">
     <w:name w:val="Normal Table"/>
@@ -8004,7 +8544,7 @@
     <w:uiPriority w:val="99"/>
     <w:semiHidden/>
     <w:unhideWhenUsed/>
-    <w:rsid w:val="009406B0"/>
+    <w:rsid w:val="00402DE6"/>
   </w:style>
   <w:style w:type="paragraph" w:styleId="ListParagraph">
     <w:name w:val="List Paragraph"/>
@@ -8795,7 +9335,7 @@
 </file>
 
 <file path=customXml/itemProps1.xml><?xml version="1.0" encoding="utf-8"?>
-<ds:datastoreItem xmlns:ds="http://schemas.openxmlformats.org/officeDocument/2006/customXml" ds:itemID="{E4922FB6-409D-4B29-AB46-515A644315D4}">
+<ds:datastoreItem xmlns:ds="http://schemas.openxmlformats.org/officeDocument/2006/customXml" ds:itemID="{B6DE3CC6-B78B-4BC9-A85A-F069EAE60957}">
   <ds:schemaRefs>
     <ds:schemaRef ds:uri="http://schemas.openxmlformats.org/officeDocument/2006/bibliography"/>
   </ds:schemaRefs>

</xml_diff>

<commit_message>
A bunch of updates
</commit_message>
<xml_diff>
--- a/labmanual/WA101-05-WiFi.docx
+++ b/labmanual/WA101-05-WiFi.docx
@@ -1,6 +1,6 @@
 
 <file path=word/document.xml><?xml version="1.0" encoding="utf-8"?>
-<w:document xmlns:wpc="http://schemas.microsoft.com/office/word/2010/wordprocessingCanvas" xmlns:mc="http://schemas.openxmlformats.org/markup-compatibility/2006" xmlns:o="urn:schemas-microsoft-com:office:office" xmlns:r="http://schemas.openxmlformats.org/officeDocument/2006/relationships" xmlns:m="http://schemas.openxmlformats.org/officeDocument/2006/math" xmlns:v="urn:schemas-microsoft-com:vml" xmlns:wp14="http://schemas.microsoft.com/office/word/2010/wordprocessingDrawing" xmlns:wp="http://schemas.openxmlformats.org/drawingml/2006/wordprocessingDrawing" xmlns:w10="urn:schemas-microsoft-com:office:word" xmlns:w="http://schemas.openxmlformats.org/wordprocessingml/2006/main" xmlns:w14="http://schemas.microsoft.com/office/word/2010/wordml" xmlns:w15="http://schemas.microsoft.com/office/word/2012/wordml" xmlns:wpg="http://schemas.microsoft.com/office/word/2010/wordprocessingGroup" xmlns:wpi="http://schemas.microsoft.com/office/word/2010/wordprocessingInk" xmlns:wne="http://schemas.microsoft.com/office/word/2006/wordml" xmlns:wps="http://schemas.microsoft.com/office/word/2010/wordprocessingShape" mc:Ignorable="w14 w15 wp14">
+<w:document xmlns:wpc="http://schemas.microsoft.com/office/word/2010/wordprocessingCanvas" xmlns:mo="http://schemas.microsoft.com/office/mac/office/2008/main" xmlns:mc="http://schemas.openxmlformats.org/markup-compatibility/2006" xmlns:mv="urn:schemas-microsoft-com:mac:vml" xmlns:o="urn:schemas-microsoft-com:office:office" xmlns:r="http://schemas.openxmlformats.org/officeDocument/2006/relationships" xmlns:m="http://schemas.openxmlformats.org/officeDocument/2006/math" xmlns:v="urn:schemas-microsoft-com:vml" xmlns:wp14="http://schemas.microsoft.com/office/word/2010/wordprocessingDrawing" xmlns:wp="http://schemas.openxmlformats.org/drawingml/2006/wordprocessingDrawing" xmlns:w10="urn:schemas-microsoft-com:office:word" xmlns:w="http://schemas.openxmlformats.org/wordprocessingml/2006/main" xmlns:w14="http://schemas.microsoft.com/office/word/2010/wordml" xmlns:w15="http://schemas.microsoft.com/office/word/2012/wordml" xmlns:wpg="http://schemas.microsoft.com/office/word/2010/wordprocessingGroup" xmlns:wpi="http://schemas.microsoft.com/office/word/2010/wordprocessingInk" xmlns:wne="http://schemas.microsoft.com/office/word/2006/wordml" xmlns:wps="http://schemas.microsoft.com/office/word/2010/wordprocessingShape" mc:Ignorable="w14 w15 wp14">
   <w:body>
     <w:p>
       <w:pPr>
@@ -19,6 +19,11 @@
       </w:r>
     </w:p>
     <w:p>
+      <w:pPr>
+        <w:rPr>
+          <w:ins w:id="0" w:author="Alan Hawse" w:date="2016-10-21T16:25:00Z"/>
+        </w:rPr>
+      </w:pPr>
       <w:r>
         <w:t xml:space="preserve">At the end of chapter 5 you will understand the fundamentals of </w:t>
       </w:r>
@@ -82,19 +87,15 @@
       <w:r>
         <w:t xml:space="preserve"> the first three layers of the </w:t>
       </w:r>
-      <w:ins w:id="0" w:author="Greg Landry" w:date="2016-10-20T22:36:00Z">
-        <w:r>
-          <w:t>Open Systems Interconnection (</w:t>
-        </w:r>
-      </w:ins>
+      <w:r>
+        <w:t>Open Systems Interconnection (</w:t>
+      </w:r>
       <w:r>
         <w:t>OSI</w:t>
       </w:r>
-      <w:ins w:id="1" w:author="Greg Landry" w:date="2016-10-20T22:36:00Z">
-        <w:r>
-          <w:t>)</w:t>
-        </w:r>
-      </w:ins>
+      <w:r>
+        <w:t>)</w:t>
+      </w:r>
       <w:r>
         <w:t xml:space="preserve"> reference model for a network </w:t>
       </w:r>
@@ -170,15 +171,14 @@
       <w:r>
         <w:t xml:space="preserve"> of IP networking (addresses, netmasks) </w:t>
       </w:r>
-      <w:ins w:id="2" w:author="Greg Landry" w:date="2016-10-20T22:33:00Z">
-        <w:r>
-          <w:t xml:space="preserve">and </w:t>
-        </w:r>
-      </w:ins>
+      <w:r>
+        <w:t xml:space="preserve">and </w:t>
+      </w:r>
       <w:r>
         <w:t>the role of the WICED Device Configuration Table (DCT).</w:t>
       </w:r>
     </w:p>
+    <w:p/>
     <w:p>
       <w:pPr>
         <w:rPr>
@@ -203,34 +203,32 @@
         </w:rPr>
         <w:t xml:space="preserve"> you will be able to use WICED to connect your </w:t>
       </w:r>
-      <w:del w:id="3" w:author="Greg Landry" w:date="2016-10-20T22:33:00Z">
-        <w:r>
-          <w:rPr>
-            <w:b/>
-          </w:rPr>
-          <w:delText xml:space="preserve">IOT </w:delText>
-        </w:r>
-      </w:del>
-      <w:ins w:id="4" w:author="Greg Landry" w:date="2016-10-20T22:33:00Z">
-        <w:r>
-          <w:rPr>
-            <w:b/>
-          </w:rPr>
-          <w:t>I</w:t>
-        </w:r>
-        <w:r>
-          <w:rPr>
-            <w:b/>
-          </w:rPr>
-          <w:t>o</w:t>
-        </w:r>
-        <w:r>
-          <w:rPr>
-            <w:b/>
-          </w:rPr>
-          <w:t xml:space="preserve">T </w:t>
-        </w:r>
-      </w:ins>
+      <w:proofErr w:type="spellStart"/>
+      <w:r>
+        <w:rPr>
+          <w:b/>
+        </w:rPr>
+        <w:t>I</w:t>
+      </w:r>
+      <w:r>
+        <w:rPr>
+          <w:b/>
+        </w:rPr>
+        <w:t>o</w:t>
+      </w:r>
+      <w:r>
+        <w:rPr>
+          <w:b/>
+        </w:rPr>
+        <w:t>T</w:t>
+      </w:r>
+      <w:proofErr w:type="spellEnd"/>
+      <w:r>
+        <w:rPr>
+          <w:b/>
+        </w:rPr>
+        <w:t xml:space="preserve"> </w:t>
+      </w:r>
       <w:r>
         <w:rPr>
           <w:b/>
@@ -286,6 +284,11 @@
       </w:r>
     </w:p>
     <w:p>
+      <w:pPr>
+        <w:rPr>
+          <w:ins w:id="1" w:author="Alan Hawse" w:date="2016-10-21T16:25:00Z"/>
+        </w:rPr>
+      </w:pPr>
       <w:r>
         <w:t xml:space="preserve">Almost all complicated systems manage the overall complexity by dividing the system into layers.  The “Network Stack” or </w:t>
       </w:r>
@@ -295,16 +298,9 @@
       <w:r>
         <w:t>“TCP/IP Network Stack” is exactly that</w:t>
       </w:r>
-      <w:ins w:id="5" w:author="Greg Landry" w:date="2016-10-20T22:34:00Z">
-        <w:r>
-          <w:t>:</w:t>
-        </w:r>
-      </w:ins>
-      <w:del w:id="6" w:author="Greg Landry" w:date="2016-10-20T22:34:00Z">
-        <w:r>
-          <w:delText>,</w:delText>
-        </w:r>
-      </w:del>
+      <w:r>
+        <w:t>:</w:t>
+      </w:r>
       <w:r>
         <w:t xml:space="preserve"> a hierarchical system for reliably communicating over </w:t>
       </w:r>
@@ -317,11 +313,9 @@
       <w:r>
         <w:t>, Ethernet, etc.)</w:t>
       </w:r>
-      <w:ins w:id="7" w:author="Greg Landry" w:date="2016-10-20T22:34:00Z">
-        <w:r>
-          <w:t>.</w:t>
-        </w:r>
-      </w:ins>
+      <w:r>
+        <w:t>.</w:t>
+      </w:r>
       <w:r>
         <w:t xml:space="preserve"> Each layer isolates the user of that layer from the complexity of the layer below it, and simplifies the communication for the layer above it.</w:t>
       </w:r>
@@ -333,39 +327,38 @@
           <w:rPr>
             <w:rStyle w:val="Hyperlink"/>
           </w:rPr>
-          <w:t>OSI Network Model</w:t>
+          <w:t>OSI Network Mo</w:t>
+        </w:r>
+        <w:r>
+          <w:rPr>
+            <w:rStyle w:val="Hyperlink"/>
+          </w:rPr>
+          <w:t>d</w:t>
+        </w:r>
+        <w:r>
+          <w:rPr>
+            <w:rStyle w:val="Hyperlink"/>
+          </w:rPr>
+          <w:t>el</w:t>
         </w:r>
       </w:hyperlink>
       <w:r>
         <w:t xml:space="preserve"> which is another, similar way to describe networking layers</w:t>
       </w:r>
-      <w:ins w:id="8" w:author="Greg Landry" w:date="2016-10-20T22:35:00Z">
-        <w:r>
-          <w:t>;</w:t>
-        </w:r>
-      </w:ins>
-      <w:del w:id="9" w:author="Greg Landry" w:date="2016-10-20T22:35:00Z">
-        <w:r>
-          <w:delText>,</w:delText>
-        </w:r>
-      </w:del>
+      <w:r>
+        <w:t>;</w:t>
+      </w:r>
       <w:r>
         <w:t xml:space="preserve"> however, it is easier to envision IP networks </w:t>
       </w:r>
-      <w:del w:id="10" w:author="Greg Landry" w:date="2016-10-20T22:34:00Z">
-        <w:r>
-          <w:delText>with</w:delText>
-        </w:r>
-      </w:del>
-      <w:ins w:id="11" w:author="Greg Landry" w:date="2016-10-20T22:34:00Z">
-        <w:r>
-          <w:t>using the</w:t>
-        </w:r>
-      </w:ins>
+      <w:r>
+        <w:t>using the</w:t>
+      </w:r>
       <w:r>
         <w:t xml:space="preserve"> TCP/IP model.</w:t>
       </w:r>
     </w:p>
+    <w:p/>
     <w:p>
       <w:r>
         <w:t>Each layer takes the input of the layer above it and then embeds that information into one or more of the P</w:t>
@@ -935,11 +928,9 @@
             <w:r>
               <w:t xml:space="preserve"> flow</w:t>
             </w:r>
-            <w:ins w:id="12" w:author="Greg Landry" w:date="2016-10-20T22:37:00Z">
-              <w:r>
-                <w:t xml:space="preserve"> </w:t>
-              </w:r>
-            </w:ins>
+            <w:r>
+              <w:t xml:space="preserve"> </w:t>
+            </w:r>
             <w:r>
               <w:t>(</w:t>
             </w:r>
@@ -1338,32 +1329,19 @@
             <w:r>
               <w:t>(</w:t>
             </w:r>
-            <w:proofErr w:type="spellStart"/>
-            <w:r>
-              <w:fldChar w:fldCharType="begin"/>
-            </w:r>
-            <w:r>
-              <w:instrText xml:space="preserve"> HYPERLINK "https://en.wikipedia.org/wiki/IEEE_802.11" \l "802.11a_.28OFDM_waveform.29" </w:instrText>
-            </w:r>
-            <w:r>
-              <w:fldChar w:fldCharType="separate"/>
-            </w:r>
-            <w:r>
-              <w:rPr>
-                <w:rStyle w:val="Hyperlink"/>
-              </w:rPr>
-              <w:t>a</w:t>
-            </w:r>
-            <w:r>
-              <w:rPr>
-                <w:rStyle w:val="Hyperlink"/>
-              </w:rPr>
-              <w:fldChar w:fldCharType="end"/>
-            </w:r>
+            <w:hyperlink r:id="rId29" w:anchor="802.11a_.28OFDM_waveform.29" w:history="1">
+              <w:proofErr w:type="spellStart"/>
+              <w:r>
+                <w:rPr>
+                  <w:rStyle w:val="Hyperlink"/>
+                </w:rPr>
+                <w:t>a</w:t>
+              </w:r>
+            </w:hyperlink>
             <w:r>
               <w:t>,</w:t>
             </w:r>
-            <w:hyperlink r:id="rId29" w:anchor="802.11b" w:history="1">
+            <w:hyperlink r:id="rId30" w:anchor="802.11b" w:history="1">
               <w:r>
                 <w:rPr>
                   <w:rStyle w:val="Hyperlink"/>
@@ -1374,7 +1352,7 @@
             <w:r>
               <w:t>,</w:t>
             </w:r>
-            <w:hyperlink r:id="rId30" w:anchor="802.11g" w:history="1">
+            <w:hyperlink r:id="rId31" w:anchor="802.11g" w:history="1">
               <w:r>
                 <w:rPr>
                   <w:rStyle w:val="Hyperlink"/>
@@ -1385,7 +1363,7 @@
             <w:r>
               <w:t>,</w:t>
             </w:r>
-            <w:hyperlink r:id="rId31" w:anchor="802.11n" w:history="1">
+            <w:hyperlink r:id="rId32" w:anchor="802.11n" w:history="1">
               <w:r>
                 <w:rPr>
                   <w:rStyle w:val="Hyperlink"/>
@@ -1396,7 +1374,7 @@
             <w:r>
               <w:t>,</w:t>
             </w:r>
-            <w:hyperlink r:id="rId32" w:anchor="802.11ac" w:history="1">
+            <w:hyperlink r:id="rId33" w:anchor="802.11ac" w:history="1">
               <w:r>
                 <w:rPr>
                   <w:rStyle w:val="Hyperlink"/>
@@ -1494,7 +1472,7 @@
     <w:p>
       <w:pPr>
         <w:rPr>
-          <w:b/>
+          <w:ins w:id="2" w:author="Alan Hawse" w:date="2016-10-21T16:27:00Z"/>
         </w:rPr>
       </w:pPr>
       <w:r>
@@ -1506,40 +1484,32 @@
       <w:r>
         <w:t xml:space="preserve"> network</w:t>
       </w:r>
-      <w:ins w:id="13" w:author="Greg Landry" w:date="2016-10-20T22:38:00Z">
-        <w:r>
-          <w:t>:</w:t>
-        </w:r>
-      </w:ins>
-      <w:del w:id="14" w:author="Greg Landry" w:date="2016-10-20T22:38:00Z">
-        <w:r>
-          <w:delText>,</w:delText>
-        </w:r>
-      </w:del>
-      <w:r>
-        <w:t xml:space="preserve"> the Station (i.e. the I</w:t>
-      </w:r>
-      <w:ins w:id="15" w:author="Greg Landry" w:date="2016-10-20T22:39:00Z">
-        <w:r>
-          <w:t>o</w:t>
-        </w:r>
-      </w:ins>
-      <w:del w:id="16" w:author="Greg Landry" w:date="2016-10-20T22:39:00Z">
-        <w:r>
-          <w:delText>O</w:delText>
-        </w:r>
-      </w:del>
-      <w:r>
-        <w:t>T device) and the Access</w:t>
+      <w:r>
+        <w:t>:</w:t>
+      </w:r>
+      <w:r>
+        <w:t xml:space="preserve"> the Station (i.e. the </w:t>
+      </w:r>
+      <w:proofErr w:type="spellStart"/>
+      <w:r>
+        <w:t>I</w:t>
+      </w:r>
+      <w:r>
+        <w:t>o</w:t>
+      </w:r>
+      <w:r>
+        <w:t>T</w:t>
+      </w:r>
+      <w:proofErr w:type="spellEnd"/>
+      <w:r>
+        <w:t xml:space="preserve"> device) and the Access</w:t>
       </w:r>
       <w:r>
         <w:t xml:space="preserve"> Point (i.e</w:t>
       </w:r>
-      <w:ins w:id="17" w:author="Greg Landry" w:date="2016-10-20T22:39:00Z">
-        <w:r>
-          <w:t>.</w:t>
-        </w:r>
-      </w:ins>
+      <w:r>
+        <w:t>.</w:t>
+      </w:r>
       <w:r>
         <w:t xml:space="preserve"> the wireless router</w:t>
       </w:r>
@@ -1567,11 +1537,9 @@
       <w:r>
         <w:t>have the following information</w:t>
       </w:r>
-      <w:ins w:id="18" w:author="Greg Landry" w:date="2016-10-20T22:39:00Z">
-        <w:r>
-          <w:t>:</w:t>
-        </w:r>
-      </w:ins>
+      <w:r>
+        <w:t>:</w:t>
+      </w:r>
       <w:r>
         <w:t xml:space="preserve"> </w:t>
       </w:r>
@@ -1618,15 +1586,15 @@
         <w:t>Wi-Fi</w:t>
       </w:r>
       <w:r>
-        <w:t xml:space="preserve"> Datalink Frames are </w:t>
-      </w:r>
-      <w:del w:id="19" w:author="Greg Landry" w:date="2016-10-20T22:39:00Z">
-        <w:r>
-          <w:delText xml:space="preserve">all </w:delText>
-        </w:r>
-      </w:del>
-      <w:r>
-        <w:t>labeled with the source and destination</w:t>
+        <w:t xml:space="preserve"> </w:t>
+      </w:r>
+      <w:proofErr w:type="spellStart"/>
+      <w:r>
+        <w:t>Datalink</w:t>
+      </w:r>
+      <w:proofErr w:type="spellEnd"/>
+      <w:r>
+        <w:t xml:space="preserve"> Frames are labeled with the source and destination</w:t>
       </w:r>
       <w:r>
         <w:t xml:space="preserve"> </w:t>
@@ -1649,6 +1617,13 @@
       <w:r>
         <w:t xml:space="preserve">  </w:t>
       </w:r>
+    </w:p>
+    <w:p>
+      <w:pPr>
+        <w:rPr>
+          <w:b/>
+        </w:rPr>
+      </w:pPr>
     </w:p>
     <w:p>
       <w:pPr>
@@ -1657,34 +1632,16 @@
           <w:b/>
           <w:u w:val="single"/>
         </w:rPr>
-        <w:pPrChange w:id="20" w:author="Greg Landry" w:date="2016-10-20T22:46:00Z">
-          <w:pPr/>
-        </w:pPrChange>
-      </w:pPr>
-      <w:r>
-        <w:lastRenderedPageBreak/>
-        <w:fldChar w:fldCharType="begin"/>
-      </w:r>
-      <w:r>
-        <w:instrText xml:space="preserve"> HYPERLINK "https://en.wikipedia.org/wiki/Service_set_(802.11_network)" </w:instrText>
-      </w:r>
-      <w:r>
-        <w:fldChar w:fldCharType="separate"/>
-      </w:r>
-      <w:r>
-        <w:rPr>
-          <w:rStyle w:val="Hyperlink"/>
-          <w:b/>
-        </w:rPr>
-        <w:t>SSID</w:t>
-      </w:r>
-      <w:r>
-        <w:rPr>
-          <w:rStyle w:val="Hyperlink"/>
-          <w:b/>
-        </w:rPr>
-        <w:fldChar w:fldCharType="end"/>
-      </w:r>
+      </w:pPr>
+      <w:hyperlink r:id="rId34" w:history="1">
+        <w:r>
+          <w:rPr>
+            <w:rStyle w:val="Hyperlink"/>
+            <w:b/>
+          </w:rPr>
+          <w:t>SSID</w:t>
+        </w:r>
+      </w:hyperlink>
       <w:r>
         <w:rPr>
           <w:b/>
@@ -1703,27 +1660,21 @@
       <w:r>
         <w:t xml:space="preserve"> 0-32 bytes </w:t>
       </w:r>
-      <w:ins w:id="21" w:author="Greg Landry" w:date="2016-10-20T22:40:00Z">
-        <w:r>
-          <w:t>(</w:t>
-        </w:r>
-      </w:ins>
+      <w:r>
+        <w:t>(</w:t>
+      </w:r>
       <w:r>
         <w:t>a.k.a</w:t>
       </w:r>
-      <w:ins w:id="22" w:author="Greg Landry" w:date="2016-10-20T22:40:00Z">
-        <w:r>
-          <w:t>.</w:t>
-        </w:r>
-      </w:ins>
+      <w:r>
+        <w:t>.</w:t>
+      </w:r>
       <w:r>
         <w:t xml:space="preserve"> octets</w:t>
       </w:r>
-      <w:ins w:id="23" w:author="Greg Landry" w:date="2016-10-20T22:40:00Z">
-        <w:r>
-          <w:t>)</w:t>
-        </w:r>
-      </w:ins>
+      <w:r>
+        <w:t>)</w:t>
+      </w:r>
       <w:r>
         <w:t xml:space="preserve">.  The name does not have to be human readable (e.g. ASCII) but because it is </w:t>
       </w:r>
@@ -1735,14 +1686,21 @@
       <w:r>
         <w:t xml:space="preserve"> bytes</w:t>
       </w:r>
-      <w:ins w:id="24" w:author="Greg Landry" w:date="2016-10-20T22:40:00Z">
-        <w:r>
-          <w:t>,</w:t>
-        </w:r>
-      </w:ins>
+      <w:r>
+        <w:t>,</w:t>
+      </w:r>
       <w:r>
         <w:t xml:space="preserve"> it is effectively case sensitive (be careful).</w:t>
       </w:r>
+    </w:p>
+    <w:p>
+      <w:pPr>
+        <w:rPr>
+          <w:ins w:id="3" w:author="Alan Hawse" w:date="2016-10-21T16:27:00Z"/>
+          <w:b/>
+          <w:u w:val="single"/>
+        </w:rPr>
+      </w:pPr>
     </w:p>
     <w:p>
       <w:pPr>
@@ -1759,6 +1717,11 @@
       </w:r>
     </w:p>
     <w:p>
+      <w:pPr>
+        <w:rPr>
+          <w:ins w:id="4" w:author="Alan Hawse" w:date="2016-10-21T16:27:00Z"/>
+        </w:rPr>
+      </w:pPr>
       <w:r>
         <w:t>Wi-Fi</w:t>
       </w:r>
@@ -1779,23 +1742,7 @@
       </w:r>
       <w:proofErr w:type="spellStart"/>
       <w:r>
-        <w:t>a</w:t>
-      </w:r>
-      <w:proofErr w:type="gramStart"/>
-      <w:r>
-        <w:t>,b,g,n</w:t>
-      </w:r>
-      <w:proofErr w:type="gramEnd"/>
-      <w:r>
-        <w:t>,</w:t>
-      </w:r>
-      <w:del w:id="25" w:author="Greg Landry" w:date="2016-10-20T22:41:00Z">
-        <w:r>
-          <w:delText xml:space="preserve"> </w:delText>
-        </w:r>
-      </w:del>
-      <w:r>
-        <w:t>ac,ax</w:t>
+        <w:t>a,b,g,n,ac,ax</w:t>
       </w:r>
       <w:proofErr w:type="spellEnd"/>
       <w:r>
@@ -1817,20 +1764,21 @@
         <w:t>are transparent</w:t>
       </w:r>
       <w:r>
-        <w:t xml:space="preserve"> to your I</w:t>
-      </w:r>
-      <w:ins w:id="26" w:author="Greg Landry" w:date="2016-10-20T22:41:00Z">
-        <w:r>
-          <w:t>o</w:t>
-        </w:r>
-      </w:ins>
-      <w:del w:id="27" w:author="Greg Landry" w:date="2016-10-20T22:41:00Z">
-        <w:r>
-          <w:delText>O</w:delText>
-        </w:r>
-      </w:del>
-      <w:r>
-        <w:t>T application as the chip</w:t>
+        <w:t xml:space="preserve"> to your </w:t>
+      </w:r>
+      <w:proofErr w:type="spellStart"/>
+      <w:r>
+        <w:t>I</w:t>
+      </w:r>
+      <w:r>
+        <w:t>o</w:t>
+      </w:r>
+      <w:r>
+        <w:t>T</w:t>
+      </w:r>
+      <w:proofErr w:type="spellEnd"/>
+      <w:r>
+        <w:t xml:space="preserve"> application as the chip</w:t>
       </w:r>
       <w:r>
         <w:t xml:space="preserve">, radio, and firmware will virtualize this for you. </w:t>
@@ -1842,6 +1790,7 @@
         <w:t xml:space="preserve"> Note that 5Ghz band has higher throughput and less latency, however less range and the opposite is true for 2.4Ghz band. </w:t>
       </w:r>
     </w:p>
+    <w:p/>
     <w:p>
       <w:pPr>
         <w:keepNext/>
@@ -1880,6 +1829,11 @@
       </w:r>
     </w:p>
     <w:p>
+      <w:pPr>
+        <w:rPr>
+          <w:ins w:id="5" w:author="Alan Hawse" w:date="2016-10-21T16:23:00Z"/>
+        </w:rPr>
+      </w:pPr>
       <w:r>
         <w:rPr>
           <w:b/>
@@ -1933,6 +1887,7 @@
         <w:t>depending on the region.</w:t>
       </w:r>
     </w:p>
+    <w:p/>
     <w:p>
       <w:pPr>
         <w:rPr>
@@ -1945,42 +1900,38 @@
         </w:rPr>
         <w:t xml:space="preserve">However, from the station point of view (and therefore </w:t>
       </w:r>
-      <w:ins w:id="28" w:author="Greg Landry" w:date="2016-10-20T22:42:00Z">
-        <w:r>
-          <w:rPr>
-            <w:b/>
-          </w:rPr>
-          <w:t xml:space="preserve">for </w:t>
-        </w:r>
-      </w:ins>
+      <w:r>
+        <w:rPr>
+          <w:b/>
+        </w:rPr>
+        <w:t xml:space="preserve">for </w:t>
+      </w:r>
       <w:r>
         <w:rPr>
           <w:b/>
         </w:rPr>
         <w:t xml:space="preserve">this class) none of this matters </w:t>
       </w:r>
-      <w:ins w:id="29" w:author="Greg Landry" w:date="2016-10-20T22:42:00Z">
-        <w:r>
-          <w:rPr>
-            <w:b/>
-          </w:rPr>
-          <w:t>since</w:t>
-        </w:r>
-      </w:ins>
-      <w:del w:id="30" w:author="Greg Landry" w:date="2016-10-20T22:42:00Z">
-        <w:r>
-          <w:rPr>
-            <w:b/>
-          </w:rPr>
-          <w:delText>as</w:delText>
-        </w:r>
-      </w:del>
+      <w:r>
+        <w:rPr>
+          <w:b/>
+        </w:rPr>
+        <w:t>since</w:t>
+      </w:r>
       <w:r>
         <w:rPr>
           <w:b/>
         </w:rPr>
         <w:t xml:space="preserve"> when you try to join an SSID the WICED SDK will scan all the channels looking for the correct SSID.</w:t>
       </w:r>
+    </w:p>
+    <w:p>
+      <w:pPr>
+        <w:keepNext/>
+        <w:rPr>
+          <w:ins w:id="6" w:author="Alan Hawse" w:date="2016-10-21T16:23:00Z"/>
+        </w:rPr>
+      </w:pPr>
     </w:p>
     <w:p>
       <w:pPr>
@@ -1990,23 +1941,14 @@
           <w:u w:val="single"/>
         </w:rPr>
       </w:pPr>
-      <w:r>
-        <w:fldChar w:fldCharType="begin"/>
-      </w:r>
-      <w:r>
-        <w:instrText xml:space="preserve"> HYPERLINK "https://en.wikipedia.org/wiki/Wireless_security" </w:instrText>
-      </w:r>
-      <w:r>
-        <w:fldChar w:fldCharType="separate"/>
-      </w:r>
-      <w:r>
-        <w:rPr>
-          <w:rStyle w:val="Hyperlink"/>
-          <w:b/>
-        </w:rPr>
-        <w:t>Encryption (</w:t>
-      </w:r>
-      <w:ins w:id="31" w:author="Greg Landry" w:date="2016-10-20T22:42:00Z">
+      <w:hyperlink r:id="rId35" w:history="1">
+        <w:r>
+          <w:rPr>
+            <w:rStyle w:val="Hyperlink"/>
+            <w:b/>
+          </w:rPr>
+          <w:t>Encryption (</w:t>
+        </w:r>
         <w:r>
           <w:rPr>
             <w:rStyle w:val="Hyperlink"/>
@@ -2014,33 +1956,13 @@
           </w:rPr>
           <w:t>O</w:t>
         </w:r>
-      </w:ins>
-      <w:del w:id="32" w:author="Greg Landry" w:date="2016-10-20T22:42:00Z">
         <w:r>
           <w:rPr>
             <w:rStyle w:val="Hyperlink"/>
             <w:b/>
           </w:rPr>
-          <w:delText>o</w:delText>
+          <w:t xml:space="preserve">pen, </w:t>
         </w:r>
-      </w:del>
-      <w:r>
-        <w:rPr>
-          <w:rStyle w:val="Hyperlink"/>
-          <w:b/>
-        </w:rPr>
-        <w:t xml:space="preserve">pen, </w:t>
-      </w:r>
-      <w:del w:id="33" w:author="Greg Landry" w:date="2016-10-20T22:42:00Z">
-        <w:r>
-          <w:rPr>
-            <w:rStyle w:val="Hyperlink"/>
-            <w:b/>
-          </w:rPr>
-          <w:delText>wep</w:delText>
-        </w:r>
-      </w:del>
-      <w:ins w:id="34" w:author="Greg Landry" w:date="2016-10-20T22:42:00Z">
         <w:r>
           <w:rPr>
             <w:rStyle w:val="Hyperlink"/>
@@ -2048,24 +1970,13 @@
           </w:rPr>
           <w:t>WEP</w:t>
         </w:r>
-      </w:ins>
-      <w:r>
-        <w:rPr>
-          <w:rStyle w:val="Hyperlink"/>
-          <w:b/>
-        </w:rPr>
-        <w:t xml:space="preserve">, </w:t>
-      </w:r>
-      <w:del w:id="35" w:author="Greg Landry" w:date="2016-10-20T22:42:00Z">
         <w:r>
           <w:rPr>
             <w:rStyle w:val="Hyperlink"/>
             <w:b/>
           </w:rPr>
-          <w:delText>wpa</w:delText>
+          <w:t xml:space="preserve">, </w:t>
         </w:r>
-      </w:del>
-      <w:ins w:id="36" w:author="Greg Landry" w:date="2016-10-20T22:42:00Z">
         <w:r>
           <w:rPr>
             <w:rStyle w:val="Hyperlink"/>
@@ -2073,24 +1984,13 @@
           </w:rPr>
           <w:t>WPA</w:t>
         </w:r>
-      </w:ins>
-      <w:r>
-        <w:rPr>
-          <w:rStyle w:val="Hyperlink"/>
-          <w:b/>
-        </w:rPr>
-        <w:t xml:space="preserve">, </w:t>
-      </w:r>
-      <w:del w:id="37" w:author="Greg Landry" w:date="2016-10-20T22:42:00Z">
         <w:r>
           <w:rPr>
             <w:rStyle w:val="Hyperlink"/>
             <w:b/>
           </w:rPr>
-          <w:delText>wpa2</w:delText>
+          <w:t xml:space="preserve">, </w:t>
         </w:r>
-      </w:del>
-      <w:ins w:id="38" w:author="Greg Landry" w:date="2016-10-20T22:42:00Z">
         <w:r>
           <w:rPr>
             <w:rStyle w:val="Hyperlink"/>
@@ -2105,23 +2005,21 @@
           </w:rPr>
           <w:t>2</w:t>
         </w:r>
-      </w:ins>
-      <w:r>
+        <w:r>
+          <w:rPr>
+            <w:rStyle w:val="Hyperlink"/>
+            <w:b/>
+          </w:rPr>
+          <w:t>)</w:t>
+        </w:r>
+      </w:hyperlink>
+    </w:p>
+    <w:p>
+      <w:pPr>
         <w:rPr>
-          <w:rStyle w:val="Hyperlink"/>
-          <w:b/>
+          <w:ins w:id="7" w:author="Alan Hawse" w:date="2016-10-21T16:23:00Z"/>
         </w:rPr>
-        <w:t>)</w:t>
-      </w:r>
-      <w:r>
-        <w:rPr>
-          <w:rStyle w:val="Hyperlink"/>
-          <w:b/>
-        </w:rPr>
-        <w:fldChar w:fldCharType="end"/>
-      </w:r>
-    </w:p>
-    <w:p>
+      </w:pPr>
       <w:r>
         <w:t xml:space="preserve">In order to provide security for </w:t>
       </w:r>
@@ -2131,7 +2029,7 @@
       <w:r>
         <w:t xml:space="preserve"> networks it is common to use data link layer encryption.  The types of network encryption are Open (i.e. no security), </w:t>
       </w:r>
-      <w:hyperlink r:id="rId33" w:history="1">
+      <w:hyperlink r:id="rId36" w:history="1">
         <w:r>
           <w:rPr>
             <w:rStyle w:val="Hyperlink"/>
@@ -2143,26 +2041,11 @@
         <w:t xml:space="preserve"> which is not </w:t>
       </w:r>
       <w:r>
-        <w:t xml:space="preserve">completely </w:t>
-      </w:r>
-      <w:del w:id="39" w:author="Greg Landry" w:date="2016-10-20T22:43:00Z">
-        <w:r>
-          <w:delText>un</w:delText>
-        </w:r>
-      </w:del>
-      <w:r>
-        <w:t xml:space="preserve">secure (but may be </w:t>
-      </w:r>
-      <w:del w:id="40" w:author="Greg Landry" w:date="2016-10-20T22:43:00Z">
-        <w:r>
-          <w:delText xml:space="preserve">ok </w:delText>
-        </w:r>
-      </w:del>
-      <w:ins w:id="41" w:author="Greg Landry" w:date="2016-10-20T22:43:00Z">
-        <w:r>
-          <w:t xml:space="preserve">OK </w:t>
-        </w:r>
-      </w:ins>
+        <w:t xml:space="preserve">completely secure (but may be </w:t>
+      </w:r>
+      <w:r>
+        <w:t xml:space="preserve">OK </w:t>
+      </w:r>
       <w:r>
         <w:t>for some type of limited legacy applications)</w:t>
       </w:r>
@@ -2172,7 +2055,7 @@
       <w:r>
         <w:t xml:space="preserve">and finally </w:t>
       </w:r>
-      <w:hyperlink r:id="rId34" w:history="1">
+      <w:hyperlink r:id="rId37" w:history="1">
         <w:r>
           <w:rPr>
             <w:rStyle w:val="Hyperlink"/>
@@ -2198,70 +2081,68 @@
       <w:r>
         <w:t xml:space="preserve">  There are two version</w:t>
       </w:r>
-      <w:ins w:id="42" w:author="Greg Landry" w:date="2016-10-20T22:43:00Z">
-        <w:r>
-          <w:t>s</w:t>
-        </w:r>
-      </w:ins>
+      <w:r>
+        <w:t>s</w:t>
+      </w:r>
       <w:r>
         <w:t xml:space="preserve"> of WPA1/2</w:t>
       </w:r>
-      <w:ins w:id="43" w:author="Greg Landry" w:date="2016-10-20T22:43:00Z">
-        <w:r>
-          <w:t>:</w:t>
-        </w:r>
-      </w:ins>
-      <w:r>
-        <w:t xml:space="preserve"> one called “Personal” or “</w:t>
+      <w:r>
+        <w:t>:</w:t>
+      </w:r>
+      <w:r>
+        <w:t xml:space="preserve"> one called “Personal” or “Pre</w:t>
+      </w:r>
+      <w:r>
+        <w:t xml:space="preserve"> </w:t>
+      </w:r>
+      <w:r>
+        <w:t>Shared Key”</w:t>
+      </w:r>
+      <w:r>
+        <w:t xml:space="preserve"> (PSK)</w:t>
+      </w:r>
+      <w:r>
+        <w:t xml:space="preserve"> and one called “Enterprise”.</w:t>
+      </w:r>
+    </w:p>
+    <w:p/>
+    <w:p>
+      <w:pPr>
+        <w:rPr>
+          <w:ins w:id="8" w:author="Alan Hawse" w:date="2016-10-21T16:23:00Z"/>
+        </w:rPr>
+      </w:pPr>
+      <w:r>
+        <w:t>WEP and WPA PSK both use a password</w:t>
+      </w:r>
+      <w:r>
+        <w:t>—</w:t>
+      </w:r>
+      <w:r>
+        <w:t>called a key</w:t>
+      </w:r>
+      <w:r>
+        <w:t>—</w:t>
+      </w:r>
+      <w:r>
+        <w:t xml:space="preserve">to encrypt the data.  The WEP encryption scheme is </w:t>
+      </w:r>
+      <w:r>
+        <w:t xml:space="preserve">not recommended as it is very easy to compromise (e.g. using tools like Wireshark and </w:t>
       </w:r>
       <w:proofErr w:type="spellStart"/>
       <w:r>
-        <w:t>PreShared</w:t>
+        <w:t>AirSnort</w:t>
       </w:r>
       <w:proofErr w:type="spellEnd"/>
       <w:r>
-        <w:t xml:space="preserve"> Key” and one called “Enterprise”.</w:t>
-      </w:r>
-    </w:p>
-    <w:p>
-      <w:r>
-        <w:t xml:space="preserve">WEP and WPA PSK </w:t>
-      </w:r>
-      <w:ins w:id="44" w:author="Greg Landry" w:date="2016-10-20T22:44:00Z">
-        <w:r>
-          <w:t xml:space="preserve">(Phase Shift Keying) </w:t>
-        </w:r>
-      </w:ins>
-      <w:r>
-        <w:t>both use a password</w:t>
-      </w:r>
-      <w:r>
-        <w:t>—</w:t>
-      </w:r>
-      <w:r>
-        <w:t>called a key</w:t>
-      </w:r>
-      <w:r>
-        <w:t>—</w:t>
-      </w:r>
-      <w:r>
-        <w:t xml:space="preserve">to encrypt the data.  The WEP encryption scheme is </w:t>
-      </w:r>
-      <w:r>
-        <w:t xml:space="preserve">not recommended as it is very easy to compromise (e.g. using tools like Wireshark and </w:t>
-      </w:r>
-      <w:proofErr w:type="spellStart"/>
-      <w:r>
-        <w:t>AirSnort</w:t>
-      </w:r>
-      <w:proofErr w:type="spellEnd"/>
-      <w:r>
         <w:t>)</w:t>
       </w:r>
       <w:r>
         <w:t xml:space="preserve">.  The PSK key scheme of WPA is very secure as it uses </w:t>
       </w:r>
-      <w:hyperlink r:id="rId35" w:history="1">
+      <w:hyperlink r:id="rId38" w:history="1">
         <w:r>
           <w:rPr>
             <w:rStyle w:val="Hyperlink"/>
@@ -2272,39 +2153,27 @@
       <w:r>
         <w:t xml:space="preserve"> </w:t>
       </w:r>
-      <w:ins w:id="45" w:author="Greg Landry" w:date="2016-10-20T22:45:00Z">
+      <w:r>
+        <w:t>(Advanced Encryption Standard). H</w:t>
+      </w:r>
+      <w:r>
+        <w:t>owever, sharing keys is a painful</w:t>
+      </w:r>
+      <w:ins w:id="9" w:author="Alan Hawse" w:date="2016-10-21T16:24:00Z">
         <w:r>
-          <w:t xml:space="preserve">(Advanced Encryption Standard). </w:t>
+          <w:t>,</w:t>
         </w:r>
       </w:ins>
-      <w:ins w:id="46" w:author="Greg Landry" w:date="2016-10-20T22:44:00Z">
-        <w:r>
-          <w:t>H</w:t>
-        </w:r>
-      </w:ins>
-      <w:del w:id="47" w:author="Greg Landry" w:date="2016-10-20T22:44:00Z">
-        <w:r>
-          <w:delText>h</w:delText>
-        </w:r>
-      </w:del>
-      <w:r>
-        <w:t xml:space="preserve">owever, sharing keys is a painful unsecure </w:t>
+      <w:r>
+        <w:t xml:space="preserve"> unsecure </w:t>
       </w:r>
       <w:r>
         <w:t xml:space="preserve">process </w:t>
       </w:r>
       <w:r>
-        <w:t>because it means that everyone has the same key.  To solve the key distribution problem, most enterprise networking solutions</w:t>
-      </w:r>
-      <w:del w:id="48" w:author="Greg Landry" w:date="2016-10-20T22:44:00Z">
-        <w:r>
-          <w:delText>,</w:delText>
-        </w:r>
-      </w:del>
-      <w:r>
-        <w:t xml:space="preserve"> use WPA2 Enterprise which requires use of a </w:t>
-      </w:r>
-      <w:hyperlink r:id="rId36" w:history="1">
+        <w:t xml:space="preserve">because it means that everyone has the same key.  To solve the key distribution problem, most enterprise networking solutions use WPA2 Enterprise which requires use of a </w:t>
+      </w:r>
+      <w:hyperlink r:id="rId39" w:history="1">
         <w:r>
           <w:rPr>
             <w:rStyle w:val="Hyperlink"/>
@@ -2316,34 +2185,39 @@
         <w:t xml:space="preserve"> server to handle authentication of each station individually.</w:t>
       </w:r>
     </w:p>
+    <w:p/>
     <w:p>
       <w:r>
         <w:rPr>
           <w:b/>
         </w:rPr>
-        <w:t>Enterprise security is an oncoming crisis for the I</w:t>
-      </w:r>
-      <w:ins w:id="49" w:author="Greg Landry" w:date="2016-10-20T22:46:00Z">
-        <w:r>
-          <w:rPr>
-            <w:b/>
-          </w:rPr>
-          <w:t>o</w:t>
-        </w:r>
-      </w:ins>
-      <w:del w:id="50" w:author="Greg Landry" w:date="2016-10-20T22:46:00Z">
-        <w:r>
-          <w:rPr>
-            <w:b/>
-          </w:rPr>
-          <w:delText>O</w:delText>
-        </w:r>
-      </w:del>
+        <w:t xml:space="preserve">Enterprise security is an oncoming crisis for the </w:t>
+      </w:r>
+      <w:proofErr w:type="spellStart"/>
       <w:r>
         <w:rPr>
           <w:b/>
         </w:rPr>
-        <w:t xml:space="preserve">T market and is a </w:t>
+        <w:t>I</w:t>
+      </w:r>
+      <w:r>
+        <w:rPr>
+          <w:b/>
+        </w:rPr>
+        <w:t>o</w:t>
+      </w:r>
+      <w:r>
+        <w:rPr>
+          <w:b/>
+        </w:rPr>
+        <w:t>T</w:t>
+      </w:r>
+      <w:proofErr w:type="spellEnd"/>
+      <w:r>
+        <w:rPr>
+          <w:b/>
+        </w:rPr>
+        <w:t xml:space="preserve"> market and is a </w:t>
       </w:r>
       <w:r>
         <w:rPr>
@@ -2375,6 +2249,14 @@
         </w:rPr>
         <w:t xml:space="preserve"> – when you use WICED, this is all taken care of for you – auto-magically!</w:t>
       </w:r>
+    </w:p>
+    <w:p>
+      <w:pPr>
+        <w:keepNext/>
+        <w:rPr>
+          <w:ins w:id="10" w:author="Alan Hawse" w:date="2016-10-21T16:23:00Z"/>
+        </w:rPr>
+      </w:pPr>
     </w:p>
     <w:p>
       <w:pPr>
@@ -2384,7 +2266,7 @@
           <w:u w:val="single"/>
         </w:rPr>
       </w:pPr>
-      <w:hyperlink r:id="rId37" w:history="1">
+      <w:hyperlink r:id="rId40" w:history="1">
         <w:r>
           <w:rPr>
             <w:rStyle w:val="Hyperlink"/>
@@ -2409,6 +2291,11 @@
       </w:hyperlink>
     </w:p>
     <w:p>
+      <w:pPr>
+        <w:rPr>
+          <w:ins w:id="11" w:author="Alan Hawse" w:date="2016-10-21T16:27:00Z"/>
+        </w:rPr>
+      </w:pPr>
       <w:r>
         <w:t xml:space="preserve">The </w:t>
       </w:r>
@@ -2425,57 +2312,66 @@
         <w:t xml:space="preserve">that is assigned </w:t>
       </w:r>
       <w:r>
-        <w:t xml:space="preserve">by IEEE to be </w:t>
-      </w:r>
-      <w:r>
-        <w:lastRenderedPageBreak/>
-        <w:t>unique per</w:t>
-      </w:r>
-      <w:ins w:id="51" w:author="Greg Landry" w:date="2016-10-20T22:47:00Z">
+        <w:t>by IEEE to be unique per</w:t>
+      </w:r>
+      <w:ins w:id="12" w:author="Alan Hawse" w:date="2016-10-21T16:24:00Z">
         <w:r>
           <w:t xml:space="preserve"> </w:t>
         </w:r>
       </w:ins>
-      <w:r>
-        <w:t>manufacturer (</w:t>
-      </w:r>
-      <w:r>
-        <w:t xml:space="preserve">e.g. </w:t>
-      </w:r>
-      <w:r>
-        <w:t xml:space="preserve">Cypress).  In order for the </w:t>
-      </w:r>
-      <w:ins w:id="52" w:author="Greg Landry" w:date="2016-10-20T22:48:00Z">
+      <w:del w:id="13" w:author="Alan Hawse" w:date="2016-10-21T16:24:00Z">
         <w:r>
-          <w:t>d</w:t>
-        </w:r>
-      </w:ins>
-      <w:del w:id="53" w:author="Greg Landry" w:date="2016-10-20T22:48:00Z">
-        <w:r>
-          <w:delText>D</w:delText>
+          <w:delText xml:space="preserve"> </w:delText>
         </w:r>
       </w:del>
       <w:r>
-        <w:t>atalink layer to send a frame it must address the frame with a source and destination MAC address.  Other devices on the network will only pass frames into the higher levels of the stack that are addressed to them.  Remember that the Datalink Layer does not know anything about the higher layers (e.g. IP)</w:t>
+        <w:t>manufacturer (</w:t>
+      </w:r>
+      <w:r>
+        <w:t xml:space="preserve">e.g. </w:t>
+      </w:r>
+      <w:r>
+        <w:t xml:space="preserve">Cypress).  In order for the </w:t>
+      </w:r>
+      <w:proofErr w:type="spellStart"/>
+      <w:r>
+        <w:t>d</w:t>
+      </w:r>
+      <w:r>
+        <w:t>atalink</w:t>
+      </w:r>
+      <w:proofErr w:type="spellEnd"/>
+      <w:r>
+        <w:t xml:space="preserve"> layer to </w:t>
+      </w:r>
+      <w:r>
+        <w:lastRenderedPageBreak/>
+        <w:t>send a frame it must address the frame with a source and destination MAC address.  Other devices on the network will only pass frames into the higher levels of the stack that are addressed to them.  Remember that the Datalink Layer does not know anything about the higher layers (e.g. IP)</w:t>
       </w:r>
       <w:r>
         <w:t xml:space="preserve">. Finally, the most significant bit of the most significant byte (e.g. bit 47) specifies a multicast (Group) address and the special address of all 1’s (e.g. </w:t>
       </w:r>
       <w:proofErr w:type="spellStart"/>
-      <w:r>
-        <w:t>ff</w:t>
-      </w:r>
       <w:proofErr w:type="gramStart"/>
       <w:r>
-        <w:t>:ff:ff:ff:ff:ff</w:t>
+        <w:t>ff:ff</w:t>
+      </w:r>
+      <w:proofErr w:type="gramEnd"/>
+      <w:r>
+        <w:t>:ff:ff:ff:ff</w:t>
       </w:r>
       <w:proofErr w:type="spellEnd"/>
-      <w:proofErr w:type="gramEnd"/>
       <w:r>
         <w:t>) is a broadcast address (send to everyone).</w:t>
       </w:r>
     </w:p>
-    <w:p>
+    <w:p/>
+    <w:p>
+      <w:pPr>
+        <w:rPr>
+          <w:ins w:id="14" w:author="Alan Hawse" w:date="2016-10-21T16:24:00Z"/>
+        </w:rPr>
+      </w:pPr>
       <w:r>
         <w:t xml:space="preserve">The datalink layer needs to be able to figure out the MAC address of a particular IP Address in order to send it out on the </w:t>
       </w:r>
@@ -2504,11 +2400,12 @@
         <w:t>.</w:t>
       </w:r>
     </w:p>
+    <w:p/>
     <w:p>
       <w:pPr>
         <w:keepNext/>
       </w:pPr>
-      <w:hyperlink r:id="rId38" w:history="1">
+      <w:hyperlink r:id="rId41" w:history="1">
         <w:r>
           <w:rPr>
             <w:rStyle w:val="Hyperlink"/>
@@ -2575,7 +2472,7 @@
                     <pic:cNvPicPr/>
                   </pic:nvPicPr>
                   <pic:blipFill>
-                    <a:blip r:embed="rId39"/>
+                    <a:blip r:embed="rId42"/>
                     <a:stretch>
                       <a:fillRect/>
                     </a:stretch>
@@ -2597,6 +2494,19 @@
       </w:r>
     </w:p>
     <w:p>
+      <w:pPr>
+        <w:rPr>
+          <w:ins w:id="15" w:author="Alan Hawse" w:date="2016-10-21T16:25:00Z"/>
+          <w:b/>
+        </w:rPr>
+      </w:pPr>
+    </w:p>
+    <w:p>
+      <w:pPr>
+        <w:rPr>
+          <w:ins w:id="16" w:author="Alan Hawse" w:date="2016-10-21T16:25:00Z"/>
+        </w:rPr>
+      </w:pPr>
       <w:r>
         <w:rPr>
           <w:b/>
@@ -2629,7 +2539,13 @@
         <w:t xml:space="preserve"> is all of the internet that is accessible by your network, but may also mean servers that are attached to a network somewhere on the internet.</w:t>
       </w:r>
     </w:p>
-    <w:p>
+    <w:p/>
+    <w:p>
+      <w:pPr>
+        <w:rPr>
+          <w:ins w:id="17" w:author="Alan Hawse" w:date="2016-10-21T16:25:00Z"/>
+        </w:rPr>
+      </w:pPr>
       <w:r>
         <w:t xml:space="preserve">All </w:t>
       </w:r>
@@ -2642,7 +2558,7 @@
       <w:r>
         <w:t xml:space="preserve"> on the Internet have a legal </w:t>
       </w:r>
-      <w:hyperlink r:id="rId40" w:history="1">
+      <w:hyperlink r:id="rId43" w:history="1">
         <w:r>
           <w:rPr>
             <w:rStyle w:val="Hyperlink"/>
@@ -2693,35 +2609,21 @@
       <w:r>
         <w:t xml:space="preserve"> them along to the correct next network.  This is a complicated task and is outside of the scope of this class</w:t>
       </w:r>
-      <w:ins w:id="54" w:author="Greg Landry" w:date="2016-10-21T08:04:00Z">
-        <w:r>
-          <w:t>,</w:t>
-        </w:r>
-      </w:ins>
+      <w:r>
+        <w:t>,</w:t>
+      </w:r>
       <w:r>
         <w:t xml:space="preserve"> but </w:t>
       </w:r>
-      <w:ins w:id="55" w:author="Greg Landry" w:date="2016-10-21T08:04:00Z">
-        <w:r>
-          <w:t xml:space="preserve">it </w:t>
-        </w:r>
-      </w:ins>
+      <w:r>
+        <w:t xml:space="preserve">it </w:t>
+      </w:r>
       <w:r>
         <w:t xml:space="preserve">is the reason </w:t>
       </w:r>
-      <w:del w:id="56" w:author="Greg Landry" w:date="2016-10-21T08:03:00Z">
-        <w:r>
-          <w:delText xml:space="preserve">which </w:delText>
-        </w:r>
-      </w:del>
-      <w:ins w:id="57" w:author="Greg Landry" w:date="2016-10-21T08:03:00Z">
-        <w:r>
-          <w:t>that</w:t>
-        </w:r>
-        <w:r>
-          <w:t xml:space="preserve"> </w:t>
-        </w:r>
-      </w:ins>
+      <w:r>
+        <w:t xml:space="preserve">that </w:t>
+      </w:r>
       <w:r>
         <w:t>Cisco is worth $151B.  Fo</w:t>
       </w:r>
@@ -2732,7 +2634,13 @@
         <w:t xml:space="preserve"> just think that once you have connected to the network that your packets are magically transported to the other end.</w:t>
       </w:r>
     </w:p>
-    <w:p>
+    <w:p/>
+    <w:p>
+      <w:pPr>
+        <w:rPr>
+          <w:ins w:id="18" w:author="Alan Hawse" w:date="2016-10-21T16:25:00Z"/>
+        </w:rPr>
+      </w:pPr>
       <w:r>
         <w:t xml:space="preserve">An </w:t>
       </w:r>
@@ -2742,73 +2650,53 @@
       <w:r>
         <w:t xml:space="preserve"> uniquely identifies an individual device with a 32-bit number that is general</w:t>
       </w:r>
-      <w:ins w:id="58" w:author="Greg Landry" w:date="2016-10-21T08:04:00Z">
-        <w:r>
-          <w:t>ly</w:t>
-        </w:r>
-      </w:ins>
+      <w:r>
+        <w:t>ly</w:t>
+      </w:r>
       <w:r>
         <w:t xml:space="preserve"> expressed as four hex-bytes separated </w:t>
       </w:r>
-      <w:del w:id="59" w:author="Greg Landry" w:date="2016-10-21T08:04:00Z">
-        <w:r>
-          <w:delText xml:space="preserve">with </w:delText>
-        </w:r>
-      </w:del>
-      <w:ins w:id="60" w:author="Greg Landry" w:date="2016-10-21T08:04:00Z">
-        <w:r>
-          <w:t>by</w:t>
-        </w:r>
-        <w:r>
-          <w:t xml:space="preserve"> </w:t>
-        </w:r>
-      </w:ins>
-      <w:del w:id="61" w:author="Greg Landry" w:date="2016-10-21T08:04:00Z">
-        <w:r>
-          <w:delText>colons</w:delText>
-        </w:r>
-      </w:del>
-      <w:ins w:id="62" w:author="Greg Landry" w:date="2016-10-21T08:04:00Z">
-        <w:r>
-          <w:t>periods</w:t>
-        </w:r>
-      </w:ins>
+      <w:r>
+        <w:t>by periods</w:t>
+      </w:r>
       <w:r>
         <w:t>. E.g. 192.168.15.7</w:t>
       </w:r>
       <w:r>
         <w:t xml:space="preserve">.  IP addresses </w:t>
       </w:r>
-      <w:del w:id="63" w:author="Greg Landry" w:date="2016-10-21T08:04:00Z">
-        <w:r>
-          <w:delText xml:space="preserve">is </w:delText>
-        </w:r>
-      </w:del>
-      <w:ins w:id="64" w:author="Greg Landry" w:date="2016-10-21T08:04:00Z">
-        <w:r>
-          <w:t>are</w:t>
-        </w:r>
-        <w:r>
-          <w:t xml:space="preserve"> </w:t>
-        </w:r>
-      </w:ins>
+      <w:r>
+        <w:t xml:space="preserve">are </w:t>
+      </w:r>
       <w:r>
         <w:t>divided into two parts</w:t>
       </w:r>
-      <w:ins w:id="65" w:author="Greg Landry" w:date="2016-10-21T08:04:00Z">
-        <w:r>
-          <w:t>:</w:t>
-        </w:r>
-      </w:ins>
-      <w:r>
-        <w:t xml:space="preserve"> the network address (which is the first x number of bits) and the client address which are the last 32-x bits.  The netmask defines the split of network/client.  E.g. the netmask for 192.168.15.* is 255.255.255.0</w:t>
-      </w:r>
-    </w:p>
-    <w:p>
+      <w:r>
+        <w:t>:</w:t>
+      </w:r>
+      <w:r>
+        <w:t xml:space="preserve"> the network address (which is the first x number of bits) and the client address which are the last 32-x bits.  The netmask defines the split of network/client.  E.g. the netmask for 192.168.</w:t>
+      </w:r>
+      <w:proofErr w:type="gramStart"/>
+      <w:r>
+        <w:t>15.*</w:t>
+      </w:r>
+      <w:proofErr w:type="gramEnd"/>
+      <w:r>
+        <w:t xml:space="preserve"> is 255.255.255.0</w:t>
+      </w:r>
+    </w:p>
+    <w:p/>
+    <w:p>
+      <w:pPr>
+        <w:rPr>
+          <w:ins w:id="19" w:author="Alan Hawse" w:date="2016-10-21T16:28:00Z"/>
+        </w:rPr>
+      </w:pPr>
       <w:r>
         <w:t xml:space="preserve">An </w:t>
       </w:r>
-      <w:hyperlink r:id="rId41" w:history="1">
+      <w:hyperlink r:id="rId44" w:history="1">
         <w:r>
           <w:rPr>
             <w:rStyle w:val="Hyperlink"/>
@@ -2820,30 +2708,30 @@
         <w:t xml:space="preserve"> (sometimes called an IP Subnetwork) is the collection of devices that are all share the same network address e.g. all of the devices on 192.168.15.* (netmask 255.255.255.0) are all part of the same IP Network.</w:t>
       </w:r>
     </w:p>
+    <w:p/>
     <w:p>
       <w:r>
         <w:t>Most commonly</w:t>
       </w:r>
-      <w:ins w:id="66" w:author="Greg Landry" w:date="2016-10-21T08:05:00Z">
-        <w:r>
-          <w:t>,</w:t>
-        </w:r>
-      </w:ins>
-      <w:r>
-        <w:t xml:space="preserve"> IP addresses for I</w:t>
-      </w:r>
-      <w:ins w:id="67" w:author="Greg Landry" w:date="2016-10-20T22:49:00Z">
-        <w:r>
-          <w:t>o</w:t>
-        </w:r>
-      </w:ins>
-      <w:del w:id="68" w:author="Greg Landry" w:date="2016-10-20T22:49:00Z">
-        <w:r>
-          <w:delText>O</w:delText>
-        </w:r>
-      </w:del>
-      <w:r>
-        <w:t>T type devices are assigned dynamically by a Dynamic Host Control Protocol (DHCP) server.</w:t>
+      <w:r>
+        <w:t>,</w:t>
+      </w:r>
+      <w:r>
+        <w:t xml:space="preserve"> IP addresses for </w:t>
+      </w:r>
+      <w:proofErr w:type="spellStart"/>
+      <w:r>
+        <w:t>I</w:t>
+      </w:r>
+      <w:r>
+        <w:t>o</w:t>
+      </w:r>
+      <w:r>
+        <w:t>T</w:t>
+      </w:r>
+      <w:proofErr w:type="spellEnd"/>
+      <w:r>
+        <w:t xml:space="preserve"> type devices are assigned dynamically by a Dynamic Host Control Protocol (DHCP) server.</w:t>
       </w:r>
       <w:r>
         <w:t xml:space="preserve">  To dynamically assign a DHCP address you first send a </w:t>
@@ -2879,6 +2767,11 @@
       </w:r>
     </w:p>
     <w:p>
+      <w:pPr>
+        <w:rPr>
+          <w:ins w:id="20" w:author="Alan Hawse" w:date="2016-10-21T16:25:00Z"/>
+        </w:rPr>
+      </w:pPr>
       <w:r>
         <w:t xml:space="preserve">The device configuration table is a section of the </w:t>
       </w:r>
@@ -2888,53 +2781,21 @@
       <w:r>
         <w:t xml:space="preserve">flash with a predefined format that is used to store fundamental information about the system (i.e. client </w:t>
       </w:r>
-      <w:del w:id="69" w:author="Greg Landry" w:date="2016-10-21T08:06:00Z">
-        <w:r>
-          <w:delText xml:space="preserve">ap </w:delText>
-        </w:r>
-      </w:del>
-      <w:ins w:id="70" w:author="Greg Landry" w:date="2016-10-21T08:06:00Z">
-        <w:r>
-          <w:t>AP</w:t>
-        </w:r>
-        <w:r>
-          <w:t xml:space="preserve"> </w:t>
-        </w:r>
-      </w:ins>
-      <w:del w:id="71" w:author="Greg Landry" w:date="2016-10-21T08:06:00Z">
-        <w:r>
-          <w:delText>ssid</w:delText>
-        </w:r>
-      </w:del>
-      <w:ins w:id="72" w:author="Greg Landry" w:date="2016-10-21T08:06:00Z">
-        <w:r>
-          <w:t>SSID</w:t>
-        </w:r>
-      </w:ins>
+      <w:r>
+        <w:t>AP SSID</w:t>
+      </w:r>
       <w:r>
         <w:t xml:space="preserve">, client </w:t>
       </w:r>
-      <w:del w:id="73" w:author="Greg Landry" w:date="2016-10-21T08:06:00Z">
-        <w:r>
-          <w:delText xml:space="preserve">ap </w:delText>
-        </w:r>
-      </w:del>
-      <w:ins w:id="74" w:author="Greg Landry" w:date="2016-10-21T08:06:00Z">
-        <w:r>
-          <w:t>AP</w:t>
-        </w:r>
-        <w:r>
-          <w:t xml:space="preserve"> </w:t>
-        </w:r>
-      </w:ins>
+      <w:r>
+        <w:t xml:space="preserve">AP </w:t>
+      </w:r>
       <w:r>
         <w:t>passphrase</w:t>
       </w:r>
-      <w:ins w:id="75" w:author="Greg Landry" w:date="2016-10-21T08:06:00Z">
-        <w:r>
-          <w:t>,</w:t>
-        </w:r>
-      </w:ins>
+      <w:r>
+        <w:t>,</w:t>
+      </w:r>
       <w:r>
         <w:t xml:space="preserve"> etc.).  </w:t>
       </w:r>
@@ -2950,16 +2811,9 @@
       <w:r>
         <w:t>ght thing</w:t>
       </w:r>
-      <w:ins w:id="76" w:author="Greg Landry" w:date="2016-10-21T08:06:00Z">
-        <w:r>
-          <w:t>. For example,</w:t>
-        </w:r>
-      </w:ins>
-      <w:del w:id="77" w:author="Greg Landry" w:date="2016-10-21T08:06:00Z">
-        <w:r>
-          <w:delText xml:space="preserve"> e.g.</w:delText>
-        </w:r>
-      </w:del>
+      <w:r>
+        <w:t>. For example,</w:t>
+      </w:r>
       <w:r>
         <w:t xml:space="preserve"> </w:t>
       </w:r>
@@ -2971,21 +2825,20 @@
       <w:r>
         <w:t xml:space="preserve"> reads the network information from the DCT and connects to th</w:t>
       </w:r>
-      <w:ins w:id="78" w:author="Greg Landry" w:date="2016-10-21T08:07:00Z">
-        <w:r>
-          <w:t>e specified</w:t>
-        </w:r>
-      </w:ins>
-      <w:del w:id="79" w:author="Greg Landry" w:date="2016-10-21T08:07:00Z">
-        <w:r>
-          <w:delText>at</w:delText>
-        </w:r>
-      </w:del>
+      <w:r>
+        <w:t>e specified</w:t>
+      </w:r>
       <w:r>
         <w:t xml:space="preserve"> network.</w:t>
       </w:r>
     </w:p>
-    <w:p>
+    <w:p/>
+    <w:p>
+      <w:pPr>
+        <w:rPr>
+          <w:ins w:id="21" w:author="Alan Hawse" w:date="2016-10-21T16:25:00Z"/>
+        </w:rPr>
+      </w:pPr>
       <w:r>
         <w:t xml:space="preserve">The table </w:t>
       </w:r>
@@ -3025,11 +2878,9 @@
       <w:r>
         <w:t xml:space="preserve">be modified </w:t>
       </w:r>
-      <w:ins w:id="80" w:author="Greg Landry" w:date="2016-10-21T08:07:00Z">
-        <w:r>
-          <w:t xml:space="preserve">(and written) </w:t>
-        </w:r>
-      </w:ins>
+      <w:r>
+        <w:t xml:space="preserve">(and written) </w:t>
+      </w:r>
       <w:r>
         <w:t xml:space="preserve">on the fly by </w:t>
       </w:r>
@@ -3039,25 +2890,14 @@
       <w:r>
         <w:t xml:space="preserve"> app</w:t>
       </w:r>
-      <w:ins w:id="81" w:author="Greg Landry" w:date="2016-10-21T08:07:00Z">
-        <w:r>
-          <w:t>lication</w:t>
-        </w:r>
-      </w:ins>
-      <w:del w:id="82" w:author="Greg Landry" w:date="2016-10-21T08:07:00Z">
-        <w:r>
-          <w:delText xml:space="preserve"> (and written)</w:delText>
-        </w:r>
-      </w:del>
+      <w:r>
+        <w:t>lication</w:t>
+      </w:r>
       <w:r>
         <w:t>.</w:t>
       </w:r>
-      <w:del w:id="83" w:author="Greg Landry" w:date="2016-10-21T08:07:00Z">
-        <w:r>
-          <w:delText xml:space="preserve">  </w:delText>
-        </w:r>
-      </w:del>
-    </w:p>
+    </w:p>
+    <w:p/>
     <w:p>
       <w:r>
         <w:t>When building a WICED App y</w:t>
@@ -3066,15 +2906,7 @@
         <w:t>ou can either use the default DCT</w:t>
       </w:r>
       <w:r>
-        <w:t xml:space="preserve"> or you can make a custom</w:t>
-      </w:r>
-      <w:del w:id="84" w:author="Greg Landry" w:date="2016-10-21T08:08:00Z">
-        <w:r>
-          <w:delText>er</w:delText>
-        </w:r>
-      </w:del>
-      <w:r>
-        <w:t xml:space="preserve"> one.  To </w:t>
+        <w:t xml:space="preserve"> or you can make a custom one.  To </w:t>
       </w:r>
       <w:r>
         <w:t xml:space="preserve">preconfigure the DCT table you need to create a .h file (generally called </w:t>
@@ -3094,15 +2926,7 @@
         <w:t>WI-FI</w:t>
       </w:r>
       <w:r>
-        <w:t>_CONFIG_DCT_</w:t>
-      </w:r>
-      <w:proofErr w:type="gramStart"/>
-      <w:r>
-        <w:t>H :</w:t>
-      </w:r>
-      <w:proofErr w:type="gramEnd"/>
-      <w:r>
-        <w:t xml:space="preserve">= </w:t>
+        <w:t xml:space="preserve">_CONFIG_DCT_H := </w:t>
       </w:r>
       <w:proofErr w:type="spellStart"/>
       <w:r>
@@ -3120,19 +2944,21 @@
         <w:t>makefile</w:t>
       </w:r>
       <w:proofErr w:type="spellEnd"/>
-      <w:ins w:id="85" w:author="Greg Landry" w:date="2016-10-21T08:08:00Z">
-        <w:r>
-          <w:t xml:space="preserve"> so that the DCT table is used during the build process</w:t>
-        </w:r>
-      </w:ins>
+      <w:r>
+        <w:t xml:space="preserve"> so that the </w:t>
+      </w:r>
+      <w:r>
+        <w:t xml:space="preserve">your customer </w:t>
+      </w:r>
+      <w:r>
+        <w:t xml:space="preserve">DCT </w:t>
+      </w:r>
+      <w:r>
+        <w:t>is built</w:t>
+      </w:r>
       <w:r>
         <w:t>.</w:t>
       </w:r>
-      <w:del w:id="86" w:author="Greg Landry" w:date="2016-10-21T08:08:00Z">
-        <w:r>
-          <w:delText xml:space="preserve"> </w:delText>
-        </w:r>
-      </w:del>
     </w:p>
     <w:p>
       <w:pPr>
@@ -3186,9 +3012,6 @@
     <w:p>
       <w:pPr>
         <w:jc w:val="center"/>
-        <w:pPrChange w:id="87" w:author="Greg Landry" w:date="2016-10-21T08:14:00Z">
-          <w:pPr/>
-        </w:pPrChange>
       </w:pPr>
       <w:r>
         <w:rPr>
@@ -3211,7 +3034,7 @@
                     <pic:cNvPicPr/>
                   </pic:nvPicPr>
                   <pic:blipFill>
-                    <a:blip r:embed="rId42"/>
+                    <a:blip r:embed="rId45"/>
                     <a:stretch>
                       <a:fillRect/>
                     </a:stretch>
@@ -3233,6 +3056,11 @@
       </w:r>
     </w:p>
     <w:p>
+      <w:pPr>
+        <w:rPr>
+          <w:ins w:id="22" w:author="Alan Hawse" w:date="2016-10-21T16:28:00Z"/>
+        </w:rPr>
+      </w:pPr>
       <w:r>
         <w:t xml:space="preserve">The device can </w:t>
       </w:r>
@@ -3265,6 +3093,10 @@
       </w:r>
     </w:p>
     <w:p>
+      <w:bookmarkStart w:id="23" w:name="_GoBack"/>
+      <w:bookmarkEnd w:id="23"/>
+    </w:p>
+    <w:p>
       <w:r>
         <w:t>To find the definition (or possible definition</w:t>
       </w:r>
@@ -3274,78 +3106,37 @@
       <w:r>
         <w:t>) of the #defines you can highlight</w:t>
       </w:r>
-      <w:ins w:id="88" w:author="Greg Landry" w:date="2016-10-21T08:12:00Z">
-        <w:r>
-          <w:t>,</w:t>
-        </w:r>
-      </w:ins>
-      <w:r>
-        <w:t xml:space="preserve"> </w:t>
-      </w:r>
-      <w:del w:id="89" w:author="Greg Landry" w:date="2016-10-21T08:12:00Z">
-        <w:r>
-          <w:delText xml:space="preserve">and </w:delText>
-        </w:r>
-      </w:del>
-      <w:r>
-        <w:t xml:space="preserve">right click, </w:t>
-      </w:r>
-      <w:ins w:id="90" w:author="Greg Landry" w:date="2016-10-21T08:12:00Z">
-        <w:r>
-          <w:t xml:space="preserve">and </w:t>
-        </w:r>
-      </w:ins>
+      <w:r>
+        <w:t>,</w:t>
+      </w:r>
+      <w:r>
+        <w:t xml:space="preserve"> right click, </w:t>
+      </w:r>
+      <w:r>
+        <w:t xml:space="preserve">and </w:t>
+      </w:r>
       <w:r>
         <w:t>select “</w:t>
       </w:r>
-      <w:ins w:id="91" w:author="Greg Landry" w:date="2016-10-21T08:12:00Z">
-        <w:r>
-          <w:t>O</w:t>
-        </w:r>
-      </w:ins>
-      <w:del w:id="92" w:author="Greg Landry" w:date="2016-10-21T08:12:00Z">
-        <w:r>
-          <w:delText>o</w:delText>
-        </w:r>
-      </w:del>
+      <w:r>
+        <w:t>O</w:t>
+      </w:r>
       <w:r>
         <w:t xml:space="preserve">pen declaration”.  For example, if you </w:t>
       </w:r>
-      <w:ins w:id="93" w:author="Greg Landry" w:date="2016-10-21T08:13:00Z">
-        <w:r>
-          <w:t>open the declaration of</w:t>
-        </w:r>
-      </w:ins>
-      <w:del w:id="94" w:author="Greg Landry" w:date="2016-10-21T08:13:00Z">
-        <w:r>
-          <w:delText>select</w:delText>
-        </w:r>
-      </w:del>
+      <w:r>
+        <w:t>open the declaration of</w:t>
+      </w:r>
       <w:r>
         <w:t xml:space="preserve"> “WICED_SECURITY_OPEN”</w:t>
       </w:r>
-      <w:ins w:id="95" w:author="Greg Landry" w:date="2016-10-21T08:13:00Z">
-        <w:r>
-          <w:t>, it will take you to</w:t>
-        </w:r>
-      </w:ins>
-      <w:del w:id="96" w:author="Greg Landry" w:date="2016-10-21T08:13:00Z">
-        <w:r>
-          <w:delText xml:space="preserve"> you will see</w:delText>
-        </w:r>
-      </w:del>
-      <w:ins w:id="97" w:author="Greg Landry" w:date="2016-10-21T08:12:00Z">
-        <w:r>
-          <w:t>:</w:t>
-        </w:r>
-      </w:ins>
+      <w:r>
+        <w:t>, it will take you to:</w:t>
+      </w:r>
     </w:p>
     <w:p>
       <w:pPr>
         <w:jc w:val="center"/>
-        <w:pPrChange w:id="98" w:author="Greg Landry" w:date="2016-10-21T08:14:00Z">
-          <w:pPr/>
-        </w:pPrChange>
       </w:pPr>
       <w:r>
         <w:rPr>
@@ -3367,7 +3158,7 @@
                     <pic:cNvPicPr/>
                   </pic:nvPicPr>
                   <pic:blipFill>
-                    <a:blip r:embed="rId43"/>
+                    <a:blip r:embed="rId46"/>
                     <a:stretch>
                       <a:fillRect/>
                     </a:stretch>
@@ -3441,7 +3232,7 @@
                     <pic:cNvPicPr/>
                   </pic:nvPicPr>
                   <pic:blipFill>
-                    <a:blip r:embed="rId44"/>
+                    <a:blip r:embed="rId47"/>
                     <a:stretch>
                       <a:fillRect/>
                     </a:stretch>
@@ -3472,26 +3263,6 @@
       <w:r>
         <w:t>IP Communication</w:t>
       </w:r>
-      <w:del w:id="99" w:author="Greg Landry" w:date="2016-10-21T08:15:00Z">
-        <w:r>
-          <w:sym w:font="Wingdings" w:char="F0E0"/>
-        </w:r>
-        <w:r>
-          <w:delText>Raw IP and Components</w:delText>
-        </w:r>
-        <w:r>
-          <w:sym w:font="Wingdings" w:char="F0E0"/>
-        </w:r>
-        <w:r>
-          <w:delText>IP Communication</w:delText>
-        </w:r>
-        <w:r>
-          <w:sym w:font="Wingdings" w:char="F0E0"/>
-        </w:r>
-        <w:r>
-          <w:delText>DNS Lookup</w:delText>
-        </w:r>
-      </w:del>
     </w:p>
     <w:p>
       <w:r>
@@ -3514,7 +3285,7 @@
                     <pic:cNvPicPr/>
                   </pic:nvPicPr>
                   <pic:blipFill>
-                    <a:blip r:embed="rId45"/>
+                    <a:blip r:embed="rId48"/>
                     <a:stretch>
                       <a:fillRect/>
                     </a:stretch>
@@ -3540,11 +3311,9 @@
       <w:r>
         <w:t>In add</w:t>
       </w:r>
-      <w:ins w:id="100" w:author="Greg Landry" w:date="2016-10-21T08:16:00Z">
-        <w:r>
-          <w:t>ition</w:t>
-        </w:r>
-      </w:ins>
+      <w:r>
+        <w:t>ition</w:t>
+      </w:r>
       <w:r>
         <w:t>, there is a document called WICED-DCT.pdf in the Doc directory that includes a discussion of the DCT.</w:t>
       </w:r>
@@ -3554,26 +3323,26 @@
         <w:pStyle w:val="Heading3"/>
       </w:pPr>
       <w:r>
-        <w:lastRenderedPageBreak/>
         <w:t>Introducers</w:t>
       </w:r>
     </w:p>
     <w:p>
       <w:r>
-        <w:t>One of the main difficulties of getting I</w:t>
-      </w:r>
-      <w:ins w:id="101" w:author="Greg Landry" w:date="2016-10-20T22:48:00Z">
-        <w:r>
-          <w:t>o</w:t>
-        </w:r>
-      </w:ins>
-      <w:del w:id="102" w:author="Greg Landry" w:date="2016-10-20T22:48:00Z">
-        <w:r>
-          <w:delText>O</w:delText>
-        </w:r>
-      </w:del>
-      <w:r>
-        <w:t>T devices connected to the network is configuring the network information.  There are a number of possible strategies for solving this problem including:</w:t>
+        <w:t xml:space="preserve">One of the main difficulties of getting </w:t>
+      </w:r>
+      <w:proofErr w:type="spellStart"/>
+      <w:r>
+        <w:t>I</w:t>
+      </w:r>
+      <w:r>
+        <w:t>o</w:t>
+      </w:r>
+      <w:r>
+        <w:t>T</w:t>
+      </w:r>
+      <w:proofErr w:type="spellEnd"/>
+      <w:r>
+        <w:t xml:space="preserve"> devices connected to the network is configuring the network information.  There are a number of possible strategies for solving this problem including:</w:t>
       </w:r>
     </w:p>
     <w:p>
@@ -3585,42 +3354,32 @@
         </w:numPr>
       </w:pPr>
       <w:r>
-        <w:t>Connecting to the I</w:t>
-      </w:r>
-      <w:ins w:id="103" w:author="Greg Landry" w:date="2016-10-20T22:49:00Z">
-        <w:r>
-          <w:t>o</w:t>
-        </w:r>
-      </w:ins>
-      <w:del w:id="104" w:author="Greg Landry" w:date="2016-10-20T22:49:00Z">
-        <w:r>
-          <w:delText>O</w:delText>
-        </w:r>
-      </w:del>
-      <w:r>
-        <w:t xml:space="preserve">T device </w:t>
-      </w:r>
-      <w:del w:id="105" w:author="Greg Landry" w:date="2016-10-21T08:16:00Z">
-        <w:r>
-          <w:delText xml:space="preserve">with </w:delText>
-        </w:r>
-      </w:del>
-      <w:ins w:id="106" w:author="Greg Landry" w:date="2016-10-21T08:16:00Z">
-        <w:r>
-          <w:t>using</w:t>
-        </w:r>
-        <w:r>
-          <w:t xml:space="preserve"> </w:t>
-        </w:r>
-      </w:ins>
+        <w:lastRenderedPageBreak/>
+        <w:t xml:space="preserve">Connecting to the </w:t>
+      </w:r>
+      <w:proofErr w:type="spellStart"/>
+      <w:r>
+        <w:t>I</w:t>
+      </w:r>
+      <w:r>
+        <w:t>o</w:t>
+      </w:r>
+      <w:r>
+        <w:t>T</w:t>
+      </w:r>
+      <w:proofErr w:type="spellEnd"/>
+      <w:r>
+        <w:t xml:space="preserve"> device </w:t>
+      </w:r>
+      <w:r>
+        <w:t xml:space="preserve">using </w:t>
+      </w:r>
       <w:r>
         <w:t>Bluetooth and then using a phone based App to configure the device</w:t>
       </w:r>
-      <w:ins w:id="107" w:author="Greg Landry" w:date="2016-10-21T08:16:00Z">
-        <w:r>
-          <w:t>.</w:t>
-        </w:r>
-      </w:ins>
+      <w:r>
+        <w:t>.</w:t>
+      </w:r>
     </w:p>
     <w:p>
       <w:pPr>
@@ -3631,42 +3390,31 @@
         </w:numPr>
       </w:pPr>
       <w:r>
-        <w:t>Connecting the I</w:t>
-      </w:r>
-      <w:ins w:id="108" w:author="Greg Landry" w:date="2016-10-20T22:49:00Z">
-        <w:r>
-          <w:t>o</w:t>
-        </w:r>
-      </w:ins>
-      <w:del w:id="109" w:author="Greg Landry" w:date="2016-10-20T22:49:00Z">
-        <w:r>
-          <w:delText>O</w:delText>
-        </w:r>
-      </w:del>
-      <w:r>
-        <w:t xml:space="preserve">T device to a computer </w:t>
-      </w:r>
-      <w:del w:id="110" w:author="Greg Landry" w:date="2016-10-21T08:16:00Z">
-        <w:r>
-          <w:delText xml:space="preserve">with </w:delText>
-        </w:r>
-      </w:del>
-      <w:ins w:id="111" w:author="Greg Landry" w:date="2016-10-21T08:16:00Z">
-        <w:r>
-          <w:t>using a</w:t>
-        </w:r>
-        <w:r>
-          <w:t xml:space="preserve"> </w:t>
-        </w:r>
-      </w:ins>
+        <w:t xml:space="preserve">Connecting the </w:t>
+      </w:r>
+      <w:proofErr w:type="spellStart"/>
+      <w:r>
+        <w:t>I</w:t>
+      </w:r>
+      <w:r>
+        <w:t>o</w:t>
+      </w:r>
+      <w:r>
+        <w:t>T</w:t>
+      </w:r>
+      <w:proofErr w:type="spellEnd"/>
+      <w:r>
+        <w:t xml:space="preserve"> device to a computer </w:t>
+      </w:r>
+      <w:r>
+        <w:t xml:space="preserve">using a </w:t>
+      </w:r>
       <w:r>
         <w:t>USB or Serial connection and then configuring the device with a computer based application</w:t>
       </w:r>
-      <w:ins w:id="112" w:author="Greg Landry" w:date="2016-10-21T08:16:00Z">
-        <w:r>
-          <w:t>.</w:t>
-        </w:r>
-      </w:ins>
+      <w:r>
+        <w:t>.</w:t>
+      </w:r>
     </w:p>
     <w:p>
       <w:pPr>
@@ -3683,47 +3431,42 @@
         <w:t>Wi-Fi</w:t>
       </w:r>
       <w:r>
-        <w:t xml:space="preserve"> Access Point with a web server on the I</w:t>
-      </w:r>
-      <w:ins w:id="113" w:author="Greg Landry" w:date="2016-10-20T22:49:00Z">
-        <w:r>
-          <w:t>o</w:t>
-        </w:r>
-      </w:ins>
-      <w:del w:id="114" w:author="Greg Landry" w:date="2016-10-20T22:49:00Z">
-        <w:r>
-          <w:delText>O</w:delText>
-        </w:r>
-      </w:del>
-      <w:r>
-        <w:t>T device, then connecting to the I</w:t>
-      </w:r>
-      <w:ins w:id="115" w:author="Greg Landry" w:date="2016-10-20T22:49:00Z">
-        <w:r>
-          <w:t>o</w:t>
-        </w:r>
-      </w:ins>
-      <w:del w:id="116" w:author="Greg Landry" w:date="2016-10-20T22:49:00Z">
-        <w:r>
-          <w:delText>O</w:delText>
-        </w:r>
-      </w:del>
-      <w:r>
-        <w:t>T device</w:t>
+        <w:t xml:space="preserve"> Access Point with a web server on the </w:t>
+      </w:r>
+      <w:proofErr w:type="spellStart"/>
+      <w:r>
+        <w:t>I</w:t>
+      </w:r>
+      <w:r>
+        <w:t>o</w:t>
+      </w:r>
+      <w:r>
+        <w:t>T</w:t>
+      </w:r>
+      <w:proofErr w:type="spellEnd"/>
+      <w:r>
+        <w:t xml:space="preserve"> device, then connecting to the </w:t>
+      </w:r>
+      <w:proofErr w:type="spellStart"/>
+      <w:r>
+        <w:t>I</w:t>
+      </w:r>
+      <w:r>
+        <w:t>o</w:t>
+      </w:r>
+      <w:r>
+        <w:t>T</w:t>
+      </w:r>
+      <w:proofErr w:type="spellEnd"/>
+      <w:r>
+        <w:t xml:space="preserve"> device</w:t>
       </w:r>
       <w:r>
         <w:t xml:space="preserve"> with a computer or a cellphone.</w:t>
       </w:r>
-      <w:ins w:id="117" w:author="Greg Landry" w:date="2016-10-21T08:16:00Z">
-        <w:r>
-          <w:t xml:space="preserve"> The</w:t>
-        </w:r>
-      </w:ins>
-      <w:ins w:id="118" w:author="Greg Landry" w:date="2016-10-21T08:17:00Z">
-        <w:r>
-          <w:t xml:space="preserve"> device configuration section of the DCT is used for this purpose.</w:t>
-        </w:r>
-      </w:ins>
+      <w:r>
+        <w:t xml:space="preserve"> The device configuration section of the DCT is used for this purpose.</w:t>
+      </w:r>
     </w:p>
     <w:p>
       <w:pPr>
@@ -3736,11 +3479,9 @@
       <w:r>
         <w:t>Preprogramming the device with the required information</w:t>
       </w:r>
-      <w:ins w:id="119" w:author="Greg Landry" w:date="2016-10-21T08:16:00Z">
-        <w:r>
-          <w:t>.</w:t>
-        </w:r>
-      </w:ins>
+      <w:r>
+        <w:t>.</w:t>
+      </w:r>
     </w:p>
     <w:p>
       <w:r>
@@ -3786,19 +3527,15 @@
       <w:r>
         <w:t>Make a new folder</w:t>
       </w:r>
-      <w:ins w:id="120" w:author="Greg Landry" w:date="2016-10-21T08:18:00Z">
-        <w:r>
-          <w:t xml:space="preserve"> called 05 and create a sub folder</w:t>
-        </w:r>
-      </w:ins>
+      <w:r>
+        <w:t xml:space="preserve"> called 05 and create a sub folder</w:t>
+      </w:r>
       <w:r>
         <w:t xml:space="preserve"> to hold the app</w:t>
       </w:r>
-      <w:ins w:id="121" w:author="Greg Landry" w:date="2016-10-21T08:18:00Z">
-        <w:r>
-          <w:t>lication.</w:t>
-        </w:r>
-      </w:ins>
+      <w:r>
+        <w:t>lication.</w:t>
+      </w:r>
     </w:p>
     <w:p>
       <w:pPr>
@@ -3836,11 +3573,9 @@
         <w:t>_config_dct.h</w:t>
       </w:r>
       <w:proofErr w:type="spellEnd"/>
-      <w:ins w:id="122" w:author="Greg Landry" w:date="2016-10-21T08:18:00Z">
-        <w:r>
-          <w:t>.</w:t>
-        </w:r>
-      </w:ins>
+      <w:r>
+        <w:t>.</w:t>
+      </w:r>
     </w:p>
     <w:p>
       <w:pPr>
@@ -3864,11 +3599,9 @@
         <w:t>_config_dct.h</w:t>
       </w:r>
       <w:proofErr w:type="spellEnd"/>
-      <w:ins w:id="123" w:author="Greg Landry" w:date="2016-10-21T08:18:00Z">
-        <w:r>
-          <w:t>.</w:t>
-        </w:r>
-      </w:ins>
+      <w:r>
+        <w:t>.</w:t>
+      </w:r>
     </w:p>
     <w:p>
       <w:pPr>
@@ -3895,11 +3628,9 @@
       <w:r>
         <w:t>_CONFIG_DCT_H)</w:t>
       </w:r>
-      <w:ins w:id="124" w:author="Greg Landry" w:date="2016-10-21T08:18:00Z">
-        <w:r>
-          <w:t>.</w:t>
-        </w:r>
-      </w:ins>
+      <w:r>
+        <w:t>.</w:t>
+      </w:r>
     </w:p>
     <w:p>
       <w:pPr>
@@ -3931,11 +3662,9 @@
       <w:r>
         <w:t>)</w:t>
       </w:r>
-      <w:ins w:id="125" w:author="Greg Landry" w:date="2016-10-21T08:19:00Z">
-        <w:r>
-          <w:t>.</w:t>
-        </w:r>
-      </w:ins>
+      <w:r>
+        <w:t>.</w:t>
+      </w:r>
     </w:p>
     <w:p>
       <w:pPr>
@@ -3948,11 +3677,9 @@
       <w:r>
         <w:t>Check the error codes and do the appropriate blinking</w:t>
       </w:r>
-      <w:ins w:id="126" w:author="Greg Landry" w:date="2016-10-21T08:19:00Z">
-        <w:r>
-          <w:t>.</w:t>
-        </w:r>
-      </w:ins>
+      <w:r>
+        <w:t>.</w:t>
+      </w:r>
     </w:p>
     <w:p>
       <w:pPr>
@@ -3978,14 +3705,17 @@
       <w:pPr>
         <w:pStyle w:val="Heading3"/>
       </w:pPr>
-      <w:commentRangeStart w:id="127"/>
+      <w:commentRangeStart w:id="24"/>
       <w:r>
         <w:t>03 Modify (02</w:t>
       </w:r>
       <w:r>
         <w:t>) to print out networking information</w:t>
       </w:r>
-      <w:commentRangeEnd w:id="127"/>
+      <w:commentRangeEnd w:id="24"/>
+      <w:r>
+        <w:t xml:space="preserve"> (Hint: look at the API guide section on “Raw IP”</w:t>
+      </w:r>
       <w:r>
         <w:rPr>
           <w:rStyle w:val="CommentReference"/>
@@ -3994,7 +3724,7 @@
           <w:bCs w:val="0"/>
           <w:color w:val="auto"/>
         </w:rPr>
-        <w:commentReference w:id="127"/>
+        <w:commentReference w:id="24"/>
       </w:r>
     </w:p>
     <w:p>
@@ -4008,6 +3738,9 @@
       <w:r>
         <w:t>IP address</w:t>
       </w:r>
+      <w:r>
+        <w:t xml:space="preserve"> (wiced_ip_get_ipv4_address)</w:t>
+      </w:r>
     </w:p>
     <w:p>
       <w:pPr>
@@ -4017,8 +3750,21 @@
           <w:numId w:val="33"/>
         </w:numPr>
       </w:pPr>
+      <w:proofErr w:type="spellStart"/>
       <w:r>
         <w:t>Netmask</w:t>
+      </w:r>
+      <w:proofErr w:type="spellEnd"/>
+      <w:r>
+        <w:t xml:space="preserve"> (</w:t>
+      </w:r>
+      <w:proofErr w:type="spellStart"/>
+      <w:r>
+        <w:t>wiced_ip_get_netmask</w:t>
+      </w:r>
+      <w:proofErr w:type="spellEnd"/>
+      <w:r>
+        <w:t>)</w:t>
       </w:r>
     </w:p>
     <w:p>
@@ -4032,6 +3778,17 @@
       <w:r>
         <w:t>Router</w:t>
       </w:r>
+      <w:r>
+        <w:t xml:space="preserve"> (</w:t>
+      </w:r>
+      <w:proofErr w:type="spellStart"/>
+      <w:r>
+        <w:t>wiced_get_gateway_address</w:t>
+      </w:r>
+      <w:proofErr w:type="spellEnd"/>
+      <w:r>
+        <w:t>)</w:t>
+      </w:r>
     </w:p>
     <w:p>
       <w:pPr>
@@ -4044,7 +3801,7 @@
       <w:r>
         <w:t xml:space="preserve">The IP address of </w:t>
       </w:r>
-      <w:hyperlink r:id="rId48" w:history="1">
+      <w:hyperlink r:id="rId51" w:history="1">
         <w:r>
           <w:rPr>
             <w:rStyle w:val="Hyperlink"/>
@@ -4052,6 +3809,26 @@
           <w:t>www.cypress.com</w:t>
         </w:r>
       </w:hyperlink>
+      <w:r>
+        <w:rPr>
+          <w:rStyle w:val="Hyperlink"/>
+        </w:rPr>
+        <w:t xml:space="preserve"> (</w:t>
+      </w:r>
+      <w:proofErr w:type="spellStart"/>
+      <w:r>
+        <w:rPr>
+          <w:rStyle w:val="Hyperlink"/>
+        </w:rPr>
+        <w:t>wiced_hostname_lookup</w:t>
+      </w:r>
+      <w:proofErr w:type="spellEnd"/>
+      <w:r>
+        <w:rPr>
+          <w:rStyle w:val="Hyperlink"/>
+        </w:rPr>
+        <w:t>)</w:t>
+      </w:r>
     </w:p>
     <w:p>
       <w:pPr>
@@ -4087,11 +3864,9 @@
       <w:r>
         <w:t>Start the Application and connect to the SSID that is currently in the DCT</w:t>
       </w:r>
-      <w:ins w:id="128" w:author="Greg Landry" w:date="2016-10-21T08:19:00Z">
-        <w:r>
-          <w:t>.</w:t>
-        </w:r>
-      </w:ins>
+      <w:r>
+        <w:t>.</w:t>
+      </w:r>
     </w:p>
     <w:p>
       <w:pPr>
@@ -4104,11 +3879,9 @@
       <w:r>
         <w:t>If the user presses a button, switch SSIDs, write the DCT, print diagnostics</w:t>
       </w:r>
-      <w:ins w:id="129" w:author="Greg Landry" w:date="2016-10-21T08:19:00Z">
-        <w:r>
-          <w:t>.</w:t>
-        </w:r>
-      </w:ins>
+      <w:r>
+        <w:t>.</w:t>
+      </w:r>
     </w:p>
     <w:p>
       <w:pPr>
@@ -4121,51 +3894,31 @@
       <w:r>
         <w:t>Demonstrate that the SSID is saved by switching then resetting the device</w:t>
       </w:r>
-      <w:ins w:id="130" w:author="Greg Landry" w:date="2016-10-21T08:19:00Z">
-        <w:r>
-          <w:t>.</w:t>
-        </w:r>
-      </w:ins>
-      <w:del w:id="131" w:author="Greg Landry" w:date="2016-10-21T08:19:00Z">
-        <w:r>
-          <w:delText xml:space="preserve"> </w:delText>
-        </w:r>
-      </w:del>
+      <w:r>
+        <w:t>.</w:t>
+      </w:r>
     </w:p>
     <w:p>
       <w:pPr>
         <w:pStyle w:val="Heading3"/>
       </w:pPr>
       <w:r>
-        <w:lastRenderedPageBreak/>
         <w:t xml:space="preserve">05 Create an application that </w:t>
       </w:r>
-      <w:commentRangeStart w:id="132"/>
-      <w:ins w:id="133" w:author="Greg Landry" w:date="2016-10-21T08:21:00Z">
-        <w:r>
-          <w:t xml:space="preserve">allows </w:t>
-        </w:r>
-      </w:ins>
+      <w:commentRangeStart w:id="25"/>
+      <w:r>
+        <w:t xml:space="preserve">allows </w:t>
+      </w:r>
       <w:r>
         <w:t xml:space="preserve">the user </w:t>
       </w:r>
-      <w:del w:id="134" w:author="Greg Landry" w:date="2016-10-21T08:21:00Z">
-        <w:r>
-          <w:delText xml:space="preserve">can </w:delText>
-        </w:r>
-      </w:del>
-      <w:ins w:id="135" w:author="Greg Landry" w:date="2016-10-21T08:21:00Z">
-        <w:r>
-          <w:t>to</w:t>
-        </w:r>
-        <w:r>
-          <w:t xml:space="preserve"> </w:t>
-        </w:r>
-      </w:ins>
+      <w:r>
+        <w:t xml:space="preserve">to </w:t>
+      </w:r>
       <w:r>
         <w:t xml:space="preserve">enter </w:t>
       </w:r>
-      <w:commentRangeEnd w:id="132"/>
+      <w:commentRangeEnd w:id="25"/>
       <w:r>
         <w:rPr>
           <w:rStyle w:val="CommentReference"/>
@@ -4174,7 +3927,7 @@
           <w:bCs w:val="0"/>
           <w:color w:val="auto"/>
         </w:rPr>
-        <w:commentReference w:id="132"/>
+        <w:commentReference w:id="25"/>
       </w:r>
       <w:r>
         <w:t>the SSID</w:t>
@@ -4197,11 +3950,9 @@
       <w:r>
         <w:t>Start the Application and connect to the SSID that is currently in the DCT</w:t>
       </w:r>
-      <w:ins w:id="137" w:author="Greg Landry" w:date="2016-10-21T08:19:00Z">
-        <w:r>
-          <w:t>.</w:t>
-        </w:r>
-      </w:ins>
+      <w:r>
+        <w:t>.</w:t>
+      </w:r>
     </w:p>
     <w:p>
       <w:pPr>
@@ -4212,21 +3963,11 @@
         </w:numPr>
       </w:pPr>
       <w:r>
-        <w:t xml:space="preserve">Wait for </w:t>
-      </w:r>
-      <w:del w:id="138" w:author="Greg Landry" w:date="2016-10-21T08:19:00Z">
-        <w:r>
-          <w:delText xml:space="preserve">the </w:delText>
-        </w:r>
-      </w:del>
-      <w:r>
-        <w:t>user input, take and validate the user input, write to the DCT</w:t>
-      </w:r>
-      <w:ins w:id="139" w:author="Greg Landry" w:date="2016-10-21T08:19:00Z">
-        <w:r>
-          <w:t>.</w:t>
-        </w:r>
-      </w:ins>
+        <w:t>Wait for user input, take and validate the user input, write to the DCT</w:t>
+      </w:r>
+      <w:r>
+        <w:t>.</w:t>
+      </w:r>
     </w:p>
     <w:p>
       <w:pPr>
@@ -4239,11 +3980,9 @@
       <w:r>
         <w:t>Reattach to the network</w:t>
       </w:r>
-      <w:ins w:id="140" w:author="Greg Landry" w:date="2016-10-21T08:20:00Z">
-        <w:r>
-          <w:t>.</w:t>
-        </w:r>
-      </w:ins>
+      <w:r>
+        <w:t>.</w:t>
+      </w:r>
     </w:p>
     <w:p>
       <w:pPr>
@@ -4256,65 +3995,32 @@
       <w:r>
         <w:t xml:space="preserve">Demonstrate that </w:t>
       </w:r>
-      <w:ins w:id="141" w:author="Greg Landry" w:date="2016-10-21T08:20:00Z">
-        <w:r>
-          <w:t>the information</w:t>
-        </w:r>
-      </w:ins>
-      <w:del w:id="142" w:author="Greg Landry" w:date="2016-10-21T08:20:00Z">
-        <w:r>
-          <w:delText>it</w:delText>
-        </w:r>
-      </w:del>
+      <w:r>
+        <w:t>the information</w:t>
+      </w:r>
       <w:r>
         <w:t xml:space="preserve"> is saved by rebooting</w:t>
       </w:r>
-      <w:ins w:id="143" w:author="Greg Landry" w:date="2016-10-21T08:20:00Z">
-        <w:r>
-          <w:t>.</w:t>
-        </w:r>
-      </w:ins>
+      <w:r>
+        <w:t>.</w:t>
+      </w:r>
     </w:p>
     <w:p>
       <w:pPr>
         <w:pStyle w:val="Heading2"/>
+      </w:pPr>
+      <w:r>
+        <w:lastRenderedPageBreak/>
+        <w:t>Related Example “Apps”</w:t>
+      </w:r>
+    </w:p>
+    <w:p>
+      <w:pPr>
         <w:rPr>
-          <w:ins w:id="144" w:author="Greg Landry" w:date="2016-10-21T08:20:00Z"/>
+          <w:sz w:val="22"/>
+          <w:szCs w:val="22"/>
         </w:rPr>
       </w:pPr>
-      <w:r>
-        <w:t>Related Example “Apps”</w:t>
-      </w:r>
-    </w:p>
-    <w:p>
-      <w:pPr>
-        <w:rPr>
-          <w:rPrChange w:id="145" w:author="Greg Landry" w:date="2016-10-21T08:20:00Z">
-            <w:rPr/>
-          </w:rPrChange>
-        </w:rPr>
-        <w:pPrChange w:id="146" w:author="Greg Landry" w:date="2016-10-21T08:20:00Z">
-          <w:pPr>
-            <w:pStyle w:val="Heading2"/>
-          </w:pPr>
-        </w:pPrChange>
-      </w:pPr>
-    </w:p>
-    <w:p>
-      <w:pPr>
-        <w:rPr>
-          <w:del w:id="147" w:author="Greg Landry" w:date="2016-10-21T08:20:00Z"/>
-          <w:rFonts w:ascii="Cambria" w:eastAsia="Times New Roman" w:hAnsi="Cambria"/>
-          <w:color w:val="4F81BD"/>
-          <w:sz w:val="26"/>
-          <w:szCs w:val="26"/>
-        </w:rPr>
-      </w:pPr>
-      <w:del w:id="148" w:author="Greg Landry" w:date="2016-10-21T08:20:00Z">
-        <w:r>
-          <w:br w:type="page"/>
-        </w:r>
-      </w:del>
     </w:p>
     <w:p>
       <w:pPr>
@@ -4324,33 +4030,6 @@
         <w:t>Known Errata + Enhancements + Comments</w:t>
       </w:r>
     </w:p>
-    <w:p>
-      <w:pPr>
-        <w:rPr>
-          <w:del w:id="149" w:author="Alan Hawse" w:date="2016-10-20T14:57:00Z"/>
-        </w:rPr>
-      </w:pPr>
-      <w:del w:id="150" w:author="Alan Hawse" w:date="2016-10-20T14:57:00Z">
-        <w:r>
-          <w:delText>I don’t know what you can add to the DCT other than “</w:delText>
-        </w:r>
-        <w:r>
-          <w:delText>$(NAME)_RESOURCES”.</w:delText>
-        </w:r>
-      </w:del>
-    </w:p>
-    <w:p>
-      <w:pPr>
-        <w:rPr>
-          <w:del w:id="151" w:author="Alan Hawse" w:date="2016-10-20T14:57:00Z"/>
-        </w:rPr>
-      </w:pPr>
-      <w:del w:id="152" w:author="Alan Hawse" w:date="2016-10-20T14:57:00Z">
-        <w:r>
-          <w:delText xml:space="preserve">See also in the SDK docs folder the file WICED-DCT.PDF and the application level DCT; so far we have only discussion the common DCT components for IP networking. </w:delText>
-        </w:r>
-      </w:del>
-    </w:p>
     <w:p/>
     <w:p>
       <w:pPr>
@@ -4384,7 +4063,7 @@
       <w:r>
         <w:t xml:space="preserve">Internet Engineering Task Force (IETF) - </w:t>
       </w:r>
-      <w:hyperlink r:id="rId49" w:history="1">
+      <w:hyperlink r:id="rId52" w:history="1">
         <w:r>
           <w:rPr>
             <w:rStyle w:val="Hyperlink"/>
@@ -4400,7 +4079,7 @@
       <w:r>
         <w:t xml:space="preserve">RFC 826 – “An Ethernet Address Resolution Protocol” ; Internet Engineering Task Force (IETF) - </w:t>
       </w:r>
-      <w:hyperlink r:id="rId50" w:history="1">
+      <w:hyperlink r:id="rId53" w:history="1">
         <w:r>
           <w:rPr>
             <w:rStyle w:val="Hyperlink"/>
@@ -4419,7 +4098,7 @@
     </w:p>
     <w:p/>
     <w:sectPr>
-      <w:footerReference w:type="default" r:id="rId51"/>
+      <w:footerReference w:type="default" r:id="rId54"/>
       <w:pgSz w:w="12240" w:h="15840"/>
       <w:pgMar w:top="1440" w:right="1440" w:bottom="1440" w:left="1440" w:header="720" w:footer="720" w:gutter="0"/>
       <w:cols w:space="720"/>
@@ -4430,8 +4109,8 @@
 </file>
 
 <file path=word/comments.xml><?xml version="1.0" encoding="utf-8"?>
-<w:comments xmlns:wpc="http://schemas.microsoft.com/office/word/2010/wordprocessingCanvas" xmlns:mc="http://schemas.openxmlformats.org/markup-compatibility/2006" xmlns:o="urn:schemas-microsoft-com:office:office" xmlns:r="http://schemas.openxmlformats.org/officeDocument/2006/relationships" xmlns:m="http://schemas.openxmlformats.org/officeDocument/2006/math" xmlns:v="urn:schemas-microsoft-com:vml" xmlns:wp14="http://schemas.microsoft.com/office/word/2010/wordprocessingDrawing" xmlns:wp="http://schemas.openxmlformats.org/drawingml/2006/wordprocessingDrawing" xmlns:w10="urn:schemas-microsoft-com:office:word" xmlns:w="http://schemas.openxmlformats.org/wordprocessingml/2006/main" xmlns:w14="http://schemas.microsoft.com/office/word/2010/wordml" xmlns:w15="http://schemas.microsoft.com/office/word/2012/wordml" xmlns:wpg="http://schemas.microsoft.com/office/word/2010/wordprocessingGroup" xmlns:wpi="http://schemas.microsoft.com/office/word/2010/wordprocessingInk" xmlns:wne="http://schemas.microsoft.com/office/word/2006/wordml" xmlns:wps="http://schemas.microsoft.com/office/word/2010/wordprocessingShape" mc:Ignorable="w14 w15 wp14">
-  <w:comment w:id="127" w:author="Greg Landry" w:date="2016-10-21T08:20:00Z" w:initials="GL">
+<w:comments xmlns:wpc="http://schemas.microsoft.com/office/word/2010/wordprocessingCanvas" xmlns:mo="http://schemas.microsoft.com/office/mac/office/2008/main" xmlns:mc="http://schemas.openxmlformats.org/markup-compatibility/2006" xmlns:mv="urn:schemas-microsoft-com:mac:vml" xmlns:o="urn:schemas-microsoft-com:office:office" xmlns:r="http://schemas.openxmlformats.org/officeDocument/2006/relationships" xmlns:m="http://schemas.openxmlformats.org/officeDocument/2006/math" xmlns:v="urn:schemas-microsoft-com:vml" xmlns:wp14="http://schemas.microsoft.com/office/word/2010/wordprocessingDrawing" xmlns:wp="http://schemas.openxmlformats.org/drawingml/2006/wordprocessingDrawing" xmlns:w10="urn:schemas-microsoft-com:office:word" xmlns:w="http://schemas.openxmlformats.org/wordprocessingml/2006/main" xmlns:w14="http://schemas.microsoft.com/office/word/2010/wordml" xmlns:w15="http://schemas.microsoft.com/office/word/2012/wordml" xmlns:wpg="http://schemas.microsoft.com/office/word/2010/wordprocessingGroup" xmlns:wpi="http://schemas.microsoft.com/office/word/2010/wordprocessingInk" xmlns:wne="http://schemas.microsoft.com/office/word/2006/wordml" xmlns:wps="http://schemas.microsoft.com/office/word/2010/wordprocessingShape" mc:Ignorable="w14 w15 wp14">
+  <w:comment w:id="24" w:author="Greg Landry" w:date="2016-10-21T08:20:00Z" w:initials="GL">
     <w:p>
       <w:pPr>
         <w:pStyle w:val="CommentText"/>
@@ -4450,7 +4129,7 @@
       </w:r>
     </w:p>
   </w:comment>
-  <w:comment w:id="132" w:author="Greg Landry" w:date="2016-10-21T08:21:00Z" w:initials="GL">
+  <w:comment w:id="25" w:author="Greg Landry" w:date="2016-10-21T08:21:00Z" w:initials="GL">
     <w:p>
       <w:pPr>
         <w:pStyle w:val="CommentText"/>
@@ -4462,35 +4141,24 @@
         <w:annotationRef/>
       </w:r>
       <w:r>
-        <w:t xml:space="preserve">How are they entering input? UART? </w:t>
-      </w:r>
-      <w:r>
-        <w:t xml:space="preserve">You should </w:t>
-      </w:r>
-      <w:r>
-        <w:t>specify.</w:t>
-      </w:r>
-      <w:bookmarkStart w:id="136" w:name="_GoBack"/>
-      <w:bookmarkEnd w:id="136"/>
+        <w:t>How are they entering input? UART? You should specify.</w:t>
+      </w:r>
     </w:p>
   </w:comment>
 </w:comments>
 </file>
 
 <file path=word/commentsExtended.xml><?xml version="1.0" encoding="utf-8"?>
-<w15:commentsEx xmlns:wpc="http://schemas.microsoft.com/office/word/2010/wordprocessingCanvas" xmlns:mc="http://schemas.openxmlformats.org/markup-compatibility/2006" xmlns:o="urn:schemas-microsoft-com:office:office" xmlns:r="http://schemas.openxmlformats.org/officeDocument/2006/relationships" xmlns:m="http://schemas.openxmlformats.org/officeDocument/2006/math" xmlns:v="urn:schemas-microsoft-com:vml" xmlns:wp14="http://schemas.microsoft.com/office/word/2010/wordprocessingDrawing" xmlns:wp="http://schemas.openxmlformats.org/drawingml/2006/wordprocessingDrawing" xmlns:w10="urn:schemas-microsoft-com:office:word" xmlns:w="http://schemas.openxmlformats.org/wordprocessingml/2006/main" xmlns:w14="http://schemas.microsoft.com/office/word/2010/wordml" xmlns:w15="http://schemas.microsoft.com/office/word/2012/wordml" xmlns:wpg="http://schemas.microsoft.com/office/word/2010/wordprocessingGroup" xmlns:wpi="http://schemas.microsoft.com/office/word/2010/wordprocessingInk" xmlns:wne="http://schemas.microsoft.com/office/word/2006/wordml" xmlns:wps="http://schemas.microsoft.com/office/word/2010/wordprocessingShape" mc:Ignorable="w14 w15 wp14">
+<w15:commentsEx xmlns:wpc="http://schemas.microsoft.com/office/word/2010/wordprocessingCanvas" xmlns:mo="http://schemas.microsoft.com/office/mac/office/2008/main" xmlns:mc="http://schemas.openxmlformats.org/markup-compatibility/2006" xmlns:mv="urn:schemas-microsoft-com:mac:vml" xmlns:o="urn:schemas-microsoft-com:office:office" xmlns:r="http://schemas.openxmlformats.org/officeDocument/2006/relationships" xmlns:m="http://schemas.openxmlformats.org/officeDocument/2006/math" xmlns:v="urn:schemas-microsoft-com:vml" xmlns:wp14="http://schemas.microsoft.com/office/word/2010/wordprocessingDrawing" xmlns:wp="http://schemas.openxmlformats.org/drawingml/2006/wordprocessingDrawing" xmlns:w10="urn:schemas-microsoft-com:office:word" xmlns:w="http://schemas.openxmlformats.org/wordprocessingml/2006/main" xmlns:w14="http://schemas.microsoft.com/office/word/2010/wordml" xmlns:w15="http://schemas.microsoft.com/office/word/2012/wordml" xmlns:wpg="http://schemas.microsoft.com/office/word/2010/wordprocessingGroup" xmlns:wpi="http://schemas.microsoft.com/office/word/2010/wordprocessingInk" xmlns:wne="http://schemas.microsoft.com/office/word/2006/wordml" xmlns:wps="http://schemas.microsoft.com/office/word/2010/wordprocessingShape" mc:Ignorable="w14 w15 wp14">
   <w15:commentEx w15:paraId="7FE6ED47" w15:done="0"/>
   <w15:commentEx w15:paraId="2178224C" w15:done="0"/>
 </w15:commentsEx>
 </file>
 
 <file path=word/endnotes.xml><?xml version="1.0" encoding="utf-8"?>
-<w:endnotes xmlns:wpc="http://schemas.microsoft.com/office/word/2010/wordprocessingCanvas" xmlns:mc="http://schemas.openxmlformats.org/markup-compatibility/2006" xmlns:o="urn:schemas-microsoft-com:office:office" xmlns:r="http://schemas.openxmlformats.org/officeDocument/2006/relationships" xmlns:m="http://schemas.openxmlformats.org/officeDocument/2006/math" xmlns:v="urn:schemas-microsoft-com:vml" xmlns:wp14="http://schemas.microsoft.com/office/word/2010/wordprocessingDrawing" xmlns:wp="http://schemas.openxmlformats.org/drawingml/2006/wordprocessingDrawing" xmlns:w10="urn:schemas-microsoft-com:office:word" xmlns:w="http://schemas.openxmlformats.org/wordprocessingml/2006/main" xmlns:w14="http://schemas.microsoft.com/office/word/2010/wordml" xmlns:w15="http://schemas.microsoft.com/office/word/2012/wordml" xmlns:wpg="http://schemas.microsoft.com/office/word/2010/wordprocessingGroup" xmlns:wpi="http://schemas.microsoft.com/office/word/2010/wordprocessingInk" xmlns:wne="http://schemas.microsoft.com/office/word/2006/wordml" xmlns:wps="http://schemas.microsoft.com/office/word/2010/wordprocessingShape" mc:Ignorable="w14 w15 wp14">
+<w:endnotes xmlns:wpc="http://schemas.microsoft.com/office/word/2010/wordprocessingCanvas" xmlns:mo="http://schemas.microsoft.com/office/mac/office/2008/main" xmlns:mc="http://schemas.openxmlformats.org/markup-compatibility/2006" xmlns:mv="urn:schemas-microsoft-com:mac:vml" xmlns:o="urn:schemas-microsoft-com:office:office" xmlns:r="http://schemas.openxmlformats.org/officeDocument/2006/relationships" xmlns:m="http://schemas.openxmlformats.org/officeDocument/2006/math" xmlns:v="urn:schemas-microsoft-com:vml" xmlns:wp14="http://schemas.microsoft.com/office/word/2010/wordprocessingDrawing" xmlns:wp="http://schemas.openxmlformats.org/drawingml/2006/wordprocessingDrawing" xmlns:w10="urn:schemas-microsoft-com:office:word" xmlns:w="http://schemas.openxmlformats.org/wordprocessingml/2006/main" xmlns:w14="http://schemas.microsoft.com/office/word/2010/wordml" xmlns:w15="http://schemas.microsoft.com/office/word/2012/wordml" xmlns:wpg="http://schemas.microsoft.com/office/word/2010/wordprocessingGroup" xmlns:wpi="http://schemas.microsoft.com/office/word/2010/wordprocessingInk" xmlns:wne="http://schemas.microsoft.com/office/word/2006/wordml" xmlns:wps="http://schemas.microsoft.com/office/word/2010/wordprocessingShape" mc:Ignorable="w14 w15 wp14">
   <w:endnote w:type="separator" w:id="-1">
     <w:p>
-      <w:pPr>
-        <w:spacing w:after="0" w:line="240" w:lineRule="auto"/>
-      </w:pPr>
       <w:r>
         <w:separator/>
       </w:r>
@@ -4498,9 +4166,6 @@
   </w:endnote>
   <w:endnote w:type="continuationSeparator" w:id="0">
     <w:p>
-      <w:pPr>
-        <w:spacing w:after="0" w:line="240" w:lineRule="auto"/>
-      </w:pPr>
       <w:r>
         <w:continuationSeparator/>
       </w:r>
@@ -4510,8 +4175,7 @@
 </file>
 
 <file path=word/footer1.xml><?xml version="1.0" encoding="utf-8"?>
-<w:ftr xmlns:wpc="http://schemas.microsoft.com/office/word/2010/wordprocessingCanvas" xmlns:mc="http://schemas.openxmlformats.org/markup-compatibility/2006" xmlns:o="urn:schemas-microsoft-com:office:office" xmlns:r="http://schemas.openxmlformats.org/officeDocument/2006/relationships" xmlns:m="http://schemas.openxmlformats.org/officeDocument/2006/math" xmlns:v="urn:schemas-microsoft-com:vml" xmlns:wp14="http://schemas.microsoft.com/office/word/2010/wordprocessingDrawing" xmlns:wp="http://schemas.openxmlformats.org/drawingml/2006/wordprocessingDrawing" xmlns:w10="urn:schemas-microsoft-com:office:word" xmlns:w="http://schemas.openxmlformats.org/wordprocessingml/2006/main" xmlns:w14="http://schemas.microsoft.com/office/word/2010/wordml" xmlns:w15="http://schemas.microsoft.com/office/word/2012/wordml" xmlns:wpg="http://schemas.microsoft.com/office/word/2010/wordprocessingGroup" xmlns:wpi="http://schemas.microsoft.com/office/word/2010/wordprocessingInk" xmlns:wne="http://schemas.microsoft.com/office/word/2006/wordml" xmlns:wps="http://schemas.microsoft.com/office/word/2010/wordprocessingShape" mc:Ignorable="w14 w15 wp14">
-  <w:customXmlInsRangeStart w:id="153" w:author="Greg Landry" w:date="2016-10-20T22:46:00Z"/>
+<w:ftr xmlns:wpc="http://schemas.microsoft.com/office/word/2010/wordprocessingCanvas" xmlns:mo="http://schemas.microsoft.com/office/mac/office/2008/main" xmlns:mc="http://schemas.openxmlformats.org/markup-compatibility/2006" xmlns:mv="urn:schemas-microsoft-com:mac:vml" xmlns:o="urn:schemas-microsoft-com:office:office" xmlns:r="http://schemas.openxmlformats.org/officeDocument/2006/relationships" xmlns:m="http://schemas.openxmlformats.org/officeDocument/2006/math" xmlns:v="urn:schemas-microsoft-com:vml" xmlns:wp14="http://schemas.microsoft.com/office/word/2010/wordprocessingDrawing" xmlns:wp="http://schemas.openxmlformats.org/drawingml/2006/wordprocessingDrawing" xmlns:w10="urn:schemas-microsoft-com:office:word" xmlns:w="http://schemas.openxmlformats.org/wordprocessingml/2006/main" xmlns:w14="http://schemas.microsoft.com/office/word/2010/wordml" xmlns:w15="http://schemas.microsoft.com/office/word/2012/wordml" xmlns:wpg="http://schemas.microsoft.com/office/word/2010/wordprocessingGroup" xmlns:wpi="http://schemas.microsoft.com/office/word/2010/wordprocessingInk" xmlns:wne="http://schemas.microsoft.com/office/word/2006/wordml" xmlns:wps="http://schemas.microsoft.com/office/word/2010/wordprocessingShape" mc:Ignorable="w14 w15 wp14">
   <w:sdt>
     <w:sdtPr>
       <w:id w:val="1860304678"/>
@@ -4522,8 +4186,6 @@
     </w:sdtPr>
     <w:sdtEndPr/>
     <w:sdtContent>
-      <w:customXmlInsRangeEnd w:id="153"/>
-      <w:customXmlInsRangeStart w:id="154" w:author="Greg Landry" w:date="2016-10-20T22:46:00Z"/>
       <w:sdt>
         <w:sdtPr>
           <w:id w:val="1728636285"/>
@@ -4534,45 +4196,74 @@
         </w:sdtPr>
         <w:sdtEndPr/>
         <w:sdtContent>
-          <w:customXmlInsRangeEnd w:id="154"/>
           <w:p>
             <w:pPr>
               <w:pStyle w:val="Footer"/>
               <w:jc w:val="center"/>
+            </w:pPr>
+            <w:r>
+              <w:t xml:space="preserve">Page </w:t>
+            </w:r>
+            <w:r>
               <w:rPr>
-                <w:ins w:id="155" w:author="Greg Landry" w:date="2016-10-20T22:46:00Z"/>
+                <w:b/>
+                <w:bCs/>
               </w:rPr>
-            </w:pPr>
-            <w:ins w:id="156" w:author="Greg Landry" w:date="2016-10-20T22:46:00Z">
-              <w:r>
-                <w:t xml:space="preserve">Page </w:t>
-              </w:r>
-              <w:r>
-                <w:rPr>
-                  <w:b/>
-                  <w:bCs/>
-                  <w:sz w:val="24"/>
-                  <w:szCs w:val="24"/>
-                </w:rPr>
-                <w:fldChar w:fldCharType="begin"/>
-              </w:r>
-              <w:r>
-                <w:rPr>
-                  <w:b/>
-                  <w:bCs/>
-                </w:rPr>
-                <w:instrText xml:space="preserve"> PAGE </w:instrText>
-              </w:r>
-              <w:r>
-                <w:rPr>
-                  <w:b/>
-                  <w:bCs/>
-                  <w:sz w:val="24"/>
-                  <w:szCs w:val="24"/>
-                </w:rPr>
-                <w:fldChar w:fldCharType="separate"/>
-              </w:r>
-            </w:ins>
+              <w:fldChar w:fldCharType="begin"/>
+            </w:r>
+            <w:r>
+              <w:rPr>
+                <w:b/>
+                <w:bCs/>
+              </w:rPr>
+              <w:instrText xml:space="preserve"> PAGE </w:instrText>
+            </w:r>
+            <w:r>
+              <w:rPr>
+                <w:b/>
+                <w:bCs/>
+              </w:rPr>
+              <w:fldChar w:fldCharType="separate"/>
+            </w:r>
+            <w:r>
+              <w:rPr>
+                <w:b/>
+                <w:bCs/>
+                <w:noProof/>
+              </w:rPr>
+              <w:t>2</w:t>
+            </w:r>
+            <w:r>
+              <w:rPr>
+                <w:b/>
+                <w:bCs/>
+              </w:rPr>
+              <w:fldChar w:fldCharType="end"/>
+            </w:r>
+            <w:r>
+              <w:t xml:space="preserve"> of </w:t>
+            </w:r>
+            <w:r>
+              <w:rPr>
+                <w:b/>
+                <w:bCs/>
+              </w:rPr>
+              <w:fldChar w:fldCharType="begin"/>
+            </w:r>
+            <w:r>
+              <w:rPr>
+                <w:b/>
+                <w:bCs/>
+              </w:rPr>
+              <w:instrText xml:space="preserve"> NUMPAGES  </w:instrText>
+            </w:r>
+            <w:r>
+              <w:rPr>
+                <w:b/>
+                <w:bCs/>
+              </w:rPr>
+              <w:fldChar w:fldCharType="separate"/>
+            </w:r>
             <w:r>
               <w:rPr>
                 <w:b/>
@@ -4581,73 +4272,18 @@
               </w:rPr>
               <w:t>9</w:t>
             </w:r>
-            <w:ins w:id="157" w:author="Greg Landry" w:date="2016-10-20T22:46:00Z">
-              <w:r>
-                <w:rPr>
-                  <w:b/>
-                  <w:bCs/>
-                  <w:sz w:val="24"/>
-                  <w:szCs w:val="24"/>
-                </w:rPr>
-                <w:fldChar w:fldCharType="end"/>
-              </w:r>
-              <w:r>
-                <w:t xml:space="preserve"> of </w:t>
-              </w:r>
-              <w:r>
-                <w:rPr>
-                  <w:b/>
-                  <w:bCs/>
-                  <w:sz w:val="24"/>
-                  <w:szCs w:val="24"/>
-                </w:rPr>
-                <w:fldChar w:fldCharType="begin"/>
-              </w:r>
-              <w:r>
-                <w:rPr>
-                  <w:b/>
-                  <w:bCs/>
-                </w:rPr>
-                <w:instrText xml:space="preserve"> NUMPAGES  </w:instrText>
-              </w:r>
-              <w:r>
-                <w:rPr>
-                  <w:b/>
-                  <w:bCs/>
-                  <w:sz w:val="24"/>
-                  <w:szCs w:val="24"/>
-                </w:rPr>
-                <w:fldChar w:fldCharType="separate"/>
-              </w:r>
-            </w:ins>
             <w:r>
               <w:rPr>
                 <w:b/>
                 <w:bCs/>
-                <w:noProof/>
               </w:rPr>
-              <w:t>9</w:t>
+              <w:fldChar w:fldCharType="end"/>
             </w:r>
-            <w:ins w:id="158" w:author="Greg Landry" w:date="2016-10-20T22:46:00Z">
-              <w:r>
-                <w:rPr>
-                  <w:b/>
-                  <w:bCs/>
-                  <w:sz w:val="24"/>
-                  <w:szCs w:val="24"/>
-                </w:rPr>
-                <w:fldChar w:fldCharType="end"/>
-              </w:r>
-            </w:ins>
           </w:p>
-          <w:customXmlInsRangeStart w:id="159" w:author="Greg Landry" w:date="2016-10-20T22:46:00Z"/>
         </w:sdtContent>
       </w:sdt>
-      <w:customXmlInsRangeEnd w:id="159"/>
-      <w:customXmlInsRangeStart w:id="160" w:author="Greg Landry" w:date="2016-10-20T22:46:00Z"/>
     </w:sdtContent>
   </w:sdt>
-  <w:customXmlInsRangeEnd w:id="160"/>
   <w:p>
     <w:pPr>
       <w:pStyle w:val="Footer"/>
@@ -4657,12 +4293,9 @@
 </file>
 
 <file path=word/footnotes.xml><?xml version="1.0" encoding="utf-8"?>
-<w:footnotes xmlns:wpc="http://schemas.microsoft.com/office/word/2010/wordprocessingCanvas" xmlns:mc="http://schemas.openxmlformats.org/markup-compatibility/2006" xmlns:o="urn:schemas-microsoft-com:office:office" xmlns:r="http://schemas.openxmlformats.org/officeDocument/2006/relationships" xmlns:m="http://schemas.openxmlformats.org/officeDocument/2006/math" xmlns:v="urn:schemas-microsoft-com:vml" xmlns:wp14="http://schemas.microsoft.com/office/word/2010/wordprocessingDrawing" xmlns:wp="http://schemas.openxmlformats.org/drawingml/2006/wordprocessingDrawing" xmlns:w10="urn:schemas-microsoft-com:office:word" xmlns:w="http://schemas.openxmlformats.org/wordprocessingml/2006/main" xmlns:w14="http://schemas.microsoft.com/office/word/2010/wordml" xmlns:w15="http://schemas.microsoft.com/office/word/2012/wordml" xmlns:wpg="http://schemas.microsoft.com/office/word/2010/wordprocessingGroup" xmlns:wpi="http://schemas.microsoft.com/office/word/2010/wordprocessingInk" xmlns:wne="http://schemas.microsoft.com/office/word/2006/wordml" xmlns:wps="http://schemas.microsoft.com/office/word/2010/wordprocessingShape" mc:Ignorable="w14 w15 wp14">
+<w:footnotes xmlns:wpc="http://schemas.microsoft.com/office/word/2010/wordprocessingCanvas" xmlns:mo="http://schemas.microsoft.com/office/mac/office/2008/main" xmlns:mc="http://schemas.openxmlformats.org/markup-compatibility/2006" xmlns:mv="urn:schemas-microsoft-com:mac:vml" xmlns:o="urn:schemas-microsoft-com:office:office" xmlns:r="http://schemas.openxmlformats.org/officeDocument/2006/relationships" xmlns:m="http://schemas.openxmlformats.org/officeDocument/2006/math" xmlns:v="urn:schemas-microsoft-com:vml" xmlns:wp14="http://schemas.microsoft.com/office/word/2010/wordprocessingDrawing" xmlns:wp="http://schemas.openxmlformats.org/drawingml/2006/wordprocessingDrawing" xmlns:w10="urn:schemas-microsoft-com:office:word" xmlns:w="http://schemas.openxmlformats.org/wordprocessingml/2006/main" xmlns:w14="http://schemas.microsoft.com/office/word/2010/wordml" xmlns:w15="http://schemas.microsoft.com/office/word/2012/wordml" xmlns:wpg="http://schemas.microsoft.com/office/word/2010/wordprocessingGroup" xmlns:wpi="http://schemas.microsoft.com/office/word/2010/wordprocessingInk" xmlns:wne="http://schemas.microsoft.com/office/word/2006/wordml" xmlns:wps="http://schemas.microsoft.com/office/word/2010/wordprocessingShape" mc:Ignorable="w14 w15 wp14">
   <w:footnote w:type="separator" w:id="-1">
     <w:p>
-      <w:pPr>
-        <w:spacing w:after="0" w:line="240" w:lineRule="auto"/>
-      </w:pPr>
       <w:r>
         <w:separator/>
       </w:r>
@@ -4670,9 +4303,6 @@
   </w:footnote>
   <w:footnote w:type="continuationSeparator" w:id="0">
     <w:p>
-      <w:pPr>
-        <w:spacing w:after="0" w:line="240" w:lineRule="auto"/>
-      </w:pPr>
       <w:r>
         <w:continuationSeparator/>
       </w:r>
@@ -4682,8 +4312,8 @@
 </file>
 
 <file path=word/numbering.xml><?xml version="1.0" encoding="utf-8"?>
-<w:numbering xmlns:wpc="http://schemas.microsoft.com/office/word/2010/wordprocessingCanvas" xmlns:mc="http://schemas.openxmlformats.org/markup-compatibility/2006" xmlns:o="urn:schemas-microsoft-com:office:office" xmlns:r="http://schemas.openxmlformats.org/officeDocument/2006/relationships" xmlns:m="http://schemas.openxmlformats.org/officeDocument/2006/math" xmlns:v="urn:schemas-microsoft-com:vml" xmlns:wp14="http://schemas.microsoft.com/office/word/2010/wordprocessingDrawing" xmlns:wp="http://schemas.openxmlformats.org/drawingml/2006/wordprocessingDrawing" xmlns:w10="urn:schemas-microsoft-com:office:word" xmlns:w="http://schemas.openxmlformats.org/wordprocessingml/2006/main" xmlns:w14="http://schemas.microsoft.com/office/word/2010/wordml" xmlns:w15="http://schemas.microsoft.com/office/word/2012/wordml" xmlns:wpg="http://schemas.microsoft.com/office/word/2010/wordprocessingGroup" xmlns:wpi="http://schemas.microsoft.com/office/word/2010/wordprocessingInk" xmlns:wne="http://schemas.microsoft.com/office/word/2006/wordml" xmlns:wps="http://schemas.microsoft.com/office/word/2010/wordprocessingShape" mc:Ignorable="w14 w15 wp14">
-  <w:abstractNum w:abstractNumId="0" w15:restartNumberingAfterBreak="0">
+<w:numbering xmlns:wpc="http://schemas.microsoft.com/office/word/2010/wordprocessingCanvas" xmlns:mo="http://schemas.microsoft.com/office/mac/office/2008/main" xmlns:mc="http://schemas.openxmlformats.org/markup-compatibility/2006" xmlns:mv="urn:schemas-microsoft-com:mac:vml" xmlns:o="urn:schemas-microsoft-com:office:office" xmlns:r="http://schemas.openxmlformats.org/officeDocument/2006/relationships" xmlns:m="http://schemas.openxmlformats.org/officeDocument/2006/math" xmlns:v="urn:schemas-microsoft-com:vml" xmlns:wp14="http://schemas.microsoft.com/office/word/2010/wordprocessingDrawing" xmlns:wp="http://schemas.openxmlformats.org/drawingml/2006/wordprocessingDrawing" xmlns:w10="urn:schemas-microsoft-com:office:word" xmlns:w="http://schemas.openxmlformats.org/wordprocessingml/2006/main" xmlns:w14="http://schemas.microsoft.com/office/word/2010/wordml" xmlns:w15="http://schemas.microsoft.com/office/word/2012/wordml" xmlns:wpg="http://schemas.microsoft.com/office/word/2010/wordprocessingGroup" xmlns:wpi="http://schemas.microsoft.com/office/word/2010/wordprocessingInk" xmlns:wne="http://schemas.microsoft.com/office/word/2006/wordml" xmlns:wps="http://schemas.microsoft.com/office/word/2010/wordprocessingShape" mc:Ignorable="w14 w15 wp14">
+  <w:abstractNum w:abstractNumId="0">
     <w:nsid w:val="FFFFFF1D"/>
     <w:multiLevelType w:val="multilevel"/>
     <w:tmpl w:val="74C2A146"/>
@@ -4823,7 +4453,7 @@
       </w:rPr>
     </w:lvl>
   </w:abstractNum>
-  <w:abstractNum w:abstractNumId="1" w15:restartNumberingAfterBreak="0">
+  <w:abstractNum w:abstractNumId="1">
     <w:nsid w:val="01D61B4B"/>
     <w:multiLevelType w:val="hybridMultilevel"/>
     <w:tmpl w:val="98BE5DEC"/>
@@ -4918,7 +4548,7 @@
       </w:pPr>
     </w:lvl>
   </w:abstractNum>
-  <w:abstractNum w:abstractNumId="2" w15:restartNumberingAfterBreak="0">
+  <w:abstractNum w:abstractNumId="2">
     <w:nsid w:val="04543757"/>
     <w:multiLevelType w:val="hybridMultilevel"/>
     <w:tmpl w:val="6C4AC810"/>
@@ -5031,7 +4661,7 @@
       </w:rPr>
     </w:lvl>
   </w:abstractNum>
-  <w:abstractNum w:abstractNumId="3" w15:restartNumberingAfterBreak="0">
+  <w:abstractNum w:abstractNumId="3">
     <w:nsid w:val="0BDF127C"/>
     <w:multiLevelType w:val="hybridMultilevel"/>
     <w:tmpl w:val="680C0D0A"/>
@@ -5117,7 +4747,7 @@
       </w:pPr>
     </w:lvl>
   </w:abstractNum>
-  <w:abstractNum w:abstractNumId="4" w15:restartNumberingAfterBreak="0">
+  <w:abstractNum w:abstractNumId="4">
     <w:nsid w:val="0CF950A1"/>
     <w:multiLevelType w:val="hybridMultilevel"/>
     <w:tmpl w:val="CDC0BC7E"/>
@@ -5203,7 +4833,7 @@
       </w:pPr>
     </w:lvl>
   </w:abstractNum>
-  <w:abstractNum w:abstractNumId="5" w15:restartNumberingAfterBreak="0">
+  <w:abstractNum w:abstractNumId="5">
     <w:nsid w:val="16CF3F66"/>
     <w:multiLevelType w:val="hybridMultilevel"/>
     <w:tmpl w:val="9640A3E6"/>
@@ -5292,7 +4922,7 @@
       </w:pPr>
     </w:lvl>
   </w:abstractNum>
-  <w:abstractNum w:abstractNumId="6" w15:restartNumberingAfterBreak="0">
+  <w:abstractNum w:abstractNumId="6">
     <w:nsid w:val="19B02049"/>
     <w:multiLevelType w:val="hybridMultilevel"/>
     <w:tmpl w:val="49B88726"/>
@@ -5378,7 +5008,7 @@
       </w:pPr>
     </w:lvl>
   </w:abstractNum>
-  <w:abstractNum w:abstractNumId="7" w15:restartNumberingAfterBreak="0">
+  <w:abstractNum w:abstractNumId="7">
     <w:nsid w:val="1C8B3026"/>
     <w:multiLevelType w:val="hybridMultilevel"/>
     <w:tmpl w:val="A21CAFF4"/>
@@ -5464,7 +5094,7 @@
       </w:pPr>
     </w:lvl>
   </w:abstractNum>
-  <w:abstractNum w:abstractNumId="8" w15:restartNumberingAfterBreak="0">
+  <w:abstractNum w:abstractNumId="8">
     <w:nsid w:val="1EE15773"/>
     <w:multiLevelType w:val="hybridMultilevel"/>
     <w:tmpl w:val="45985C26"/>
@@ -5553,7 +5183,7 @@
       </w:pPr>
     </w:lvl>
   </w:abstractNum>
-  <w:abstractNum w:abstractNumId="9" w15:restartNumberingAfterBreak="0">
+  <w:abstractNum w:abstractNumId="9">
     <w:nsid w:val="21696B40"/>
     <w:multiLevelType w:val="hybridMultilevel"/>
     <w:tmpl w:val="AF1E8B50"/>
@@ -5639,7 +5269,7 @@
       </w:pPr>
     </w:lvl>
   </w:abstractNum>
-  <w:abstractNum w:abstractNumId="10" w15:restartNumberingAfterBreak="0">
+  <w:abstractNum w:abstractNumId="10">
     <w:nsid w:val="22321BD4"/>
     <w:multiLevelType w:val="hybridMultilevel"/>
     <w:tmpl w:val="932461D8"/>
@@ -5752,7 +5382,7 @@
       </w:rPr>
     </w:lvl>
   </w:abstractNum>
-  <w:abstractNum w:abstractNumId="11" w15:restartNumberingAfterBreak="0">
+  <w:abstractNum w:abstractNumId="11">
     <w:nsid w:val="22E43F91"/>
     <w:multiLevelType w:val="hybridMultilevel"/>
     <w:tmpl w:val="BDC4A790"/>
@@ -5865,7 +5495,7 @@
       </w:rPr>
     </w:lvl>
   </w:abstractNum>
-  <w:abstractNum w:abstractNumId="12" w15:restartNumberingAfterBreak="0">
+  <w:abstractNum w:abstractNumId="12">
     <w:nsid w:val="24F9161F"/>
     <w:multiLevelType w:val="hybridMultilevel"/>
     <w:tmpl w:val="9D403D4E"/>
@@ -5978,7 +5608,7 @@
       </w:rPr>
     </w:lvl>
   </w:abstractNum>
-  <w:abstractNum w:abstractNumId="13" w15:restartNumberingAfterBreak="0">
+  <w:abstractNum w:abstractNumId="13">
     <w:nsid w:val="313B4EC7"/>
     <w:multiLevelType w:val="hybridMultilevel"/>
     <w:tmpl w:val="B7EAFA64"/>
@@ -6067,7 +5697,7 @@
       </w:pPr>
     </w:lvl>
   </w:abstractNum>
-  <w:abstractNum w:abstractNumId="14" w15:restartNumberingAfterBreak="0">
+  <w:abstractNum w:abstractNumId="14">
     <w:nsid w:val="39C279C6"/>
     <w:multiLevelType w:val="hybridMultilevel"/>
     <w:tmpl w:val="0B5E56A8"/>
@@ -6153,7 +5783,7 @@
       </w:pPr>
     </w:lvl>
   </w:abstractNum>
-  <w:abstractNum w:abstractNumId="15" w15:restartNumberingAfterBreak="0">
+  <w:abstractNum w:abstractNumId="15">
     <w:nsid w:val="3DA51505"/>
     <w:multiLevelType w:val="hybridMultilevel"/>
     <w:tmpl w:val="257C8FDC"/>
@@ -6239,7 +5869,7 @@
       </w:pPr>
     </w:lvl>
   </w:abstractNum>
-  <w:abstractNum w:abstractNumId="16" w15:restartNumberingAfterBreak="0">
+  <w:abstractNum w:abstractNumId="16">
     <w:nsid w:val="3EE7742C"/>
     <w:multiLevelType w:val="hybridMultilevel"/>
     <w:tmpl w:val="0DDC1E74"/>
@@ -6328,7 +5958,7 @@
       </w:pPr>
     </w:lvl>
   </w:abstractNum>
-  <w:abstractNum w:abstractNumId="17" w15:restartNumberingAfterBreak="0">
+  <w:abstractNum w:abstractNumId="17">
     <w:nsid w:val="404A251F"/>
     <w:multiLevelType w:val="hybridMultilevel"/>
     <w:tmpl w:val="A35473FA"/>
@@ -6414,7 +6044,7 @@
       </w:pPr>
     </w:lvl>
   </w:abstractNum>
-  <w:abstractNum w:abstractNumId="18" w15:restartNumberingAfterBreak="0">
+  <w:abstractNum w:abstractNumId="18">
     <w:nsid w:val="47A5444B"/>
     <w:multiLevelType w:val="hybridMultilevel"/>
     <w:tmpl w:val="4E8CA1C8"/>
@@ -6527,7 +6157,7 @@
       </w:rPr>
     </w:lvl>
   </w:abstractNum>
-  <w:abstractNum w:abstractNumId="19" w15:restartNumberingAfterBreak="0">
+  <w:abstractNum w:abstractNumId="19">
     <w:nsid w:val="4ADA46BB"/>
     <w:multiLevelType w:val="hybridMultilevel"/>
     <w:tmpl w:val="895C3046"/>
@@ -6613,7 +6243,7 @@
       </w:pPr>
     </w:lvl>
   </w:abstractNum>
-  <w:abstractNum w:abstractNumId="20" w15:restartNumberingAfterBreak="0">
+  <w:abstractNum w:abstractNumId="20">
     <w:nsid w:val="4D6B48A5"/>
     <w:multiLevelType w:val="hybridMultilevel"/>
     <w:tmpl w:val="CC2EABA6"/>
@@ -6699,7 +6329,7 @@
       </w:pPr>
     </w:lvl>
   </w:abstractNum>
-  <w:abstractNum w:abstractNumId="21" w15:restartNumberingAfterBreak="0">
+  <w:abstractNum w:abstractNumId="21">
     <w:nsid w:val="4DCB17C4"/>
     <w:multiLevelType w:val="hybridMultilevel"/>
     <w:tmpl w:val="847E7E30"/>
@@ -6785,7 +6415,7 @@
       </w:pPr>
     </w:lvl>
   </w:abstractNum>
-  <w:abstractNum w:abstractNumId="22" w15:restartNumberingAfterBreak="0">
+  <w:abstractNum w:abstractNumId="22">
     <w:nsid w:val="5A0D7024"/>
     <w:multiLevelType w:val="hybridMultilevel"/>
     <w:tmpl w:val="D06C6D70"/>
@@ -6898,7 +6528,7 @@
       </w:rPr>
     </w:lvl>
   </w:abstractNum>
-  <w:abstractNum w:abstractNumId="23" w15:restartNumberingAfterBreak="0">
+  <w:abstractNum w:abstractNumId="23">
     <w:nsid w:val="5AB05BC1"/>
     <w:multiLevelType w:val="hybridMultilevel"/>
     <w:tmpl w:val="A43AB884"/>
@@ -6984,7 +6614,7 @@
       </w:pPr>
     </w:lvl>
   </w:abstractNum>
-  <w:abstractNum w:abstractNumId="24" w15:restartNumberingAfterBreak="0">
+  <w:abstractNum w:abstractNumId="24">
     <w:nsid w:val="5C781F7D"/>
     <w:multiLevelType w:val="hybridMultilevel"/>
     <w:tmpl w:val="64C8EB9A"/>
@@ -7073,7 +6703,7 @@
       </w:pPr>
     </w:lvl>
   </w:abstractNum>
-  <w:abstractNum w:abstractNumId="25" w15:restartNumberingAfterBreak="0">
+  <w:abstractNum w:abstractNumId="25">
     <w:nsid w:val="60124E8B"/>
     <w:multiLevelType w:val="hybridMultilevel"/>
     <w:tmpl w:val="69B4A572"/>
@@ -7186,7 +6816,7 @@
       </w:rPr>
     </w:lvl>
   </w:abstractNum>
-  <w:abstractNum w:abstractNumId="26" w15:restartNumberingAfterBreak="0">
+  <w:abstractNum w:abstractNumId="26">
     <w:nsid w:val="647070B5"/>
     <w:multiLevelType w:val="hybridMultilevel"/>
     <w:tmpl w:val="4D703B08"/>
@@ -7299,7 +6929,7 @@
       </w:rPr>
     </w:lvl>
   </w:abstractNum>
-  <w:abstractNum w:abstractNumId="27" w15:restartNumberingAfterBreak="0">
+  <w:abstractNum w:abstractNumId="27">
     <w:nsid w:val="67236A12"/>
     <w:multiLevelType w:val="hybridMultilevel"/>
     <w:tmpl w:val="19B0C604"/>
@@ -7385,7 +7015,7 @@
       </w:pPr>
     </w:lvl>
   </w:abstractNum>
-  <w:abstractNum w:abstractNumId="28" w15:restartNumberingAfterBreak="0">
+  <w:abstractNum w:abstractNumId="28">
     <w:nsid w:val="743739C9"/>
     <w:multiLevelType w:val="hybridMultilevel"/>
     <w:tmpl w:val="4D1694FC"/>
@@ -7498,7 +7128,7 @@
       </w:rPr>
     </w:lvl>
   </w:abstractNum>
-  <w:abstractNum w:abstractNumId="29" w15:restartNumberingAfterBreak="0">
+  <w:abstractNum w:abstractNumId="29">
     <w:nsid w:val="74AB0290"/>
     <w:multiLevelType w:val="hybridMultilevel"/>
     <w:tmpl w:val="D98EB7B0"/>
@@ -7611,7 +7241,7 @@
       </w:rPr>
     </w:lvl>
   </w:abstractNum>
-  <w:abstractNum w:abstractNumId="30" w15:restartNumberingAfterBreak="0">
+  <w:abstractNum w:abstractNumId="30">
     <w:nsid w:val="783E41CA"/>
     <w:multiLevelType w:val="hybridMultilevel"/>
     <w:tmpl w:val="664AA8DA"/>
@@ -7724,7 +7354,7 @@
       </w:rPr>
     </w:lvl>
   </w:abstractNum>
-  <w:abstractNum w:abstractNumId="31" w15:restartNumberingAfterBreak="0">
+  <w:abstractNum w:abstractNumId="31">
     <w:nsid w:val="7CB33CBC"/>
     <w:multiLevelType w:val="hybridMultilevel"/>
     <w:tmpl w:val="7CAEC240"/>
@@ -7810,7 +7440,7 @@
       </w:pPr>
     </w:lvl>
   </w:abstractNum>
-  <w:abstractNum w:abstractNumId="32" w15:restartNumberingAfterBreak="0">
+  <w:abstractNum w:abstractNumId="32">
     <w:nsid w:val="7F9D6C64"/>
     <w:multiLevelType w:val="hybridMultilevel"/>
     <w:tmpl w:val="08C2464E"/>
@@ -7999,12 +7629,12 @@
 </file>
 
 <file path=word/people.xml><?xml version="1.0" encoding="utf-8"?>
-<w15:people xmlns:wpc="http://schemas.microsoft.com/office/word/2010/wordprocessingCanvas" xmlns:mc="http://schemas.openxmlformats.org/markup-compatibility/2006" xmlns:o="urn:schemas-microsoft-com:office:office" xmlns:r="http://schemas.openxmlformats.org/officeDocument/2006/relationships" xmlns:m="http://schemas.openxmlformats.org/officeDocument/2006/math" xmlns:v="urn:schemas-microsoft-com:vml" xmlns:wp14="http://schemas.microsoft.com/office/word/2010/wordprocessingDrawing" xmlns:wp="http://schemas.openxmlformats.org/drawingml/2006/wordprocessingDrawing" xmlns:w10="urn:schemas-microsoft-com:office:word" xmlns:w="http://schemas.openxmlformats.org/wordprocessingml/2006/main" xmlns:w14="http://schemas.microsoft.com/office/word/2010/wordml" xmlns:w15="http://schemas.microsoft.com/office/word/2012/wordml" xmlns:wpg="http://schemas.microsoft.com/office/word/2010/wordprocessingGroup" xmlns:wpi="http://schemas.microsoft.com/office/word/2010/wordprocessingInk" xmlns:wne="http://schemas.microsoft.com/office/word/2006/wordml" xmlns:wps="http://schemas.microsoft.com/office/word/2010/wordprocessingShape" mc:Ignorable="w14 w15 wp14">
+<w15:people xmlns:wpc="http://schemas.microsoft.com/office/word/2010/wordprocessingCanvas" xmlns:mo="http://schemas.microsoft.com/office/mac/office/2008/main" xmlns:mc="http://schemas.openxmlformats.org/markup-compatibility/2006" xmlns:mv="urn:schemas-microsoft-com:mac:vml" xmlns:o="urn:schemas-microsoft-com:office:office" xmlns:r="http://schemas.openxmlformats.org/officeDocument/2006/relationships" xmlns:m="http://schemas.openxmlformats.org/officeDocument/2006/math" xmlns:v="urn:schemas-microsoft-com:vml" xmlns:wp14="http://schemas.microsoft.com/office/word/2010/wordprocessingDrawing" xmlns:wp="http://schemas.openxmlformats.org/drawingml/2006/wordprocessingDrawing" xmlns:w10="urn:schemas-microsoft-com:office:word" xmlns:w="http://schemas.openxmlformats.org/wordprocessingml/2006/main" xmlns:w14="http://schemas.microsoft.com/office/word/2010/wordml" xmlns:w15="http://schemas.microsoft.com/office/word/2012/wordml" xmlns:wpg="http://schemas.microsoft.com/office/word/2010/wordprocessingGroup" xmlns:wpi="http://schemas.microsoft.com/office/word/2010/wordprocessingInk" xmlns:wne="http://schemas.microsoft.com/office/word/2006/wordml" xmlns:wps="http://schemas.microsoft.com/office/word/2010/wordprocessingShape" mc:Ignorable="w14 w15 wp14">
+  <w15:person w15:author="Alan Hawse">
+    <w15:presenceInfo w15:providerId="None" w15:userId="Alan Hawse"/>
+  </w15:person>
   <w15:person w15:author="Greg Landry">
     <w15:presenceInfo w15:providerId="None" w15:userId="Greg Landry"/>
-  </w15:person>
-  <w15:person w15:author="Alan Hawse">
-    <w15:presenceInfo w15:providerId="None" w15:userId="Alan Hawse"/>
   </w15:person>
 </w15:people>
 </file>
@@ -8026,7 +7656,7 @@
       </w:pPr>
     </w:pPrDefault>
   </w:docDefaults>
-  <w:latentStyles w:defLockedState="0" w:defUIPriority="99" w:defSemiHidden="0" w:defUnhideWhenUsed="0" w:defQFormat="0" w:count="371">
+  <w:latentStyles w:defLockedState="0" w:defUIPriority="99" w:defSemiHidden="0" w:defUnhideWhenUsed="0" w:defQFormat="0" w:count="380">
     <w:lsdException w:name="Normal" w:uiPriority="0" w:qFormat="1"/>
     <w:lsdException w:name="heading 1" w:uiPriority="9" w:qFormat="1"/>
     <w:lsdException w:name="heading 2" w:semiHidden="1" w:uiPriority="9" w:unhideWhenUsed="1" w:qFormat="1"/>
@@ -8402,7 +8032,14 @@
   <w:style w:type="paragraph" w:default="1" w:styleId="Normal">
     <w:name w:val="Normal"/>
     <w:qFormat/>
-    <w:rsid w:val="00402DE6"/>
+    <w:rsid w:val="00313130"/>
+    <w:pPr>
+      <w:spacing w:after="0" w:line="240" w:lineRule="auto"/>
+    </w:pPr>
+    <w:rPr>
+      <w:sz w:val="24"/>
+      <w:szCs w:val="24"/>
+    </w:rPr>
   </w:style>
   <w:style w:type="paragraph" w:styleId="Heading1">
     <w:name w:val="heading 1"/>
@@ -8522,7 +8159,7 @@
     <w:uiPriority w:val="1"/>
     <w:semiHidden/>
     <w:unhideWhenUsed/>
-    <w:rsid w:val="00402DE6"/>
+    <w:rsid w:val="00313130"/>
   </w:style>
   <w:style w:type="table" w:default="1" w:styleId="TableNormal">
     <w:name w:val="Normal Table"/>
@@ -8544,7 +8181,7 @@
     <w:uiPriority w:val="99"/>
     <w:semiHidden/>
     <w:unhideWhenUsed/>
-    <w:rsid w:val="00402DE6"/>
+    <w:rsid w:val="00313130"/>
   </w:style>
   <w:style w:type="paragraph" w:styleId="ListParagraph">
     <w:name w:val="List Paragraph"/>
@@ -8956,6 +8593,7 @@
       <w:szCs w:val="20"/>
     </w:rPr>
     <w:tblPr>
+      <w:tblInd w:w="0" w:type="dxa"/>
       <w:tblBorders>
         <w:top w:val="single" w:sz="4" w:space="0" w:color="auto"/>
         <w:left w:val="single" w:sz="4" w:space="0" w:color="auto"/>
@@ -8964,6 +8602,12 @@
         <w:insideH w:val="single" w:sz="4" w:space="0" w:color="auto"/>
         <w:insideV w:val="single" w:sz="4" w:space="0" w:color="auto"/>
       </w:tblBorders>
+      <w:tblCellMar>
+        <w:top w:w="0" w:type="dxa"/>
+        <w:left w:w="108" w:type="dxa"/>
+        <w:bottom w:w="0" w:type="dxa"/>
+        <w:right w:w="108" w:type="dxa"/>
+      </w:tblCellMar>
     </w:tblPr>
   </w:style>
   <w:style w:type="character" w:styleId="PlaceholderText">
@@ -9064,6 +8708,20 @@
     </w:pPr>
     <w:rPr>
       <w:rFonts w:ascii="Times New Roman" w:eastAsiaTheme="minorEastAsia" w:hAnsi="Times New Roman"/>
+    </w:rPr>
+  </w:style>
+  <w:style w:type="paragraph" w:styleId="Revision">
+    <w:name w:val="Revision"/>
+    <w:hidden/>
+    <w:uiPriority w:val="99"/>
+    <w:semiHidden/>
+    <w:rsid w:val="001B135C"/>
+    <w:pPr>
+      <w:spacing w:after="0" w:line="240" w:lineRule="auto"/>
+    </w:pPr>
+    <w:rPr>
+      <w:sz w:val="24"/>
+      <w:szCs w:val="24"/>
     </w:rPr>
   </w:style>
 </w:styles>
@@ -9335,7 +8993,7 @@
 </file>
 
 <file path=customXml/itemProps1.xml><?xml version="1.0" encoding="utf-8"?>
-<ds:datastoreItem xmlns:ds="http://schemas.openxmlformats.org/officeDocument/2006/customXml" ds:itemID="{B6DE3CC6-B78B-4BC9-A85A-F069EAE60957}">
+<ds:datastoreItem xmlns:ds="http://schemas.openxmlformats.org/officeDocument/2006/customXml" ds:itemID="{17B03156-0769-064B-80E1-C73E12B06CA3}">
   <ds:schemaRefs>
     <ds:schemaRef ds:uri="http://schemas.openxmlformats.org/officeDocument/2006/bibliography"/>
   </ds:schemaRefs>

</xml_diff>

<commit_message>
massive updates to 5,6,7
</commit_message>
<xml_diff>
--- a/labmanual/WA101-05-WiFi.docx
+++ b/labmanual/WA101-05-WiFi.docx
@@ -6,8 +6,6 @@
       <w:pPr>
         <w:pStyle w:val="Heading1"/>
       </w:pPr>
-      <w:bookmarkStart w:id="0" w:name="_GoBack"/>
-      <w:bookmarkEnd w:id="0"/>
       <w:r>
         <w:t>Chapter 5: Connecting to Access Points (AP)</w:t>
       </w:r>
@@ -23,7 +21,7 @@
     <w:p>
       <w:pPr>
         <w:rPr>
-          <w:ins w:id="1" w:author="Alan Hawse" w:date="2016-10-21T16:25:00Z"/>
+          <w:ins w:id="0" w:author="Alan Hawse" w:date="2016-10-21T16:25:00Z"/>
         </w:rPr>
       </w:pPr>
       <w:r>
@@ -288,7 +286,7 @@
     <w:p>
       <w:pPr>
         <w:rPr>
-          <w:ins w:id="2" w:author="Alan Hawse" w:date="2016-10-21T16:25:00Z"/>
+          <w:ins w:id="1" w:author="Alan Hawse" w:date="2016-10-21T16:25:00Z"/>
         </w:rPr>
       </w:pPr>
       <w:r>
@@ -1462,7 +1460,7 @@
     <w:p>
       <w:pPr>
         <w:rPr>
-          <w:ins w:id="3" w:author="Alan Hawse" w:date="2016-10-21T16:27:00Z"/>
+          <w:ins w:id="2" w:author="Alan Hawse" w:date="2016-10-21T16:27:00Z"/>
         </w:rPr>
       </w:pPr>
       <w:r>
@@ -1662,11 +1660,25 @@
       <w:r>
         <w:t xml:space="preserve"> octets</w:t>
       </w:r>
+      <w:ins w:id="3" w:author="Alan Hawse" w:date="2016-10-22T09:33:00Z">
+        <w:r>
+          <w:t xml:space="preserve"> which is the same as an 8-bit byte but for some reason which is lost in the mists of history, networking guys always call them </w:t>
+        </w:r>
+        <w:proofErr w:type="spellStart"/>
+        <w:r>
+          <w:t>octects</w:t>
+        </w:r>
+      </w:ins>
+      <w:proofErr w:type="spellEnd"/>
       <w:r>
         <w:t>)</w:t>
       </w:r>
       <w:r>
-        <w:t xml:space="preserve">.  The name does not have to be human readable (e.g. ASCII) but because it is </w:t>
+        <w:t xml:space="preserve">.  The name does not have to be </w:t>
+      </w:r>
+      <w:r>
+        <w:lastRenderedPageBreak/>
+        <w:t xml:space="preserve">human readable (e.g. ASCII) but because it is </w:t>
       </w:r>
       <w:proofErr w:type="spellStart"/>
       <w:r>
@@ -2332,11 +2344,7 @@
       </w:r>
       <w:proofErr w:type="spellEnd"/>
       <w:r>
-        <w:t xml:space="preserve"> layer to </w:t>
-      </w:r>
-      <w:r>
-        <w:lastRenderedPageBreak/>
-        <w:t>send a frame it must address the frame with a source and destination MAC address.  Other devices on the network will only pass frames into the higher levels of the stack that are addressed to them.  Remember that the Datalink Layer does not know anything about the higher layers (e.g. IP)</w:t>
+        <w:t xml:space="preserve"> layer to send a frame it must address the frame with a source and destination MAC address.  Other devices on the network will only pass frames into the higher levels of the stack that are addressed to them.  Remember that the Datalink Layer does not know anything about the higher layers (e.g. IP)</w:t>
       </w:r>
       <w:r>
         <w:t xml:space="preserve">. Finally, the most significant bit of the most significant byte (e.g. bit 47) specifies a multicast (Group) address and the special address of all 1’s (e.g. </w:t>
@@ -2438,6 +2446,7 @@
         <w:pStyle w:val="Heading3"/>
       </w:pPr>
       <w:r>
+        <w:lastRenderedPageBreak/>
         <w:t>IP Networking</w:t>
       </w:r>
     </w:p>
@@ -2501,7 +2510,6 @@
         <w:rPr>
           <w:b/>
         </w:rPr>
-        <w:lastRenderedPageBreak/>
         <w:t>The Internet</w:t>
       </w:r>
       <w:r>
@@ -3007,7 +3015,6 @@
         <w:rPr>
           <w:noProof/>
         </w:rPr>
-        <w:lastRenderedPageBreak/>
         <w:drawing>
           <wp:inline distT="0" distB="0" distL="0" distR="0" wp14:anchorId="53456527" wp14:editId="5D03721A">
             <wp:extent cx="5602406" cy="3406932"/>
@@ -3070,7 +3077,11 @@
         <w:t>:</w:t>
       </w:r>
       <w:r>
-        <w:t xml:space="preserve"> Configuration AP (lines 4-7), Soft AP (10-13), and Client Mode (lines 17-23).  It is also possible to have multiple network interfaces as well as support </w:t>
+        <w:t xml:space="preserve"> Configuration AP (lines 4-7), Soft AP (10-13), and Client Mode (lines 17-23).  It is also possible to have multiple network </w:t>
+      </w:r>
+      <w:r>
+        <w:lastRenderedPageBreak/>
+        <w:t xml:space="preserve">interfaces as well as support </w:t>
       </w:r>
       <w:r>
         <w:t>Wi-Fi</w:t>
@@ -3171,7 +3182,6 @@
         <w:pStyle w:val="Heading3"/>
       </w:pPr>
       <w:r>
-        <w:lastRenderedPageBreak/>
         <w:t>Documentation</w:t>
       </w:r>
     </w:p>
@@ -3256,6 +3266,7 @@
         <w:rPr>
           <w:noProof/>
         </w:rPr>
+        <w:lastRenderedPageBreak/>
         <w:drawing>
           <wp:inline distT="0" distB="0" distL="0" distR="0" wp14:anchorId="032C1914" wp14:editId="616D4B6B">
             <wp:extent cx="5943600" cy="2675255"/>
@@ -3341,7 +3352,6 @@
         </w:numPr>
       </w:pPr>
       <w:r>
-        <w:lastRenderedPageBreak/>
         <w:t xml:space="preserve">Connecting to the </w:t>
       </w:r>
       <w:proofErr w:type="spellStart"/>
@@ -3480,12 +3490,18 @@
         <w:pStyle w:val="Heading2"/>
       </w:pPr>
       <w:r>
+        <w:lastRenderedPageBreak/>
         <w:t>Exercise(s)</w:t>
       </w:r>
     </w:p>
     <w:p>
       <w:pPr>
         <w:pStyle w:val="Heading3"/>
+        <w:pPrChange w:id="24" w:author="Alan Hawse" w:date="2016-10-22T09:35:00Z">
+          <w:pPr>
+            <w:pStyle w:val="Heading3"/>
+          </w:pPr>
+        </w:pPrChange>
       </w:pPr>
       <w:r>
         <w:t>01 C</w:t>
@@ -3506,10 +3522,20 @@
     <w:p>
       <w:pPr>
         <w:pStyle w:val="ListParagraph"/>
+        <w:keepNext/>
         <w:numPr>
           <w:ilvl w:val="0"/>
           <w:numId w:val="28"/>
         </w:numPr>
+        <w:pPrChange w:id="25" w:author="Alan Hawse" w:date="2016-10-22T09:35:00Z">
+          <w:pPr>
+            <w:pStyle w:val="ListParagraph"/>
+            <w:numPr>
+              <w:numId w:val="28"/>
+            </w:numPr>
+            <w:ind w:hanging="360"/>
+          </w:pPr>
+        </w:pPrChange>
       </w:pPr>
       <w:r>
         <w:t>Make a new folder</w:t>
@@ -3527,10 +3553,20 @@
     <w:p>
       <w:pPr>
         <w:pStyle w:val="ListParagraph"/>
+        <w:keepNext/>
         <w:numPr>
           <w:ilvl w:val="0"/>
           <w:numId w:val="28"/>
         </w:numPr>
+        <w:pPrChange w:id="26" w:author="Alan Hawse" w:date="2016-10-22T09:35:00Z">
+          <w:pPr>
+            <w:pStyle w:val="ListParagraph"/>
+            <w:numPr>
+              <w:numId w:val="28"/>
+            </w:numPr>
+            <w:ind w:hanging="360"/>
+          </w:pPr>
+        </w:pPrChange>
       </w:pPr>
       <w:r>
         <w:t xml:space="preserve">Copy the template </w:t>
@@ -3567,10 +3603,20 @@
     <w:p>
       <w:pPr>
         <w:pStyle w:val="ListParagraph"/>
+        <w:keepNext/>
         <w:numPr>
           <w:ilvl w:val="0"/>
           <w:numId w:val="28"/>
         </w:numPr>
+        <w:pPrChange w:id="27" w:author="Alan Hawse" w:date="2016-10-22T09:35:00Z">
+          <w:pPr>
+            <w:pStyle w:val="ListParagraph"/>
+            <w:numPr>
+              <w:numId w:val="28"/>
+            </w:numPr>
+            <w:ind w:hanging="360"/>
+          </w:pPr>
+        </w:pPrChange>
       </w:pPr>
       <w:r>
         <w:t xml:space="preserve">Modify the </w:t>
@@ -3593,10 +3639,20 @@
     <w:p>
       <w:pPr>
         <w:pStyle w:val="ListParagraph"/>
+        <w:keepNext/>
         <w:numPr>
           <w:ilvl w:val="0"/>
           <w:numId w:val="28"/>
         </w:numPr>
+        <w:pPrChange w:id="28" w:author="Alan Hawse" w:date="2016-10-22T09:35:00Z">
+          <w:pPr>
+            <w:pStyle w:val="ListParagraph"/>
+            <w:numPr>
+              <w:numId w:val="28"/>
+            </w:numPr>
+            <w:ind w:hanging="360"/>
+          </w:pPr>
+        </w:pPrChange>
       </w:pPr>
       <w:r>
         <w:t xml:space="preserve">Create and modify the </w:t>
@@ -3622,10 +3678,20 @@
     <w:p>
       <w:pPr>
         <w:pStyle w:val="ListParagraph"/>
+        <w:keepNext/>
         <w:numPr>
           <w:ilvl w:val="0"/>
           <w:numId w:val="28"/>
         </w:numPr>
+        <w:pPrChange w:id="29" w:author="Alan Hawse" w:date="2016-10-22T09:35:00Z">
+          <w:pPr>
+            <w:pStyle w:val="ListParagraph"/>
+            <w:numPr>
+              <w:numId w:val="28"/>
+            </w:numPr>
+            <w:ind w:hanging="360"/>
+          </w:pPr>
+        </w:pPrChange>
       </w:pPr>
       <w:r>
         <w:t xml:space="preserve">Create the project </w:t>
@@ -3656,10 +3722,20 @@
     <w:p>
       <w:pPr>
         <w:pStyle w:val="ListParagraph"/>
+        <w:keepNext/>
         <w:numPr>
           <w:ilvl w:val="0"/>
           <w:numId w:val="28"/>
         </w:numPr>
+        <w:pPrChange w:id="30" w:author="Alan Hawse" w:date="2016-10-22T09:35:00Z">
+          <w:pPr>
+            <w:pStyle w:val="ListParagraph"/>
+            <w:numPr>
+              <w:numId w:val="28"/>
+            </w:numPr>
+            <w:ind w:hanging="360"/>
+          </w:pPr>
+        </w:pPrChange>
       </w:pPr>
       <w:r>
         <w:t>Check the error codes and do the appropriate blinking</w:t>
@@ -3675,8 +3751,42 @@
       <w:r>
         <w:t xml:space="preserve">02 </w:t>
       </w:r>
-      <w:r>
-        <w:t>Modify (02)</w:t>
+      <w:ins w:id="31" w:author="Alan Hawse" w:date="2016-10-22T09:36:00Z">
+        <w:r>
+          <w:t>Create a new app by copy/m</w:t>
+        </w:r>
+      </w:ins>
+      <w:del w:id="32" w:author="Alan Hawse" w:date="2016-10-22T09:36:00Z">
+        <w:r>
+          <w:delText>M</w:delText>
+        </w:r>
+      </w:del>
+      <w:r>
+        <w:t>odify</w:t>
+      </w:r>
+      <w:ins w:id="33" w:author="Alan Hawse" w:date="2016-10-22T09:36:00Z">
+        <w:r>
+          <w:t>ing</w:t>
+        </w:r>
+      </w:ins>
+      <w:r>
+        <w:t xml:space="preserve"> (</w:t>
+      </w:r>
+      <w:del w:id="34" w:author="Alan Hawse" w:date="2016-10-22T09:35:00Z">
+        <w:r>
+          <w:delText>02</w:delText>
+        </w:r>
+      </w:del>
+      <w:ins w:id="35" w:author="Alan Hawse" w:date="2016-10-22T09:35:00Z">
+        <w:r>
+          <w:t>0</w:t>
+        </w:r>
+        <w:r>
+          <w:t>1</w:t>
+        </w:r>
+      </w:ins>
+      <w:r>
+        <w:t>)</w:t>
       </w:r>
       <w:r>
         <w:t xml:space="preserve"> to a</w:t>
@@ -3692,14 +3802,29 @@
       <w:pPr>
         <w:pStyle w:val="Heading3"/>
       </w:pPr>
-      <w:commentRangeStart w:id="24"/>
-      <w:r>
-        <w:t>03 Modify (02</w:t>
+      <w:commentRangeStart w:id="36"/>
+      <w:r>
+        <w:t xml:space="preserve">03 </w:t>
+      </w:r>
+      <w:ins w:id="37" w:author="Alan Hawse" w:date="2016-10-22T09:36:00Z">
+        <w:r>
+          <w:t>Create a new app by copy/modifying</w:t>
+        </w:r>
+      </w:ins>
+      <w:bookmarkStart w:id="38" w:name="_GoBack"/>
+      <w:bookmarkEnd w:id="38"/>
+      <w:del w:id="39" w:author="Alan Hawse" w:date="2016-10-22T09:36:00Z">
+        <w:r>
+          <w:delText>Modify</w:delText>
+        </w:r>
+      </w:del>
+      <w:r>
+        <w:t xml:space="preserve"> (02</w:t>
       </w:r>
       <w:r>
         <w:t>) to print out networking information</w:t>
       </w:r>
-      <w:commentRangeEnd w:id="24"/>
+      <w:commentRangeEnd w:id="36"/>
       <w:r>
         <w:t xml:space="preserve"> (Hint: look at the API guide section on “Raw IP”</w:t>
       </w:r>
@@ -3711,9 +3836,9 @@
           <w:bCs w:val="0"/>
           <w:color w:val="auto"/>
         </w:rPr>
-        <w:commentReference w:id="24"/>
-      </w:r>
-      <w:ins w:id="25" w:author="Alan Hawse" w:date="2016-10-22T06:16:00Z">
+        <w:commentReference w:id="36"/>
+      </w:r>
+      <w:ins w:id="40" w:author="Alan Hawse" w:date="2016-10-22T06:16:00Z">
         <w:r>
           <w:t>)</w:t>
         </w:r>
@@ -3805,7 +3930,7 @@
         <w:rPr>
           <w:rStyle w:val="Hyperlink"/>
           <w:u w:val="none"/>
-          <w:rPrChange w:id="26" w:author="Alan Hawse" w:date="2016-10-22T06:18:00Z">
+          <w:rPrChange w:id="41" w:author="Alan Hawse" w:date="2016-10-22T06:18:00Z">
             <w:rPr>
               <w:rStyle w:val="Hyperlink"/>
             </w:rPr>
@@ -3817,7 +3942,7 @@
         <w:rPr>
           <w:rStyle w:val="Hyperlink"/>
           <w:color w:val="auto"/>
-          <w:rPrChange w:id="27" w:author="Alan Hawse" w:date="2016-10-22T06:17:00Z">
+          <w:rPrChange w:id="42" w:author="Alan Hawse" w:date="2016-10-22T06:17:00Z">
             <w:rPr>
               <w:rStyle w:val="Hyperlink"/>
             </w:rPr>
@@ -3830,7 +3955,7 @@
         <w:rPr>
           <w:rStyle w:val="Hyperlink"/>
           <w:color w:val="auto"/>
-          <w:rPrChange w:id="28" w:author="Alan Hawse" w:date="2016-10-22T06:17:00Z">
+          <w:rPrChange w:id="43" w:author="Alan Hawse" w:date="2016-10-22T06:17:00Z">
             <w:rPr>
               <w:rStyle w:val="Hyperlink"/>
             </w:rPr>
@@ -3843,7 +3968,7 @@
         <w:rPr>
           <w:rStyle w:val="Hyperlink"/>
           <w:color w:val="auto"/>
-          <w:rPrChange w:id="29" w:author="Alan Hawse" w:date="2016-10-22T06:17:00Z">
+          <w:rPrChange w:id="44" w:author="Alan Hawse" w:date="2016-10-22T06:17:00Z">
             <w:rPr>
               <w:rStyle w:val="Hyperlink"/>
             </w:rPr>
@@ -3863,7 +3988,7 @@
       <w:r>
         <w:t>MAC Address of your device</w:t>
       </w:r>
-      <w:ins w:id="30" w:author="Alan Hawse" w:date="2016-10-22T06:15:00Z">
+      <w:ins w:id="45" w:author="Alan Hawse" w:date="2016-10-22T06:15:00Z">
         <w:r>
           <w:t xml:space="preserve"> (</w:t>
         </w:r>
@@ -3940,7 +4065,7 @@
       <w:r>
         <w:t xml:space="preserve">05 Create an application that </w:t>
       </w:r>
-      <w:commentRangeStart w:id="31"/>
+      <w:commentRangeStart w:id="46"/>
       <w:r>
         <w:t xml:space="preserve">allows </w:t>
       </w:r>
@@ -3953,7 +4078,7 @@
       <w:r>
         <w:t xml:space="preserve">enter </w:t>
       </w:r>
-      <w:commentRangeEnd w:id="31"/>
+      <w:commentRangeEnd w:id="46"/>
       <w:r>
         <w:rPr>
           <w:rStyle w:val="CommentReference"/>
@@ -3962,7 +4087,7 @@
           <w:bCs w:val="0"/>
           <w:color w:val="auto"/>
         </w:rPr>
-        <w:commentReference w:id="31"/>
+        <w:commentReference w:id="46"/>
       </w:r>
       <w:r>
         <w:t>the SSID</w:t>
@@ -4045,7 +4170,6 @@
         <w:pStyle w:val="Heading2"/>
       </w:pPr>
       <w:r>
-        <w:lastRenderedPageBreak/>
         <w:t>Related Example “Apps”</w:t>
       </w:r>
     </w:p>
@@ -4085,6 +4209,7 @@
     </w:p>
     <w:p>
       <w:r>
+        <w:lastRenderedPageBreak/>
         <w:t>[2] UNIX Network Programming – W.R. Stevens, ISBN 01394 – if you want to learn BSD Socket programming, there is no other reference – best book and the foundation of all networking software today.</w:t>
       </w:r>
     </w:p>
@@ -4145,7 +4270,7 @@
 
 <file path=word/comments.xml><?xml version="1.0" encoding="utf-8"?>
 <w:comments xmlns:wpc="http://schemas.microsoft.com/office/word/2010/wordprocessingCanvas" xmlns:mo="http://schemas.microsoft.com/office/mac/office/2008/main" xmlns:mc="http://schemas.openxmlformats.org/markup-compatibility/2006" xmlns:mv="urn:schemas-microsoft-com:mac:vml" xmlns:o="urn:schemas-microsoft-com:office:office" xmlns:r="http://schemas.openxmlformats.org/officeDocument/2006/relationships" xmlns:m="http://schemas.openxmlformats.org/officeDocument/2006/math" xmlns:v="urn:schemas-microsoft-com:vml" xmlns:wp14="http://schemas.microsoft.com/office/word/2010/wordprocessingDrawing" xmlns:wp="http://schemas.openxmlformats.org/drawingml/2006/wordprocessingDrawing" xmlns:w10="urn:schemas-microsoft-com:office:word" xmlns:w="http://schemas.openxmlformats.org/wordprocessingml/2006/main" xmlns:w14="http://schemas.microsoft.com/office/word/2010/wordml" xmlns:w15="http://schemas.microsoft.com/office/word/2012/wordml" xmlns:wpg="http://schemas.microsoft.com/office/word/2010/wordprocessingGroup" xmlns:wpi="http://schemas.microsoft.com/office/word/2010/wordprocessingInk" xmlns:wne="http://schemas.microsoft.com/office/word/2006/wordml" xmlns:wps="http://schemas.microsoft.com/office/word/2010/wordprocessingShape" mc:Ignorable="w14 w15 wp14">
-  <w:comment w:id="24" w:author="Greg Landry" w:date="2016-10-21T08:20:00Z" w:initials="GL">
+  <w:comment w:id="36" w:author="Greg Landry" w:date="2016-10-21T08:20:00Z" w:initials="GL">
     <w:p>
       <w:pPr>
         <w:pStyle w:val="CommentText"/>
@@ -4164,7 +4289,7 @@
       </w:r>
     </w:p>
   </w:comment>
-  <w:comment w:id="31" w:author="Greg Landry" w:date="2016-10-21T08:21:00Z" w:initials="GL">
+  <w:comment w:id="46" w:author="Greg Landry" w:date="2016-10-21T08:21:00Z" w:initials="GL">
     <w:p>
       <w:pPr>
         <w:pStyle w:val="CommentText"/>
@@ -4266,7 +4391,7 @@
                 <w:bCs/>
                 <w:noProof/>
               </w:rPr>
-              <w:t>2</w:t>
+              <w:t>9</w:t>
             </w:r>
             <w:r>
               <w:rPr>
@@ -4305,7 +4430,7 @@
                 <w:bCs/>
                 <w:noProof/>
               </w:rPr>
-              <w:t>9</w:t>
+              <w:t>10</w:t>
             </w:r>
             <w:r>
               <w:rPr>
@@ -8067,7 +8192,7 @@
   <w:style w:type="paragraph" w:default="1" w:styleId="Normal">
     <w:name w:val="Normal"/>
     <w:qFormat/>
-    <w:rsid w:val="005F7016"/>
+    <w:rsid w:val="00D131A5"/>
     <w:pPr>
       <w:spacing w:after="0" w:line="240" w:lineRule="auto"/>
     </w:pPr>
@@ -8194,7 +8319,7 @@
     <w:uiPriority w:val="1"/>
     <w:semiHidden/>
     <w:unhideWhenUsed/>
-    <w:rsid w:val="005F7016"/>
+    <w:rsid w:val="00D131A5"/>
   </w:style>
   <w:style w:type="table" w:default="1" w:styleId="TableNormal">
     <w:name w:val="Normal Table"/>
@@ -8216,7 +8341,7 @@
     <w:uiPriority w:val="99"/>
     <w:semiHidden/>
     <w:unhideWhenUsed/>
-    <w:rsid w:val="005F7016"/>
+    <w:rsid w:val="00D131A5"/>
   </w:style>
   <w:style w:type="paragraph" w:styleId="ListParagraph">
     <w:name w:val="List Paragraph"/>
@@ -9028,7 +9153,7 @@
 </file>
 
 <file path=customXml/itemProps1.xml><?xml version="1.0" encoding="utf-8"?>
-<ds:datastoreItem xmlns:ds="http://schemas.openxmlformats.org/officeDocument/2006/customXml" ds:itemID="{29D18911-6967-6640-B9BE-D2CB0C1E5D08}">
+<ds:datastoreItem xmlns:ds="http://schemas.openxmlformats.org/officeDocument/2006/customXml" ds:itemID="{7B2ED1CE-5747-914B-BDF7-CD025B287DFC}">
   <ds:schemaRefs>
     <ds:schemaRef ds:uri="http://schemas.openxmlformats.org/officeDocument/2006/bibliography"/>
   </ds:schemaRefs>

</xml_diff>

<commit_message>
more updates to 5,6,7a,7b
</commit_message>
<xml_diff>
--- a/labmanual/WA101-05-WiFi.docx
+++ b/labmanual/WA101-05-WiFi.docx
@@ -203,7 +203,6 @@
         </w:rPr>
         <w:t xml:space="preserve"> you will be able to use WICED to connect your </w:t>
       </w:r>
-      <w:proofErr w:type="spellStart"/>
       <w:r>
         <w:rPr>
           <w:b/>
@@ -220,14 +219,7 @@
         <w:rPr>
           <w:b/>
         </w:rPr>
-        <w:t>T</w:t>
-      </w:r>
-      <w:proofErr w:type="spellEnd"/>
-      <w:r>
-        <w:rPr>
-          <w:b/>
-        </w:rPr>
-        <w:t xml:space="preserve"> </w:t>
+        <w:t xml:space="preserve">T </w:t>
       </w:r>
       <w:r>
         <w:rPr>
@@ -1476,21 +1468,13 @@
         <w:t>:</w:t>
       </w:r>
       <w:r>
-        <w:t xml:space="preserve"> the Station (i.e. the </w:t>
-      </w:r>
-      <w:proofErr w:type="spellStart"/>
-      <w:r>
-        <w:t>I</w:t>
+        <w:t xml:space="preserve"> the Station (i.e. the I</w:t>
       </w:r>
       <w:r>
         <w:t>o</w:t>
       </w:r>
       <w:r>
-        <w:t>T</w:t>
-      </w:r>
-      <w:proofErr w:type="spellEnd"/>
-      <w:r>
-        <w:t xml:space="preserve"> device) and the Access</w:t>
+        <w:t>T device) and the Access</w:t>
       </w:r>
       <w:r>
         <w:t xml:space="preserve"> Point (i.e</w:t>
@@ -1766,21 +1750,13 @@
         <w:t>are transparent</w:t>
       </w:r>
       <w:r>
-        <w:t xml:space="preserve"> to your </w:t>
-      </w:r>
-      <w:proofErr w:type="spellStart"/>
-      <w:r>
-        <w:t>I</w:t>
+        <w:t xml:space="preserve"> to your I</w:t>
       </w:r>
       <w:r>
         <w:t>o</w:t>
       </w:r>
       <w:r>
-        <w:t>T</w:t>
-      </w:r>
-      <w:proofErr w:type="spellEnd"/>
-      <w:r>
-        <w:t xml:space="preserve"> application as the chip</w:t>
+        <w:t>T application as the chip</w:t>
       </w:r>
       <w:r>
         <w:t xml:space="preserve">, radio, and firmware will virtualize this for you. </w:t>
@@ -2193,14 +2169,7 @@
         <w:rPr>
           <w:b/>
         </w:rPr>
-        <w:t xml:space="preserve">Enterprise security is an oncoming crisis for the </w:t>
-      </w:r>
-      <w:proofErr w:type="spellStart"/>
-      <w:r>
-        <w:rPr>
-          <w:b/>
-        </w:rPr>
-        <w:t>I</w:t>
+        <w:t>Enterprise security is an oncoming crisis for the I</w:t>
       </w:r>
       <w:r>
         <w:rPr>
@@ -2212,14 +2181,7 @@
         <w:rPr>
           <w:b/>
         </w:rPr>
-        <w:t>T</w:t>
-      </w:r>
-      <w:proofErr w:type="spellEnd"/>
-      <w:r>
-        <w:rPr>
-          <w:b/>
-        </w:rPr>
-        <w:t xml:space="preserve"> market and is a </w:t>
+        <w:t xml:space="preserve">T market and is a </w:t>
       </w:r>
       <w:r>
         <w:rPr>
@@ -2715,21 +2677,13 @@
         <w:t>,</w:t>
       </w:r>
       <w:r>
-        <w:t xml:space="preserve"> IP addresses for </w:t>
-      </w:r>
-      <w:proofErr w:type="spellStart"/>
-      <w:r>
-        <w:t>I</w:t>
+        <w:t xml:space="preserve"> IP addresses for I</w:t>
       </w:r>
       <w:r>
         <w:t>o</w:t>
       </w:r>
       <w:r>
-        <w:t>T</w:t>
-      </w:r>
-      <w:proofErr w:type="spellEnd"/>
-      <w:r>
-        <w:t xml:space="preserve"> type devices are assigned dynamically by a Dynamic Host Control Protocol (DHCP) server.</w:t>
+        <w:t>T type devices are assigned dynamically by a Dynamic Host Control Protocol (DHCP) server.</w:t>
       </w:r>
       <w:r>
         <w:t xml:space="preserve">  To dynamically assign a DHCP address you first send a </w:t>
@@ -3326,21 +3280,13 @@
     </w:p>
     <w:p>
       <w:r>
-        <w:t xml:space="preserve">One of the main difficulties of getting </w:t>
-      </w:r>
-      <w:proofErr w:type="spellStart"/>
-      <w:r>
-        <w:t>I</w:t>
+        <w:t>One of the main difficulties of getting I</w:t>
       </w:r>
       <w:r>
         <w:t>o</w:t>
       </w:r>
       <w:r>
-        <w:t>T</w:t>
-      </w:r>
-      <w:proofErr w:type="spellEnd"/>
-      <w:r>
-        <w:t xml:space="preserve"> devices connected to the network is configuring the network information.  There are a number of possible strategies for solving this problem including:</w:t>
+        <w:t>T devices connected to the network is configuring the network information.  There are a number of possible strategies for solving this problem including:</w:t>
       </w:r>
     </w:p>
     <w:p>
@@ -3352,21 +3298,13 @@
         </w:numPr>
       </w:pPr>
       <w:r>
-        <w:t xml:space="preserve">Connecting to the </w:t>
-      </w:r>
-      <w:proofErr w:type="spellStart"/>
-      <w:r>
-        <w:t>I</w:t>
+        <w:t>Connecting to the I</w:t>
       </w:r>
       <w:r>
         <w:t>o</w:t>
       </w:r>
       <w:r>
-        <w:t>T</w:t>
-      </w:r>
-      <w:proofErr w:type="spellEnd"/>
-      <w:r>
-        <w:t xml:space="preserve"> device </w:t>
+        <w:t xml:space="preserve">T device </w:t>
       </w:r>
       <w:r>
         <w:t xml:space="preserve">using </w:t>
@@ -3387,21 +3325,13 @@
         </w:numPr>
       </w:pPr>
       <w:r>
-        <w:t xml:space="preserve">Connecting the </w:t>
-      </w:r>
-      <w:proofErr w:type="spellStart"/>
-      <w:r>
-        <w:t>I</w:t>
+        <w:t>Connecting the I</w:t>
       </w:r>
       <w:r>
         <w:t>o</w:t>
       </w:r>
       <w:r>
-        <w:t>T</w:t>
-      </w:r>
-      <w:proofErr w:type="spellEnd"/>
-      <w:r>
-        <w:t xml:space="preserve"> device to a computer </w:t>
+        <w:t xml:space="preserve">T device to a computer </w:t>
       </w:r>
       <w:r>
         <w:t xml:space="preserve">using a </w:t>
@@ -3428,35 +3358,19 @@
         <w:t>Wi-Fi</w:t>
       </w:r>
       <w:r>
-        <w:t xml:space="preserve"> Access Point with a web server on the </w:t>
-      </w:r>
-      <w:proofErr w:type="spellStart"/>
-      <w:r>
-        <w:t>I</w:t>
+        <w:t xml:space="preserve"> Access Point with a web server on the I</w:t>
       </w:r>
       <w:r>
         <w:t>o</w:t>
       </w:r>
       <w:r>
-        <w:t>T</w:t>
-      </w:r>
-      <w:proofErr w:type="spellEnd"/>
-      <w:r>
-        <w:t xml:space="preserve"> device, then connecting to the </w:t>
-      </w:r>
-      <w:proofErr w:type="spellStart"/>
-      <w:r>
-        <w:t>I</w:t>
+        <w:t>T device, then connecting to the I</w:t>
       </w:r>
       <w:r>
         <w:t>o</w:t>
       </w:r>
       <w:r>
-        <w:t>T</w:t>
-      </w:r>
-      <w:proofErr w:type="spellEnd"/>
-      <w:r>
-        <w:t xml:space="preserve"> device</w:t>
+        <w:t>T device</w:t>
       </w:r>
       <w:r>
         <w:t xml:space="preserve"> with a computer or a cellphone.</w:t>
@@ -3497,26 +3411,52 @@
     <w:p>
       <w:pPr>
         <w:pStyle w:val="Heading3"/>
+      </w:pPr>
+      <w:r>
+        <w:t>01 C</w:t>
+      </w:r>
+      <w:r>
+        <w:t>reate an A</w:t>
+      </w:r>
+      <w:r>
+        <w:t>pp that attaches to an open network</w:t>
+      </w:r>
+      <w:r>
+        <w:t xml:space="preserve">, have the LED blink red on failure and green on </w:t>
+      </w:r>
+      <w:r>
+        <w:t>success</w:t>
+      </w:r>
+    </w:p>
+    <w:p>
+      <w:pPr>
+        <w:pStyle w:val="ListParagraph"/>
+        <w:keepNext/>
+        <w:numPr>
+          <w:ilvl w:val="0"/>
+          <w:numId w:val="28"/>
+        </w:numPr>
         <w:pPrChange w:id="24" w:author="Alan Hawse" w:date="2016-10-22T09:35:00Z">
           <w:pPr>
-            <w:pStyle w:val="Heading3"/>
+            <w:pStyle w:val="ListParagraph"/>
+            <w:numPr>
+              <w:numId w:val="28"/>
+            </w:numPr>
+            <w:ind w:hanging="360"/>
           </w:pPr>
         </w:pPrChange>
       </w:pPr>
       <w:r>
-        <w:t>01 C</w:t>
-      </w:r>
-      <w:r>
-        <w:t>reate an A</w:t>
-      </w:r>
-      <w:r>
-        <w:t>pp that attaches to an open network</w:t>
-      </w:r>
-      <w:r>
-        <w:t xml:space="preserve">, have the LED blink red on failure and green on </w:t>
-      </w:r>
-      <w:r>
-        <w:t>success</w:t>
+        <w:t>Make a new folder</w:t>
+      </w:r>
+      <w:r>
+        <w:t xml:space="preserve"> called 05 and create a sub folder</w:t>
+      </w:r>
+      <w:r>
+        <w:t xml:space="preserve"> to hold the app</w:t>
+      </w:r>
+      <w:r>
+        <w:t>lication.</w:t>
       </w:r>
     </w:p>
     <w:p>
@@ -3538,16 +3478,35 @@
         </w:pPrChange>
       </w:pPr>
       <w:r>
-        <w:t>Make a new folder</w:t>
-      </w:r>
-      <w:r>
-        <w:t xml:space="preserve"> called 05 and create a sub folder</w:t>
-      </w:r>
-      <w:r>
-        <w:t xml:space="preserve"> to hold the app</w:t>
-      </w:r>
-      <w:r>
-        <w:t>lication.</w:t>
+        <w:t xml:space="preserve">Copy the template </w:t>
+      </w:r>
+      <w:proofErr w:type="spellStart"/>
+      <w:r>
+        <w:t>default_</w:t>
+      </w:r>
+      <w:r>
+        <w:t>Wi-Fi</w:t>
+      </w:r>
+      <w:r>
+        <w:t>_config_dct.h</w:t>
+      </w:r>
+      <w:proofErr w:type="spellEnd"/>
+      <w:r>
+        <w:t xml:space="preserve"> and name it </w:t>
+      </w:r>
+      <w:r>
+        <w:t>Wi-</w:t>
+      </w:r>
+      <w:proofErr w:type="spellStart"/>
+      <w:r>
+        <w:t>Fi</w:t>
+      </w:r>
+      <w:r>
+        <w:t>_config_dct.h</w:t>
+      </w:r>
+      <w:proofErr w:type="spellEnd"/>
+      <w:r>
+        <w:t>.</w:t>
       </w:r>
     </w:p>
     <w:p>
@@ -3569,21 +3528,7 @@
         </w:pPrChange>
       </w:pPr>
       <w:r>
-        <w:t xml:space="preserve">Copy the template </w:t>
-      </w:r>
-      <w:proofErr w:type="spellStart"/>
-      <w:r>
-        <w:t>default_</w:t>
-      </w:r>
-      <w:r>
-        <w:t>Wi-Fi</w:t>
-      </w:r>
-      <w:r>
-        <w:t>_config_dct.h</w:t>
-      </w:r>
-      <w:proofErr w:type="spellEnd"/>
-      <w:r>
-        <w:t xml:space="preserve"> and name it </w:t>
+        <w:t xml:space="preserve">Modify the </w:t>
       </w:r>
       <w:r>
         <w:t>Wi-</w:t>
@@ -3619,19 +3564,22 @@
         </w:pPrChange>
       </w:pPr>
       <w:r>
-        <w:t xml:space="preserve">Modify the </w:t>
-      </w:r>
-      <w:r>
-        <w:t>Wi-</w:t>
+        <w:t xml:space="preserve">Create and modify the </w:t>
       </w:r>
       <w:proofErr w:type="spellStart"/>
       <w:r>
-        <w:t>Fi</w:t>
-      </w:r>
-      <w:r>
-        <w:t>_config_dct.h</w:t>
+        <w:t>makefile</w:t>
       </w:r>
       <w:proofErr w:type="spellEnd"/>
+      <w:r>
+        <w:t xml:space="preserve"> (don’t forget to add the </w:t>
+      </w:r>
+      <w:r>
+        <w:t>WI-FI</w:t>
+      </w:r>
+      <w:r>
+        <w:t>_CONFIG_DCT_H)</w:t>
+      </w:r>
       <w:r>
         <w:t>.</w:t>
       </w:r>
@@ -3655,21 +3603,26 @@
         </w:pPrChange>
       </w:pPr>
       <w:r>
-        <w:t xml:space="preserve">Create and modify the </w:t>
+        <w:t xml:space="preserve">Create the project </w:t>
       </w:r>
       <w:proofErr w:type="spellStart"/>
       <w:r>
-        <w:t>makefile</w:t>
+        <w:t>name.c</w:t>
       </w:r>
       <w:proofErr w:type="spellEnd"/>
       <w:r>
-        <w:t xml:space="preserve"> (don’t forget to add the </w:t>
-      </w:r>
-      <w:r>
-        <w:t>WI-FI</w:t>
-      </w:r>
-      <w:r>
-        <w:t>_CONFIG_DCT_H)</w:t>
+        <w:t xml:space="preserve"> (use the function </w:t>
+      </w:r>
+      <w:proofErr w:type="spellStart"/>
+      <w:r>
+        <w:t>wiced_network_up</w:t>
+      </w:r>
+      <w:proofErr w:type="spellEnd"/>
+      <w:r>
+        <w:t xml:space="preserve"> to read the DCT and start the network</w:t>
+      </w:r>
+      <w:r>
+        <w:t>)</w:t>
       </w:r>
       <w:r>
         <w:t>.</w:t>
@@ -3694,26 +3647,7 @@
         </w:pPrChange>
       </w:pPr>
       <w:r>
-        <w:t xml:space="preserve">Create the project </w:t>
-      </w:r>
-      <w:proofErr w:type="spellStart"/>
-      <w:r>
-        <w:t>name.c</w:t>
-      </w:r>
-      <w:proofErr w:type="spellEnd"/>
-      <w:r>
-        <w:t xml:space="preserve"> (use the function </w:t>
-      </w:r>
-      <w:proofErr w:type="spellStart"/>
-      <w:r>
-        <w:t>wiced_network_up</w:t>
-      </w:r>
-      <w:proofErr w:type="spellEnd"/>
-      <w:r>
-        <w:t xml:space="preserve"> to read the DCT and start the network</w:t>
-      </w:r>
-      <w:r>
-        <w:t>)</w:t>
+        <w:t>Check the error codes and do the appropriate blinking</w:t>
       </w:r>
       <w:r>
         <w:t>.</w:t>
@@ -3721,42 +3655,17 @@
     </w:p>
     <w:p>
       <w:pPr>
-        <w:pStyle w:val="ListParagraph"/>
-        <w:keepNext/>
-        <w:numPr>
-          <w:ilvl w:val="0"/>
-          <w:numId w:val="28"/>
-        </w:numPr>
-        <w:pPrChange w:id="30" w:author="Alan Hawse" w:date="2016-10-22T09:35:00Z">
-          <w:pPr>
-            <w:pStyle w:val="ListParagraph"/>
-            <w:numPr>
-              <w:numId w:val="28"/>
-            </w:numPr>
-            <w:ind w:hanging="360"/>
-          </w:pPr>
-        </w:pPrChange>
-      </w:pPr>
-      <w:r>
-        <w:t>Check the error codes and do the appropriate blinking</w:t>
-      </w:r>
-      <w:r>
-        <w:t>.</w:t>
-      </w:r>
-    </w:p>
-    <w:p>
-      <w:pPr>
         <w:pStyle w:val="Heading3"/>
       </w:pPr>
       <w:r>
         <w:t xml:space="preserve">02 </w:t>
       </w:r>
-      <w:ins w:id="31" w:author="Alan Hawse" w:date="2016-10-22T09:36:00Z">
+      <w:ins w:id="30" w:author="Alan Hawse" w:date="2016-10-22T09:36:00Z">
         <w:r>
           <w:t>Create a new app by copy/m</w:t>
         </w:r>
       </w:ins>
-      <w:del w:id="32" w:author="Alan Hawse" w:date="2016-10-22T09:36:00Z">
+      <w:del w:id="31" w:author="Alan Hawse" w:date="2016-10-22T09:36:00Z">
         <w:r>
           <w:delText>M</w:delText>
         </w:r>
@@ -3764,7 +3673,7 @@
       <w:r>
         <w:t>odify</w:t>
       </w:r>
-      <w:ins w:id="33" w:author="Alan Hawse" w:date="2016-10-22T09:36:00Z">
+      <w:ins w:id="32" w:author="Alan Hawse" w:date="2016-10-22T09:36:00Z">
         <w:r>
           <w:t>ing</w:t>
         </w:r>
@@ -3772,17 +3681,14 @@
       <w:r>
         <w:t xml:space="preserve"> (</w:t>
       </w:r>
-      <w:del w:id="34" w:author="Alan Hawse" w:date="2016-10-22T09:35:00Z">
+      <w:del w:id="33" w:author="Alan Hawse" w:date="2016-10-22T09:35:00Z">
         <w:r>
           <w:delText>02</w:delText>
         </w:r>
       </w:del>
-      <w:ins w:id="35" w:author="Alan Hawse" w:date="2016-10-22T09:35:00Z">
+      <w:ins w:id="34" w:author="Alan Hawse" w:date="2016-10-22T09:35:00Z">
         <w:r>
-          <w:t>0</w:t>
-        </w:r>
-        <w:r>
-          <w:t>1</w:t>
+          <w:t>01</w:t>
         </w:r>
       </w:ins>
       <w:r>
@@ -3802,18 +3708,16 @@
       <w:pPr>
         <w:pStyle w:val="Heading3"/>
       </w:pPr>
-      <w:commentRangeStart w:id="36"/>
+      <w:commentRangeStart w:id="35"/>
       <w:r>
         <w:t xml:space="preserve">03 </w:t>
       </w:r>
-      <w:ins w:id="37" w:author="Alan Hawse" w:date="2016-10-22T09:36:00Z">
+      <w:ins w:id="36" w:author="Alan Hawse" w:date="2016-10-22T09:36:00Z">
         <w:r>
           <w:t>Create a new app by copy/modifying</w:t>
         </w:r>
       </w:ins>
-      <w:bookmarkStart w:id="38" w:name="_GoBack"/>
-      <w:bookmarkEnd w:id="38"/>
-      <w:del w:id="39" w:author="Alan Hawse" w:date="2016-10-22T09:36:00Z">
+      <w:del w:id="37" w:author="Alan Hawse" w:date="2016-10-22T09:36:00Z">
         <w:r>
           <w:delText>Modify</w:delText>
         </w:r>
@@ -3824,7 +3728,7 @@
       <w:r>
         <w:t>) to print out networking information</w:t>
       </w:r>
-      <w:commentRangeEnd w:id="36"/>
+      <w:commentRangeEnd w:id="35"/>
       <w:r>
         <w:t xml:space="preserve"> (Hint: look at the API guide section on “Raw IP”</w:t>
       </w:r>
@@ -3836,9 +3740,9 @@
           <w:bCs w:val="0"/>
           <w:color w:val="auto"/>
         </w:rPr>
-        <w:commentReference w:id="36"/>
-      </w:r>
-      <w:ins w:id="40" w:author="Alan Hawse" w:date="2016-10-22T06:16:00Z">
+        <w:commentReference w:id="35"/>
+      </w:r>
+      <w:ins w:id="38" w:author="Alan Hawse" w:date="2016-10-22T06:16:00Z">
         <w:r>
           <w:t>)</w:t>
         </w:r>
@@ -3930,7 +3834,7 @@
         <w:rPr>
           <w:rStyle w:val="Hyperlink"/>
           <w:u w:val="none"/>
-          <w:rPrChange w:id="41" w:author="Alan Hawse" w:date="2016-10-22T06:18:00Z">
+          <w:rPrChange w:id="39" w:author="Alan Hawse" w:date="2016-10-22T06:18:00Z">
             <w:rPr>
               <w:rStyle w:val="Hyperlink"/>
             </w:rPr>
@@ -3938,6 +3842,32 @@
         </w:rPr>
         <w:t xml:space="preserve"> </w:t>
       </w:r>
+      <w:r>
+        <w:rPr>
+          <w:rStyle w:val="Hyperlink"/>
+          <w:color w:val="auto"/>
+          <w:rPrChange w:id="40" w:author="Alan Hawse" w:date="2016-10-22T06:17:00Z">
+            <w:rPr>
+              <w:rStyle w:val="Hyperlink"/>
+            </w:rPr>
+          </w:rPrChange>
+        </w:rPr>
+        <w:t>(</w:t>
+      </w:r>
+      <w:proofErr w:type="spellStart"/>
+      <w:r>
+        <w:rPr>
+          <w:rStyle w:val="Hyperlink"/>
+          <w:color w:val="auto"/>
+          <w:rPrChange w:id="41" w:author="Alan Hawse" w:date="2016-10-22T06:17:00Z">
+            <w:rPr>
+              <w:rStyle w:val="Hyperlink"/>
+            </w:rPr>
+          </w:rPrChange>
+        </w:rPr>
+        <w:t>wiced_hostname_lookup</w:t>
+      </w:r>
+      <w:proofErr w:type="spellEnd"/>
       <w:r>
         <w:rPr>
           <w:rStyle w:val="Hyperlink"/>
@@ -3948,32 +3878,6 @@
             </w:rPr>
           </w:rPrChange>
         </w:rPr>
-        <w:t>(</w:t>
-      </w:r>
-      <w:proofErr w:type="spellStart"/>
-      <w:r>
-        <w:rPr>
-          <w:rStyle w:val="Hyperlink"/>
-          <w:color w:val="auto"/>
-          <w:rPrChange w:id="43" w:author="Alan Hawse" w:date="2016-10-22T06:17:00Z">
-            <w:rPr>
-              <w:rStyle w:val="Hyperlink"/>
-            </w:rPr>
-          </w:rPrChange>
-        </w:rPr>
-        <w:t>wiced_hostname_lookup</w:t>
-      </w:r>
-      <w:proofErr w:type="spellEnd"/>
-      <w:r>
-        <w:rPr>
-          <w:rStyle w:val="Hyperlink"/>
-          <w:color w:val="auto"/>
-          <w:rPrChange w:id="44" w:author="Alan Hawse" w:date="2016-10-22T06:17:00Z">
-            <w:rPr>
-              <w:rStyle w:val="Hyperlink"/>
-            </w:rPr>
-          </w:rPrChange>
-        </w:rPr>
         <w:t>)</w:t>
       </w:r>
     </w:p>
@@ -3988,7 +3892,7 @@
       <w:r>
         <w:t>MAC Address of your device</w:t>
       </w:r>
-      <w:ins w:id="45" w:author="Alan Hawse" w:date="2016-10-22T06:15:00Z">
+      <w:ins w:id="43" w:author="Alan Hawse" w:date="2016-10-22T06:15:00Z">
         <w:r>
           <w:t xml:space="preserve"> (</w:t>
         </w:r>
@@ -4039,9 +3943,16 @@
       <w:r>
         <w:t>If the user presses a button, switch SSIDs, write the DCT, print diagnostics</w:t>
       </w:r>
-      <w:r>
-        <w:t>.</w:t>
-      </w:r>
+      <w:ins w:id="44" w:author="Alan Hawse" w:date="2016-10-23T16:11:00Z">
+        <w:r>
+          <w:t xml:space="preserve"> and reboot the device</w:t>
+        </w:r>
+      </w:ins>
+      <w:del w:id="45" w:author="Alan Hawse" w:date="2016-10-23T16:11:00Z">
+        <w:r>
+          <w:delText>.</w:delText>
+        </w:r>
+      </w:del>
     </w:p>
     <w:p>
       <w:pPr>
@@ -4052,8 +3963,20 @@
         </w:numPr>
       </w:pPr>
       <w:r>
-        <w:t>Demonstrate that the SSID is saved by switching then resetting the device</w:t>
-      </w:r>
+        <w:t xml:space="preserve">Demonstrate that the SSID is saved by switching </w:t>
+      </w:r>
+      <w:del w:id="46" w:author="Alan Hawse" w:date="2016-10-23T16:11:00Z">
+        <w:r>
+          <w:delText>then resetting the device</w:delText>
+        </w:r>
+      </w:del>
+      <w:ins w:id="47" w:author="Alan Hawse" w:date="2016-10-23T16:11:00Z">
+        <w:r>
+          <w:t>and watching the display</w:t>
+        </w:r>
+      </w:ins>
+      <w:bookmarkStart w:id="48" w:name="_GoBack"/>
+      <w:bookmarkEnd w:id="48"/>
       <w:r>
         <w:t>.</w:t>
       </w:r>
@@ -4065,7 +3988,7 @@
       <w:r>
         <w:t xml:space="preserve">05 Create an application that </w:t>
       </w:r>
-      <w:commentRangeStart w:id="46"/>
+      <w:commentRangeStart w:id="49"/>
       <w:r>
         <w:t xml:space="preserve">allows </w:t>
       </w:r>
@@ -4078,7 +4001,7 @@
       <w:r>
         <w:t xml:space="preserve">enter </w:t>
       </w:r>
-      <w:commentRangeEnd w:id="46"/>
+      <w:commentRangeEnd w:id="49"/>
       <w:r>
         <w:rPr>
           <w:rStyle w:val="CommentReference"/>
@@ -4087,7 +4010,7 @@
           <w:bCs w:val="0"/>
           <w:color w:val="auto"/>
         </w:rPr>
-        <w:commentReference w:id="46"/>
+        <w:commentReference w:id="49"/>
       </w:r>
       <w:r>
         <w:t>the SSID</w:t>
@@ -4270,7 +4193,7 @@
 
 <file path=word/comments.xml><?xml version="1.0" encoding="utf-8"?>
 <w:comments xmlns:wpc="http://schemas.microsoft.com/office/word/2010/wordprocessingCanvas" xmlns:mo="http://schemas.microsoft.com/office/mac/office/2008/main" xmlns:mc="http://schemas.openxmlformats.org/markup-compatibility/2006" xmlns:mv="urn:schemas-microsoft-com:mac:vml" xmlns:o="urn:schemas-microsoft-com:office:office" xmlns:r="http://schemas.openxmlformats.org/officeDocument/2006/relationships" xmlns:m="http://schemas.openxmlformats.org/officeDocument/2006/math" xmlns:v="urn:schemas-microsoft-com:vml" xmlns:wp14="http://schemas.microsoft.com/office/word/2010/wordprocessingDrawing" xmlns:wp="http://schemas.openxmlformats.org/drawingml/2006/wordprocessingDrawing" xmlns:w10="urn:schemas-microsoft-com:office:word" xmlns:w="http://schemas.openxmlformats.org/wordprocessingml/2006/main" xmlns:w14="http://schemas.microsoft.com/office/word/2010/wordml" xmlns:w15="http://schemas.microsoft.com/office/word/2012/wordml" xmlns:wpg="http://schemas.microsoft.com/office/word/2010/wordprocessingGroup" xmlns:wpi="http://schemas.microsoft.com/office/word/2010/wordprocessingInk" xmlns:wne="http://schemas.microsoft.com/office/word/2006/wordml" xmlns:wps="http://schemas.microsoft.com/office/word/2010/wordprocessingShape" mc:Ignorable="w14 w15 wp14">
-  <w:comment w:id="36" w:author="Greg Landry" w:date="2016-10-21T08:20:00Z" w:initials="GL">
+  <w:comment w:id="35" w:author="Greg Landry" w:date="2016-10-21T08:20:00Z" w:initials="GL">
     <w:p>
       <w:pPr>
         <w:pStyle w:val="CommentText"/>
@@ -4289,7 +4212,7 @@
       </w:r>
     </w:p>
   </w:comment>
-  <w:comment w:id="46" w:author="Greg Landry" w:date="2016-10-21T08:21:00Z" w:initials="GL">
+  <w:comment w:id="49" w:author="Greg Landry" w:date="2016-10-21T08:21:00Z" w:initials="GL">
     <w:p>
       <w:pPr>
         <w:pStyle w:val="CommentText"/>
@@ -8192,7 +8115,7 @@
   <w:style w:type="paragraph" w:default="1" w:styleId="Normal">
     <w:name w:val="Normal"/>
     <w:qFormat/>
-    <w:rsid w:val="00D131A5"/>
+    <w:rsid w:val="00905449"/>
     <w:pPr>
       <w:spacing w:after="0" w:line="240" w:lineRule="auto"/>
     </w:pPr>
@@ -8319,7 +8242,7 @@
     <w:uiPriority w:val="1"/>
     <w:semiHidden/>
     <w:unhideWhenUsed/>
-    <w:rsid w:val="00D131A5"/>
+    <w:rsid w:val="00905449"/>
   </w:style>
   <w:style w:type="table" w:default="1" w:styleId="TableNormal">
     <w:name w:val="Normal Table"/>
@@ -8341,7 +8264,7 @@
     <w:uiPriority w:val="99"/>
     <w:semiHidden/>
     <w:unhideWhenUsed/>
-    <w:rsid w:val="00D131A5"/>
+    <w:rsid w:val="00905449"/>
   </w:style>
   <w:style w:type="paragraph" w:styleId="ListParagraph">
     <w:name w:val="List Paragraph"/>
@@ -9153,7 +9076,7 @@
 </file>
 
 <file path=customXml/itemProps1.xml><?xml version="1.0" encoding="utf-8"?>
-<ds:datastoreItem xmlns:ds="http://schemas.openxmlformats.org/officeDocument/2006/customXml" ds:itemID="{7B2ED1CE-5747-914B-BDF7-CD025B287DFC}">
+<ds:datastoreItem xmlns:ds="http://schemas.openxmlformats.org/officeDocument/2006/customXml" ds:itemID="{6805247B-26C7-554C-89BB-9F12515C3803}">
   <ds:schemaRefs>
     <ds:schemaRef ds:uri="http://schemas.openxmlformats.org/officeDocument/2006/bibliography"/>
   </ds:schemaRefs>

</xml_diff>

<commit_message>
Updated the project and section for DCT in chapter 5
</commit_message>
<xml_diff>
--- a/labmanual/WA101-05-WiFi.docx
+++ b/labmanual/WA101-05-WiFi.docx
@@ -1,6 +1,6 @@
 
 <file path=word/document.xml><?xml version="1.0" encoding="utf-8"?>
-<w:document xmlns:wpc="http://schemas.microsoft.com/office/word/2010/wordprocessingCanvas" xmlns:mc="http://schemas.openxmlformats.org/markup-compatibility/2006" xmlns:o="urn:schemas-microsoft-com:office:office" xmlns:r="http://schemas.openxmlformats.org/officeDocument/2006/relationships" xmlns:m="http://schemas.openxmlformats.org/officeDocument/2006/math" xmlns:v="urn:schemas-microsoft-com:vml" xmlns:wp14="http://schemas.microsoft.com/office/word/2010/wordprocessingDrawing" xmlns:wp="http://schemas.openxmlformats.org/drawingml/2006/wordprocessingDrawing" xmlns:w10="urn:schemas-microsoft-com:office:word" xmlns:w="http://schemas.openxmlformats.org/wordprocessingml/2006/main" xmlns:w14="http://schemas.microsoft.com/office/word/2010/wordml" xmlns:w15="http://schemas.microsoft.com/office/word/2012/wordml" xmlns:wpg="http://schemas.microsoft.com/office/word/2010/wordprocessingGroup" xmlns:wpi="http://schemas.microsoft.com/office/word/2010/wordprocessingInk" xmlns:wne="http://schemas.microsoft.com/office/word/2006/wordml" xmlns:wps="http://schemas.microsoft.com/office/word/2010/wordprocessingShape" mc:Ignorable="w14 w15 wp14">
+<w:document xmlns:wpc="http://schemas.microsoft.com/office/word/2010/wordprocessingCanvas" xmlns:mo="http://schemas.microsoft.com/office/mac/office/2008/main" xmlns:mc="http://schemas.openxmlformats.org/markup-compatibility/2006" xmlns:mv="urn:schemas-microsoft-com:mac:vml" xmlns:o="urn:schemas-microsoft-com:office:office" xmlns:r="http://schemas.openxmlformats.org/officeDocument/2006/relationships" xmlns:m="http://schemas.openxmlformats.org/officeDocument/2006/math" xmlns:v="urn:schemas-microsoft-com:vml" xmlns:wp14="http://schemas.microsoft.com/office/word/2010/wordprocessingDrawing" xmlns:wp="http://schemas.openxmlformats.org/drawingml/2006/wordprocessingDrawing" xmlns:w10="urn:schemas-microsoft-com:office:word" xmlns:w="http://schemas.openxmlformats.org/wordprocessingml/2006/main" xmlns:w14="http://schemas.microsoft.com/office/word/2010/wordml" xmlns:wpg="http://schemas.microsoft.com/office/word/2010/wordprocessingGroup" xmlns:wpi="http://schemas.microsoft.com/office/word/2010/wordprocessingInk" xmlns:wne="http://schemas.microsoft.com/office/word/2006/wordml" xmlns:wps="http://schemas.microsoft.com/office/word/2010/wordprocessingShape" mc:Ignorable="w14 wp14">
   <w:body>
     <w:p>
       <w:pPr>
@@ -311,7 +311,7 @@
       <w:r>
         <w:t xml:space="preserve">  You might hear about the </w:t>
       </w:r>
-      <w:hyperlink r:id="rId8" w:history="1">
+      <w:hyperlink r:id="rId9" w:history="1">
         <w:r>
           <w:rPr>
             <w:rStyle w:val="Hyperlink"/>
@@ -353,11 +353,11 @@
       </w:r>
       <w:proofErr w:type="gramStart"/>
       <w:r>
-        <w:t>e.g</w:t>
+        <w:t>e</w:t>
       </w:r>
       <w:proofErr w:type="gramEnd"/>
       <w:r>
-        <w:t xml:space="preserve">. the Datalink Layer takes an IP packet and divides it up into 1 or more </w:t>
+        <w:t xml:space="preserve">.g. the Datalink Layer takes an IP packet and divides it up into 1 or more </w:t>
       </w:r>
       <w:r>
         <w:t>Wi-Fi</w:t>
@@ -389,10 +389,10 @@
         <w:tblLook w:val="0420" w:firstRow="1" w:lastRow="0" w:firstColumn="0" w:lastColumn="0" w:noHBand="0" w:noVBand="1"/>
       </w:tblPr>
       <w:tblGrid>
-        <w:gridCol w:w="1405"/>
-        <w:gridCol w:w="1466"/>
-        <w:gridCol w:w="2432"/>
-        <w:gridCol w:w="4228"/>
+        <w:gridCol w:w="1452"/>
+        <w:gridCol w:w="1514"/>
+        <w:gridCol w:w="2512"/>
+        <w:gridCol w:w="4367"/>
       </w:tblGrid>
       <w:tr>
         <w:trPr>
@@ -423,7 +423,7 @@
                 <w:b/>
               </w:rPr>
             </w:pPr>
-            <w:hyperlink r:id="rId9" w:history="1">
+            <w:hyperlink r:id="rId10" w:history="1">
               <w:r>
                 <w:rPr>
                   <w:rStyle w:val="Hyperlink"/>
@@ -459,7 +459,7 @@
                 <w:b/>
               </w:rPr>
             </w:pPr>
-            <w:hyperlink r:id="rId10" w:history="1">
+            <w:hyperlink r:id="rId11" w:history="1">
               <w:r>
                 <w:rPr>
                   <w:rStyle w:val="Hyperlink"/>
@@ -495,7 +495,7 @@
                 <w:b/>
               </w:rPr>
             </w:pPr>
-            <w:hyperlink r:id="rId11" w:history="1">
+            <w:hyperlink r:id="rId12" w:history="1">
               <w:r>
                 <w:rPr>
                   <w:rStyle w:val="Hyperlink"/>
@@ -574,7 +574,7 @@
             <w:r>
               <w:t xml:space="preserve"> </w:t>
             </w:r>
-            <w:hyperlink r:id="rId12" w:history="1">
+            <w:hyperlink r:id="rId13" w:history="1">
               <w:r>
                 <w:rPr>
                   <w:rStyle w:val="Hyperlink"/>
@@ -602,7 +602,7 @@
             </w:tcMar>
           </w:tcPr>
           <w:p>
-            <w:hyperlink r:id="rId13" w:history="1">
+            <w:hyperlink r:id="rId14" w:history="1">
               <w:r>
                 <w:rPr>
                   <w:rStyle w:val="Hyperlink"/>
@@ -613,7 +613,7 @@
             <w:r>
               <w:t xml:space="preserve">, </w:t>
             </w:r>
-            <w:hyperlink r:id="rId14" w:history="1">
+            <w:hyperlink r:id="rId15" w:history="1">
               <w:r>
                 <w:rPr>
                   <w:rStyle w:val="Hyperlink"/>
@@ -624,7 +624,7 @@
             <w:r>
               <w:t xml:space="preserve">, </w:t>
             </w:r>
-            <w:hyperlink r:id="rId15" w:history="1">
+            <w:hyperlink r:id="rId16" w:history="1">
               <w:r>
                 <w:rPr>
                   <w:rStyle w:val="Hyperlink"/>
@@ -635,7 +635,7 @@
             <w:r>
               <w:t xml:space="preserve">, </w:t>
             </w:r>
-            <w:hyperlink r:id="rId16" w:history="1">
+            <w:hyperlink r:id="rId17" w:history="1">
               <w:r>
                 <w:rPr>
                   <w:rStyle w:val="Hyperlink"/>
@@ -743,7 +743,6 @@
               <w:jc w:val="center"/>
             </w:pPr>
             <w:r>
-              <w:lastRenderedPageBreak/>
               <w:t>L</w:t>
             </w:r>
             <w:r>
@@ -754,7 +753,7 @@
             <w:pPr>
               <w:jc w:val="center"/>
             </w:pPr>
-            <w:hyperlink r:id="rId17" w:history="1">
+            <w:hyperlink r:id="rId18" w:history="1">
               <w:r>
                 <w:rPr>
                   <w:rStyle w:val="Hyperlink"/>
@@ -783,7 +782,7 @@
             <w:hideMark/>
           </w:tcPr>
           <w:p>
-            <w:hyperlink r:id="rId18" w:history="1">
+            <w:hyperlink r:id="rId19" w:history="1">
               <w:r>
                 <w:rPr>
                   <w:rStyle w:val="Hyperlink"/>
@@ -794,7 +793,7 @@
           </w:p>
           <w:p/>
           <w:p>
-            <w:hyperlink r:id="rId19" w:history="1">
+            <w:hyperlink r:id="rId20" w:history="1">
               <w:r>
                 <w:rPr>
                   <w:rStyle w:val="Hyperlink"/>
@@ -826,7 +825,7 @@
             <w:r>
               <w:t xml:space="preserve">(TCP) </w:t>
             </w:r>
-            <w:hyperlink r:id="rId20" w:anchor="TCP_segment_structure" w:history="1">
+            <w:hyperlink r:id="rId21" w:anchor="TCP_segment_structure" w:history="1">
               <w:r>
                 <w:rPr>
                   <w:rStyle w:val="Hyperlink"/>
@@ -843,7 +842,7 @@
             <w:r>
               <w:t xml:space="preserve">(UDP) </w:t>
             </w:r>
-            <w:hyperlink r:id="rId21" w:history="1">
+            <w:hyperlink r:id="rId22" w:history="1">
               <w:r>
                 <w:rPr>
                   <w:rStyle w:val="Hyperlink"/>
@@ -893,6 +892,7 @@
           </w:p>
           <w:p>
             <w:r>
+              <w:lastRenderedPageBreak/>
               <w:t>A</w:t>
             </w:r>
             <w:r>
@@ -958,6 +958,7 @@
               <w:jc w:val="center"/>
             </w:pPr>
             <w:r>
+              <w:lastRenderedPageBreak/>
               <w:t>L</w:t>
             </w:r>
             <w:r>
@@ -968,7 +969,7 @@
             <w:pPr>
               <w:jc w:val="center"/>
             </w:pPr>
-            <w:hyperlink r:id="rId22" w:history="1">
+            <w:hyperlink r:id="rId23" w:history="1">
               <w:r>
                 <w:rPr>
                   <w:rStyle w:val="Hyperlink"/>
@@ -997,7 +998,7 @@
             <w:hideMark/>
           </w:tcPr>
           <w:p>
-            <w:hyperlink r:id="rId23" w:history="1">
+            <w:hyperlink r:id="rId24" w:history="1">
               <w:r>
                 <w:rPr>
                   <w:rStyle w:val="Hyperlink"/>
@@ -1026,7 +1027,7 @@
             <w:hideMark/>
           </w:tcPr>
           <w:p>
-            <w:hyperlink r:id="rId24" w:history="1">
+            <w:hyperlink r:id="rId25" w:history="1">
               <w:r>
                 <w:rPr>
                   <w:rStyle w:val="Hyperlink"/>
@@ -1110,7 +1111,7 @@
             <w:pPr>
               <w:jc w:val="center"/>
             </w:pPr>
-            <w:hyperlink r:id="rId25" w:history="1">
+            <w:hyperlink r:id="rId26" w:history="1">
               <w:r>
                 <w:rPr>
                   <w:rStyle w:val="Hyperlink"/>
@@ -1139,7 +1140,7 @@
             <w:hideMark/>
           </w:tcPr>
           <w:p>
-            <w:hyperlink r:id="rId26" w:history="1">
+            <w:hyperlink r:id="rId27" w:history="1">
               <w:r>
                 <w:rPr>
                   <w:rStyle w:val="Hyperlink"/>
@@ -1168,7 +1169,7 @@
             <w:hideMark/>
           </w:tcPr>
           <w:p>
-            <w:hyperlink r:id="rId27" w:history="1">
+            <w:hyperlink r:id="rId28" w:history="1">
               <w:r>
                 <w:rPr>
                   <w:rStyle w:val="Hyperlink"/>
@@ -1278,7 +1279,7 @@
             <w:pPr>
               <w:jc w:val="center"/>
             </w:pPr>
-            <w:hyperlink r:id="rId28" w:history="1">
+            <w:hyperlink r:id="rId29" w:history="1">
               <w:r>
                 <w:rPr>
                   <w:rStyle w:val="Hyperlink"/>
@@ -1313,32 +1314,19 @@
             <w:r>
               <w:t>(</w:t>
             </w:r>
-            <w:proofErr w:type="spellStart"/>
-            <w:r>
-              <w:fldChar w:fldCharType="begin"/>
-            </w:r>
-            <w:r>
-              <w:instrText xml:space="preserve"> HYPERLINK "https://en.wikipedia.org/wiki/IEEE_802.11" \l "802.11a_.28OFDM_waveform.29" </w:instrText>
-            </w:r>
-            <w:r>
-              <w:fldChar w:fldCharType="separate"/>
-            </w:r>
-            <w:r>
-              <w:rPr>
-                <w:rStyle w:val="Hyperlink"/>
-              </w:rPr>
-              <w:t>a</w:t>
-            </w:r>
-            <w:r>
-              <w:rPr>
-                <w:rStyle w:val="Hyperlink"/>
-              </w:rPr>
-              <w:fldChar w:fldCharType="end"/>
-            </w:r>
+            <w:hyperlink r:id="rId30" w:anchor="802.11a_.28OFDM_waveform.29" w:history="1">
+              <w:proofErr w:type="spellStart"/>
+              <w:r>
+                <w:rPr>
+                  <w:rStyle w:val="Hyperlink"/>
+                </w:rPr>
+                <w:t>a</w:t>
+              </w:r>
+            </w:hyperlink>
             <w:r>
               <w:t>,</w:t>
             </w:r>
-            <w:hyperlink r:id="rId29" w:anchor="802.11b" w:history="1">
+            <w:hyperlink r:id="rId31" w:anchor="802.11b" w:history="1">
               <w:r>
                 <w:rPr>
                   <w:rStyle w:val="Hyperlink"/>
@@ -1349,7 +1337,7 @@
             <w:r>
               <w:t>,</w:t>
             </w:r>
-            <w:hyperlink r:id="rId30" w:anchor="802.11g" w:history="1">
+            <w:hyperlink r:id="rId32" w:anchor="802.11g" w:history="1">
               <w:r>
                 <w:rPr>
                   <w:rStyle w:val="Hyperlink"/>
@@ -1360,7 +1348,7 @@
             <w:r>
               <w:t>,</w:t>
             </w:r>
-            <w:hyperlink r:id="rId31" w:anchor="802.11n" w:history="1">
+            <w:hyperlink r:id="rId33" w:anchor="802.11n" w:history="1">
               <w:r>
                 <w:rPr>
                   <w:rStyle w:val="Hyperlink"/>
@@ -1371,7 +1359,7 @@
             <w:r>
               <w:t>,</w:t>
             </w:r>
-            <w:hyperlink r:id="rId32" w:anchor="802.11ac" w:history="1">
+            <w:hyperlink r:id="rId34" w:anchor="802.11ac" w:history="1">
               <w:r>
                 <w:rPr>
                   <w:rStyle w:val="Hyperlink"/>
@@ -1609,7 +1597,7 @@
           <w:u w:val="single"/>
         </w:rPr>
       </w:pPr>
-      <w:hyperlink r:id="rId33" w:history="1">
+      <w:hyperlink r:id="rId35" w:history="1">
         <w:r>
           <w:rPr>
             <w:rStyle w:val="Hyperlink"/>
@@ -1739,7 +1727,11 @@
         <w:t>s</w:t>
       </w:r>
       <w:r>
-        <w:t xml:space="preserve"> of encoding </w:t>
+        <w:t xml:space="preserve"> of </w:t>
+      </w:r>
+      <w:r>
+        <w:lastRenderedPageBreak/>
+        <w:t xml:space="preserve">encoding </w:t>
       </w:r>
       <w:r>
         <w:t>are transparent</w:t>
@@ -1760,15 +1752,7 @@
         <w:t>The data is then transmitted into the 2.4GHz or 5GHz band (which band is important).</w:t>
       </w:r>
       <w:r>
-        <w:t xml:space="preserve"> Note that </w:t>
-      </w:r>
-      <w:proofErr w:type="gramStart"/>
-      <w:r>
-        <w:t>5Ghz</w:t>
-      </w:r>
-      <w:proofErr w:type="gramEnd"/>
-      <w:r>
-        <w:t xml:space="preserve"> band has higher throughput and less latency, however less range and the opposite is true for 2.4Ghz band. </w:t>
+        <w:t xml:space="preserve"> Note that 5Ghz band has higher throughput and less latency, however less range and the opposite is true for 2.4Ghz band. </w:t>
       </w:r>
     </w:p>
     <w:p>
@@ -1902,7 +1886,7 @@
           <w:u w:val="single"/>
         </w:rPr>
       </w:pPr>
-      <w:hyperlink r:id="rId34" w:history="1">
+      <w:hyperlink r:id="rId36" w:history="1">
         <w:r>
           <w:rPr>
             <w:rStyle w:val="Hyperlink"/>
@@ -1985,7 +1969,7 @@
       <w:r>
         <w:t xml:space="preserve"> networks it is common to use data link layer encryption.  The types of network encryption are Open (i.e. no security), </w:t>
       </w:r>
-      <w:hyperlink r:id="rId35" w:history="1">
+      <w:hyperlink r:id="rId37" w:history="1">
         <w:r>
           <w:rPr>
             <w:rStyle w:val="Hyperlink"/>
@@ -2011,7 +1995,7 @@
       <w:r>
         <w:t xml:space="preserve">and finally </w:t>
       </w:r>
-      <w:hyperlink r:id="rId36" w:history="1">
+      <w:hyperlink r:id="rId38" w:history="1">
         <w:r>
           <w:rPr>
             <w:rStyle w:val="Hyperlink"/>
@@ -2092,7 +2076,7 @@
       <w:r>
         <w:t xml:space="preserve">.  The PSK key scheme of WPA is very secure as it uses </w:t>
       </w:r>
-      <w:hyperlink r:id="rId37" w:history="1">
+      <w:hyperlink r:id="rId39" w:history="1">
         <w:r>
           <w:rPr>
             <w:rStyle w:val="Hyperlink"/>
@@ -2121,7 +2105,7 @@
       <w:r>
         <w:t xml:space="preserve">because it means that everyone has the same key.  To solve the key distribution problem, most enterprise networking solutions use WPA2 Enterprise which requires use of a </w:t>
       </w:r>
-      <w:hyperlink r:id="rId38" w:history="1">
+      <w:hyperlink r:id="rId40" w:history="1">
         <w:r>
           <w:rPr>
             <w:rStyle w:val="Hyperlink"/>
@@ -2196,7 +2180,7 @@
           <w:u w:val="single"/>
         </w:rPr>
       </w:pPr>
-      <w:hyperlink r:id="rId39" w:history="1">
+      <w:hyperlink r:id="rId41" w:history="1">
         <w:r>
           <w:rPr>
             <w:rStyle w:val="Hyperlink"/>
@@ -2307,7 +2291,7 @@
       <w:pPr>
         <w:keepNext/>
       </w:pPr>
-      <w:hyperlink r:id="rId40" w:history="1">
+      <w:hyperlink r:id="rId42" w:history="1">
         <w:r>
           <w:rPr>
             <w:rStyle w:val="Hyperlink"/>
@@ -2385,7 +2369,7 @@
                     <pic:cNvPicPr/>
                   </pic:nvPicPr>
                   <pic:blipFill>
-                    <a:blip r:embed="rId41"/>
+                    <a:blip r:embed="rId43"/>
                     <a:stretch>
                       <a:fillRect/>
                     </a:stretch>
@@ -2411,7 +2395,6 @@
         <w:rPr>
           <w:b/>
         </w:rPr>
-        <w:lastRenderedPageBreak/>
         <w:t>The Internet</w:t>
       </w:r>
       <w:r>
@@ -2452,7 +2435,7 @@
       <w:r>
         <w:t xml:space="preserve"> on the Internet have a legal </w:t>
       </w:r>
-      <w:hyperlink r:id="rId42" w:history="1">
+      <w:hyperlink r:id="rId44" w:history="1">
         <w:r>
           <w:rPr>
             <w:rStyle w:val="Hyperlink"/>
@@ -2568,9 +2551,10 @@
     </w:p>
     <w:p>
       <w:r>
+        <w:lastRenderedPageBreak/>
         <w:t xml:space="preserve">An </w:t>
       </w:r>
-      <w:hyperlink r:id="rId43" w:history="1">
+      <w:hyperlink r:id="rId45" w:history="1">
         <w:r>
           <w:rPr>
             <w:rStyle w:val="Hyperlink"/>
@@ -2660,7 +2644,19 @@
         <w:t xml:space="preserve"> etc.).  </w:t>
       </w:r>
       <w:r>
-        <w:t xml:space="preserve">This information is then used by the WICED </w:t>
+        <w:t xml:space="preserve">It can also be used to store your application information.  </w:t>
+      </w:r>
+      <w:r>
+        <w:t>The</w:t>
+      </w:r>
+      <w:r>
+        <w:t xml:space="preserve"> </w:t>
+      </w:r>
+      <w:r>
+        <w:t>DCT</w:t>
+      </w:r>
+      <w:r>
+        <w:t xml:space="preserve"> is used by the WICED </w:t>
       </w:r>
       <w:r>
         <w:t>firmware</w:t>
@@ -2709,7 +2705,13 @@
         <w:t xml:space="preserve">the make process and written into the flash along with the </w:t>
       </w:r>
       <w:r>
-        <w:t xml:space="preserve">programming of the </w:t>
+        <w:t xml:space="preserve">programming of </w:t>
+      </w:r>
+      <w:r>
+        <w:t>your</w:t>
+      </w:r>
+      <w:r>
+        <w:t xml:space="preserve"> </w:t>
       </w:r>
       <w:r>
         <w:t>application</w:t>
@@ -2721,10 +2723,10 @@
         <w:t xml:space="preserve"> </w:t>
       </w:r>
       <w:r>
-        <w:t>I</w:t>
-      </w:r>
-      <w:r>
-        <w:t xml:space="preserve">t can </w:t>
+        <w:t>The DCT</w:t>
+      </w:r>
+      <w:r>
+        <w:t xml:space="preserve"> can </w:t>
       </w:r>
       <w:r>
         <w:t xml:space="preserve">also </w:t>
@@ -2759,46 +2761,55 @@
         <w:t>ou can either use the default DCT</w:t>
       </w:r>
       <w:r>
-        <w:t xml:space="preserve"> or you can make a custom one.  To </w:t>
-      </w:r>
-      <w:r>
-        <w:t xml:space="preserve">preconfigure the DCT table you need to create </w:t>
+        <w:t xml:space="preserve"> or you can make a custom one</w:t>
+      </w:r>
+      <w:r>
+        <w:t xml:space="preserve"> or a custom section of one</w:t>
+      </w:r>
+      <w:r>
+        <w:t xml:space="preserve">.  To </w:t>
+      </w:r>
+      <w:r>
+        <w:t xml:space="preserve">preconfigure the </w:t>
+      </w:r>
+      <w:proofErr w:type="spellStart"/>
+      <w:r>
+        <w:t>WiFi</w:t>
+      </w:r>
+      <w:proofErr w:type="spellEnd"/>
+      <w:r>
+        <w:t xml:space="preserve"> section of the </w:t>
+      </w:r>
+      <w:r>
+        <w:t xml:space="preserve">DCT table you need to create a .h file (generally called </w:t>
+      </w:r>
+      <w:proofErr w:type="spellStart"/>
+      <w:r>
+        <w:t>wifi</w:t>
+      </w:r>
+      <w:r>
+        <w:t>_config_dct.h</w:t>
+      </w:r>
+      <w:proofErr w:type="spellEnd"/>
+      <w:r>
+        <w:t xml:space="preserve"> with the correct #defines. You then need to add “</w:t>
+      </w:r>
+      <w:r>
+        <w:t>WI</w:t>
+      </w:r>
+      <w:r>
+        <w:t>FI</w:t>
+      </w:r>
+      <w:r>
+        <w:t>_CONFIG_DCT_</w:t>
       </w:r>
       <w:proofErr w:type="gramStart"/>
       <w:r>
-        <w:t>a</w:t>
+        <w:t>H :=</w:t>
       </w:r>
       <w:proofErr w:type="gramEnd"/>
       <w:r>
-        <w:t xml:space="preserve"> .h file (generally called </w:t>
-      </w:r>
-      <w:proofErr w:type="spellStart"/>
-      <w:r>
-        <w:t>wifi</w:t>
-      </w:r>
-      <w:r>
-        <w:t>_config_dct.h</w:t>
-      </w:r>
-      <w:proofErr w:type="spellEnd"/>
-      <w:r>
-        <w:t xml:space="preserve"> with the correct #defines. You then need to add “</w:t>
-      </w:r>
-      <w:r>
-        <w:t>WI</w:t>
-      </w:r>
-      <w:r>
-        <w:t>FI</w:t>
-      </w:r>
-      <w:r>
-        <w:t>_CONFIG_DCT_</w:t>
-      </w:r>
-      <w:proofErr w:type="gramStart"/>
-      <w:r>
-        <w:t>H :</w:t>
-      </w:r>
-      <w:proofErr w:type="gramEnd"/>
-      <w:r>
-        <w:t xml:space="preserve">= </w:t>
+        <w:t xml:space="preserve"> </w:t>
       </w:r>
       <w:proofErr w:type="spellStart"/>
       <w:r>
@@ -2844,7 +2855,6 @@
         </w:rPr>
       </w:pPr>
       <w:r>
-        <w:lastRenderedPageBreak/>
         <w:t xml:space="preserve"> </w:t>
       </w:r>
       <w:r>
@@ -2909,7 +2919,7 @@
                     <pic:cNvPicPr/>
                   </pic:nvPicPr>
                   <pic:blipFill>
-                    <a:blip r:embed="rId44"/>
+                    <a:blip r:embed="rId46"/>
                     <a:stretch>
                       <a:fillRect/>
                     </a:stretch>
@@ -2950,7 +2960,11 @@
         <w:t>:</w:t>
       </w:r>
       <w:r>
-        <w:t xml:space="preserve"> Configuration AP (lines 4-7), Soft AP (10-13), and Client Mode (lines 17-23).  It is also possible to have multiple network interfaces as well as support </w:t>
+        <w:t xml:space="preserve"> Configuration AP (lines 4-7), Soft AP (10-13), and Client Mode (lines 17-23).  It is also possible to have multiple network </w:t>
+      </w:r>
+      <w:r>
+        <w:lastRenderedPageBreak/>
+        <w:t xml:space="preserve">interfaces as well as support </w:t>
       </w:r>
       <w:r>
         <w:t>Wi-Fi</w:t>
@@ -3024,7 +3038,7 @@
                     <pic:cNvPicPr/>
                   </pic:nvPicPr>
                   <pic:blipFill>
-                    <a:blip r:embed="rId45"/>
+                    <a:blip r:embed="rId47"/>
                     <a:stretch>
                       <a:fillRect/>
                     </a:stretch>
@@ -3046,84 +3060,25 @@
       </w:r>
     </w:p>
     <w:p>
-      <w:pPr>
-        <w:pStyle w:val="Heading3"/>
-      </w:pPr>
-      <w:r>
-        <w:lastRenderedPageBreak/>
-        <w:t>The WICED WiFi SDK</w:t>
-      </w:r>
-    </w:p>
-    <w:p>
-      <w:r>
-        <w:t xml:space="preserve">In order to attach to a </w:t>
+      <w:r>
+        <w:t xml:space="preserve">The WICED-SDK provides </w:t>
+      </w:r>
+      <w:r>
+        <w:t xml:space="preserve">a </w:t>
+      </w:r>
+      <w:r>
+        <w:t xml:space="preserve">predefined </w:t>
+      </w:r>
+      <w:r>
+        <w:t xml:space="preserve">structure that maps to the DCT in flash (in the file </w:t>
       </w:r>
       <w:proofErr w:type="spellStart"/>
       <w:r>
-        <w:t>WiFI</w:t>
+        <w:t>platform_dct.h</w:t>
       </w:r>
       <w:proofErr w:type="spellEnd"/>
       <w:r>
-        <w:t xml:space="preserve"> network you must call </w:t>
-      </w:r>
-      <w:r>
-        <w:t xml:space="preserve">the </w:t>
-      </w:r>
-      <w:proofErr w:type="spellStart"/>
-      <w:r>
-        <w:t>wiced_network_up</w:t>
-      </w:r>
-      <w:proofErr w:type="spellEnd"/>
-      <w:r>
-        <w:t xml:space="preserve"> function. </w:t>
-      </w:r>
-      <w:r>
-        <w:t>Tha</w:t>
-      </w:r>
-      <w:r>
-        <w:t>t API call has three parameters:</w:t>
-      </w:r>
-      <w:r>
-        <w:t xml:space="preserve"> </w:t>
-      </w:r>
-      <w:r>
-        <w:t xml:space="preserve">the </w:t>
-      </w:r>
-      <w:r>
-        <w:t>networking interface</w:t>
-      </w:r>
-      <w:r>
-        <w:t xml:space="preserve"> to use</w:t>
-      </w:r>
-      <w:r>
-        <w:t>;</w:t>
-      </w:r>
-      <w:r>
-        <w:t xml:space="preserve"> what method to </w:t>
-      </w:r>
-      <w:r>
-        <w:t xml:space="preserve">use to </w:t>
-      </w:r>
-      <w:r>
-        <w:t>get your IP address etc</w:t>
-      </w:r>
-      <w:r>
-        <w:t>.;</w:t>
-      </w:r>
-      <w:r>
-        <w:t xml:space="preserve"> what are </w:t>
-      </w:r>
-      <w:r>
-        <w:t xml:space="preserve">the </w:t>
-      </w:r>
-      <w:r>
-        <w:t>static IP parameters</w:t>
-      </w:r>
-      <w:r>
-        <w:t xml:space="preserve"> to use (or NULL)</w:t>
-      </w:r>
-      <w:r>
-        <w:t>.  Here is the API from the WICED documentation:</w:t>
+        <w:t>)</w:t>
       </w:r>
     </w:p>
     <w:p>
@@ -3131,6 +3086,355 @@
         <w:rPr>
           <w:noProof/>
         </w:rPr>
+        <w:drawing>
+          <wp:inline distT="0" distB="0" distL="0" distR="0" wp14:anchorId="31AF04C9" wp14:editId="454D27BC">
+            <wp:extent cx="5943600" cy="2559679"/>
+            <wp:effectExtent l="0" t="0" r="0" b="6350"/>
+            <wp:docPr id="11" name="Picture 1"/>
+            <wp:cNvGraphicFramePr>
+              <a:graphicFrameLocks xmlns:a="http://schemas.openxmlformats.org/drawingml/2006/main" noChangeAspect="1"/>
+            </wp:cNvGraphicFramePr>
+            <a:graphic xmlns:a="http://schemas.openxmlformats.org/drawingml/2006/main">
+              <a:graphicData uri="http://schemas.openxmlformats.org/drawingml/2006/picture">
+                <pic:pic xmlns:pic="http://schemas.openxmlformats.org/drawingml/2006/picture">
+                  <pic:nvPicPr>
+                    <pic:cNvPr id="0" name="Picture 1"/>
+                    <pic:cNvPicPr>
+                      <a:picLocks noChangeAspect="1" noChangeArrowheads="1"/>
+                    </pic:cNvPicPr>
+                  </pic:nvPicPr>
+                  <pic:blipFill>
+                    <a:blip r:embed="rId48">
+                      <a:extLst>
+                        <a:ext uri="{28A0092B-C50C-407E-A947-70E740481C1C}">
+                          <a14:useLocalDpi xmlns:a14="http://schemas.microsoft.com/office/drawing/2010/main" val="0"/>
+                        </a:ext>
+                      </a:extLst>
+                    </a:blip>
+                    <a:srcRect/>
+                    <a:stretch>
+                      <a:fillRect/>
+                    </a:stretch>
+                  </pic:blipFill>
+                  <pic:spPr bwMode="auto">
+                    <a:xfrm>
+                      <a:off x="0" y="0"/>
+                      <a:ext cx="5943600" cy="2559679"/>
+                    </a:xfrm>
+                    <a:prstGeom prst="rect">
+                      <a:avLst/>
+                    </a:prstGeom>
+                    <a:noFill/>
+                    <a:ln>
+                      <a:noFill/>
+                    </a:ln>
+                  </pic:spPr>
+                </pic:pic>
+              </a:graphicData>
+            </a:graphic>
+          </wp:inline>
+        </w:drawing>
+      </w:r>
+    </w:p>
+    <w:p>
+      <w:r>
+        <w:t>As you can see from the table above, the DCT is divided into section</w:t>
+      </w:r>
+      <w:r>
+        <w:t>s</w:t>
+      </w:r>
+      <w:r>
+        <w:t xml:space="preserve"> e.g. </w:t>
+      </w:r>
+      <w:proofErr w:type="spellStart"/>
+      <w:r>
+        <w:t>platform_dct_wifi_config_t</w:t>
+      </w:r>
+      <w:proofErr w:type="spellEnd"/>
+      <w:r>
+        <w:t xml:space="preserve"> contains information about the </w:t>
+      </w:r>
+      <w:proofErr w:type="spellStart"/>
+      <w:r>
+        <w:t>wifi</w:t>
+      </w:r>
+      <w:proofErr w:type="spellEnd"/>
+      <w:r>
+        <w:t xml:space="preserve"> configuration including the known access points.</w:t>
+      </w:r>
+    </w:p>
+    <w:p>
+      <w:r>
+        <w:rPr>
+          <w:noProof/>
+        </w:rPr>
+        <w:lastRenderedPageBreak/>
+        <w:drawing>
+          <wp:inline distT="0" distB="0" distL="0" distR="0" wp14:anchorId="7F9A8D9F" wp14:editId="4564086C">
+            <wp:extent cx="5943600" cy="1813468"/>
+            <wp:effectExtent l="0" t="0" r="0" b="0"/>
+            <wp:docPr id="12" name="Picture 2"/>
+            <wp:cNvGraphicFramePr>
+              <a:graphicFrameLocks xmlns:a="http://schemas.openxmlformats.org/drawingml/2006/main" noChangeAspect="1"/>
+            </wp:cNvGraphicFramePr>
+            <a:graphic xmlns:a="http://schemas.openxmlformats.org/drawingml/2006/main">
+              <a:graphicData uri="http://schemas.openxmlformats.org/drawingml/2006/picture">
+                <pic:pic xmlns:pic="http://schemas.openxmlformats.org/drawingml/2006/picture">
+                  <pic:nvPicPr>
+                    <pic:cNvPr id="0" name="Picture 2"/>
+                    <pic:cNvPicPr>
+                      <a:picLocks noChangeAspect="1" noChangeArrowheads="1"/>
+                    </pic:cNvPicPr>
+                  </pic:nvPicPr>
+                  <pic:blipFill>
+                    <a:blip r:embed="rId49">
+                      <a:extLst>
+                        <a:ext uri="{28A0092B-C50C-407E-A947-70E740481C1C}">
+                          <a14:useLocalDpi xmlns:a14="http://schemas.microsoft.com/office/drawing/2010/main" val="0"/>
+                        </a:ext>
+                      </a:extLst>
+                    </a:blip>
+                    <a:srcRect/>
+                    <a:stretch>
+                      <a:fillRect/>
+                    </a:stretch>
+                  </pic:blipFill>
+                  <pic:spPr bwMode="auto">
+                    <a:xfrm>
+                      <a:off x="0" y="0"/>
+                      <a:ext cx="5943600" cy="1813468"/>
+                    </a:xfrm>
+                    <a:prstGeom prst="rect">
+                      <a:avLst/>
+                    </a:prstGeom>
+                    <a:noFill/>
+                    <a:ln>
+                      <a:noFill/>
+                    </a:ln>
+                  </pic:spPr>
+                </pic:pic>
+              </a:graphicData>
+            </a:graphic>
+          </wp:inline>
+        </w:drawing>
+      </w:r>
+    </w:p>
+    <w:p>
+      <w:r>
+        <w:t xml:space="preserve">The DCT may exist as a series of flash rows inside of the application processor (i.e. if it has flash), or it may exist in a serial flash attached to the </w:t>
+      </w:r>
+      <w:proofErr w:type="spellStart"/>
+      <w:r>
+        <w:t>WiFi</w:t>
+      </w:r>
+      <w:proofErr w:type="spellEnd"/>
+      <w:r>
+        <w:t xml:space="preserve"> chip.  In order to read from the DCT you need to call the function </w:t>
+      </w:r>
+      <w:proofErr w:type="spellStart"/>
+      <w:r>
+        <w:t>wiced_dct_read_lock</w:t>
+      </w:r>
+      <w:proofErr w:type="spellEnd"/>
+      <w:r>
+        <w:t xml:space="preserve"> which will read the DCT into a RAM buffer which you can then modify and then re-write back to the flash with the function </w:t>
+      </w:r>
+      <w:proofErr w:type="spellStart"/>
+      <w:r>
+        <w:t>wiced_dct_write</w:t>
+      </w:r>
+      <w:proofErr w:type="spellEnd"/>
+      <w:r>
+        <w:t xml:space="preserve">.  When you are done with the RAM copy of the DCT you need to free it by calling the function </w:t>
+      </w:r>
+      <w:proofErr w:type="spellStart"/>
+      <w:r>
+        <w:t>wiced_dct_read_unlock</w:t>
+      </w:r>
+      <w:proofErr w:type="spellEnd"/>
+      <w:r>
+        <w:t xml:space="preserve">.  If the flash is “internal” and directly accessible by the processor you may ask for a read only copy of the DCT by calling </w:t>
+      </w:r>
+      <w:proofErr w:type="spellStart"/>
+      <w:r>
+        <w:t>wiced_dct_read_lock</w:t>
+      </w:r>
+      <w:proofErr w:type="spellEnd"/>
+      <w:r>
+        <w:t xml:space="preserve"> with the writable parameter set to false in which case the </w:t>
+      </w:r>
+      <w:proofErr w:type="spellStart"/>
+      <w:r>
+        <w:t>wiced_dct_read_lock</w:t>
+      </w:r>
+      <w:proofErr w:type="spellEnd"/>
+      <w:r>
+        <w:t xml:space="preserve"> will give you a pointer to the flash.</w:t>
+      </w:r>
+    </w:p>
+    <w:p>
+      <w:r>
+        <w:t>The DCT functions are documented</w:t>
+      </w:r>
+      <w:r>
+        <w:t xml:space="preserve"> under Components</w:t>
+      </w:r>
+      <w:r>
+        <w:sym w:font="Wingdings" w:char="F0E0"/>
+      </w:r>
+      <w:r>
+        <w:t>WICED Application Framework</w:t>
+      </w:r>
+      <w:r>
+        <w:sym w:font="Wingdings" w:char="F0E0"/>
+      </w:r>
+      <w:r>
+        <w:t>DCT</w:t>
+      </w:r>
+      <w:bookmarkStart w:id="0" w:name="_GoBack"/>
+      <w:bookmarkEnd w:id="0"/>
+    </w:p>
+    <w:p>
+      <w:r>
+        <w:rPr>
+          <w:noProof/>
+        </w:rPr>
+        <w:drawing>
+          <wp:inline distT="0" distB="0" distL="0" distR="0" wp14:anchorId="1DC44F98" wp14:editId="7AD62F97">
+            <wp:extent cx="5943600" cy="3470571"/>
+            <wp:effectExtent l="0" t="0" r="0" b="9525"/>
+            <wp:docPr id="13" name="Picture 3"/>
+            <wp:cNvGraphicFramePr>
+              <a:graphicFrameLocks xmlns:a="http://schemas.openxmlformats.org/drawingml/2006/main" noChangeAspect="1"/>
+            </wp:cNvGraphicFramePr>
+            <a:graphic xmlns:a="http://schemas.openxmlformats.org/drawingml/2006/main">
+              <a:graphicData uri="http://schemas.openxmlformats.org/drawingml/2006/picture">
+                <pic:pic xmlns:pic="http://schemas.openxmlformats.org/drawingml/2006/picture">
+                  <pic:nvPicPr>
+                    <pic:cNvPr id="0" name="Picture 3"/>
+                    <pic:cNvPicPr>
+                      <a:picLocks noChangeAspect="1" noChangeArrowheads="1"/>
+                    </pic:cNvPicPr>
+                  </pic:nvPicPr>
+                  <pic:blipFill>
+                    <a:blip r:embed="rId50">
+                      <a:extLst>
+                        <a:ext uri="{28A0092B-C50C-407E-A947-70E740481C1C}">
+                          <a14:useLocalDpi xmlns:a14="http://schemas.microsoft.com/office/drawing/2010/main" val="0"/>
+                        </a:ext>
+                      </a:extLst>
+                    </a:blip>
+                    <a:srcRect/>
+                    <a:stretch>
+                      <a:fillRect/>
+                    </a:stretch>
+                  </pic:blipFill>
+                  <pic:spPr bwMode="auto">
+                    <a:xfrm>
+                      <a:off x="0" y="0"/>
+                      <a:ext cx="5943600" cy="3470571"/>
+                    </a:xfrm>
+                    <a:prstGeom prst="rect">
+                      <a:avLst/>
+                    </a:prstGeom>
+                    <a:noFill/>
+                    <a:ln>
+                      <a:noFill/>
+                    </a:ln>
+                  </pic:spPr>
+                </pic:pic>
+              </a:graphicData>
+            </a:graphic>
+          </wp:inline>
+        </w:drawing>
+      </w:r>
+    </w:p>
+    <w:p>
+      <w:pPr>
+        <w:pStyle w:val="Heading3"/>
+      </w:pPr>
+      <w:r>
+        <w:t>The WICED WiFi SDK</w:t>
+      </w:r>
+    </w:p>
+    <w:p>
+      <w:r>
+        <w:t xml:space="preserve">In order to attach to a </w:t>
+      </w:r>
+      <w:proofErr w:type="spellStart"/>
+      <w:r>
+        <w:t>WiFI</w:t>
+      </w:r>
+      <w:proofErr w:type="spellEnd"/>
+      <w:r>
+        <w:t xml:space="preserve"> network you must call </w:t>
+      </w:r>
+      <w:r>
+        <w:t xml:space="preserve">the </w:t>
+      </w:r>
+      <w:proofErr w:type="spellStart"/>
+      <w:r>
+        <w:t>wiced_network_up</w:t>
+      </w:r>
+      <w:proofErr w:type="spellEnd"/>
+      <w:r>
+        <w:t xml:space="preserve"> function. </w:t>
+      </w:r>
+      <w:r>
+        <w:t>Tha</w:t>
+      </w:r>
+      <w:r>
+        <w:t>t API call has three parameters:</w:t>
+      </w:r>
+      <w:r>
+        <w:t xml:space="preserve"> </w:t>
+      </w:r>
+      <w:r>
+        <w:t xml:space="preserve">the </w:t>
+      </w:r>
+      <w:r>
+        <w:t>networking interface</w:t>
+      </w:r>
+      <w:r>
+        <w:t xml:space="preserve"> to use</w:t>
+      </w:r>
+      <w:r>
+        <w:t>;</w:t>
+      </w:r>
+      <w:r>
+        <w:t xml:space="preserve"> what method to </w:t>
+      </w:r>
+      <w:r>
+        <w:t xml:space="preserve">use to </w:t>
+      </w:r>
+      <w:r>
+        <w:t>get your IP address etc</w:t>
+      </w:r>
+      <w:r>
+        <w:t>.;</w:t>
+      </w:r>
+      <w:r>
+        <w:t xml:space="preserve"> what are </w:t>
+      </w:r>
+      <w:r>
+        <w:t xml:space="preserve">the </w:t>
+      </w:r>
+      <w:r>
+        <w:t>static IP parameters</w:t>
+      </w:r>
+      <w:r>
+        <w:t xml:space="preserve"> to use (or NULL)</w:t>
+      </w:r>
+      <w:r>
+        <w:t>.  Here is the API from the WICED documentation:</w:t>
+      </w:r>
+    </w:p>
+    <w:p>
+      <w:r>
+        <w:rPr>
+          <w:noProof/>
+        </w:rPr>
+        <w:lastRenderedPageBreak/>
         <w:drawing>
           <wp:inline distT="0" distB="0" distL="0" distR="0" wp14:anchorId="17A575E9" wp14:editId="6632DEB0">
             <wp:extent cx="5943600" cy="1164590"/>
@@ -3147,7 +3451,7 @@
                     <pic:cNvPicPr/>
                   </pic:nvPicPr>
                   <pic:blipFill>
-                    <a:blip r:embed="rId46"/>
+                    <a:blip r:embed="rId51"/>
                     <a:stretch>
                       <a:fillRect/>
                     </a:stretch>
@@ -3172,10 +3476,13 @@
       <w:proofErr w:type="spellStart"/>
       <w:proofErr w:type="gramStart"/>
       <w:r>
-        <w:t>wiced_interface_t</w:t>
+        <w:t>wiced</w:t>
+      </w:r>
+      <w:proofErr w:type="gramEnd"/>
+      <w:r>
+        <w:t>_interface_t</w:t>
       </w:r>
       <w:proofErr w:type="spellEnd"/>
-      <w:proofErr w:type="gramEnd"/>
       <w:r>
         <w:t xml:space="preserve"> specifies which network interface to use.  The WICED-SDK supports the ability to use multiple networks at the same time e.g. </w:t>
       </w:r>
@@ -3247,7 +3554,7 @@
                     <pic:cNvPicPr/>
                   </pic:nvPicPr>
                   <pic:blipFill>
-                    <a:blip r:embed="rId47"/>
+                    <a:blip r:embed="rId52"/>
                     <a:stretch>
                       <a:fillRect/>
                     </a:stretch>
@@ -3278,15 +3585,7 @@
       </w:r>
       <w:proofErr w:type="spellEnd"/>
       <w:r>
-        <w:t xml:space="preserve"> call is how to configure the network, meaning how </w:t>
-      </w:r>
-      <w:proofErr w:type="gramStart"/>
-      <w:r>
-        <w:t>do you</w:t>
-      </w:r>
-      <w:proofErr w:type="gramEnd"/>
-      <w:r>
-        <w:t xml:space="preserve"> specify the IP address, Netmask, Router etc.  You can either set it statically or you can use DHCP.  The WICED-SDK can turn on </w:t>
+        <w:t xml:space="preserve"> call is how to configure the network, meaning how do you specify the IP address, Netmask, Router etc.  You can either set it statically or you can use DHCP.  The WICED-SDK can turn on </w:t>
       </w:r>
       <w:r>
         <w:t xml:space="preserve">a </w:t>
@@ -3339,7 +3638,7 @@
                     <pic:cNvPicPr/>
                   </pic:nvPicPr>
                   <pic:blipFill>
-                    <a:blip r:embed="rId48"/>
+                    <a:blip r:embed="rId53"/>
                     <a:stretch>
                       <a:fillRect/>
                     </a:stretch>
@@ -3387,7 +3686,6 @@
         <w:rPr>
           <w:noProof/>
         </w:rPr>
-        <w:lastRenderedPageBreak/>
         <w:drawing>
           <wp:inline distT="0" distB="0" distL="0" distR="0" wp14:anchorId="0B6B5F5D" wp14:editId="3F4737C4">
             <wp:extent cx="4920018" cy="1284146"/>
@@ -3404,7 +3702,7 @@
                     <pic:cNvPicPr/>
                   </pic:nvPicPr>
                   <pic:blipFill>
-                    <a:blip r:embed="rId49"/>
+                    <a:blip r:embed="rId54"/>
                     <a:stretch>
                       <a:fillRect/>
                     </a:stretch>
@@ -3458,7 +3756,11 @@
         <w:t>” which is a giant enumeration.</w:t>
       </w:r>
       <w:r>
-        <w:t xml:space="preserve">  Some values that we return include WICED_SUCCESS, WICED_PENDING and WICED_ERROR.  If you look at the </w:t>
+        <w:t xml:space="preserve">  Some values that we return include WICED_SUCCESS, WICED_PENDING and WICED_ERROR.  If </w:t>
+      </w:r>
+      <w:r>
+        <w:lastRenderedPageBreak/>
+        <w:t xml:space="preserve">you look at the </w:t>
       </w:r>
       <w:proofErr w:type="spellStart"/>
       <w:r>
@@ -3493,7 +3795,7 @@
                     <pic:cNvPicPr/>
                   </pic:nvPicPr>
                   <pic:blipFill>
-                    <a:blip r:embed="rId50"/>
+                    <a:blip r:embed="rId55"/>
                     <a:stretch>
                       <a:fillRect/>
                     </a:stretch>
@@ -3534,7 +3836,6 @@
         <w:rPr>
           <w:noProof/>
         </w:rPr>
-        <w:lastRenderedPageBreak/>
         <w:drawing>
           <wp:inline distT="0" distB="0" distL="0" distR="0" wp14:anchorId="357221EA" wp14:editId="397C2C0E">
             <wp:extent cx="5943600" cy="4130675"/>
@@ -3551,7 +3852,7 @@
                     <pic:cNvPicPr/>
                   </pic:nvPicPr>
                   <pic:blipFill>
-                    <a:blip r:embed="rId51"/>
+                    <a:blip r:embed="rId56"/>
                     <a:stretch>
                       <a:fillRect/>
                     </a:stretch>
@@ -3577,6 +3878,7 @@
         <w:pStyle w:val="Heading3"/>
       </w:pPr>
       <w:r>
+        <w:lastRenderedPageBreak/>
         <w:t>Documentation</w:t>
       </w:r>
     </w:p>
@@ -3627,7 +3929,7 @@
                     <pic:cNvPicPr/>
                   </pic:nvPicPr>
                   <pic:blipFill>
-                    <a:blip r:embed="rId52"/>
+                    <a:blip r:embed="rId57"/>
                     <a:stretch>
                       <a:fillRect/>
                     </a:stretch>
@@ -3650,7 +3952,6 @@
     </w:p>
     <w:p>
       <w:r>
-        <w:lastRenderedPageBreak/>
         <w:t xml:space="preserve">Functions that allows you to interface with the </w:t>
       </w:r>
       <w:r>
@@ -3696,7 +3997,7 @@
                     <pic:cNvPicPr/>
                   </pic:nvPicPr>
                   <pic:blipFill>
-                    <a:blip r:embed="rId53"/>
+                    <a:blip r:embed="rId58"/>
                     <a:stretch>
                       <a:fillRect/>
                     </a:stretch>
@@ -3754,6 +4055,7 @@
         </w:numPr>
       </w:pPr>
       <w:r>
+        <w:lastRenderedPageBreak/>
         <w:t>Connecting to the I</w:t>
       </w:r>
       <w:r>
@@ -3870,10 +4172,7 @@
         <w:t xml:space="preserve"> </w:t>
       </w:r>
       <w:r>
-        <w:t>E</w:t>
-      </w:r>
-      <w:r>
-        <w:t>ach of the other methods are demonstrated in the sample applications that come with the SDK.</w:t>
+        <w:t>Each of the other methods are demonstrated in the sample applications that come with the SDK.</w:t>
       </w:r>
     </w:p>
     <w:p>
@@ -4318,7 +4617,7 @@
       <w:r>
         <w:t xml:space="preserve">The IP address of </w:t>
       </w:r>
-      <w:hyperlink r:id="rId54" w:history="1">
+      <w:hyperlink r:id="rId59" w:history="1">
         <w:r>
           <w:rPr>
             <w:rStyle w:val="Hyperlink"/>
@@ -4514,10 +4813,7 @@
         </w:numPr>
       </w:pPr>
       <w:r>
-        <w:t>Start the Application and connect to the SSID that is currently in the DCT</w:t>
-      </w:r>
-      <w:r>
-        <w:t>.</w:t>
+        <w:t>Create a function that can print the SSID/Passphrase and Security that current exists in the DCT.</w:t>
       </w:r>
     </w:p>
     <w:p>
@@ -4529,13 +4825,31 @@
         </w:numPr>
       </w:pPr>
       <w:r>
-        <w:t>When the user presses the</w:t>
-      </w:r>
-      <w:r>
-        <w:t xml:space="preserve"> button</w:t>
-      </w:r>
-      <w:r>
-        <w:t>:</w:t>
+        <w:t>Create a function that takes input as (char*</w:t>
+      </w:r>
+      <w:proofErr w:type="spellStart"/>
+      <w:r>
+        <w:t>ssid</w:t>
+      </w:r>
+      <w:proofErr w:type="spellEnd"/>
+      <w:r>
+        <w:t>, char*</w:t>
+      </w:r>
+      <w:proofErr w:type="spellStart"/>
+      <w:r>
+        <w:t>passphrase</w:t>
+      </w:r>
+      <w:proofErr w:type="gramStart"/>
+      <w:r>
+        <w:t>,wiced</w:t>
+      </w:r>
+      <w:proofErr w:type="gramEnd"/>
+      <w:r>
+        <w:t>_security_t</w:t>
+      </w:r>
+      <w:proofErr w:type="spellEnd"/>
+      <w:r>
+        <w:t xml:space="preserve"> security) and then writes that information into the DCT</w:t>
       </w:r>
     </w:p>
     <w:p>
@@ -4587,7 +4901,7 @@
       </w:r>
       <w:proofErr w:type="spellEnd"/>
       <w:r>
-        <w:t>.</w:t>
+        <w:t xml:space="preserve"> to get current structure</w:t>
       </w:r>
     </w:p>
     <w:p>
@@ -4623,11 +4937,11 @@
       </w:r>
       <w:proofErr w:type="spellStart"/>
       <w:r>
-        <w:t>wiced_dct_read_unlock</w:t>
+        <w:t>wiced_dct_write</w:t>
       </w:r>
       <w:proofErr w:type="spellEnd"/>
       <w:r>
-        <w:t>.</w:t>
+        <w:t xml:space="preserve"> to update the DCT in flash</w:t>
       </w:r>
     </w:p>
     <w:p>
@@ -4638,21 +4952,16 @@
           <w:numId w:val="31"/>
         </w:numPr>
       </w:pPr>
-      <w:proofErr w:type="gramStart"/>
-      <w:r>
-        <w:t>use</w:t>
-      </w:r>
-      <w:proofErr w:type="gramEnd"/>
-      <w:r>
-        <w:t xml:space="preserve"> </w:t>
+      <w:r>
+        <w:t xml:space="preserve">Use </w:t>
       </w:r>
       <w:proofErr w:type="spellStart"/>
       <w:r>
-        <w:t>wiced_dct_write</w:t>
+        <w:t>wiced_dct_read_unlock</w:t>
       </w:r>
       <w:proofErr w:type="spellEnd"/>
       <w:r>
-        <w:t xml:space="preserve"> to update the DCT.</w:t>
+        <w:t>.</w:t>
       </w:r>
     </w:p>
     <w:p>
@@ -4703,8 +5012,6 @@
       <w:r>
         <w:t>)</w:t>
       </w:r>
-      <w:bookmarkStart w:id="0" w:name="_GoBack"/>
-      <w:bookmarkEnd w:id="0"/>
     </w:p>
     <w:p>
       <w:pPr>
@@ -4715,19 +5022,7 @@
         </w:numPr>
       </w:pPr>
       <w:r>
-        <w:t xml:space="preserve">Demonstrate that the SSID is </w:t>
-      </w:r>
-      <w:r>
-        <w:t>changed</w:t>
-      </w:r>
-      <w:r>
-        <w:t xml:space="preserve"> by switching </w:t>
-      </w:r>
-      <w:r>
-        <w:t>and watching the display</w:t>
-      </w:r>
-      <w:r>
-        <w:t>.</w:t>
+        <w:t>Use the console as input.  When the user presses ‘0’ or ‘1’ switch between network 0/1 e.g. 0=WA101WPA and 1=WA101OPEN.  If the users presses ‘p’ call the print function that you wrote in step (1)</w:t>
       </w:r>
     </w:p>
     <w:p>
@@ -4797,7 +5092,7 @@
       <w:r>
         <w:t xml:space="preserve">Internet Engineering Task Force (IETF) - </w:t>
       </w:r>
-      <w:hyperlink r:id="rId55" w:history="1">
+      <w:hyperlink r:id="rId60" w:history="1">
         <w:r>
           <w:rPr>
             <w:rStyle w:val="Hyperlink"/>
@@ -4821,7 +5116,7 @@
       <w:r>
         <w:t xml:space="preserve"> Internet Engineering Task Force (IETF) - </w:t>
       </w:r>
-      <w:hyperlink r:id="rId56" w:history="1">
+      <w:hyperlink r:id="rId61" w:history="1">
         <w:r>
           <w:rPr>
             <w:rStyle w:val="Hyperlink"/>
@@ -4840,7 +5135,7 @@
     </w:p>
     <w:p/>
     <w:sectPr>
-      <w:footerReference w:type="default" r:id="rId57"/>
+      <w:footerReference w:type="default" r:id="rId62"/>
       <w:pgSz w:w="12240" w:h="15840"/>
       <w:pgMar w:top="1440" w:right="1440" w:bottom="1440" w:left="1440" w:header="720" w:footer="720" w:gutter="0"/>
       <w:cols w:space="720"/>
@@ -4851,7 +5146,7 @@
 </file>
 
 <file path=word/endnotes.xml><?xml version="1.0" encoding="utf-8"?>
-<w:endnotes xmlns:wpc="http://schemas.microsoft.com/office/word/2010/wordprocessingCanvas" xmlns:mc="http://schemas.openxmlformats.org/markup-compatibility/2006" xmlns:o="urn:schemas-microsoft-com:office:office" xmlns:r="http://schemas.openxmlformats.org/officeDocument/2006/relationships" xmlns:m="http://schemas.openxmlformats.org/officeDocument/2006/math" xmlns:v="urn:schemas-microsoft-com:vml" xmlns:wp14="http://schemas.microsoft.com/office/word/2010/wordprocessingDrawing" xmlns:wp="http://schemas.openxmlformats.org/drawingml/2006/wordprocessingDrawing" xmlns:w10="urn:schemas-microsoft-com:office:word" xmlns:w="http://schemas.openxmlformats.org/wordprocessingml/2006/main" xmlns:w14="http://schemas.microsoft.com/office/word/2010/wordml" xmlns:w15="http://schemas.microsoft.com/office/word/2012/wordml" xmlns:wpg="http://schemas.microsoft.com/office/word/2010/wordprocessingGroup" xmlns:wpi="http://schemas.microsoft.com/office/word/2010/wordprocessingInk" xmlns:wne="http://schemas.microsoft.com/office/word/2006/wordml" xmlns:wps="http://schemas.microsoft.com/office/word/2010/wordprocessingShape" mc:Ignorable="w14 w15 wp14">
+<w:endnotes xmlns:wpc="http://schemas.microsoft.com/office/word/2010/wordprocessingCanvas" xmlns:mo="http://schemas.microsoft.com/office/mac/office/2008/main" xmlns:mc="http://schemas.openxmlformats.org/markup-compatibility/2006" xmlns:mv="urn:schemas-microsoft-com:mac:vml" xmlns:o="urn:schemas-microsoft-com:office:office" xmlns:r="http://schemas.openxmlformats.org/officeDocument/2006/relationships" xmlns:m="http://schemas.openxmlformats.org/officeDocument/2006/math" xmlns:v="urn:schemas-microsoft-com:vml" xmlns:wp14="http://schemas.microsoft.com/office/word/2010/wordprocessingDrawing" xmlns:wp="http://schemas.openxmlformats.org/drawingml/2006/wordprocessingDrawing" xmlns:w10="urn:schemas-microsoft-com:office:word" xmlns:w="http://schemas.openxmlformats.org/wordprocessingml/2006/main" xmlns:w14="http://schemas.microsoft.com/office/word/2010/wordml" xmlns:wpg="http://schemas.microsoft.com/office/word/2010/wordprocessingGroup" xmlns:wpi="http://schemas.microsoft.com/office/word/2010/wordprocessingInk" xmlns:wne="http://schemas.microsoft.com/office/word/2006/wordml" xmlns:wps="http://schemas.microsoft.com/office/word/2010/wordprocessingShape" mc:Ignorable="w14 wp14">
   <w:endnote w:type="separator" w:id="-1">
     <w:p>
       <w:r>
@@ -4870,7 +5165,7 @@
 </file>
 
 <file path=word/footer1.xml><?xml version="1.0" encoding="utf-8"?>
-<w:ftr xmlns:wpc="http://schemas.microsoft.com/office/word/2010/wordprocessingCanvas" xmlns:mc="http://schemas.openxmlformats.org/markup-compatibility/2006" xmlns:o="urn:schemas-microsoft-com:office:office" xmlns:r="http://schemas.openxmlformats.org/officeDocument/2006/relationships" xmlns:m="http://schemas.openxmlformats.org/officeDocument/2006/math" xmlns:v="urn:schemas-microsoft-com:vml" xmlns:wp14="http://schemas.microsoft.com/office/word/2010/wordprocessingDrawing" xmlns:wp="http://schemas.openxmlformats.org/drawingml/2006/wordprocessingDrawing" xmlns:w10="urn:schemas-microsoft-com:office:word" xmlns:w="http://schemas.openxmlformats.org/wordprocessingml/2006/main" xmlns:w14="http://schemas.microsoft.com/office/word/2010/wordml" xmlns:w15="http://schemas.microsoft.com/office/word/2012/wordml" xmlns:wpg="http://schemas.microsoft.com/office/word/2010/wordprocessingGroup" xmlns:wpi="http://schemas.microsoft.com/office/word/2010/wordprocessingInk" xmlns:wne="http://schemas.microsoft.com/office/word/2006/wordml" xmlns:wps="http://schemas.microsoft.com/office/word/2010/wordprocessingShape" mc:Ignorable="w14 w15 wp14">
+<w:ftr xmlns:wpc="http://schemas.microsoft.com/office/word/2010/wordprocessingCanvas" xmlns:mo="http://schemas.microsoft.com/office/mac/office/2008/main" xmlns:mc="http://schemas.openxmlformats.org/markup-compatibility/2006" xmlns:mv="urn:schemas-microsoft-com:mac:vml" xmlns:o="urn:schemas-microsoft-com:office:office" xmlns:r="http://schemas.openxmlformats.org/officeDocument/2006/relationships" xmlns:m="http://schemas.openxmlformats.org/officeDocument/2006/math" xmlns:v="urn:schemas-microsoft-com:vml" xmlns:wp14="http://schemas.microsoft.com/office/word/2010/wordprocessingDrawing" xmlns:wp="http://schemas.openxmlformats.org/drawingml/2006/wordprocessingDrawing" xmlns:w10="urn:schemas-microsoft-com:office:word" xmlns:w="http://schemas.openxmlformats.org/wordprocessingml/2006/main" xmlns:w14="http://schemas.microsoft.com/office/word/2010/wordml" xmlns:wpg="http://schemas.microsoft.com/office/word/2010/wordprocessingGroup" xmlns:wpi="http://schemas.microsoft.com/office/word/2010/wordprocessingInk" xmlns:wne="http://schemas.microsoft.com/office/word/2006/wordml" xmlns:wps="http://schemas.microsoft.com/office/word/2010/wordprocessingShape" mc:Ignorable="w14 wp14">
   <w:sdt>
     <w:sdtPr>
       <w:id w:val="1860304678"/>
@@ -4879,7 +5174,6 @@
         <w:docPartUnique/>
       </w:docPartObj>
     </w:sdtPr>
-    <w:sdtEndPr/>
     <w:sdtContent>
       <w:sdt>
         <w:sdtPr>
@@ -4889,7 +5183,6 @@
             <w:docPartUnique/>
           </w:docPartObj>
         </w:sdtPr>
-        <w:sdtEndPr/>
         <w:sdtContent>
           <w:p>
             <w:pPr>
@@ -4926,7 +5219,7 @@
                 <w:bCs/>
                 <w:noProof/>
               </w:rPr>
-              <w:t>12</w:t>
+              <w:t>5</w:t>
             </w:r>
             <w:r>
               <w:rPr>
@@ -4965,7 +5258,7 @@
                 <w:bCs/>
                 <w:noProof/>
               </w:rPr>
-              <w:t>13</w:t>
+              <w:t>14</w:t>
             </w:r>
             <w:r>
               <w:rPr>
@@ -4988,7 +5281,7 @@
 </file>
 
 <file path=word/footnotes.xml><?xml version="1.0" encoding="utf-8"?>
-<w:footnotes xmlns:wpc="http://schemas.microsoft.com/office/word/2010/wordprocessingCanvas" xmlns:mc="http://schemas.openxmlformats.org/markup-compatibility/2006" xmlns:o="urn:schemas-microsoft-com:office:office" xmlns:r="http://schemas.openxmlformats.org/officeDocument/2006/relationships" xmlns:m="http://schemas.openxmlformats.org/officeDocument/2006/math" xmlns:v="urn:schemas-microsoft-com:vml" xmlns:wp14="http://schemas.microsoft.com/office/word/2010/wordprocessingDrawing" xmlns:wp="http://schemas.openxmlformats.org/drawingml/2006/wordprocessingDrawing" xmlns:w10="urn:schemas-microsoft-com:office:word" xmlns:w="http://schemas.openxmlformats.org/wordprocessingml/2006/main" xmlns:w14="http://schemas.microsoft.com/office/word/2010/wordml" xmlns:w15="http://schemas.microsoft.com/office/word/2012/wordml" xmlns:wpg="http://schemas.microsoft.com/office/word/2010/wordprocessingGroup" xmlns:wpi="http://schemas.microsoft.com/office/word/2010/wordprocessingInk" xmlns:wne="http://schemas.microsoft.com/office/word/2006/wordml" xmlns:wps="http://schemas.microsoft.com/office/word/2010/wordprocessingShape" mc:Ignorable="w14 w15 wp14">
+<w:footnotes xmlns:wpc="http://schemas.microsoft.com/office/word/2010/wordprocessingCanvas" xmlns:mo="http://schemas.microsoft.com/office/mac/office/2008/main" xmlns:mc="http://schemas.openxmlformats.org/markup-compatibility/2006" xmlns:mv="urn:schemas-microsoft-com:mac:vml" xmlns:o="urn:schemas-microsoft-com:office:office" xmlns:r="http://schemas.openxmlformats.org/officeDocument/2006/relationships" xmlns:m="http://schemas.openxmlformats.org/officeDocument/2006/math" xmlns:v="urn:schemas-microsoft-com:vml" xmlns:wp14="http://schemas.microsoft.com/office/word/2010/wordprocessingDrawing" xmlns:wp="http://schemas.openxmlformats.org/drawingml/2006/wordprocessingDrawing" xmlns:w10="urn:schemas-microsoft-com:office:word" xmlns:w="http://schemas.openxmlformats.org/wordprocessingml/2006/main" xmlns:w14="http://schemas.microsoft.com/office/word/2010/wordml" xmlns:wpg="http://schemas.microsoft.com/office/word/2010/wordprocessingGroup" xmlns:wpi="http://schemas.microsoft.com/office/word/2010/wordprocessingInk" xmlns:wne="http://schemas.microsoft.com/office/word/2006/wordml" xmlns:wps="http://schemas.microsoft.com/office/word/2010/wordprocessingShape" mc:Ignorable="w14 wp14">
   <w:footnote w:type="separator" w:id="-1">
     <w:p>
       <w:r>
@@ -5007,8 +5300,8 @@
 </file>
 
 <file path=word/numbering.xml><?xml version="1.0" encoding="utf-8"?>
-<w:numbering xmlns:wpc="http://schemas.microsoft.com/office/word/2010/wordprocessingCanvas" xmlns:mc="http://schemas.openxmlformats.org/markup-compatibility/2006" xmlns:o="urn:schemas-microsoft-com:office:office" xmlns:r="http://schemas.openxmlformats.org/officeDocument/2006/relationships" xmlns:m="http://schemas.openxmlformats.org/officeDocument/2006/math" xmlns:v="urn:schemas-microsoft-com:vml" xmlns:wp14="http://schemas.microsoft.com/office/word/2010/wordprocessingDrawing" xmlns:wp="http://schemas.openxmlformats.org/drawingml/2006/wordprocessingDrawing" xmlns:w10="urn:schemas-microsoft-com:office:word" xmlns:w="http://schemas.openxmlformats.org/wordprocessingml/2006/main" xmlns:w14="http://schemas.microsoft.com/office/word/2010/wordml" xmlns:w15="http://schemas.microsoft.com/office/word/2012/wordml" xmlns:wpg="http://schemas.microsoft.com/office/word/2010/wordprocessingGroup" xmlns:wpi="http://schemas.microsoft.com/office/word/2010/wordprocessingInk" xmlns:wne="http://schemas.microsoft.com/office/word/2006/wordml" xmlns:wps="http://schemas.microsoft.com/office/word/2010/wordprocessingShape" mc:Ignorable="w14 w15 wp14">
-  <w:abstractNum w:abstractNumId="0" w15:restartNumberingAfterBreak="0">
+<w:numbering xmlns:wpc="http://schemas.microsoft.com/office/word/2010/wordprocessingCanvas" xmlns:mo="http://schemas.microsoft.com/office/mac/office/2008/main" xmlns:mc="http://schemas.openxmlformats.org/markup-compatibility/2006" xmlns:mv="urn:schemas-microsoft-com:mac:vml" xmlns:o="urn:schemas-microsoft-com:office:office" xmlns:r="http://schemas.openxmlformats.org/officeDocument/2006/relationships" xmlns:m="http://schemas.openxmlformats.org/officeDocument/2006/math" xmlns:v="urn:schemas-microsoft-com:vml" xmlns:wp14="http://schemas.microsoft.com/office/word/2010/wordprocessingDrawing" xmlns:wp="http://schemas.openxmlformats.org/drawingml/2006/wordprocessingDrawing" xmlns:w10="urn:schemas-microsoft-com:office:word" xmlns:w="http://schemas.openxmlformats.org/wordprocessingml/2006/main" xmlns:w14="http://schemas.microsoft.com/office/word/2010/wordml" xmlns:wpg="http://schemas.microsoft.com/office/word/2010/wordprocessingGroup" xmlns:wpi="http://schemas.microsoft.com/office/word/2010/wordprocessingInk" xmlns:wne="http://schemas.microsoft.com/office/word/2006/wordml" xmlns:wps="http://schemas.microsoft.com/office/word/2010/wordprocessingShape" mc:Ignorable="w14 wp14">
+  <w:abstractNum w:abstractNumId="0">
     <w:nsid w:val="FFFFFF1D"/>
     <w:multiLevelType w:val="multilevel"/>
     <w:tmpl w:val="74C2A146"/>
@@ -5148,7 +5441,7 @@
       </w:rPr>
     </w:lvl>
   </w:abstractNum>
-  <w:abstractNum w:abstractNumId="1" w15:restartNumberingAfterBreak="0">
+  <w:abstractNum w:abstractNumId="1">
     <w:nsid w:val="01D61B4B"/>
     <w:multiLevelType w:val="hybridMultilevel"/>
     <w:tmpl w:val="98BE5DEC"/>
@@ -5243,7 +5536,7 @@
       </w:pPr>
     </w:lvl>
   </w:abstractNum>
-  <w:abstractNum w:abstractNumId="2" w15:restartNumberingAfterBreak="0">
+  <w:abstractNum w:abstractNumId="2">
     <w:nsid w:val="04543757"/>
     <w:multiLevelType w:val="hybridMultilevel"/>
     <w:tmpl w:val="6C4AC810"/>
@@ -5356,7 +5649,7 @@
       </w:rPr>
     </w:lvl>
   </w:abstractNum>
-  <w:abstractNum w:abstractNumId="3" w15:restartNumberingAfterBreak="0">
+  <w:abstractNum w:abstractNumId="3">
     <w:nsid w:val="0BDF127C"/>
     <w:multiLevelType w:val="hybridMultilevel"/>
     <w:tmpl w:val="680C0D0A"/>
@@ -5442,7 +5735,7 @@
       </w:pPr>
     </w:lvl>
   </w:abstractNum>
-  <w:abstractNum w:abstractNumId="4" w15:restartNumberingAfterBreak="0">
+  <w:abstractNum w:abstractNumId="4">
     <w:nsid w:val="0CF950A1"/>
     <w:multiLevelType w:val="hybridMultilevel"/>
     <w:tmpl w:val="CDC0BC7E"/>
@@ -5528,7 +5821,7 @@
       </w:pPr>
     </w:lvl>
   </w:abstractNum>
-  <w:abstractNum w:abstractNumId="5" w15:restartNumberingAfterBreak="0">
+  <w:abstractNum w:abstractNumId="5">
     <w:nsid w:val="16CF3F66"/>
     <w:multiLevelType w:val="hybridMultilevel"/>
     <w:tmpl w:val="9640A3E6"/>
@@ -5617,7 +5910,7 @@
       </w:pPr>
     </w:lvl>
   </w:abstractNum>
-  <w:abstractNum w:abstractNumId="6" w15:restartNumberingAfterBreak="0">
+  <w:abstractNum w:abstractNumId="6">
     <w:nsid w:val="19B02049"/>
     <w:multiLevelType w:val="hybridMultilevel"/>
     <w:tmpl w:val="49B88726"/>
@@ -5703,7 +5996,7 @@
       </w:pPr>
     </w:lvl>
   </w:abstractNum>
-  <w:abstractNum w:abstractNumId="7" w15:restartNumberingAfterBreak="0">
+  <w:abstractNum w:abstractNumId="7">
     <w:nsid w:val="1C8B3026"/>
     <w:multiLevelType w:val="hybridMultilevel"/>
     <w:tmpl w:val="A21CAFF4"/>
@@ -5789,7 +6082,7 @@
       </w:pPr>
     </w:lvl>
   </w:abstractNum>
-  <w:abstractNum w:abstractNumId="8" w15:restartNumberingAfterBreak="0">
+  <w:abstractNum w:abstractNumId="8">
     <w:nsid w:val="1EE15773"/>
     <w:multiLevelType w:val="hybridMultilevel"/>
     <w:tmpl w:val="45985C26"/>
@@ -5878,7 +6171,7 @@
       </w:pPr>
     </w:lvl>
   </w:abstractNum>
-  <w:abstractNum w:abstractNumId="9" w15:restartNumberingAfterBreak="0">
+  <w:abstractNum w:abstractNumId="9">
     <w:nsid w:val="1FBF2946"/>
     <w:multiLevelType w:val="hybridMultilevel"/>
     <w:tmpl w:val="756E7BC4"/>
@@ -5964,7 +6257,7 @@
       </w:pPr>
     </w:lvl>
   </w:abstractNum>
-  <w:abstractNum w:abstractNumId="10" w15:restartNumberingAfterBreak="0">
+  <w:abstractNum w:abstractNumId="10">
     <w:nsid w:val="21696B40"/>
     <w:multiLevelType w:val="hybridMultilevel"/>
     <w:tmpl w:val="AF1E8B50"/>
@@ -6050,7 +6343,7 @@
       </w:pPr>
     </w:lvl>
   </w:abstractNum>
-  <w:abstractNum w:abstractNumId="11" w15:restartNumberingAfterBreak="0">
+  <w:abstractNum w:abstractNumId="11">
     <w:nsid w:val="22321BD4"/>
     <w:multiLevelType w:val="hybridMultilevel"/>
     <w:tmpl w:val="932461D8"/>
@@ -6163,7 +6456,7 @@
       </w:rPr>
     </w:lvl>
   </w:abstractNum>
-  <w:abstractNum w:abstractNumId="12" w15:restartNumberingAfterBreak="0">
+  <w:abstractNum w:abstractNumId="12">
     <w:nsid w:val="22E43F91"/>
     <w:multiLevelType w:val="hybridMultilevel"/>
     <w:tmpl w:val="BDC4A790"/>
@@ -6276,7 +6569,7 @@
       </w:rPr>
     </w:lvl>
   </w:abstractNum>
-  <w:abstractNum w:abstractNumId="13" w15:restartNumberingAfterBreak="0">
+  <w:abstractNum w:abstractNumId="13">
     <w:nsid w:val="24F9161F"/>
     <w:multiLevelType w:val="hybridMultilevel"/>
     <w:tmpl w:val="C1820D24"/>
@@ -6389,7 +6682,7 @@
       </w:rPr>
     </w:lvl>
   </w:abstractNum>
-  <w:abstractNum w:abstractNumId="14" w15:restartNumberingAfterBreak="0">
+  <w:abstractNum w:abstractNumId="14">
     <w:nsid w:val="313B4EC7"/>
     <w:multiLevelType w:val="hybridMultilevel"/>
     <w:tmpl w:val="B7EAFA64"/>
@@ -6478,7 +6771,7 @@
       </w:pPr>
     </w:lvl>
   </w:abstractNum>
-  <w:abstractNum w:abstractNumId="15" w15:restartNumberingAfterBreak="0">
+  <w:abstractNum w:abstractNumId="15">
     <w:nsid w:val="39C279C6"/>
     <w:multiLevelType w:val="hybridMultilevel"/>
     <w:tmpl w:val="0B5E56A8"/>
@@ -6564,7 +6857,7 @@
       </w:pPr>
     </w:lvl>
   </w:abstractNum>
-  <w:abstractNum w:abstractNumId="16" w15:restartNumberingAfterBreak="0">
+  <w:abstractNum w:abstractNumId="16">
     <w:nsid w:val="3DA51505"/>
     <w:multiLevelType w:val="hybridMultilevel"/>
     <w:tmpl w:val="257C8FDC"/>
@@ -6650,7 +6943,7 @@
       </w:pPr>
     </w:lvl>
   </w:abstractNum>
-  <w:abstractNum w:abstractNumId="17" w15:restartNumberingAfterBreak="0">
+  <w:abstractNum w:abstractNumId="17">
     <w:nsid w:val="3EE7742C"/>
     <w:multiLevelType w:val="hybridMultilevel"/>
     <w:tmpl w:val="0DDC1E74"/>
@@ -6739,7 +7032,7 @@
       </w:pPr>
     </w:lvl>
   </w:abstractNum>
-  <w:abstractNum w:abstractNumId="18" w15:restartNumberingAfterBreak="0">
+  <w:abstractNum w:abstractNumId="18">
     <w:nsid w:val="404A251F"/>
     <w:multiLevelType w:val="hybridMultilevel"/>
     <w:tmpl w:val="A35473FA"/>
@@ -6825,7 +7118,7 @@
       </w:pPr>
     </w:lvl>
   </w:abstractNum>
-  <w:abstractNum w:abstractNumId="19" w15:restartNumberingAfterBreak="0">
+  <w:abstractNum w:abstractNumId="19">
     <w:nsid w:val="47A5444B"/>
     <w:multiLevelType w:val="hybridMultilevel"/>
     <w:tmpl w:val="4E8CA1C8"/>
@@ -6938,7 +7231,7 @@
       </w:rPr>
     </w:lvl>
   </w:abstractNum>
-  <w:abstractNum w:abstractNumId="20" w15:restartNumberingAfterBreak="0">
+  <w:abstractNum w:abstractNumId="20">
     <w:nsid w:val="4ADA46BB"/>
     <w:multiLevelType w:val="hybridMultilevel"/>
     <w:tmpl w:val="895C3046"/>
@@ -7024,7 +7317,7 @@
       </w:pPr>
     </w:lvl>
   </w:abstractNum>
-  <w:abstractNum w:abstractNumId="21" w15:restartNumberingAfterBreak="0">
+  <w:abstractNum w:abstractNumId="21">
     <w:nsid w:val="4D6B48A5"/>
     <w:multiLevelType w:val="hybridMultilevel"/>
     <w:tmpl w:val="CC2EABA6"/>
@@ -7110,7 +7403,7 @@
       </w:pPr>
     </w:lvl>
   </w:abstractNum>
-  <w:abstractNum w:abstractNumId="22" w15:restartNumberingAfterBreak="0">
+  <w:abstractNum w:abstractNumId="22">
     <w:nsid w:val="4DCB17C4"/>
     <w:multiLevelType w:val="hybridMultilevel"/>
     <w:tmpl w:val="847E7E30"/>
@@ -7196,7 +7489,7 @@
       </w:pPr>
     </w:lvl>
   </w:abstractNum>
-  <w:abstractNum w:abstractNumId="23" w15:restartNumberingAfterBreak="0">
+  <w:abstractNum w:abstractNumId="23">
     <w:nsid w:val="5A0D7024"/>
     <w:multiLevelType w:val="hybridMultilevel"/>
     <w:tmpl w:val="D06C6D70"/>
@@ -7309,7 +7602,7 @@
       </w:rPr>
     </w:lvl>
   </w:abstractNum>
-  <w:abstractNum w:abstractNumId="24" w15:restartNumberingAfterBreak="0">
+  <w:abstractNum w:abstractNumId="24">
     <w:nsid w:val="5AB05BC1"/>
     <w:multiLevelType w:val="hybridMultilevel"/>
     <w:tmpl w:val="A43AB884"/>
@@ -7395,7 +7688,7 @@
       </w:pPr>
     </w:lvl>
   </w:abstractNum>
-  <w:abstractNum w:abstractNumId="25" w15:restartNumberingAfterBreak="0">
+  <w:abstractNum w:abstractNumId="25">
     <w:nsid w:val="5C781F7D"/>
     <w:multiLevelType w:val="hybridMultilevel"/>
     <w:tmpl w:val="64C8EB9A"/>
@@ -7484,7 +7777,7 @@
       </w:pPr>
     </w:lvl>
   </w:abstractNum>
-  <w:abstractNum w:abstractNumId="26" w15:restartNumberingAfterBreak="0">
+  <w:abstractNum w:abstractNumId="26">
     <w:nsid w:val="60124E8B"/>
     <w:multiLevelType w:val="hybridMultilevel"/>
     <w:tmpl w:val="69B4A572"/>
@@ -7597,7 +7890,7 @@
       </w:rPr>
     </w:lvl>
   </w:abstractNum>
-  <w:abstractNum w:abstractNumId="27" w15:restartNumberingAfterBreak="0">
+  <w:abstractNum w:abstractNumId="27">
     <w:nsid w:val="647070B5"/>
     <w:multiLevelType w:val="hybridMultilevel"/>
     <w:tmpl w:val="4D703B08"/>
@@ -7710,7 +8003,7 @@
       </w:rPr>
     </w:lvl>
   </w:abstractNum>
-  <w:abstractNum w:abstractNumId="28" w15:restartNumberingAfterBreak="0">
+  <w:abstractNum w:abstractNumId="28">
     <w:nsid w:val="67236A12"/>
     <w:multiLevelType w:val="hybridMultilevel"/>
     <w:tmpl w:val="19B0C604"/>
@@ -7796,7 +8089,7 @@
       </w:pPr>
     </w:lvl>
   </w:abstractNum>
-  <w:abstractNum w:abstractNumId="29" w15:restartNumberingAfterBreak="0">
+  <w:abstractNum w:abstractNumId="29">
     <w:nsid w:val="72253D1B"/>
     <w:multiLevelType w:val="hybridMultilevel"/>
     <w:tmpl w:val="756E7BC4"/>
@@ -7882,7 +8175,7 @@
       </w:pPr>
     </w:lvl>
   </w:abstractNum>
-  <w:abstractNum w:abstractNumId="30" w15:restartNumberingAfterBreak="0">
+  <w:abstractNum w:abstractNumId="30">
     <w:nsid w:val="743739C9"/>
     <w:multiLevelType w:val="hybridMultilevel"/>
     <w:tmpl w:val="4D1694FC"/>
@@ -7995,7 +8288,7 @@
       </w:rPr>
     </w:lvl>
   </w:abstractNum>
-  <w:abstractNum w:abstractNumId="31" w15:restartNumberingAfterBreak="0">
+  <w:abstractNum w:abstractNumId="31">
     <w:nsid w:val="74AB0290"/>
     <w:multiLevelType w:val="hybridMultilevel"/>
     <w:tmpl w:val="D98EB7B0"/>
@@ -8108,7 +8401,7 @@
       </w:rPr>
     </w:lvl>
   </w:abstractNum>
-  <w:abstractNum w:abstractNumId="32" w15:restartNumberingAfterBreak="0">
+  <w:abstractNum w:abstractNumId="32">
     <w:nsid w:val="783E41CA"/>
     <w:multiLevelType w:val="hybridMultilevel"/>
     <w:tmpl w:val="664AA8DA"/>
@@ -8221,7 +8514,7 @@
       </w:rPr>
     </w:lvl>
   </w:abstractNum>
-  <w:abstractNum w:abstractNumId="33" w15:restartNumberingAfterBreak="0">
+  <w:abstractNum w:abstractNumId="33">
     <w:nsid w:val="7CB33CBC"/>
     <w:multiLevelType w:val="hybridMultilevel"/>
     <w:tmpl w:val="7CAEC240"/>
@@ -8307,7 +8600,7 @@
       </w:pPr>
     </w:lvl>
   </w:abstractNum>
-  <w:abstractNum w:abstractNumId="34" w15:restartNumberingAfterBreak="0">
+  <w:abstractNum w:abstractNumId="34">
     <w:nsid w:val="7F9D6C64"/>
     <w:multiLevelType w:val="hybridMultilevel"/>
     <w:tmpl w:val="08C2464E"/>
@@ -8502,7 +8795,7 @@
 </file>
 
 <file path=word/styles.xml><?xml version="1.0" encoding="utf-8"?>
-<w:styles xmlns:mc="http://schemas.openxmlformats.org/markup-compatibility/2006" xmlns:r="http://schemas.openxmlformats.org/officeDocument/2006/relationships" xmlns:w="http://schemas.openxmlformats.org/wordprocessingml/2006/main" xmlns:w14="http://schemas.microsoft.com/office/word/2010/wordml" xmlns:w15="http://schemas.microsoft.com/office/word/2012/wordml" mc:Ignorable="w14 w15">
+<w:styles xmlns:mc="http://schemas.openxmlformats.org/markup-compatibility/2006" xmlns:r="http://schemas.openxmlformats.org/officeDocument/2006/relationships" xmlns:w="http://schemas.openxmlformats.org/wordprocessingml/2006/main" xmlns:w14="http://schemas.microsoft.com/office/word/2010/wordml" mc:Ignorable="w14">
   <w:docDefaults>
     <w:rPrDefault>
       <w:rPr>
@@ -8518,383 +8811,166 @@
       </w:pPr>
     </w:pPrDefault>
   </w:docDefaults>
-  <w:latentStyles w:defLockedState="0" w:defUIPriority="99" w:defSemiHidden="0" w:defUnhideWhenUsed="0" w:defQFormat="0" w:count="371">
-    <w:lsdException w:name="Normal" w:uiPriority="0" w:qFormat="1"/>
-    <w:lsdException w:name="heading 1" w:uiPriority="9" w:qFormat="1"/>
-    <w:lsdException w:name="heading 2" w:semiHidden="1" w:uiPriority="9" w:unhideWhenUsed="1" w:qFormat="1"/>
-    <w:lsdException w:name="heading 3" w:semiHidden="1" w:uiPriority="9" w:unhideWhenUsed="1" w:qFormat="1"/>
-    <w:lsdException w:name="heading 4" w:semiHidden="1" w:uiPriority="9" w:unhideWhenUsed="1" w:qFormat="1"/>
-    <w:lsdException w:name="heading 5" w:semiHidden="1" w:uiPriority="9" w:unhideWhenUsed="1" w:qFormat="1"/>
-    <w:lsdException w:name="heading 6" w:semiHidden="1" w:uiPriority="9" w:unhideWhenUsed="1" w:qFormat="1"/>
-    <w:lsdException w:name="heading 7" w:semiHidden="1" w:uiPriority="9" w:unhideWhenUsed="1" w:qFormat="1"/>
-    <w:lsdException w:name="heading 8" w:semiHidden="1" w:uiPriority="9" w:unhideWhenUsed="1" w:qFormat="1"/>
-    <w:lsdException w:name="heading 9" w:semiHidden="1" w:uiPriority="9" w:unhideWhenUsed="1" w:qFormat="1"/>
-    <w:lsdException w:name="index 1" w:semiHidden="1" w:unhideWhenUsed="1"/>
-    <w:lsdException w:name="index 2" w:semiHidden="1" w:unhideWhenUsed="1"/>
-    <w:lsdException w:name="index 3" w:semiHidden="1" w:unhideWhenUsed="1"/>
-    <w:lsdException w:name="index 4" w:semiHidden="1" w:unhideWhenUsed="1"/>
-    <w:lsdException w:name="index 5" w:semiHidden="1" w:unhideWhenUsed="1"/>
-    <w:lsdException w:name="index 6" w:semiHidden="1" w:unhideWhenUsed="1"/>
-    <w:lsdException w:name="index 7" w:semiHidden="1" w:unhideWhenUsed="1"/>
-    <w:lsdException w:name="index 8" w:semiHidden="1" w:unhideWhenUsed="1"/>
-    <w:lsdException w:name="index 9" w:semiHidden="1" w:unhideWhenUsed="1"/>
-    <w:lsdException w:name="toc 1" w:semiHidden="1" w:uiPriority="39" w:unhideWhenUsed="1" w:qFormat="1"/>
-    <w:lsdException w:name="toc 2" w:semiHidden="1" w:uiPriority="39" w:unhideWhenUsed="1" w:qFormat="1"/>
-    <w:lsdException w:name="toc 3" w:semiHidden="1" w:uiPriority="39" w:unhideWhenUsed="1" w:qFormat="1"/>
-    <w:lsdException w:name="toc 4" w:semiHidden="1" w:uiPriority="39" w:unhideWhenUsed="1"/>
-    <w:lsdException w:name="toc 5" w:semiHidden="1" w:uiPriority="39" w:unhideWhenUsed="1"/>
-    <w:lsdException w:name="toc 6" w:semiHidden="1" w:uiPriority="39" w:unhideWhenUsed="1"/>
-    <w:lsdException w:name="toc 7" w:semiHidden="1" w:uiPriority="39" w:unhideWhenUsed="1"/>
-    <w:lsdException w:name="toc 8" w:semiHidden="1" w:uiPriority="39" w:unhideWhenUsed="1"/>
-    <w:lsdException w:name="toc 9" w:semiHidden="1" w:uiPriority="39" w:unhideWhenUsed="1"/>
-    <w:lsdException w:name="Normal Indent" w:semiHidden="1" w:unhideWhenUsed="1"/>
-    <w:lsdException w:name="footnote text" w:semiHidden="1" w:unhideWhenUsed="1"/>
-    <w:lsdException w:name="annotation text" w:semiHidden="1" w:unhideWhenUsed="1"/>
-    <w:lsdException w:name="header" w:semiHidden="1" w:unhideWhenUsed="1"/>
-    <w:lsdException w:name="footer" w:semiHidden="1" w:unhideWhenUsed="1"/>
-    <w:lsdException w:name="index heading" w:semiHidden="1" w:unhideWhenUsed="1"/>
-    <w:lsdException w:name="caption" w:semiHidden="1" w:uiPriority="35" w:unhideWhenUsed="1" w:qFormat="1"/>
-    <w:lsdException w:name="table of figures" w:semiHidden="1" w:unhideWhenUsed="1"/>
-    <w:lsdException w:name="envelope address" w:semiHidden="1" w:unhideWhenUsed="1"/>
-    <w:lsdException w:name="envelope return" w:semiHidden="1" w:unhideWhenUsed="1"/>
-    <w:lsdException w:name="footnote reference" w:semiHidden="1" w:unhideWhenUsed="1"/>
-    <w:lsdException w:name="annotation reference" w:semiHidden="1" w:unhideWhenUsed="1"/>
-    <w:lsdException w:name="line number" w:semiHidden="1" w:unhideWhenUsed="1"/>
-    <w:lsdException w:name="page number" w:semiHidden="1" w:unhideWhenUsed="1"/>
-    <w:lsdException w:name="endnote reference" w:semiHidden="1" w:unhideWhenUsed="1"/>
-    <w:lsdException w:name="endnote text" w:semiHidden="1" w:unhideWhenUsed="1"/>
-    <w:lsdException w:name="table of authorities" w:semiHidden="1" w:unhideWhenUsed="1"/>
-    <w:lsdException w:name="macro" w:semiHidden="1" w:unhideWhenUsed="1"/>
-    <w:lsdException w:name="toa heading" w:semiHidden="1" w:unhideWhenUsed="1"/>
-    <w:lsdException w:name="List" w:semiHidden="1" w:unhideWhenUsed="1"/>
-    <w:lsdException w:name="List Bullet" w:semiHidden="1" w:unhideWhenUsed="1"/>
-    <w:lsdException w:name="List Number" w:semiHidden="1" w:unhideWhenUsed="1"/>
-    <w:lsdException w:name="List 2" w:semiHidden="1" w:unhideWhenUsed="1"/>
-    <w:lsdException w:name="List 3" w:semiHidden="1" w:unhideWhenUsed="1"/>
-    <w:lsdException w:name="List 4" w:semiHidden="1" w:unhideWhenUsed="1"/>
-    <w:lsdException w:name="List 5" w:semiHidden="1" w:unhideWhenUsed="1"/>
-    <w:lsdException w:name="List Bullet 2" w:semiHidden="1" w:unhideWhenUsed="1"/>
-    <w:lsdException w:name="List Bullet 3" w:semiHidden="1" w:unhideWhenUsed="1"/>
-    <w:lsdException w:name="List Bullet 4" w:semiHidden="1" w:unhideWhenUsed="1"/>
-    <w:lsdException w:name="List Bullet 5" w:semiHidden="1" w:unhideWhenUsed="1"/>
-    <w:lsdException w:name="List Number 2" w:semiHidden="1" w:unhideWhenUsed="1"/>
-    <w:lsdException w:name="List Number 3" w:semiHidden="1" w:unhideWhenUsed="1"/>
-    <w:lsdException w:name="List Number 4" w:semiHidden="1" w:unhideWhenUsed="1"/>
-    <w:lsdException w:name="List Number 5" w:semiHidden="1" w:unhideWhenUsed="1"/>
-    <w:lsdException w:name="Title" w:uiPriority="10" w:qFormat="1"/>
-    <w:lsdException w:name="Closing" w:semiHidden="1" w:unhideWhenUsed="1"/>
-    <w:lsdException w:name="Signature" w:semiHidden="1" w:unhideWhenUsed="1"/>
-    <w:lsdException w:name="Default Paragraph Font" w:semiHidden="1" w:uiPriority="1" w:unhideWhenUsed="1"/>
-    <w:lsdException w:name="Body Text" w:semiHidden="1" w:unhideWhenUsed="1"/>
-    <w:lsdException w:name="Body Text Indent" w:semiHidden="1" w:unhideWhenUsed="1"/>
-    <w:lsdException w:name="List Continue" w:semiHidden="1" w:unhideWhenUsed="1"/>
-    <w:lsdException w:name="List Continue 2" w:semiHidden="1" w:unhideWhenUsed="1"/>
-    <w:lsdException w:name="List Continue 3" w:semiHidden="1" w:unhideWhenUsed="1"/>
-    <w:lsdException w:name="List Continue 4" w:semiHidden="1" w:unhideWhenUsed="1"/>
-    <w:lsdException w:name="List Continue 5" w:semiHidden="1" w:unhideWhenUsed="1"/>
-    <w:lsdException w:name="Message Header" w:semiHidden="1" w:unhideWhenUsed="1"/>
-    <w:lsdException w:name="Subtitle" w:uiPriority="11" w:qFormat="1"/>
-    <w:lsdException w:name="Salutation" w:semiHidden="1" w:unhideWhenUsed="1"/>
-    <w:lsdException w:name="Date" w:semiHidden="1" w:unhideWhenUsed="1"/>
-    <w:lsdException w:name="Body Text First Indent" w:semiHidden="1" w:unhideWhenUsed="1"/>
-    <w:lsdException w:name="Body Text First Indent 2" w:semiHidden="1" w:unhideWhenUsed="1"/>
-    <w:lsdException w:name="Note Heading" w:semiHidden="1" w:unhideWhenUsed="1"/>
-    <w:lsdException w:name="Body Text 2" w:semiHidden="1" w:unhideWhenUsed="1"/>
-    <w:lsdException w:name="Body Text 3" w:semiHidden="1" w:unhideWhenUsed="1"/>
-    <w:lsdException w:name="Body Text Indent 2" w:semiHidden="1" w:unhideWhenUsed="1"/>
-    <w:lsdException w:name="Body Text Indent 3" w:semiHidden="1" w:unhideWhenUsed="1"/>
-    <w:lsdException w:name="Block Text" w:semiHidden="1" w:unhideWhenUsed="1"/>
-    <w:lsdException w:name="Hyperlink" w:semiHidden="1" w:unhideWhenUsed="1"/>
-    <w:lsdException w:name="FollowedHyperlink" w:semiHidden="1" w:unhideWhenUsed="1"/>
-    <w:lsdException w:name="Strong" w:uiPriority="22" w:qFormat="1"/>
-    <w:lsdException w:name="Emphasis" w:uiPriority="20" w:qFormat="1"/>
-    <w:lsdException w:name="Document Map" w:semiHidden="1" w:unhideWhenUsed="1"/>
-    <w:lsdException w:name="Plain Text" w:semiHidden="1" w:unhideWhenUsed="1"/>
-    <w:lsdException w:name="E-mail Signature" w:semiHidden="1" w:unhideWhenUsed="1"/>
-    <w:lsdException w:name="HTML Top of Form" w:semiHidden="1" w:unhideWhenUsed="1"/>
-    <w:lsdException w:name="HTML Bottom of Form" w:semiHidden="1" w:unhideWhenUsed="1"/>
-    <w:lsdException w:name="Normal (Web)" w:semiHidden="1" w:unhideWhenUsed="1"/>
-    <w:lsdException w:name="HTML Acronym" w:semiHidden="1" w:unhideWhenUsed="1"/>
-    <w:lsdException w:name="HTML Address" w:semiHidden="1" w:unhideWhenUsed="1"/>
-    <w:lsdException w:name="HTML Cite" w:semiHidden="1" w:unhideWhenUsed="1"/>
-    <w:lsdException w:name="HTML Code" w:semiHidden="1" w:unhideWhenUsed="1"/>
-    <w:lsdException w:name="HTML Definition" w:semiHidden="1" w:unhideWhenUsed="1"/>
-    <w:lsdException w:name="HTML Keyboard" w:semiHidden="1" w:unhideWhenUsed="1"/>
-    <w:lsdException w:name="HTML Preformatted" w:semiHidden="1" w:unhideWhenUsed="1"/>
-    <w:lsdException w:name="HTML Sample" w:semiHidden="1" w:unhideWhenUsed="1"/>
-    <w:lsdException w:name="HTML Typewriter" w:semiHidden="1" w:unhideWhenUsed="1"/>
-    <w:lsdException w:name="HTML Variable" w:semiHidden="1" w:unhideWhenUsed="1"/>
-    <w:lsdException w:name="Normal Table" w:semiHidden="1" w:unhideWhenUsed="1"/>
-    <w:lsdException w:name="annotation subject" w:semiHidden="1" w:unhideWhenUsed="1"/>
-    <w:lsdException w:name="No List" w:semiHidden="1" w:unhideWhenUsed="1"/>
-    <w:lsdException w:name="Outline List 1" w:semiHidden="1" w:unhideWhenUsed="1"/>
-    <w:lsdException w:name="Outline List 2" w:semiHidden="1" w:unhideWhenUsed="1"/>
-    <w:lsdException w:name="Outline List 3" w:semiHidden="1" w:unhideWhenUsed="1"/>
-    <w:lsdException w:name="Table Simple 1" w:semiHidden="1" w:unhideWhenUsed="1"/>
-    <w:lsdException w:name="Table Simple 2" w:semiHidden="1" w:unhideWhenUsed="1"/>
-    <w:lsdException w:name="Table Simple 3" w:semiHidden="1" w:unhideWhenUsed="1"/>
-    <w:lsdException w:name="Table Classic 1" w:semiHidden="1" w:unhideWhenUsed="1"/>
-    <w:lsdException w:name="Table Classic 2" w:semiHidden="1" w:unhideWhenUsed="1"/>
-    <w:lsdException w:name="Table Classic 3" w:semiHidden="1" w:unhideWhenUsed="1"/>
-    <w:lsdException w:name="Table Classic 4" w:semiHidden="1" w:unhideWhenUsed="1"/>
-    <w:lsdException w:name="Table Colorful 1" w:semiHidden="1" w:unhideWhenUsed="1"/>
-    <w:lsdException w:name="Table Colorful 2" w:semiHidden="1" w:unhideWhenUsed="1"/>
-    <w:lsdException w:name="Table Colorful 3" w:semiHidden="1" w:unhideWhenUsed="1"/>
-    <w:lsdException w:name="Table Columns 1" w:semiHidden="1" w:unhideWhenUsed="1"/>
-    <w:lsdException w:name="Table Columns 2" w:semiHidden="1" w:unhideWhenUsed="1"/>
-    <w:lsdException w:name="Table Columns 3" w:semiHidden="1" w:unhideWhenUsed="1"/>
-    <w:lsdException w:name="Table Columns 4" w:semiHidden="1" w:unhideWhenUsed="1"/>
-    <w:lsdException w:name="Table Columns 5" w:semiHidden="1" w:unhideWhenUsed="1"/>
-    <w:lsdException w:name="Table Grid 1" w:semiHidden="1" w:unhideWhenUsed="1"/>
-    <w:lsdException w:name="Table Grid 2" w:semiHidden="1" w:unhideWhenUsed="1"/>
-    <w:lsdException w:name="Table Grid 3" w:semiHidden="1" w:unhideWhenUsed="1"/>
-    <w:lsdException w:name="Table Grid 4" w:semiHidden="1" w:unhideWhenUsed="1"/>
-    <w:lsdException w:name="Table Grid 5" w:semiHidden="1" w:unhideWhenUsed="1"/>
-    <w:lsdException w:name="Table Grid 6" w:semiHidden="1" w:unhideWhenUsed="1"/>
-    <w:lsdException w:name="Table Grid 7" w:semiHidden="1" w:unhideWhenUsed="1"/>
-    <w:lsdException w:name="Table Grid 8" w:semiHidden="1" w:unhideWhenUsed="1"/>
-    <w:lsdException w:name="Table List 1" w:semiHidden="1" w:unhideWhenUsed="1"/>
-    <w:lsdException w:name="Table List 2" w:semiHidden="1" w:unhideWhenUsed="1"/>
-    <w:lsdException w:name="Table List 3" w:semiHidden="1" w:unhideWhenUsed="1"/>
-    <w:lsdException w:name="Table List 4" w:semiHidden="1" w:unhideWhenUsed="1"/>
-    <w:lsdException w:name="Table List 5" w:semiHidden="1" w:unhideWhenUsed="1"/>
-    <w:lsdException w:name="Table List 6" w:semiHidden="1" w:unhideWhenUsed="1"/>
-    <w:lsdException w:name="Table List 7" w:semiHidden="1" w:unhideWhenUsed="1"/>
-    <w:lsdException w:name="Table List 8" w:semiHidden="1" w:unhideWhenUsed="1"/>
-    <w:lsdException w:name="Table 3D effects 1" w:semiHidden="1" w:unhideWhenUsed="1"/>
-    <w:lsdException w:name="Table 3D effects 2" w:semiHidden="1" w:unhideWhenUsed="1"/>
-    <w:lsdException w:name="Table 3D effects 3" w:semiHidden="1" w:unhideWhenUsed="1"/>
-    <w:lsdException w:name="Table Contemporary" w:semiHidden="1" w:unhideWhenUsed="1"/>
-    <w:lsdException w:name="Table Elegant" w:semiHidden="1" w:unhideWhenUsed="1"/>
-    <w:lsdException w:name="Table Professional" w:semiHidden="1" w:unhideWhenUsed="1"/>
-    <w:lsdException w:name="Table Subtle 1" w:semiHidden="1" w:unhideWhenUsed="1"/>
-    <w:lsdException w:name="Table Subtle 2" w:semiHidden="1" w:unhideWhenUsed="1"/>
-    <w:lsdException w:name="Table Web 1" w:semiHidden="1" w:unhideWhenUsed="1"/>
-    <w:lsdException w:name="Table Web 2" w:semiHidden="1" w:unhideWhenUsed="1"/>
-    <w:lsdException w:name="Table Web 3" w:semiHidden="1" w:unhideWhenUsed="1"/>
-    <w:lsdException w:name="Balloon Text" w:semiHidden="1" w:unhideWhenUsed="1"/>
-    <w:lsdException w:name="Table Grid" w:uiPriority="59"/>
-    <w:lsdException w:name="Table Theme" w:semiHidden="1" w:unhideWhenUsed="1"/>
-    <w:lsdException w:name="Placeholder Text" w:semiHidden="1"/>
-    <w:lsdException w:name="No Spacing" w:uiPriority="1" w:qFormat="1"/>
-    <w:lsdException w:name="Light Shading" w:uiPriority="60"/>
-    <w:lsdException w:name="Light List" w:uiPriority="61"/>
-    <w:lsdException w:name="Light Grid" w:uiPriority="62"/>
-    <w:lsdException w:name="Medium Shading 1" w:uiPriority="63"/>
-    <w:lsdException w:name="Medium Shading 2" w:uiPriority="64"/>
-    <w:lsdException w:name="Medium List 1" w:uiPriority="65"/>
-    <w:lsdException w:name="Medium List 2" w:uiPriority="66"/>
-    <w:lsdException w:name="Medium Grid 1" w:uiPriority="67"/>
-    <w:lsdException w:name="Medium Grid 2" w:uiPriority="68"/>
-    <w:lsdException w:name="Medium Grid 3" w:uiPriority="69"/>
-    <w:lsdException w:name="Dark List" w:uiPriority="70"/>
-    <w:lsdException w:name="Colorful Shading" w:uiPriority="71"/>
-    <w:lsdException w:name="Colorful List" w:uiPriority="72"/>
-    <w:lsdException w:name="Colorful Grid" w:uiPriority="73"/>
-    <w:lsdException w:name="Light Shading Accent 1" w:uiPriority="60"/>
-    <w:lsdException w:name="Light List Accent 1" w:uiPriority="61"/>
-    <w:lsdException w:name="Light Grid Accent 1" w:uiPriority="62"/>
-    <w:lsdException w:name="Medium Shading 1 Accent 1" w:uiPriority="63"/>
-    <w:lsdException w:name="Medium Shading 2 Accent 1" w:uiPriority="64"/>
-    <w:lsdException w:name="Medium List 1 Accent 1" w:uiPriority="65"/>
-    <w:lsdException w:name="Revision" w:semiHidden="1"/>
-    <w:lsdException w:name="List Paragraph" w:uiPriority="34" w:qFormat="1"/>
-    <w:lsdException w:name="Quote" w:uiPriority="29" w:qFormat="1"/>
-    <w:lsdException w:name="Intense Quote" w:uiPriority="30" w:qFormat="1"/>
-    <w:lsdException w:name="Medium List 2 Accent 1" w:uiPriority="66"/>
-    <w:lsdException w:name="Medium Grid 1 Accent 1" w:uiPriority="67"/>
-    <w:lsdException w:name="Medium Grid 2 Accent 1" w:uiPriority="68"/>
-    <w:lsdException w:name="Medium Grid 3 Accent 1" w:uiPriority="69"/>
-    <w:lsdException w:name="Dark List Accent 1" w:uiPriority="70"/>
-    <w:lsdException w:name="Colorful Shading Accent 1" w:uiPriority="71"/>
-    <w:lsdException w:name="Colorful List Accent 1" w:uiPriority="72"/>
-    <w:lsdException w:name="Colorful Grid Accent 1" w:uiPriority="73"/>
-    <w:lsdException w:name="Light Shading Accent 2" w:uiPriority="60"/>
-    <w:lsdException w:name="Light List Accent 2" w:uiPriority="61"/>
-    <w:lsdException w:name="Light Grid Accent 2" w:uiPriority="62"/>
-    <w:lsdException w:name="Medium Shading 1 Accent 2" w:uiPriority="63"/>
-    <w:lsdException w:name="Medium Shading 2 Accent 2" w:uiPriority="64"/>
-    <w:lsdException w:name="Medium List 1 Accent 2" w:uiPriority="65"/>
-    <w:lsdException w:name="Medium List 2 Accent 2" w:uiPriority="66"/>
-    <w:lsdException w:name="Medium Grid 1 Accent 2" w:uiPriority="67"/>
-    <w:lsdException w:name="Medium Grid 2 Accent 2" w:uiPriority="68"/>
-    <w:lsdException w:name="Medium Grid 3 Accent 2" w:uiPriority="69"/>
-    <w:lsdException w:name="Dark List Accent 2" w:uiPriority="70"/>
-    <w:lsdException w:name="Colorful Shading Accent 2" w:uiPriority="71"/>
-    <w:lsdException w:name="Colorful List Accent 2" w:uiPriority="72"/>
-    <w:lsdException w:name="Colorful Grid Accent 2" w:uiPriority="73"/>
-    <w:lsdException w:name="Light Shading Accent 3" w:uiPriority="60"/>
-    <w:lsdException w:name="Light List Accent 3" w:uiPriority="61"/>
-    <w:lsdException w:name="Light Grid Accent 3" w:uiPriority="62"/>
-    <w:lsdException w:name="Medium Shading 1 Accent 3" w:uiPriority="63"/>
-    <w:lsdException w:name="Medium Shading 2 Accent 3" w:uiPriority="64"/>
-    <w:lsdException w:name="Medium List 1 Accent 3" w:uiPriority="65"/>
-    <w:lsdException w:name="Medium List 2 Accent 3" w:uiPriority="66"/>
-    <w:lsdException w:name="Medium Grid 1 Accent 3" w:uiPriority="67"/>
-    <w:lsdException w:name="Medium Grid 2 Accent 3" w:uiPriority="68"/>
-    <w:lsdException w:name="Medium Grid 3 Accent 3" w:uiPriority="69"/>
-    <w:lsdException w:name="Dark List Accent 3" w:uiPriority="70"/>
-    <w:lsdException w:name="Colorful Shading Accent 3" w:uiPriority="71"/>
-    <w:lsdException w:name="Colorful List Accent 3" w:uiPriority="72"/>
-    <w:lsdException w:name="Colorful Grid Accent 3" w:uiPriority="73"/>
-    <w:lsdException w:name="Light Shading Accent 4" w:uiPriority="60"/>
-    <w:lsdException w:name="Light List Accent 4" w:uiPriority="61"/>
-    <w:lsdException w:name="Light Grid Accent 4" w:uiPriority="62"/>
-    <w:lsdException w:name="Medium Shading 1 Accent 4" w:uiPriority="63"/>
-    <w:lsdException w:name="Medium Shading 2 Accent 4" w:uiPriority="64"/>
-    <w:lsdException w:name="Medium List 1 Accent 4" w:uiPriority="65"/>
-    <w:lsdException w:name="Medium List 2 Accent 4" w:uiPriority="66"/>
-    <w:lsdException w:name="Medium Grid 1 Accent 4" w:uiPriority="67"/>
-    <w:lsdException w:name="Medium Grid 2 Accent 4" w:uiPriority="68"/>
-    <w:lsdException w:name="Medium Grid 3 Accent 4" w:uiPriority="69"/>
-    <w:lsdException w:name="Dark List Accent 4" w:uiPriority="70"/>
-    <w:lsdException w:name="Colorful Shading Accent 4" w:uiPriority="71"/>
-    <w:lsdException w:name="Colorful List Accent 4" w:uiPriority="72"/>
-    <w:lsdException w:name="Colorful Grid Accent 4" w:uiPriority="73"/>
-    <w:lsdException w:name="Light Shading Accent 5" w:uiPriority="60"/>
-    <w:lsdException w:name="Light List Accent 5" w:uiPriority="61"/>
-    <w:lsdException w:name="Light Grid Accent 5" w:uiPriority="62"/>
-    <w:lsdException w:name="Medium Shading 1 Accent 5" w:uiPriority="63"/>
-    <w:lsdException w:name="Medium Shading 2 Accent 5" w:uiPriority="64"/>
-    <w:lsdException w:name="Medium List 1 Accent 5" w:uiPriority="65"/>
-    <w:lsdException w:name="Medium List 2 Accent 5" w:uiPriority="66"/>
-    <w:lsdException w:name="Medium Grid 1 Accent 5" w:uiPriority="67"/>
-    <w:lsdException w:name="Medium Grid 2 Accent 5" w:uiPriority="68"/>
-    <w:lsdException w:name="Medium Grid 3 Accent 5" w:uiPriority="69"/>
-    <w:lsdException w:name="Dark List Accent 5" w:uiPriority="70"/>
-    <w:lsdException w:name="Colorful Shading Accent 5" w:uiPriority="71"/>
-    <w:lsdException w:name="Colorful List Accent 5" w:uiPriority="72"/>
-    <w:lsdException w:name="Colorful Grid Accent 5" w:uiPriority="73"/>
-    <w:lsdException w:name="Light Shading Accent 6" w:uiPriority="60"/>
-    <w:lsdException w:name="Light List Accent 6" w:uiPriority="61"/>
-    <w:lsdException w:name="Light Grid Accent 6" w:uiPriority="62"/>
-    <w:lsdException w:name="Medium Shading 1 Accent 6" w:uiPriority="63"/>
-    <w:lsdException w:name="Medium Shading 2 Accent 6" w:uiPriority="64"/>
-    <w:lsdException w:name="Medium List 1 Accent 6" w:uiPriority="65"/>
-    <w:lsdException w:name="Medium List 2 Accent 6" w:uiPriority="66"/>
-    <w:lsdException w:name="Medium Grid 1 Accent 6" w:uiPriority="67"/>
-    <w:lsdException w:name="Medium Grid 2 Accent 6" w:uiPriority="68"/>
-    <w:lsdException w:name="Medium Grid 3 Accent 6" w:uiPriority="69"/>
-    <w:lsdException w:name="Dark List Accent 6" w:uiPriority="70"/>
-    <w:lsdException w:name="Colorful Shading Accent 6" w:uiPriority="71"/>
-    <w:lsdException w:name="Colorful List Accent 6" w:uiPriority="72"/>
-    <w:lsdException w:name="Colorful Grid Accent 6" w:uiPriority="73"/>
-    <w:lsdException w:name="Subtle Emphasis" w:uiPriority="19" w:qFormat="1"/>
-    <w:lsdException w:name="Intense Emphasis" w:uiPriority="21" w:qFormat="1"/>
-    <w:lsdException w:name="Subtle Reference" w:uiPriority="31" w:qFormat="1"/>
-    <w:lsdException w:name="Intense Reference" w:uiPriority="32" w:qFormat="1"/>
-    <w:lsdException w:name="Book Title" w:uiPriority="33" w:qFormat="1"/>
-    <w:lsdException w:name="Bibliography" w:semiHidden="1" w:uiPriority="37" w:unhideWhenUsed="1"/>
-    <w:lsdException w:name="TOC Heading" w:semiHidden="1" w:uiPriority="39" w:unhideWhenUsed="1" w:qFormat="1"/>
-    <w:lsdException w:name="Plain Table 1" w:uiPriority="41"/>
-    <w:lsdException w:name="Plain Table 2" w:uiPriority="42"/>
-    <w:lsdException w:name="Plain Table 3" w:uiPriority="43"/>
-    <w:lsdException w:name="Plain Table 4" w:uiPriority="44"/>
-    <w:lsdException w:name="Plain Table 5" w:uiPriority="45"/>
-    <w:lsdException w:name="Grid Table Light" w:uiPriority="40"/>
-    <w:lsdException w:name="Grid Table 1 Light" w:uiPriority="46"/>
-    <w:lsdException w:name="Grid Table 2" w:uiPriority="47"/>
-    <w:lsdException w:name="Grid Table 3" w:uiPriority="48"/>
-    <w:lsdException w:name="Grid Table 4" w:uiPriority="49"/>
-    <w:lsdException w:name="Grid Table 5 Dark" w:uiPriority="50"/>
-    <w:lsdException w:name="Grid Table 6 Colorful" w:uiPriority="51"/>
-    <w:lsdException w:name="Grid Table 7 Colorful" w:uiPriority="52"/>
-    <w:lsdException w:name="Grid Table 1 Light Accent 1" w:uiPriority="46"/>
-    <w:lsdException w:name="Grid Table 2 Accent 1" w:uiPriority="47"/>
-    <w:lsdException w:name="Grid Table 3 Accent 1" w:uiPriority="48"/>
-    <w:lsdException w:name="Grid Table 4 Accent 1" w:uiPriority="49"/>
-    <w:lsdException w:name="Grid Table 5 Dark Accent 1" w:uiPriority="50"/>
-    <w:lsdException w:name="Grid Table 6 Colorful Accent 1" w:uiPriority="51"/>
-    <w:lsdException w:name="Grid Table 7 Colorful Accent 1" w:uiPriority="52"/>
-    <w:lsdException w:name="Grid Table 1 Light Accent 2" w:uiPriority="46"/>
-    <w:lsdException w:name="Grid Table 2 Accent 2" w:uiPriority="47"/>
-    <w:lsdException w:name="Grid Table 3 Accent 2" w:uiPriority="48"/>
-    <w:lsdException w:name="Grid Table 4 Accent 2" w:uiPriority="49"/>
-    <w:lsdException w:name="Grid Table 5 Dark Accent 2" w:uiPriority="50"/>
-    <w:lsdException w:name="Grid Table 6 Colorful Accent 2" w:uiPriority="51"/>
-    <w:lsdException w:name="Grid Table 7 Colorful Accent 2" w:uiPriority="52"/>
-    <w:lsdException w:name="Grid Table 1 Light Accent 3" w:uiPriority="46"/>
-    <w:lsdException w:name="Grid Table 2 Accent 3" w:uiPriority="47"/>
-    <w:lsdException w:name="Grid Table 3 Accent 3" w:uiPriority="48"/>
-    <w:lsdException w:name="Grid Table 4 Accent 3" w:uiPriority="49"/>
-    <w:lsdException w:name="Grid Table 5 Dark Accent 3" w:uiPriority="50"/>
-    <w:lsdException w:name="Grid Table 6 Colorful Accent 3" w:uiPriority="51"/>
-    <w:lsdException w:name="Grid Table 7 Colorful Accent 3" w:uiPriority="52"/>
-    <w:lsdException w:name="Grid Table 1 Light Accent 4" w:uiPriority="46"/>
-    <w:lsdException w:name="Grid Table 2 Accent 4" w:uiPriority="47"/>
-    <w:lsdException w:name="Grid Table 3 Accent 4" w:uiPriority="48"/>
-    <w:lsdException w:name="Grid Table 4 Accent 4" w:uiPriority="49"/>
-    <w:lsdException w:name="Grid Table 5 Dark Accent 4" w:uiPriority="50"/>
-    <w:lsdException w:name="Grid Table 6 Colorful Accent 4" w:uiPriority="51"/>
-    <w:lsdException w:name="Grid Table 7 Colorful Accent 4" w:uiPriority="52"/>
-    <w:lsdException w:name="Grid Table 1 Light Accent 5" w:uiPriority="46"/>
-    <w:lsdException w:name="Grid Table 2 Accent 5" w:uiPriority="47"/>
-    <w:lsdException w:name="Grid Table 3 Accent 5" w:uiPriority="48"/>
-    <w:lsdException w:name="Grid Table 4 Accent 5" w:uiPriority="49"/>
-    <w:lsdException w:name="Grid Table 5 Dark Accent 5" w:uiPriority="50"/>
-    <w:lsdException w:name="Grid Table 6 Colorful Accent 5" w:uiPriority="51"/>
-    <w:lsdException w:name="Grid Table 7 Colorful Accent 5" w:uiPriority="52"/>
-    <w:lsdException w:name="Grid Table 1 Light Accent 6" w:uiPriority="46"/>
-    <w:lsdException w:name="Grid Table 2 Accent 6" w:uiPriority="47"/>
-    <w:lsdException w:name="Grid Table 3 Accent 6" w:uiPriority="48"/>
-    <w:lsdException w:name="Grid Table 4 Accent 6" w:uiPriority="49"/>
-    <w:lsdException w:name="Grid Table 5 Dark Accent 6" w:uiPriority="50"/>
-    <w:lsdException w:name="Grid Table 6 Colorful Accent 6" w:uiPriority="51"/>
-    <w:lsdException w:name="Grid Table 7 Colorful Accent 6" w:uiPriority="52"/>
-    <w:lsdException w:name="List Table 1 Light" w:uiPriority="46"/>
-    <w:lsdException w:name="List Table 2" w:uiPriority="47"/>
-    <w:lsdException w:name="List Table 3" w:uiPriority="48"/>
-    <w:lsdException w:name="List Table 4" w:uiPriority="49"/>
-    <w:lsdException w:name="List Table 5 Dark" w:uiPriority="50"/>
-    <w:lsdException w:name="List Table 6 Colorful" w:uiPriority="51"/>
-    <w:lsdException w:name="List Table 7 Colorful" w:uiPriority="52"/>
-    <w:lsdException w:name="List Table 1 Light Accent 1" w:uiPriority="46"/>
-    <w:lsdException w:name="List Table 2 Accent 1" w:uiPriority="47"/>
-    <w:lsdException w:name="List Table 3 Accent 1" w:uiPriority="48"/>
-    <w:lsdException w:name="List Table 4 Accent 1" w:uiPriority="49"/>
-    <w:lsdException w:name="List Table 5 Dark Accent 1" w:uiPriority="50"/>
-    <w:lsdException w:name="List Table 6 Colorful Accent 1" w:uiPriority="51"/>
-    <w:lsdException w:name="List Table 7 Colorful Accent 1" w:uiPriority="52"/>
-    <w:lsdException w:name="List Table 1 Light Accent 2" w:uiPriority="46"/>
-    <w:lsdException w:name="List Table 2 Accent 2" w:uiPriority="47"/>
-    <w:lsdException w:name="List Table 3 Accent 2" w:uiPriority="48"/>
-    <w:lsdException w:name="List Table 4 Accent 2" w:uiPriority="49"/>
-    <w:lsdException w:name="List Table 5 Dark Accent 2" w:uiPriority="50"/>
-    <w:lsdException w:name="List Table 6 Colorful Accent 2" w:uiPriority="51"/>
-    <w:lsdException w:name="List Table 7 Colorful Accent 2" w:uiPriority="52"/>
-    <w:lsdException w:name="List Table 1 Light Accent 3" w:uiPriority="46"/>
-    <w:lsdException w:name="List Table 2 Accent 3" w:uiPriority="47"/>
-    <w:lsdException w:name="List Table 3 Accent 3" w:uiPriority="48"/>
-    <w:lsdException w:name="List Table 4 Accent 3" w:uiPriority="49"/>
-    <w:lsdException w:name="List Table 5 Dark Accent 3" w:uiPriority="50"/>
-    <w:lsdException w:name="List Table 6 Colorful Accent 3" w:uiPriority="51"/>
-    <w:lsdException w:name="List Table 7 Colorful Accent 3" w:uiPriority="52"/>
-    <w:lsdException w:name="List Table 1 Light Accent 4" w:uiPriority="46"/>
-    <w:lsdException w:name="List Table 2 Accent 4" w:uiPriority="47"/>
-    <w:lsdException w:name="List Table 3 Accent 4" w:uiPriority="48"/>
-    <w:lsdException w:name="List Table 4 Accent 4" w:uiPriority="49"/>
-    <w:lsdException w:name="List Table 5 Dark Accent 4" w:uiPriority="50"/>
-    <w:lsdException w:name="List Table 6 Colorful Accent 4" w:uiPriority="51"/>
-    <w:lsdException w:name="List Table 7 Colorful Accent 4" w:uiPriority="52"/>
-    <w:lsdException w:name="List Table 1 Light Accent 5" w:uiPriority="46"/>
-    <w:lsdException w:name="List Table 2 Accent 5" w:uiPriority="47"/>
-    <w:lsdException w:name="List Table 3 Accent 5" w:uiPriority="48"/>
-    <w:lsdException w:name="List Table 4 Accent 5" w:uiPriority="49"/>
-    <w:lsdException w:name="List Table 5 Dark Accent 5" w:uiPriority="50"/>
-    <w:lsdException w:name="List Table 6 Colorful Accent 5" w:uiPriority="51"/>
-    <w:lsdException w:name="List Table 7 Colorful Accent 5" w:uiPriority="52"/>
-    <w:lsdException w:name="List Table 1 Light Accent 6" w:uiPriority="46"/>
-    <w:lsdException w:name="List Table 2 Accent 6" w:uiPriority="47"/>
-    <w:lsdException w:name="List Table 3 Accent 6" w:uiPriority="48"/>
-    <w:lsdException w:name="List Table 4 Accent 6" w:uiPriority="49"/>
-    <w:lsdException w:name="List Table 5 Dark Accent 6" w:uiPriority="50"/>
-    <w:lsdException w:name="List Table 6 Colorful Accent 6" w:uiPriority="51"/>
-    <w:lsdException w:name="List Table 7 Colorful Accent 6" w:uiPriority="52"/>
+  <w:latentStyles w:defLockedState="0" w:defUIPriority="99" w:defSemiHidden="1" w:defUnhideWhenUsed="1" w:defQFormat="0" w:count="276">
+    <w:lsdException w:name="Normal" w:semiHidden="0" w:uiPriority="0" w:unhideWhenUsed="0" w:qFormat="1"/>
+    <w:lsdException w:name="heading 1" w:semiHidden="0" w:uiPriority="9" w:unhideWhenUsed="0" w:qFormat="1"/>
+    <w:lsdException w:name="heading 2" w:uiPriority="9" w:qFormat="1"/>
+    <w:lsdException w:name="heading 3" w:uiPriority="9" w:qFormat="1"/>
+    <w:lsdException w:name="heading 4" w:uiPriority="9" w:qFormat="1"/>
+    <w:lsdException w:name="heading 5" w:uiPriority="9" w:qFormat="1"/>
+    <w:lsdException w:name="heading 6" w:uiPriority="9" w:qFormat="1"/>
+    <w:lsdException w:name="heading 7" w:uiPriority="9" w:qFormat="1"/>
+    <w:lsdException w:name="heading 8" w:uiPriority="9" w:qFormat="1"/>
+    <w:lsdException w:name="heading 9" w:uiPriority="9" w:qFormat="1"/>
+    <w:lsdException w:name="toc 1" w:uiPriority="39" w:qFormat="1"/>
+    <w:lsdException w:name="toc 2" w:uiPriority="39" w:qFormat="1"/>
+    <w:lsdException w:name="toc 3" w:uiPriority="39" w:qFormat="1"/>
+    <w:lsdException w:name="toc 4" w:uiPriority="39"/>
+    <w:lsdException w:name="toc 5" w:uiPriority="39"/>
+    <w:lsdException w:name="toc 6" w:uiPriority="39"/>
+    <w:lsdException w:name="toc 7" w:uiPriority="39"/>
+    <w:lsdException w:name="toc 8" w:uiPriority="39"/>
+    <w:lsdException w:name="toc 9" w:uiPriority="39"/>
+    <w:lsdException w:name="caption" w:uiPriority="35" w:qFormat="1"/>
+    <w:lsdException w:name="Title" w:semiHidden="0" w:uiPriority="10" w:unhideWhenUsed="0" w:qFormat="1"/>
+    <w:lsdException w:name="Default Paragraph Font" w:uiPriority="1"/>
+    <w:lsdException w:name="Subtitle" w:semiHidden="0" w:uiPriority="11" w:unhideWhenUsed="0" w:qFormat="1"/>
+    <w:lsdException w:name="Strong" w:semiHidden="0" w:uiPriority="22" w:unhideWhenUsed="0" w:qFormat="1"/>
+    <w:lsdException w:name="Emphasis" w:semiHidden="0" w:uiPriority="20" w:unhideWhenUsed="0" w:qFormat="1"/>
+    <w:lsdException w:name="Table Grid" w:semiHidden="0" w:uiPriority="59" w:unhideWhenUsed="0"/>
+    <w:lsdException w:name="Note Level 1" w:semiHidden="0" w:unhideWhenUsed="0"/>
+    <w:lsdException w:name="Note Level 2" w:semiHidden="0" w:unhideWhenUsed="0"/>
+    <w:lsdException w:name="Note Level 3" w:semiHidden="0" w:unhideWhenUsed="0"/>
+    <w:lsdException w:name="Note Level 4" w:semiHidden="0" w:unhideWhenUsed="0"/>
+    <w:lsdException w:name="Note Level 5" w:semiHidden="0" w:unhideWhenUsed="0"/>
+    <w:lsdException w:name="Note Level 6" w:semiHidden="0" w:unhideWhenUsed="0"/>
+    <w:lsdException w:name="Note Level 7" w:semiHidden="0" w:unhideWhenUsed="0"/>
+    <w:lsdException w:name="Note Level 8" w:semiHidden="0" w:unhideWhenUsed="0"/>
+    <w:lsdException w:name="Note Level 9" w:semiHidden="0" w:unhideWhenUsed="0"/>
+    <w:lsdException w:name="Placeholder Text" w:unhideWhenUsed="0"/>
+    <w:lsdException w:name="No Spacing" w:semiHidden="0" w:uiPriority="1" w:unhideWhenUsed="0" w:qFormat="1"/>
+    <w:lsdException w:name="Light Shading" w:semiHidden="0" w:uiPriority="60" w:unhideWhenUsed="0"/>
+    <w:lsdException w:name="Light List" w:semiHidden="0" w:uiPriority="61" w:unhideWhenUsed="0"/>
+    <w:lsdException w:name="Light Grid" w:semiHidden="0" w:uiPriority="62" w:unhideWhenUsed="0"/>
+    <w:lsdException w:name="Medium Shading 1" w:semiHidden="0" w:uiPriority="63" w:unhideWhenUsed="0"/>
+    <w:lsdException w:name="Medium Shading 2" w:semiHidden="0" w:uiPriority="64" w:unhideWhenUsed="0"/>
+    <w:lsdException w:name="Medium List 1" w:semiHidden="0" w:uiPriority="65" w:unhideWhenUsed="0"/>
+    <w:lsdException w:name="Medium List 2" w:semiHidden="0" w:uiPriority="66" w:unhideWhenUsed="0"/>
+    <w:lsdException w:name="Medium Grid 1" w:semiHidden="0" w:uiPriority="67" w:unhideWhenUsed="0"/>
+    <w:lsdException w:name="Medium Grid 2" w:semiHidden="0" w:uiPriority="68" w:unhideWhenUsed="0"/>
+    <w:lsdException w:name="Medium Grid 3" w:semiHidden="0" w:uiPriority="69" w:unhideWhenUsed="0"/>
+    <w:lsdException w:name="Dark List" w:semiHidden="0" w:uiPriority="70" w:unhideWhenUsed="0"/>
+    <w:lsdException w:name="Colorful Shading" w:semiHidden="0" w:uiPriority="71" w:unhideWhenUsed="0"/>
+    <w:lsdException w:name="Colorful List" w:semiHidden="0" w:uiPriority="72" w:unhideWhenUsed="0"/>
+    <w:lsdException w:name="Colorful Grid" w:semiHidden="0" w:uiPriority="73" w:unhideWhenUsed="0"/>
+    <w:lsdException w:name="Light Shading Accent 1" w:semiHidden="0" w:uiPriority="60" w:unhideWhenUsed="0"/>
+    <w:lsdException w:name="Light List Accent 1" w:semiHidden="0" w:uiPriority="61" w:unhideWhenUsed="0"/>
+    <w:lsdException w:name="Light Grid Accent 1" w:semiHidden="0" w:uiPriority="62" w:unhideWhenUsed="0"/>
+    <w:lsdException w:name="Medium Shading 1 Accent 1" w:semiHidden="0" w:uiPriority="63" w:unhideWhenUsed="0"/>
+    <w:lsdException w:name="Medium Shading 2 Accent 1" w:semiHidden="0" w:uiPriority="64" w:unhideWhenUsed="0"/>
+    <w:lsdException w:name="Medium List 1 Accent 1" w:semiHidden="0" w:uiPriority="65" w:unhideWhenUsed="0"/>
+    <w:lsdException w:name="Revision" w:unhideWhenUsed="0"/>
+    <w:lsdException w:name="List Paragraph" w:semiHidden="0" w:uiPriority="34" w:unhideWhenUsed="0" w:qFormat="1"/>
+    <w:lsdException w:name="Quote" w:semiHidden="0" w:uiPriority="29" w:unhideWhenUsed="0" w:qFormat="1"/>
+    <w:lsdException w:name="Intense Quote" w:semiHidden="0" w:uiPriority="30" w:unhideWhenUsed="0" w:qFormat="1"/>
+    <w:lsdException w:name="Medium List 2 Accent 1" w:semiHidden="0" w:uiPriority="66" w:unhideWhenUsed="0"/>
+    <w:lsdException w:name="Medium Grid 1 Accent 1" w:semiHidden="0" w:uiPriority="67" w:unhideWhenUsed="0"/>
+    <w:lsdException w:name="Medium Grid 2 Accent 1" w:semiHidden="0" w:uiPriority="68" w:unhideWhenUsed="0"/>
+    <w:lsdException w:name="Medium Grid 3 Accent 1" w:semiHidden="0" w:uiPriority="69" w:unhideWhenUsed="0"/>
+    <w:lsdException w:name="Dark List Accent 1" w:semiHidden="0" w:uiPriority="70" w:unhideWhenUsed="0"/>
+    <w:lsdException w:name="Colorful Shading Accent 1" w:semiHidden="0" w:uiPriority="71" w:unhideWhenUsed="0"/>
+    <w:lsdException w:name="Colorful List Accent 1" w:semiHidden="0" w:uiPriority="72" w:unhideWhenUsed="0"/>
+    <w:lsdException w:name="Colorful Grid Accent 1" w:semiHidden="0" w:uiPriority="73" w:unhideWhenUsed="0"/>
+    <w:lsdException w:name="Light Shading Accent 2" w:semiHidden="0" w:uiPriority="60" w:unhideWhenUsed="0"/>
+    <w:lsdException w:name="Light List Accent 2" w:semiHidden="0" w:uiPriority="61" w:unhideWhenUsed="0"/>
+    <w:lsdException w:name="Light Grid Accent 2" w:semiHidden="0" w:uiPriority="62" w:unhideWhenUsed="0"/>
+    <w:lsdException w:name="Medium Shading 1 Accent 2" w:semiHidden="0" w:uiPriority="63" w:unhideWhenUsed="0"/>
+    <w:lsdException w:name="Medium Shading 2 Accent 2" w:semiHidden="0" w:uiPriority="64" w:unhideWhenUsed="0"/>
+    <w:lsdException w:name="Medium List 1 Accent 2" w:semiHidden="0" w:uiPriority="65" w:unhideWhenUsed="0"/>
+    <w:lsdException w:name="Medium List 2 Accent 2" w:semiHidden="0" w:uiPriority="66" w:unhideWhenUsed="0"/>
+    <w:lsdException w:name="Medium Grid 1 Accent 2" w:semiHidden="0" w:uiPriority="67" w:unhideWhenUsed="0"/>
+    <w:lsdException w:name="Medium Grid 2 Accent 2" w:semiHidden="0" w:uiPriority="68" w:unhideWhenUsed="0"/>
+    <w:lsdException w:name="Medium Grid 3 Accent 2" w:semiHidden="0" w:uiPriority="69" w:unhideWhenUsed="0"/>
+    <w:lsdException w:name="Dark List Accent 2" w:semiHidden="0" w:uiPriority="70" w:unhideWhenUsed="0"/>
+    <w:lsdException w:name="Colorful Shading Accent 2" w:semiHidden="0" w:uiPriority="71" w:unhideWhenUsed="0"/>
+    <w:lsdException w:name="Colorful List Accent 2" w:semiHidden="0" w:uiPriority="72" w:unhideWhenUsed="0"/>
+    <w:lsdException w:name="Colorful Grid Accent 2" w:semiHidden="0" w:uiPriority="73" w:unhideWhenUsed="0"/>
+    <w:lsdException w:name="Light Shading Accent 3" w:semiHidden="0" w:uiPriority="60" w:unhideWhenUsed="0"/>
+    <w:lsdException w:name="Light List Accent 3" w:semiHidden="0" w:uiPriority="61" w:unhideWhenUsed="0"/>
+    <w:lsdException w:name="Light Grid Accent 3" w:semiHidden="0" w:uiPriority="62" w:unhideWhenUsed="0"/>
+    <w:lsdException w:name="Medium Shading 1 Accent 3" w:semiHidden="0" w:uiPriority="63" w:unhideWhenUsed="0"/>
+    <w:lsdException w:name="Medium Shading 2 Accent 3" w:semiHidden="0" w:uiPriority="64" w:unhideWhenUsed="0"/>
+    <w:lsdException w:name="Medium List 1 Accent 3" w:semiHidden="0" w:uiPriority="65" w:unhideWhenUsed="0"/>
+    <w:lsdException w:name="Medium List 2 Accent 3" w:semiHidden="0" w:uiPriority="66" w:unhideWhenUsed="0"/>
+    <w:lsdException w:name="Medium Grid 1 Accent 3" w:semiHidden="0" w:uiPriority="67" w:unhideWhenUsed="0"/>
+    <w:lsdException w:name="Medium Grid 2 Accent 3" w:semiHidden="0" w:uiPriority="68" w:unhideWhenUsed="0"/>
+    <w:lsdException w:name="Medium Grid 3 Accent 3" w:semiHidden="0" w:uiPriority="69" w:unhideWhenUsed="0"/>
+    <w:lsdException w:name="Dark List Accent 3" w:semiHidden="0" w:uiPriority="70" w:unhideWhenUsed="0"/>
+    <w:lsdException w:name="Colorful Shading Accent 3" w:semiHidden="0" w:uiPriority="71" w:unhideWhenUsed="0"/>
+    <w:lsdException w:name="Colorful List Accent 3" w:semiHidden="0" w:uiPriority="72" w:unhideWhenUsed="0"/>
+    <w:lsdException w:name="Colorful Grid Accent 3" w:semiHidden="0" w:uiPriority="73" w:unhideWhenUsed="0"/>
+    <w:lsdException w:name="Light Shading Accent 4" w:semiHidden="0" w:uiPriority="60" w:unhideWhenUsed="0"/>
+    <w:lsdException w:name="Light List Accent 4" w:semiHidden="0" w:uiPriority="61" w:unhideWhenUsed="0"/>
+    <w:lsdException w:name="Light Grid Accent 4" w:semiHidden="0" w:uiPriority="62" w:unhideWhenUsed="0"/>
+    <w:lsdException w:name="Medium Shading 1 Accent 4" w:semiHidden="0" w:uiPriority="63" w:unhideWhenUsed="0"/>
+    <w:lsdException w:name="Medium Shading 2 Accent 4" w:semiHidden="0" w:uiPriority="64" w:unhideWhenUsed="0"/>
+    <w:lsdException w:name="Medium List 1 Accent 4" w:semiHidden="0" w:uiPriority="65" w:unhideWhenUsed="0"/>
+    <w:lsdException w:name="Medium List 2 Accent 4" w:semiHidden="0" w:uiPriority="66" w:unhideWhenUsed="0"/>
+    <w:lsdException w:name="Medium Grid 1 Accent 4" w:semiHidden="0" w:uiPriority="67" w:unhideWhenUsed="0"/>
+    <w:lsdException w:name="Medium Grid 2 Accent 4" w:semiHidden="0" w:uiPriority="68" w:unhideWhenUsed="0"/>
+    <w:lsdException w:name="Medium Grid 3 Accent 4" w:semiHidden="0" w:uiPriority="69" w:unhideWhenUsed="0"/>
+    <w:lsdException w:name="Dark List Accent 4" w:semiHidden="0" w:uiPriority="70" w:unhideWhenUsed="0"/>
+    <w:lsdException w:name="Colorful Shading Accent 4" w:semiHidden="0" w:uiPriority="71" w:unhideWhenUsed="0"/>
+    <w:lsdException w:name="Colorful List Accent 4" w:semiHidden="0" w:uiPriority="72" w:unhideWhenUsed="0"/>
+    <w:lsdException w:name="Colorful Grid Accent 4" w:semiHidden="0" w:uiPriority="73" w:unhideWhenUsed="0"/>
+    <w:lsdException w:name="Light Shading Accent 5" w:semiHidden="0" w:uiPriority="60" w:unhideWhenUsed="0"/>
+    <w:lsdException w:name="Light List Accent 5" w:semiHidden="0" w:uiPriority="61" w:unhideWhenUsed="0"/>
+    <w:lsdException w:name="Light Grid Accent 5" w:semiHidden="0" w:uiPriority="62" w:unhideWhenUsed="0"/>
+    <w:lsdException w:name="Medium Shading 1 Accent 5" w:semiHidden="0" w:uiPriority="63" w:unhideWhenUsed="0"/>
+    <w:lsdException w:name="Medium Shading 2 Accent 5" w:semiHidden="0" w:uiPriority="64" w:unhideWhenUsed="0"/>
+    <w:lsdException w:name="Medium List 1 Accent 5" w:semiHidden="0" w:uiPriority="65" w:unhideWhenUsed="0"/>
+    <w:lsdException w:name="Medium List 2 Accent 5" w:semiHidden="0" w:uiPriority="66" w:unhideWhenUsed="0"/>
+    <w:lsdException w:name="Medium Grid 1 Accent 5" w:semiHidden="0" w:uiPriority="67" w:unhideWhenUsed="0"/>
+    <w:lsdException w:name="Medium Grid 2 Accent 5" w:semiHidden="0" w:uiPriority="68" w:unhideWhenUsed="0"/>
+    <w:lsdException w:name="Medium Grid 3 Accent 5" w:semiHidden="0" w:uiPriority="69" w:unhideWhenUsed="0"/>
+    <w:lsdException w:name="Dark List Accent 5" w:semiHidden="0" w:uiPriority="70" w:unhideWhenUsed="0"/>
+    <w:lsdException w:name="Colorful Shading Accent 5" w:semiHidden="0" w:uiPriority="71" w:unhideWhenUsed="0"/>
+    <w:lsdException w:name="Colorful List Accent 5" w:semiHidden="0" w:uiPriority="72" w:unhideWhenUsed="0"/>
+    <w:lsdException w:name="Colorful Grid Accent 5" w:semiHidden="0" w:uiPriority="73" w:unhideWhenUsed="0"/>
+    <w:lsdException w:name="Light Shading Accent 6" w:semiHidden="0" w:uiPriority="60" w:unhideWhenUsed="0"/>
+    <w:lsdException w:name="Light List Accent 6" w:semiHidden="0" w:uiPriority="61" w:unhideWhenUsed="0"/>
+    <w:lsdException w:name="Light Grid Accent 6" w:semiHidden="0" w:uiPriority="62" w:unhideWhenUsed="0"/>
+    <w:lsdException w:name="Medium Shading 1 Accent 6" w:semiHidden="0" w:uiPriority="63" w:unhideWhenUsed="0"/>
+    <w:lsdException w:name="Medium Shading 2 Accent 6" w:semiHidden="0" w:uiPriority="64" w:unhideWhenUsed="0"/>
+    <w:lsdException w:name="Medium List 1 Accent 6" w:semiHidden="0" w:uiPriority="65" w:unhideWhenUsed="0"/>
+    <w:lsdException w:name="Medium List 2 Accent 6" w:semiHidden="0" w:uiPriority="66" w:unhideWhenUsed="0"/>
+    <w:lsdException w:name="Medium Grid 1 Accent 6" w:semiHidden="0" w:uiPriority="67" w:unhideWhenUsed="0"/>
+    <w:lsdException w:name="Medium Grid 2 Accent 6" w:semiHidden="0" w:uiPriority="68" w:unhideWhenUsed="0"/>
+    <w:lsdException w:name="Medium Grid 3 Accent 6" w:semiHidden="0" w:uiPriority="69" w:unhideWhenUsed="0"/>
+    <w:lsdException w:name="Dark List Accent 6" w:semiHidden="0" w:uiPriority="70" w:unhideWhenUsed="0"/>
+    <w:lsdException w:name="Colorful Shading Accent 6" w:semiHidden="0" w:uiPriority="71" w:unhideWhenUsed="0"/>
+    <w:lsdException w:name="Colorful List Accent 6" w:semiHidden="0" w:uiPriority="72" w:unhideWhenUsed="0"/>
+    <w:lsdException w:name="Colorful Grid Accent 6" w:semiHidden="0" w:uiPriority="73" w:unhideWhenUsed="0"/>
+    <w:lsdException w:name="Subtle Emphasis" w:semiHidden="0" w:uiPriority="19" w:unhideWhenUsed="0" w:qFormat="1"/>
+    <w:lsdException w:name="Intense Emphasis" w:semiHidden="0" w:uiPriority="21" w:unhideWhenUsed="0" w:qFormat="1"/>
+    <w:lsdException w:name="Subtle Reference" w:semiHidden="0" w:uiPriority="31" w:unhideWhenUsed="0" w:qFormat="1"/>
+    <w:lsdException w:name="Intense Reference" w:semiHidden="0" w:uiPriority="32" w:unhideWhenUsed="0" w:qFormat="1"/>
+    <w:lsdException w:name="Book Title" w:semiHidden="0" w:uiPriority="33" w:unhideWhenUsed="0" w:qFormat="1"/>
+    <w:lsdException w:name="Bibliography" w:uiPriority="37"/>
+    <w:lsdException w:name="TOC Heading" w:uiPriority="39" w:qFormat="1"/>
   </w:latentStyles>
   <w:style w:type="paragraph" w:default="1" w:styleId="Normal">
     <w:name w:val="Normal"/>
     <w:qFormat/>
-    <w:rsid w:val="00BE67B4"/>
+    <w:rsid w:val="00571C91"/>
+    <w:pPr>
+      <w:spacing w:after="0" w:line="240" w:lineRule="auto"/>
+    </w:pPr>
+    <w:rPr>
+      <w:rFonts w:eastAsiaTheme="minorEastAsia"/>
+      <w:sz w:val="24"/>
+      <w:szCs w:val="24"/>
+    </w:rPr>
   </w:style>
   <w:style w:type="paragraph" w:styleId="Heading1">
     <w:name w:val="heading 1"/>
@@ -9014,7 +9090,7 @@
     <w:uiPriority w:val="1"/>
     <w:semiHidden/>
     <w:unhideWhenUsed/>
-    <w:rsid w:val="00BE67B4"/>
+    <w:rsid w:val="00571C91"/>
   </w:style>
   <w:style w:type="table" w:default="1" w:styleId="TableNormal">
     <w:name w:val="Normal Table"/>
@@ -9036,7 +9112,7 @@
     <w:uiPriority w:val="99"/>
     <w:semiHidden/>
     <w:unhideWhenUsed/>
-    <w:rsid w:val="00BE67B4"/>
+    <w:rsid w:val="00571C91"/>
   </w:style>
   <w:style w:type="paragraph" w:styleId="ListParagraph">
     <w:name w:val="List Paragraph"/>
@@ -9448,6 +9524,7 @@
       <w:szCs w:val="20"/>
     </w:rPr>
     <w:tblPr>
+      <w:tblInd w:w="0" w:type="dxa"/>
       <w:tblBorders>
         <w:top w:val="single" w:sz="4" w:space="0" w:color="auto"/>
         <w:left w:val="single" w:sz="4" w:space="0" w:color="auto"/>
@@ -9456,6 +9533,12 @@
         <w:insideH w:val="single" w:sz="4" w:space="0" w:color="auto"/>
         <w:insideV w:val="single" w:sz="4" w:space="0" w:color="auto"/>
       </w:tblBorders>
+      <w:tblCellMar>
+        <w:top w:w="0" w:type="dxa"/>
+        <w:left w:w="108" w:type="dxa"/>
+        <w:bottom w:w="0" w:type="dxa"/>
+        <w:right w:w="108" w:type="dxa"/>
+      </w:tblCellMar>
     </w:tblPr>
   </w:style>
   <w:style w:type="character" w:styleId="PlaceholderText">
@@ -9555,7 +9638,871 @@
       <w:spacing w:before="100" w:beforeAutospacing="1" w:after="100" w:afterAutospacing="1"/>
     </w:pPr>
     <w:rPr>
-      <w:rFonts w:ascii="Times New Roman" w:eastAsiaTheme="minorEastAsia" w:hAnsi="Times New Roman"/>
+      <w:rFonts w:ascii="Times New Roman" w:hAnsi="Times New Roman"/>
+    </w:rPr>
+  </w:style>
+  <w:style w:type="paragraph" w:styleId="Revision">
+    <w:name w:val="Revision"/>
+    <w:hidden/>
+    <w:uiPriority w:val="99"/>
+    <w:semiHidden/>
+    <w:rsid w:val="001B135C"/>
+    <w:pPr>
+      <w:spacing w:after="0" w:line="240" w:lineRule="auto"/>
+    </w:pPr>
+    <w:rPr>
+      <w:sz w:val="24"/>
+      <w:szCs w:val="24"/>
+    </w:rPr>
+  </w:style>
+</w:styles>
+</file>
+
+<file path=word/stylesWithEffects.xml><?xml version="1.0" encoding="utf-8"?>
+<w:styles xmlns:wpc="http://schemas.microsoft.com/office/word/2010/wordprocessingCanvas" xmlns:mo="http://schemas.microsoft.com/office/mac/office/2008/main" xmlns:mc="http://schemas.openxmlformats.org/markup-compatibility/2006" xmlns:mv="urn:schemas-microsoft-com:mac:vml" xmlns:o="urn:schemas-microsoft-com:office:office" xmlns:r="http://schemas.openxmlformats.org/officeDocument/2006/relationships" xmlns:m="http://schemas.openxmlformats.org/officeDocument/2006/math" xmlns:v="urn:schemas-microsoft-com:vml" xmlns:wp14="http://schemas.microsoft.com/office/word/2010/wordprocessingDrawing" xmlns:wp="http://schemas.openxmlformats.org/drawingml/2006/wordprocessingDrawing" xmlns:w10="urn:schemas-microsoft-com:office:word" xmlns:w="http://schemas.openxmlformats.org/wordprocessingml/2006/main" xmlns:w14="http://schemas.microsoft.com/office/word/2010/wordml" xmlns:wpg="http://schemas.microsoft.com/office/word/2010/wordprocessingGroup" xmlns:wpi="http://schemas.microsoft.com/office/word/2010/wordprocessingInk" xmlns:wne="http://schemas.microsoft.com/office/word/2006/wordml" xmlns:wps="http://schemas.microsoft.com/office/word/2010/wordprocessingShape" mc:Ignorable="w14 wp14">
+  <w:docDefaults>
+    <w:rPrDefault>
+      <w:rPr>
+        <w:rFonts w:asciiTheme="minorHAnsi" w:eastAsiaTheme="minorHAnsi" w:hAnsiTheme="minorHAnsi" w:cstheme="minorBidi"/>
+        <w:sz w:val="22"/>
+        <w:szCs w:val="22"/>
+        <w:lang w:val="en-US" w:eastAsia="en-US" w:bidi="ar-SA"/>
+      </w:rPr>
+    </w:rPrDefault>
+    <w:pPrDefault>
+      <w:pPr>
+        <w:spacing w:after="160" w:line="259" w:lineRule="auto"/>
+      </w:pPr>
+    </w:pPrDefault>
+  </w:docDefaults>
+  <w:latentStyles w:defLockedState="0" w:defUIPriority="99" w:defSemiHidden="1" w:defUnhideWhenUsed="1" w:defQFormat="0" w:count="276">
+    <w:lsdException w:name="Normal" w:semiHidden="0" w:uiPriority="0" w:unhideWhenUsed="0" w:qFormat="1"/>
+    <w:lsdException w:name="heading 1" w:semiHidden="0" w:uiPriority="9" w:unhideWhenUsed="0" w:qFormat="1"/>
+    <w:lsdException w:name="heading 2" w:uiPriority="9" w:qFormat="1"/>
+    <w:lsdException w:name="heading 3" w:uiPriority="9" w:qFormat="1"/>
+    <w:lsdException w:name="heading 4" w:uiPriority="9" w:qFormat="1"/>
+    <w:lsdException w:name="heading 5" w:uiPriority="9" w:qFormat="1"/>
+    <w:lsdException w:name="heading 6" w:uiPriority="9" w:qFormat="1"/>
+    <w:lsdException w:name="heading 7" w:uiPriority="9" w:qFormat="1"/>
+    <w:lsdException w:name="heading 8" w:uiPriority="9" w:qFormat="1"/>
+    <w:lsdException w:name="heading 9" w:uiPriority="9" w:qFormat="1"/>
+    <w:lsdException w:name="toc 1" w:uiPriority="39" w:qFormat="1"/>
+    <w:lsdException w:name="toc 2" w:uiPriority="39" w:qFormat="1"/>
+    <w:lsdException w:name="toc 3" w:uiPriority="39" w:qFormat="1"/>
+    <w:lsdException w:name="toc 4" w:uiPriority="39"/>
+    <w:lsdException w:name="toc 5" w:uiPriority="39"/>
+    <w:lsdException w:name="toc 6" w:uiPriority="39"/>
+    <w:lsdException w:name="toc 7" w:uiPriority="39"/>
+    <w:lsdException w:name="toc 8" w:uiPriority="39"/>
+    <w:lsdException w:name="toc 9" w:uiPriority="39"/>
+    <w:lsdException w:name="caption" w:uiPriority="35" w:qFormat="1"/>
+    <w:lsdException w:name="Title" w:semiHidden="0" w:uiPriority="10" w:unhideWhenUsed="0" w:qFormat="1"/>
+    <w:lsdException w:name="Default Paragraph Font" w:uiPriority="1"/>
+    <w:lsdException w:name="Subtitle" w:semiHidden="0" w:uiPriority="11" w:unhideWhenUsed="0" w:qFormat="1"/>
+    <w:lsdException w:name="Strong" w:semiHidden="0" w:uiPriority="22" w:unhideWhenUsed="0" w:qFormat="1"/>
+    <w:lsdException w:name="Emphasis" w:semiHidden="0" w:uiPriority="20" w:unhideWhenUsed="0" w:qFormat="1"/>
+    <w:lsdException w:name="Table Grid" w:semiHidden="0" w:uiPriority="59" w:unhideWhenUsed="0"/>
+    <w:lsdException w:name="Note Level 1" w:semiHidden="0" w:unhideWhenUsed="0"/>
+    <w:lsdException w:name="Note Level 2" w:semiHidden="0" w:unhideWhenUsed="0"/>
+    <w:lsdException w:name="Note Level 3" w:semiHidden="0" w:unhideWhenUsed="0"/>
+    <w:lsdException w:name="Note Level 4" w:semiHidden="0" w:unhideWhenUsed="0"/>
+    <w:lsdException w:name="Note Level 5" w:semiHidden="0" w:unhideWhenUsed="0"/>
+    <w:lsdException w:name="Note Level 6" w:semiHidden="0" w:unhideWhenUsed="0"/>
+    <w:lsdException w:name="Note Level 7" w:semiHidden="0" w:unhideWhenUsed="0"/>
+    <w:lsdException w:name="Note Level 8" w:semiHidden="0" w:unhideWhenUsed="0"/>
+    <w:lsdException w:name="Note Level 9" w:semiHidden="0" w:unhideWhenUsed="0"/>
+    <w:lsdException w:name="Placeholder Text" w:unhideWhenUsed="0"/>
+    <w:lsdException w:name="No Spacing" w:semiHidden="0" w:uiPriority="1" w:unhideWhenUsed="0" w:qFormat="1"/>
+    <w:lsdException w:name="Light Shading" w:semiHidden="0" w:uiPriority="60" w:unhideWhenUsed="0"/>
+    <w:lsdException w:name="Light List" w:semiHidden="0" w:uiPriority="61" w:unhideWhenUsed="0"/>
+    <w:lsdException w:name="Light Grid" w:semiHidden="0" w:uiPriority="62" w:unhideWhenUsed="0"/>
+    <w:lsdException w:name="Medium Shading 1" w:semiHidden="0" w:uiPriority="63" w:unhideWhenUsed="0"/>
+    <w:lsdException w:name="Medium Shading 2" w:semiHidden="0" w:uiPriority="64" w:unhideWhenUsed="0"/>
+    <w:lsdException w:name="Medium List 1" w:semiHidden="0" w:uiPriority="65" w:unhideWhenUsed="0"/>
+    <w:lsdException w:name="Medium List 2" w:semiHidden="0" w:uiPriority="66" w:unhideWhenUsed="0"/>
+    <w:lsdException w:name="Medium Grid 1" w:semiHidden="0" w:uiPriority="67" w:unhideWhenUsed="0"/>
+    <w:lsdException w:name="Medium Grid 2" w:semiHidden="0" w:uiPriority="68" w:unhideWhenUsed="0"/>
+    <w:lsdException w:name="Medium Grid 3" w:semiHidden="0" w:uiPriority="69" w:unhideWhenUsed="0"/>
+    <w:lsdException w:name="Dark List" w:semiHidden="0" w:uiPriority="70" w:unhideWhenUsed="0"/>
+    <w:lsdException w:name="Colorful Shading" w:semiHidden="0" w:uiPriority="71" w:unhideWhenUsed="0"/>
+    <w:lsdException w:name="Colorful List" w:semiHidden="0" w:uiPriority="72" w:unhideWhenUsed="0"/>
+    <w:lsdException w:name="Colorful Grid" w:semiHidden="0" w:uiPriority="73" w:unhideWhenUsed="0"/>
+    <w:lsdException w:name="Light Shading Accent 1" w:semiHidden="0" w:uiPriority="60" w:unhideWhenUsed="0"/>
+    <w:lsdException w:name="Light List Accent 1" w:semiHidden="0" w:uiPriority="61" w:unhideWhenUsed="0"/>
+    <w:lsdException w:name="Light Grid Accent 1" w:semiHidden="0" w:uiPriority="62" w:unhideWhenUsed="0"/>
+    <w:lsdException w:name="Medium Shading 1 Accent 1" w:semiHidden="0" w:uiPriority="63" w:unhideWhenUsed="0"/>
+    <w:lsdException w:name="Medium Shading 2 Accent 1" w:semiHidden="0" w:uiPriority="64" w:unhideWhenUsed="0"/>
+    <w:lsdException w:name="Medium List 1 Accent 1" w:semiHidden="0" w:uiPriority="65" w:unhideWhenUsed="0"/>
+    <w:lsdException w:name="Revision" w:unhideWhenUsed="0"/>
+    <w:lsdException w:name="List Paragraph" w:semiHidden="0" w:uiPriority="34" w:unhideWhenUsed="0" w:qFormat="1"/>
+    <w:lsdException w:name="Quote" w:semiHidden="0" w:uiPriority="29" w:unhideWhenUsed="0" w:qFormat="1"/>
+    <w:lsdException w:name="Intense Quote" w:semiHidden="0" w:uiPriority="30" w:unhideWhenUsed="0" w:qFormat="1"/>
+    <w:lsdException w:name="Medium List 2 Accent 1" w:semiHidden="0" w:uiPriority="66" w:unhideWhenUsed="0"/>
+    <w:lsdException w:name="Medium Grid 1 Accent 1" w:semiHidden="0" w:uiPriority="67" w:unhideWhenUsed="0"/>
+    <w:lsdException w:name="Medium Grid 2 Accent 1" w:semiHidden="0" w:uiPriority="68" w:unhideWhenUsed="0"/>
+    <w:lsdException w:name="Medium Grid 3 Accent 1" w:semiHidden="0" w:uiPriority="69" w:unhideWhenUsed="0"/>
+    <w:lsdException w:name="Dark List Accent 1" w:semiHidden="0" w:uiPriority="70" w:unhideWhenUsed="0"/>
+    <w:lsdException w:name="Colorful Shading Accent 1" w:semiHidden="0" w:uiPriority="71" w:unhideWhenUsed="0"/>
+    <w:lsdException w:name="Colorful List Accent 1" w:semiHidden="0" w:uiPriority="72" w:unhideWhenUsed="0"/>
+    <w:lsdException w:name="Colorful Grid Accent 1" w:semiHidden="0" w:uiPriority="73" w:unhideWhenUsed="0"/>
+    <w:lsdException w:name="Light Shading Accent 2" w:semiHidden="0" w:uiPriority="60" w:unhideWhenUsed="0"/>
+    <w:lsdException w:name="Light List Accent 2" w:semiHidden="0" w:uiPriority="61" w:unhideWhenUsed="0"/>
+    <w:lsdException w:name="Light Grid Accent 2" w:semiHidden="0" w:uiPriority="62" w:unhideWhenUsed="0"/>
+    <w:lsdException w:name="Medium Shading 1 Accent 2" w:semiHidden="0" w:uiPriority="63" w:unhideWhenUsed="0"/>
+    <w:lsdException w:name="Medium Shading 2 Accent 2" w:semiHidden="0" w:uiPriority="64" w:unhideWhenUsed="0"/>
+    <w:lsdException w:name="Medium List 1 Accent 2" w:semiHidden="0" w:uiPriority="65" w:unhideWhenUsed="0"/>
+    <w:lsdException w:name="Medium List 2 Accent 2" w:semiHidden="0" w:uiPriority="66" w:unhideWhenUsed="0"/>
+    <w:lsdException w:name="Medium Grid 1 Accent 2" w:semiHidden="0" w:uiPriority="67" w:unhideWhenUsed="0"/>
+    <w:lsdException w:name="Medium Grid 2 Accent 2" w:semiHidden="0" w:uiPriority="68" w:unhideWhenUsed="0"/>
+    <w:lsdException w:name="Medium Grid 3 Accent 2" w:semiHidden="0" w:uiPriority="69" w:unhideWhenUsed="0"/>
+    <w:lsdException w:name="Dark List Accent 2" w:semiHidden="0" w:uiPriority="70" w:unhideWhenUsed="0"/>
+    <w:lsdException w:name="Colorful Shading Accent 2" w:semiHidden="0" w:uiPriority="71" w:unhideWhenUsed="0"/>
+    <w:lsdException w:name="Colorful List Accent 2" w:semiHidden="0" w:uiPriority="72" w:unhideWhenUsed="0"/>
+    <w:lsdException w:name="Colorful Grid Accent 2" w:semiHidden="0" w:uiPriority="73" w:unhideWhenUsed="0"/>
+    <w:lsdException w:name="Light Shading Accent 3" w:semiHidden="0" w:uiPriority="60" w:unhideWhenUsed="0"/>
+    <w:lsdException w:name="Light List Accent 3" w:semiHidden="0" w:uiPriority="61" w:unhideWhenUsed="0"/>
+    <w:lsdException w:name="Light Grid Accent 3" w:semiHidden="0" w:uiPriority="62" w:unhideWhenUsed="0"/>
+    <w:lsdException w:name="Medium Shading 1 Accent 3" w:semiHidden="0" w:uiPriority="63" w:unhideWhenUsed="0"/>
+    <w:lsdException w:name="Medium Shading 2 Accent 3" w:semiHidden="0" w:uiPriority="64" w:unhideWhenUsed="0"/>
+    <w:lsdException w:name="Medium List 1 Accent 3" w:semiHidden="0" w:uiPriority="65" w:unhideWhenUsed="0"/>
+    <w:lsdException w:name="Medium List 2 Accent 3" w:semiHidden="0" w:uiPriority="66" w:unhideWhenUsed="0"/>
+    <w:lsdException w:name="Medium Grid 1 Accent 3" w:semiHidden="0" w:uiPriority="67" w:unhideWhenUsed="0"/>
+    <w:lsdException w:name="Medium Grid 2 Accent 3" w:semiHidden="0" w:uiPriority="68" w:unhideWhenUsed="0"/>
+    <w:lsdException w:name="Medium Grid 3 Accent 3" w:semiHidden="0" w:uiPriority="69" w:unhideWhenUsed="0"/>
+    <w:lsdException w:name="Dark List Accent 3" w:semiHidden="0" w:uiPriority="70" w:unhideWhenUsed="0"/>
+    <w:lsdException w:name="Colorful Shading Accent 3" w:semiHidden="0" w:uiPriority="71" w:unhideWhenUsed="0"/>
+    <w:lsdException w:name="Colorful List Accent 3" w:semiHidden="0" w:uiPriority="72" w:unhideWhenUsed="0"/>
+    <w:lsdException w:name="Colorful Grid Accent 3" w:semiHidden="0" w:uiPriority="73" w:unhideWhenUsed="0"/>
+    <w:lsdException w:name="Light Shading Accent 4" w:semiHidden="0" w:uiPriority="60" w:unhideWhenUsed="0"/>
+    <w:lsdException w:name="Light List Accent 4" w:semiHidden="0" w:uiPriority="61" w:unhideWhenUsed="0"/>
+    <w:lsdException w:name="Light Grid Accent 4" w:semiHidden="0" w:uiPriority="62" w:unhideWhenUsed="0"/>
+    <w:lsdException w:name="Medium Shading 1 Accent 4" w:semiHidden="0" w:uiPriority="63" w:unhideWhenUsed="0"/>
+    <w:lsdException w:name="Medium Shading 2 Accent 4" w:semiHidden="0" w:uiPriority="64" w:unhideWhenUsed="0"/>
+    <w:lsdException w:name="Medium List 1 Accent 4" w:semiHidden="0" w:uiPriority="65" w:unhideWhenUsed="0"/>
+    <w:lsdException w:name="Medium List 2 Accent 4" w:semiHidden="0" w:uiPriority="66" w:unhideWhenUsed="0"/>
+    <w:lsdException w:name="Medium Grid 1 Accent 4" w:semiHidden="0" w:uiPriority="67" w:unhideWhenUsed="0"/>
+    <w:lsdException w:name="Medium Grid 2 Accent 4" w:semiHidden="0" w:uiPriority="68" w:unhideWhenUsed="0"/>
+    <w:lsdException w:name="Medium Grid 3 Accent 4" w:semiHidden="0" w:uiPriority="69" w:unhideWhenUsed="0"/>
+    <w:lsdException w:name="Dark List Accent 4" w:semiHidden="0" w:uiPriority="70" w:unhideWhenUsed="0"/>
+    <w:lsdException w:name="Colorful Shading Accent 4" w:semiHidden="0" w:uiPriority="71" w:unhideWhenUsed="0"/>
+    <w:lsdException w:name="Colorful List Accent 4" w:semiHidden="0" w:uiPriority="72" w:unhideWhenUsed="0"/>
+    <w:lsdException w:name="Colorful Grid Accent 4" w:semiHidden="0" w:uiPriority="73" w:unhideWhenUsed="0"/>
+    <w:lsdException w:name="Light Shading Accent 5" w:semiHidden="0" w:uiPriority="60" w:unhideWhenUsed="0"/>
+    <w:lsdException w:name="Light List Accent 5" w:semiHidden="0" w:uiPriority="61" w:unhideWhenUsed="0"/>
+    <w:lsdException w:name="Light Grid Accent 5" w:semiHidden="0" w:uiPriority="62" w:unhideWhenUsed="0"/>
+    <w:lsdException w:name="Medium Shading 1 Accent 5" w:semiHidden="0" w:uiPriority="63" w:unhideWhenUsed="0"/>
+    <w:lsdException w:name="Medium Shading 2 Accent 5" w:semiHidden="0" w:uiPriority="64" w:unhideWhenUsed="0"/>
+    <w:lsdException w:name="Medium List 1 Accent 5" w:semiHidden="0" w:uiPriority="65" w:unhideWhenUsed="0"/>
+    <w:lsdException w:name="Medium List 2 Accent 5" w:semiHidden="0" w:uiPriority="66" w:unhideWhenUsed="0"/>
+    <w:lsdException w:name="Medium Grid 1 Accent 5" w:semiHidden="0" w:uiPriority="67" w:unhideWhenUsed="0"/>
+    <w:lsdException w:name="Medium Grid 2 Accent 5" w:semiHidden="0" w:uiPriority="68" w:unhideWhenUsed="0"/>
+    <w:lsdException w:name="Medium Grid 3 Accent 5" w:semiHidden="0" w:uiPriority="69" w:unhideWhenUsed="0"/>
+    <w:lsdException w:name="Dark List Accent 5" w:semiHidden="0" w:uiPriority="70" w:unhideWhenUsed="0"/>
+    <w:lsdException w:name="Colorful Shading Accent 5" w:semiHidden="0" w:uiPriority="71" w:unhideWhenUsed="0"/>
+    <w:lsdException w:name="Colorful List Accent 5" w:semiHidden="0" w:uiPriority="72" w:unhideWhenUsed="0"/>
+    <w:lsdException w:name="Colorful Grid Accent 5" w:semiHidden="0" w:uiPriority="73" w:unhideWhenUsed="0"/>
+    <w:lsdException w:name="Light Shading Accent 6" w:semiHidden="0" w:uiPriority="60" w:unhideWhenUsed="0"/>
+    <w:lsdException w:name="Light List Accent 6" w:semiHidden="0" w:uiPriority="61" w:unhideWhenUsed="0"/>
+    <w:lsdException w:name="Light Grid Accent 6" w:semiHidden="0" w:uiPriority="62" w:unhideWhenUsed="0"/>
+    <w:lsdException w:name="Medium Shading 1 Accent 6" w:semiHidden="0" w:uiPriority="63" w:unhideWhenUsed="0"/>
+    <w:lsdException w:name="Medium Shading 2 Accent 6" w:semiHidden="0" w:uiPriority="64" w:unhideWhenUsed="0"/>
+    <w:lsdException w:name="Medium List 1 Accent 6" w:semiHidden="0" w:uiPriority="65" w:unhideWhenUsed="0"/>
+    <w:lsdException w:name="Medium List 2 Accent 6" w:semiHidden="0" w:uiPriority="66" w:unhideWhenUsed="0"/>
+    <w:lsdException w:name="Medium Grid 1 Accent 6" w:semiHidden="0" w:uiPriority="67" w:unhideWhenUsed="0"/>
+    <w:lsdException w:name="Medium Grid 2 Accent 6" w:semiHidden="0" w:uiPriority="68" w:unhideWhenUsed="0"/>
+    <w:lsdException w:name="Medium Grid 3 Accent 6" w:semiHidden="0" w:uiPriority="69" w:unhideWhenUsed="0"/>
+    <w:lsdException w:name="Dark List Accent 6" w:semiHidden="0" w:uiPriority="70" w:unhideWhenUsed="0"/>
+    <w:lsdException w:name="Colorful Shading Accent 6" w:semiHidden="0" w:uiPriority="71" w:unhideWhenUsed="0"/>
+    <w:lsdException w:name="Colorful List Accent 6" w:semiHidden="0" w:uiPriority="72" w:unhideWhenUsed="0"/>
+    <w:lsdException w:name="Colorful Grid Accent 6" w:semiHidden="0" w:uiPriority="73" w:unhideWhenUsed="0"/>
+    <w:lsdException w:name="Subtle Emphasis" w:semiHidden="0" w:uiPriority="19" w:unhideWhenUsed="0" w:qFormat="1"/>
+    <w:lsdException w:name="Intense Emphasis" w:semiHidden="0" w:uiPriority="21" w:unhideWhenUsed="0" w:qFormat="1"/>
+    <w:lsdException w:name="Subtle Reference" w:semiHidden="0" w:uiPriority="31" w:unhideWhenUsed="0" w:qFormat="1"/>
+    <w:lsdException w:name="Intense Reference" w:semiHidden="0" w:uiPriority="32" w:unhideWhenUsed="0" w:qFormat="1"/>
+    <w:lsdException w:name="Book Title" w:semiHidden="0" w:uiPriority="33" w:unhideWhenUsed="0" w:qFormat="1"/>
+    <w:lsdException w:name="Bibliography" w:uiPriority="37"/>
+    <w:lsdException w:name="TOC Heading" w:uiPriority="39" w:qFormat="1"/>
+  </w:latentStyles>
+  <w:style w:type="paragraph" w:default="1" w:styleId="Normal">
+    <w:name w:val="Normal"/>
+    <w:qFormat/>
+    <w:rsid w:val="00571C91"/>
+    <w:pPr>
+      <w:spacing w:after="0" w:line="240" w:lineRule="auto"/>
+    </w:pPr>
+    <w:rPr>
+      <w:rFonts w:eastAsiaTheme="minorEastAsia"/>
+      <w:sz w:val="24"/>
+      <w:szCs w:val="24"/>
+    </w:rPr>
+  </w:style>
+  <w:style w:type="paragraph" w:styleId="Heading1">
+    <w:name w:val="heading 1"/>
+    <w:basedOn w:val="Normal"/>
+    <w:next w:val="Normal"/>
+    <w:link w:val="Heading1Char"/>
+    <w:autoRedefine/>
+    <w:uiPriority w:val="9"/>
+    <w:qFormat/>
+    <w:rsid w:val="0081112A"/>
+    <w:pPr>
+      <w:keepNext/>
+      <w:keepLines/>
+      <w:spacing w:before="480"/>
+      <w:jc w:val="center"/>
+      <w:outlineLvl w:val="0"/>
+    </w:pPr>
+    <w:rPr>
+      <w:rFonts w:ascii="Cambria" w:eastAsia="Times New Roman" w:hAnsi="Cambria"/>
+      <w:b/>
+      <w:bCs/>
+      <w:color w:val="365F91"/>
+      <w:sz w:val="28"/>
+      <w:szCs w:val="28"/>
+    </w:rPr>
+  </w:style>
+  <w:style w:type="paragraph" w:styleId="Heading2">
+    <w:name w:val="heading 2"/>
+    <w:basedOn w:val="Normal"/>
+    <w:next w:val="Normal"/>
+    <w:link w:val="Heading2Char"/>
+    <w:uiPriority w:val="9"/>
+    <w:unhideWhenUsed/>
+    <w:qFormat/>
+    <w:rsid w:val="00935AD0"/>
+    <w:pPr>
+      <w:keepNext/>
+      <w:keepLines/>
+      <w:spacing w:before="200"/>
+      <w:outlineLvl w:val="1"/>
+    </w:pPr>
+    <w:rPr>
+      <w:rFonts w:ascii="Cambria" w:eastAsia="Times New Roman" w:hAnsi="Cambria"/>
+      <w:b/>
+      <w:bCs/>
+      <w:color w:val="4F81BD"/>
+      <w:sz w:val="26"/>
+      <w:szCs w:val="26"/>
+    </w:rPr>
+  </w:style>
+  <w:style w:type="paragraph" w:styleId="Heading3">
+    <w:name w:val="heading 3"/>
+    <w:basedOn w:val="Normal"/>
+    <w:next w:val="Normal"/>
+    <w:link w:val="Heading3Char"/>
+    <w:uiPriority w:val="9"/>
+    <w:unhideWhenUsed/>
+    <w:qFormat/>
+    <w:rsid w:val="00935AD0"/>
+    <w:pPr>
+      <w:keepNext/>
+      <w:keepLines/>
+      <w:spacing w:before="200"/>
+      <w:outlineLvl w:val="2"/>
+    </w:pPr>
+    <w:rPr>
+      <w:rFonts w:ascii="Cambria" w:eastAsia="Times New Roman" w:hAnsi="Cambria"/>
+      <w:b/>
+      <w:bCs/>
+      <w:color w:val="4F81BD"/>
+    </w:rPr>
+  </w:style>
+  <w:style w:type="paragraph" w:styleId="Heading4">
+    <w:name w:val="heading 4"/>
+    <w:basedOn w:val="Normal"/>
+    <w:next w:val="Normal"/>
+    <w:link w:val="Heading4Char"/>
+    <w:uiPriority w:val="9"/>
+    <w:unhideWhenUsed/>
+    <w:qFormat/>
+    <w:rsid w:val="005D48B6"/>
+    <w:pPr>
+      <w:keepNext/>
+      <w:keepLines/>
+      <w:spacing w:before="40"/>
+      <w:outlineLvl w:val="3"/>
+    </w:pPr>
+    <w:rPr>
+      <w:rFonts w:asciiTheme="majorHAnsi" w:eastAsiaTheme="majorEastAsia" w:hAnsiTheme="majorHAnsi" w:cstheme="majorBidi"/>
+      <w:i/>
+      <w:iCs/>
+      <w:color w:val="2E74B5" w:themeColor="accent1" w:themeShade="BF"/>
+    </w:rPr>
+  </w:style>
+  <w:style w:type="paragraph" w:styleId="Heading5">
+    <w:name w:val="heading 5"/>
+    <w:basedOn w:val="Normal"/>
+    <w:next w:val="Normal"/>
+    <w:link w:val="Heading5Char"/>
+    <w:uiPriority w:val="9"/>
+    <w:unhideWhenUsed/>
+    <w:qFormat/>
+    <w:rsid w:val="007E0232"/>
+    <w:pPr>
+      <w:keepNext/>
+      <w:keepLines/>
+      <w:spacing w:before="40"/>
+      <w:outlineLvl w:val="4"/>
+    </w:pPr>
+    <w:rPr>
+      <w:rFonts w:asciiTheme="majorHAnsi" w:eastAsiaTheme="majorEastAsia" w:hAnsiTheme="majorHAnsi" w:cstheme="majorBidi"/>
+      <w:color w:val="2E74B5" w:themeColor="accent1" w:themeShade="BF"/>
+    </w:rPr>
+  </w:style>
+  <w:style w:type="character" w:default="1" w:styleId="DefaultParagraphFont">
+    <w:name w:val="Default Paragraph Font"/>
+    <w:uiPriority w:val="1"/>
+    <w:semiHidden/>
+    <w:unhideWhenUsed/>
+    <w:rsid w:val="00571C91"/>
+  </w:style>
+  <w:style w:type="table" w:default="1" w:styleId="TableNormal">
+    <w:name w:val="Normal Table"/>
+    <w:uiPriority w:val="99"/>
+    <w:semiHidden/>
+    <w:unhideWhenUsed/>
+    <w:tblPr>
+      <w:tblInd w:w="0" w:type="dxa"/>
+      <w:tblCellMar>
+        <w:top w:w="0" w:type="dxa"/>
+        <w:left w:w="108" w:type="dxa"/>
+        <w:bottom w:w="0" w:type="dxa"/>
+        <w:right w:w="108" w:type="dxa"/>
+      </w:tblCellMar>
+    </w:tblPr>
+  </w:style>
+  <w:style w:type="numbering" w:default="1" w:styleId="NoList">
+    <w:name w:val="No List"/>
+    <w:uiPriority w:val="99"/>
+    <w:semiHidden/>
+    <w:unhideWhenUsed/>
+    <w:rsid w:val="00571C91"/>
+  </w:style>
+  <w:style w:type="paragraph" w:styleId="ListParagraph">
+    <w:name w:val="List Paragraph"/>
+    <w:basedOn w:val="Normal"/>
+    <w:uiPriority w:val="34"/>
+    <w:qFormat/>
+    <w:rsid w:val="00935AD0"/>
+    <w:pPr>
+      <w:ind w:left="720"/>
+      <w:contextualSpacing/>
+    </w:pPr>
+  </w:style>
+  <w:style w:type="character" w:customStyle="1" w:styleId="Heading1Char">
+    <w:name w:val="Heading 1 Char"/>
+    <w:link w:val="Heading1"/>
+    <w:uiPriority w:val="9"/>
+    <w:rsid w:val="0081112A"/>
+    <w:rPr>
+      <w:rFonts w:ascii="Cambria" w:eastAsia="Times New Roman" w:hAnsi="Cambria"/>
+      <w:b/>
+      <w:bCs/>
+      <w:color w:val="365F91"/>
+      <w:sz w:val="28"/>
+      <w:szCs w:val="28"/>
+    </w:rPr>
+  </w:style>
+  <w:style w:type="character" w:customStyle="1" w:styleId="Heading2Char">
+    <w:name w:val="Heading 2 Char"/>
+    <w:link w:val="Heading2"/>
+    <w:uiPriority w:val="9"/>
+    <w:rsid w:val="00935AD0"/>
+    <w:rPr>
+      <w:rFonts w:ascii="Cambria" w:eastAsia="Times New Roman" w:hAnsi="Cambria" w:cs="Times New Roman"/>
+      <w:b/>
+      <w:bCs/>
+      <w:color w:val="4F81BD"/>
+      <w:sz w:val="26"/>
+      <w:szCs w:val="26"/>
+    </w:rPr>
+  </w:style>
+  <w:style w:type="character" w:customStyle="1" w:styleId="Heading3Char">
+    <w:name w:val="Heading 3 Char"/>
+    <w:link w:val="Heading3"/>
+    <w:uiPriority w:val="9"/>
+    <w:rsid w:val="00935AD0"/>
+    <w:rPr>
+      <w:rFonts w:ascii="Cambria" w:eastAsia="Times New Roman" w:hAnsi="Cambria" w:cs="Times New Roman"/>
+      <w:b/>
+      <w:bCs/>
+      <w:color w:val="4F81BD"/>
+    </w:rPr>
+  </w:style>
+  <w:style w:type="character" w:customStyle="1" w:styleId="Heading4Char">
+    <w:name w:val="Heading 4 Char"/>
+    <w:basedOn w:val="DefaultParagraphFont"/>
+    <w:link w:val="Heading4"/>
+    <w:uiPriority w:val="9"/>
+    <w:rsid w:val="005D48B6"/>
+    <w:rPr>
+      <w:rFonts w:asciiTheme="majorHAnsi" w:eastAsiaTheme="majorEastAsia" w:hAnsiTheme="majorHAnsi" w:cstheme="majorBidi"/>
+      <w:i/>
+      <w:iCs/>
+      <w:color w:val="2E74B5" w:themeColor="accent1" w:themeShade="BF"/>
+    </w:rPr>
+  </w:style>
+  <w:style w:type="character" w:styleId="Hyperlink">
+    <w:name w:val="Hyperlink"/>
+    <w:uiPriority w:val="99"/>
+    <w:unhideWhenUsed/>
+    <w:rsid w:val="00935AD0"/>
+    <w:rPr>
+      <w:color w:val="0000FF"/>
+      <w:u w:val="single"/>
+    </w:rPr>
+  </w:style>
+  <w:style w:type="character" w:customStyle="1" w:styleId="Heading5Char">
+    <w:name w:val="Heading 5 Char"/>
+    <w:basedOn w:val="DefaultParagraphFont"/>
+    <w:link w:val="Heading5"/>
+    <w:uiPriority w:val="9"/>
+    <w:rsid w:val="007E0232"/>
+    <w:rPr>
+      <w:rFonts w:asciiTheme="majorHAnsi" w:eastAsiaTheme="majorEastAsia" w:hAnsiTheme="majorHAnsi" w:cstheme="majorBidi"/>
+      <w:color w:val="2E74B5" w:themeColor="accent1" w:themeShade="BF"/>
+    </w:rPr>
+  </w:style>
+  <w:style w:type="paragraph" w:styleId="BalloonText">
+    <w:name w:val="Balloon Text"/>
+    <w:basedOn w:val="Normal"/>
+    <w:link w:val="BalloonTextChar"/>
+    <w:uiPriority w:val="99"/>
+    <w:semiHidden/>
+    <w:unhideWhenUsed/>
+    <w:rsid w:val="00935AD0"/>
+    <w:rPr>
+      <w:rFonts w:ascii="Tahoma" w:hAnsi="Tahoma" w:cs="Tahoma"/>
+      <w:sz w:val="16"/>
+      <w:szCs w:val="16"/>
+    </w:rPr>
+  </w:style>
+  <w:style w:type="character" w:customStyle="1" w:styleId="BalloonTextChar">
+    <w:name w:val="Balloon Text Char"/>
+    <w:link w:val="BalloonText"/>
+    <w:uiPriority w:val="99"/>
+    <w:semiHidden/>
+    <w:rsid w:val="00935AD0"/>
+    <w:rPr>
+      <w:rFonts w:ascii="Tahoma" w:eastAsia="Calibri" w:hAnsi="Tahoma" w:cs="Tahoma"/>
+      <w:sz w:val="16"/>
+      <w:szCs w:val="16"/>
+    </w:rPr>
+  </w:style>
+  <w:style w:type="paragraph" w:styleId="TOCHeading">
+    <w:name w:val="TOC Heading"/>
+    <w:basedOn w:val="Heading1"/>
+    <w:next w:val="Normal"/>
+    <w:uiPriority w:val="39"/>
+    <w:unhideWhenUsed/>
+    <w:qFormat/>
+    <w:rsid w:val="00935AD0"/>
+    <w:pPr>
+      <w:outlineLvl w:val="9"/>
+    </w:pPr>
+  </w:style>
+  <w:style w:type="paragraph" w:styleId="TOC2">
+    <w:name w:val="toc 2"/>
+    <w:basedOn w:val="Normal"/>
+    <w:next w:val="Normal"/>
+    <w:autoRedefine/>
+    <w:uiPriority w:val="39"/>
+    <w:unhideWhenUsed/>
+    <w:qFormat/>
+    <w:rsid w:val="00935AD0"/>
+    <w:pPr>
+      <w:tabs>
+        <w:tab w:val="right" w:leader="dot" w:pos="9350"/>
+      </w:tabs>
+      <w:spacing w:after="100"/>
+      <w:ind w:left="220"/>
+    </w:pPr>
+    <w:rPr>
+      <w:rFonts w:eastAsia="Times New Roman"/>
+      <w:noProof/>
+    </w:rPr>
+  </w:style>
+  <w:style w:type="paragraph" w:styleId="TOC1">
+    <w:name w:val="toc 1"/>
+    <w:basedOn w:val="Normal"/>
+    <w:next w:val="Normal"/>
+    <w:autoRedefine/>
+    <w:uiPriority w:val="39"/>
+    <w:unhideWhenUsed/>
+    <w:qFormat/>
+    <w:rsid w:val="00935AD0"/>
+    <w:pPr>
+      <w:tabs>
+        <w:tab w:val="right" w:leader="dot" w:pos="9350"/>
+      </w:tabs>
+      <w:spacing w:after="100"/>
+    </w:pPr>
+    <w:rPr>
+      <w:rFonts w:eastAsia="Times New Roman"/>
+    </w:rPr>
+  </w:style>
+  <w:style w:type="paragraph" w:styleId="TOC3">
+    <w:name w:val="toc 3"/>
+    <w:basedOn w:val="Normal"/>
+    <w:next w:val="Normal"/>
+    <w:autoRedefine/>
+    <w:uiPriority w:val="39"/>
+    <w:unhideWhenUsed/>
+    <w:qFormat/>
+    <w:rsid w:val="00935AD0"/>
+    <w:pPr>
+      <w:spacing w:after="100"/>
+      <w:ind w:left="440"/>
+    </w:pPr>
+    <w:rPr>
+      <w:rFonts w:eastAsia="Times New Roman"/>
+    </w:rPr>
+  </w:style>
+  <w:style w:type="paragraph" w:styleId="Header">
+    <w:name w:val="header"/>
+    <w:basedOn w:val="Normal"/>
+    <w:link w:val="HeaderChar"/>
+    <w:uiPriority w:val="99"/>
+    <w:unhideWhenUsed/>
+    <w:rsid w:val="00935AD0"/>
+    <w:pPr>
+      <w:tabs>
+        <w:tab w:val="center" w:pos="4680"/>
+        <w:tab w:val="right" w:pos="9360"/>
+      </w:tabs>
+    </w:pPr>
+  </w:style>
+  <w:style w:type="character" w:customStyle="1" w:styleId="HeaderChar">
+    <w:name w:val="Header Char"/>
+    <w:basedOn w:val="DefaultParagraphFont"/>
+    <w:link w:val="Header"/>
+    <w:uiPriority w:val="99"/>
+    <w:rsid w:val="00935AD0"/>
+    <w:rPr>
+      <w:rFonts w:ascii="Calibri" w:eastAsia="Calibri" w:hAnsi="Calibri" w:cs="Times New Roman"/>
+    </w:rPr>
+  </w:style>
+  <w:style w:type="paragraph" w:styleId="Footer">
+    <w:name w:val="footer"/>
+    <w:basedOn w:val="Normal"/>
+    <w:link w:val="FooterChar"/>
+    <w:uiPriority w:val="99"/>
+    <w:unhideWhenUsed/>
+    <w:rsid w:val="00935AD0"/>
+    <w:pPr>
+      <w:tabs>
+        <w:tab w:val="center" w:pos="4680"/>
+        <w:tab w:val="right" w:pos="9360"/>
+      </w:tabs>
+    </w:pPr>
+  </w:style>
+  <w:style w:type="character" w:customStyle="1" w:styleId="FooterChar">
+    <w:name w:val="Footer Char"/>
+    <w:basedOn w:val="DefaultParagraphFont"/>
+    <w:link w:val="Footer"/>
+    <w:uiPriority w:val="99"/>
+    <w:rsid w:val="00935AD0"/>
+    <w:rPr>
+      <w:rFonts w:ascii="Calibri" w:eastAsia="Calibri" w:hAnsi="Calibri" w:cs="Times New Roman"/>
+    </w:rPr>
+  </w:style>
+  <w:style w:type="paragraph" w:styleId="Caption">
+    <w:name w:val="caption"/>
+    <w:basedOn w:val="Normal"/>
+    <w:next w:val="Normal"/>
+    <w:uiPriority w:val="35"/>
+    <w:unhideWhenUsed/>
+    <w:qFormat/>
+    <w:rsid w:val="00935AD0"/>
+    <w:rPr>
+      <w:b/>
+      <w:bCs/>
+      <w:color w:val="4F81BD"/>
+      <w:sz w:val="18"/>
+      <w:szCs w:val="18"/>
+    </w:rPr>
+  </w:style>
+  <w:style w:type="paragraph" w:customStyle="1" w:styleId="CCode">
+    <w:name w:val="C_Code"/>
+    <w:basedOn w:val="Normal"/>
+    <w:link w:val="CCodeChar"/>
+    <w:qFormat/>
+    <w:rsid w:val="00935AD0"/>
+    <w:pPr>
+      <w:spacing w:after="120"/>
+      <w:ind w:left="720"/>
+    </w:pPr>
+    <w:rPr>
+      <w:rFonts w:eastAsia="Times New Roman"/>
+      <w:color w:val="548DD4"/>
+      <w:kern w:val="28"/>
+      <w:sz w:val="18"/>
+      <w:szCs w:val="18"/>
+    </w:rPr>
+  </w:style>
+  <w:style w:type="character" w:customStyle="1" w:styleId="CCodeChar">
+    <w:name w:val="C_Code Char"/>
+    <w:link w:val="CCode"/>
+    <w:rsid w:val="00935AD0"/>
+    <w:rPr>
+      <w:rFonts w:ascii="Calibri" w:eastAsia="Times New Roman" w:hAnsi="Calibri" w:cs="Times New Roman"/>
+      <w:color w:val="548DD4"/>
+      <w:kern w:val="28"/>
+      <w:sz w:val="18"/>
+      <w:szCs w:val="18"/>
+    </w:rPr>
+  </w:style>
+  <w:style w:type="paragraph" w:styleId="DocumentMap">
+    <w:name w:val="Document Map"/>
+    <w:basedOn w:val="Normal"/>
+    <w:link w:val="DocumentMapChar"/>
+    <w:uiPriority w:val="99"/>
+    <w:semiHidden/>
+    <w:unhideWhenUsed/>
+    <w:rsid w:val="00935AD0"/>
+    <w:rPr>
+      <w:rFonts w:ascii="Tahoma" w:hAnsi="Tahoma" w:cs="Tahoma"/>
+      <w:sz w:val="16"/>
+      <w:szCs w:val="16"/>
+    </w:rPr>
+  </w:style>
+  <w:style w:type="character" w:customStyle="1" w:styleId="DocumentMapChar">
+    <w:name w:val="Document Map Char"/>
+    <w:link w:val="DocumentMap"/>
+    <w:uiPriority w:val="99"/>
+    <w:semiHidden/>
+    <w:rsid w:val="00935AD0"/>
+    <w:rPr>
+      <w:rFonts w:ascii="Tahoma" w:eastAsia="Calibri" w:hAnsi="Tahoma" w:cs="Tahoma"/>
+      <w:sz w:val="16"/>
+      <w:szCs w:val="16"/>
+    </w:rPr>
+  </w:style>
+  <w:style w:type="paragraph" w:styleId="TOC4">
+    <w:name w:val="toc 4"/>
+    <w:basedOn w:val="Normal"/>
+    <w:next w:val="Normal"/>
+    <w:autoRedefine/>
+    <w:uiPriority w:val="39"/>
+    <w:unhideWhenUsed/>
+    <w:rsid w:val="00935AD0"/>
+    <w:pPr>
+      <w:spacing w:after="100"/>
+      <w:ind w:left="660"/>
+    </w:pPr>
+    <w:rPr>
+      <w:rFonts w:eastAsia="Times New Roman"/>
+    </w:rPr>
+  </w:style>
+  <w:style w:type="paragraph" w:styleId="TOC5">
+    <w:name w:val="toc 5"/>
+    <w:basedOn w:val="Normal"/>
+    <w:next w:val="Normal"/>
+    <w:autoRedefine/>
+    <w:uiPriority w:val="39"/>
+    <w:unhideWhenUsed/>
+    <w:rsid w:val="00935AD0"/>
+    <w:pPr>
+      <w:spacing w:after="100"/>
+      <w:ind w:left="880"/>
+    </w:pPr>
+    <w:rPr>
+      <w:rFonts w:eastAsia="Times New Roman"/>
+    </w:rPr>
+  </w:style>
+  <w:style w:type="paragraph" w:styleId="TOC6">
+    <w:name w:val="toc 6"/>
+    <w:basedOn w:val="Normal"/>
+    <w:next w:val="Normal"/>
+    <w:autoRedefine/>
+    <w:uiPriority w:val="39"/>
+    <w:unhideWhenUsed/>
+    <w:rsid w:val="00935AD0"/>
+    <w:pPr>
+      <w:spacing w:after="100"/>
+      <w:ind w:left="1100"/>
+    </w:pPr>
+    <w:rPr>
+      <w:rFonts w:eastAsia="Times New Roman"/>
+    </w:rPr>
+  </w:style>
+  <w:style w:type="paragraph" w:styleId="TOC7">
+    <w:name w:val="toc 7"/>
+    <w:basedOn w:val="Normal"/>
+    <w:next w:val="Normal"/>
+    <w:autoRedefine/>
+    <w:uiPriority w:val="39"/>
+    <w:unhideWhenUsed/>
+    <w:rsid w:val="00935AD0"/>
+    <w:pPr>
+      <w:spacing w:after="100"/>
+      <w:ind w:left="1320"/>
+    </w:pPr>
+    <w:rPr>
+      <w:rFonts w:eastAsia="Times New Roman"/>
+    </w:rPr>
+  </w:style>
+  <w:style w:type="paragraph" w:styleId="TOC8">
+    <w:name w:val="toc 8"/>
+    <w:basedOn w:val="Normal"/>
+    <w:next w:val="Normal"/>
+    <w:autoRedefine/>
+    <w:uiPriority w:val="39"/>
+    <w:unhideWhenUsed/>
+    <w:rsid w:val="00935AD0"/>
+    <w:pPr>
+      <w:spacing w:after="100"/>
+      <w:ind w:left="1540"/>
+    </w:pPr>
+    <w:rPr>
+      <w:rFonts w:eastAsia="Times New Roman"/>
+    </w:rPr>
+  </w:style>
+  <w:style w:type="paragraph" w:styleId="TOC9">
+    <w:name w:val="toc 9"/>
+    <w:basedOn w:val="Normal"/>
+    <w:next w:val="Normal"/>
+    <w:autoRedefine/>
+    <w:uiPriority w:val="39"/>
+    <w:unhideWhenUsed/>
+    <w:rsid w:val="00935AD0"/>
+    <w:pPr>
+      <w:spacing w:after="100"/>
+      <w:ind w:left="1760"/>
+    </w:pPr>
+    <w:rPr>
+      <w:rFonts w:eastAsia="Times New Roman"/>
+    </w:rPr>
+  </w:style>
+  <w:style w:type="table" w:styleId="TableGrid">
+    <w:name w:val="Table Grid"/>
+    <w:basedOn w:val="TableNormal"/>
+    <w:uiPriority w:val="59"/>
+    <w:rsid w:val="00935AD0"/>
+    <w:pPr>
+      <w:spacing w:after="0" w:line="240" w:lineRule="auto"/>
+    </w:pPr>
+    <w:rPr>
+      <w:rFonts w:ascii="Calibri" w:eastAsia="Calibri" w:hAnsi="Calibri" w:cs="Times New Roman"/>
+      <w:sz w:val="20"/>
+      <w:szCs w:val="20"/>
+    </w:rPr>
+    <w:tblPr>
+      <w:tblInd w:w="0" w:type="dxa"/>
+      <w:tblBorders>
+        <w:top w:val="single" w:sz="4" w:space="0" w:color="auto"/>
+        <w:left w:val="single" w:sz="4" w:space="0" w:color="auto"/>
+        <w:bottom w:val="single" w:sz="4" w:space="0" w:color="auto"/>
+        <w:right w:val="single" w:sz="4" w:space="0" w:color="auto"/>
+        <w:insideH w:val="single" w:sz="4" w:space="0" w:color="auto"/>
+        <w:insideV w:val="single" w:sz="4" w:space="0" w:color="auto"/>
+      </w:tblBorders>
+      <w:tblCellMar>
+        <w:top w:w="0" w:type="dxa"/>
+        <w:left w:w="108" w:type="dxa"/>
+        <w:bottom w:w="0" w:type="dxa"/>
+        <w:right w:w="108" w:type="dxa"/>
+      </w:tblCellMar>
+    </w:tblPr>
+  </w:style>
+  <w:style w:type="character" w:styleId="PlaceholderText">
+    <w:name w:val="Placeholder Text"/>
+    <w:uiPriority w:val="99"/>
+    <w:semiHidden/>
+    <w:rsid w:val="00935AD0"/>
+    <w:rPr>
+      <w:color w:val="808080"/>
+    </w:rPr>
+  </w:style>
+  <w:style w:type="character" w:styleId="CommentReference">
+    <w:name w:val="annotation reference"/>
+    <w:uiPriority w:val="99"/>
+    <w:semiHidden/>
+    <w:unhideWhenUsed/>
+    <w:rsid w:val="00935AD0"/>
+    <w:rPr>
+      <w:sz w:val="16"/>
+      <w:szCs w:val="16"/>
+    </w:rPr>
+  </w:style>
+  <w:style w:type="paragraph" w:styleId="CommentText">
+    <w:name w:val="annotation text"/>
+    <w:basedOn w:val="Normal"/>
+    <w:link w:val="CommentTextChar"/>
+    <w:uiPriority w:val="99"/>
+    <w:semiHidden/>
+    <w:unhideWhenUsed/>
+    <w:rsid w:val="00935AD0"/>
+    <w:rPr>
+      <w:sz w:val="20"/>
+      <w:szCs w:val="20"/>
+    </w:rPr>
+  </w:style>
+  <w:style w:type="character" w:customStyle="1" w:styleId="CommentTextChar">
+    <w:name w:val="Comment Text Char"/>
+    <w:basedOn w:val="DefaultParagraphFont"/>
+    <w:link w:val="CommentText"/>
+    <w:uiPriority w:val="99"/>
+    <w:semiHidden/>
+    <w:rsid w:val="00935AD0"/>
+    <w:rPr>
+      <w:rFonts w:ascii="Calibri" w:eastAsia="Calibri" w:hAnsi="Calibri" w:cs="Times New Roman"/>
+      <w:sz w:val="20"/>
+      <w:szCs w:val="20"/>
+    </w:rPr>
+  </w:style>
+  <w:style w:type="paragraph" w:styleId="CommentSubject">
+    <w:name w:val="annotation subject"/>
+    <w:basedOn w:val="CommentText"/>
+    <w:next w:val="CommentText"/>
+    <w:link w:val="CommentSubjectChar"/>
+    <w:uiPriority w:val="99"/>
+    <w:semiHidden/>
+    <w:unhideWhenUsed/>
+    <w:rsid w:val="00935AD0"/>
+    <w:rPr>
+      <w:b/>
+      <w:bCs/>
+    </w:rPr>
+  </w:style>
+  <w:style w:type="character" w:customStyle="1" w:styleId="CommentSubjectChar">
+    <w:name w:val="Comment Subject Char"/>
+    <w:link w:val="CommentSubject"/>
+    <w:uiPriority w:val="99"/>
+    <w:semiHidden/>
+    <w:rsid w:val="00935AD0"/>
+    <w:rPr>
+      <w:rFonts w:ascii="Calibri" w:eastAsia="Calibri" w:hAnsi="Calibri" w:cs="Times New Roman"/>
+      <w:b/>
+      <w:bCs/>
+      <w:sz w:val="20"/>
+      <w:szCs w:val="20"/>
+    </w:rPr>
+  </w:style>
+  <w:style w:type="character" w:styleId="FollowedHyperlink">
+    <w:name w:val="FollowedHyperlink"/>
+    <w:basedOn w:val="DefaultParagraphFont"/>
+    <w:uiPriority w:val="99"/>
+    <w:semiHidden/>
+    <w:unhideWhenUsed/>
+    <w:rsid w:val="00871379"/>
+    <w:rPr>
+      <w:color w:val="954F72" w:themeColor="followedHyperlink"/>
+      <w:u w:val="single"/>
+    </w:rPr>
+  </w:style>
+  <w:style w:type="paragraph" w:styleId="NormalWeb">
+    <w:name w:val="Normal (Web)"/>
+    <w:basedOn w:val="Normal"/>
+    <w:uiPriority w:val="99"/>
+    <w:semiHidden/>
+    <w:unhideWhenUsed/>
+    <w:rsid w:val="003A1976"/>
+    <w:pPr>
+      <w:spacing w:before="100" w:beforeAutospacing="1" w:after="100" w:afterAutospacing="1"/>
+    </w:pPr>
+    <w:rPr>
+      <w:rFonts w:ascii="Times New Roman" w:hAnsi="Times New Roman"/>
     </w:rPr>
   </w:style>
   <w:style w:type="paragraph" w:styleId="Revision">
@@ -9618,7 +10565,7 @@
     </a:clrScheme>
     <a:fontScheme name="Office">
       <a:majorFont>
-        <a:latin typeface="Calibri Light" panose="020F0302020204030204"/>
+        <a:latin typeface="Calibri Light"/>
         <a:ea typeface=""/>
         <a:cs typeface=""/>
         <a:font script="Jpan" typeface="ＭＳ ゴシック"/>
@@ -9653,7 +10600,7 @@
         <a:font script="Geor" typeface="Sylfaen"/>
       </a:majorFont>
       <a:minorFont>
-        <a:latin typeface="Calibri" panose="020F0502020204030204"/>
+        <a:latin typeface="Calibri"/>
         <a:ea typeface=""/>
         <a:cs typeface=""/>
         <a:font script="Jpan" typeface="ＭＳ 明朝"/>
@@ -9830,7 +10777,7 @@
   <a:extraClrSchemeLst/>
   <a:extLst>
     <a:ext uri="{05A4C25C-085E-4340-85A3-A5531E510DB2}">
-      <thm15:themeFamily xmlns:thm15="http://schemas.microsoft.com/office/thememl/2012/main" name="Office Theme" id="{62F939B6-93AF-4DB8-9C6B-D6C7DFDC589F}" vid="{4A3C46E8-61CC-4603-A589-7422A47A8E4A}"/>
+      <thm15:themeFamily xmlns:thm15="http://schemas.microsoft.com/office/thememl/2012/main" xmlns="" name="Office Theme" id="{62F939B6-93AF-4DB8-9C6B-D6C7DFDC589F}" vid="{4A3C46E8-61CC-4603-A589-7422A47A8E4A}"/>
     </a:ext>
   </a:extLst>
 </a:theme>
@@ -9841,7 +10788,7 @@
 </file>
 
 <file path=customXml/itemProps1.xml><?xml version="1.0" encoding="utf-8"?>
-<ds:datastoreItem xmlns:ds="http://schemas.openxmlformats.org/officeDocument/2006/customXml" ds:itemID="{6008DECA-7671-439E-AC1C-89D95E6E9688}">
+<ds:datastoreItem xmlns:ds="http://schemas.openxmlformats.org/officeDocument/2006/customXml" ds:itemID="{A3B29F8B-4DAC-374C-B530-4F213F19F0E2}">
   <ds:schemaRefs>
     <ds:schemaRef ds:uri="http://schemas.openxmlformats.org/officeDocument/2006/bibliography"/>
   </ds:schemaRefs>

</xml_diff>